<commit_message>
Updated hardware section, going into more detail about hardware and added new circuit
</commit_message>
<xml_diff>
--- a/SETSTATS.docx
+++ b/SETSTATS.docx
@@ -180,8 +180,18 @@
           <w:szCs w:val="24"/>
         </w:rPr>
         <w:tab/>
-        <w:t>Florian Scheunert</w:t>
-      </w:r>
+        <w:t xml:space="preserve">Florian </w:t>
+      </w:r>
+      <w:proofErr w:type="spellStart"/>
+      <w:r>
+        <w:rPr>
+          <w:rFonts w:ascii="Times New Roman" w:hAnsi="Times New Roman" w:cs="Times New Roman"/>
+          <w:sz w:val="24"/>
+          <w:szCs w:val="24"/>
+        </w:rPr>
+        <w:t>Scheunert</w:t>
+      </w:r>
+      <w:proofErr w:type="spellEnd"/>
     </w:p>
     <w:p/>
     <w:p/>
@@ -1924,8 +1934,17 @@
           <w:bCs/>
         </w:rPr>
         <w:tab/>
-        <w:t>Florian Scheunert</w:t>
-      </w:r>
+        <w:t xml:space="preserve">Florian </w:t>
+      </w:r>
+      <w:proofErr w:type="spellStart"/>
+      <w:r>
+        <w:rPr>
+          <w:b/>
+          <w:bCs/>
+        </w:rPr>
+        <w:t>Scheunert</w:t>
+      </w:r>
+      <w:proofErr w:type="spellEnd"/>
     </w:p>
     <w:p>
       <w:r>
@@ -2135,7 +2154,15 @@
       </w:pPr>
       <w:bookmarkStart w:id="2" w:name="_Toc89021607"/>
       <w:r>
-        <w:t>What is SetStats?</w:t>
+        <w:t xml:space="preserve">What is </w:t>
+      </w:r>
+      <w:proofErr w:type="spellStart"/>
+      <w:r>
+        <w:t>SetStats</w:t>
+      </w:r>
+      <w:proofErr w:type="spellEnd"/>
+      <w:r>
+        <w:t>?</w:t>
       </w:r>
       <w:bookmarkEnd w:id="2"/>
     </w:p>
@@ -2151,6 +2178,7 @@
           <w:szCs w:val="21"/>
         </w:rPr>
       </w:pPr>
+      <w:proofErr w:type="spellStart"/>
       <w:r>
         <w:rPr>
           <w:rFonts w:asciiTheme="minorHAnsi" w:hAnsiTheme="minorHAnsi" w:cstheme="minorHAnsi"/>
@@ -2158,8 +2186,9 @@
           <w:sz w:val="21"/>
           <w:szCs w:val="21"/>
         </w:rPr>
-        <w:t xml:space="preserve">SetStats is an application created to help everybody improve their form in the gym. Whether you are a new user or a </w:t>
-      </w:r>
+        <w:t>SetStats</w:t>
+      </w:r>
+      <w:proofErr w:type="spellEnd"/>
       <w:r>
         <w:rPr>
           <w:rFonts w:asciiTheme="minorHAnsi" w:hAnsiTheme="minorHAnsi" w:cstheme="minorHAnsi"/>
@@ -2167,7 +2196,7 @@
           <w:sz w:val="21"/>
           <w:szCs w:val="21"/>
         </w:rPr>
-        <w:t>20-year</w:t>
+        <w:t xml:space="preserve"> is an application created to help everybody improve their form in the gym. Whether you are a new user or a </w:t>
       </w:r>
       <w:r>
         <w:rPr>
@@ -2176,7 +2205,36 @@
           <w:sz w:val="21"/>
           <w:szCs w:val="21"/>
         </w:rPr>
-        <w:t xml:space="preserve"> veteran, SetStats will surely help you. Trainers can use it to see how their trainees are doing and trainees can use it to find a trainer to watch them.</w:t>
+        <w:t>20-year</w:t>
+      </w:r>
+      <w:r>
+        <w:rPr>
+          <w:rFonts w:asciiTheme="minorHAnsi" w:hAnsiTheme="minorHAnsi" w:cstheme="minorHAnsi"/>
+          <w:color w:val="333333"/>
+          <w:sz w:val="21"/>
+          <w:szCs w:val="21"/>
+        </w:rPr>
+        <w:t xml:space="preserve"> veteran, </w:t>
+      </w:r>
+      <w:proofErr w:type="spellStart"/>
+      <w:r>
+        <w:rPr>
+          <w:rFonts w:asciiTheme="minorHAnsi" w:hAnsiTheme="minorHAnsi" w:cstheme="minorHAnsi"/>
+          <w:color w:val="333333"/>
+          <w:sz w:val="21"/>
+          <w:szCs w:val="21"/>
+        </w:rPr>
+        <w:t>SetStats</w:t>
+      </w:r>
+      <w:proofErr w:type="spellEnd"/>
+      <w:r>
+        <w:rPr>
+          <w:rFonts w:asciiTheme="minorHAnsi" w:hAnsiTheme="minorHAnsi" w:cstheme="minorHAnsi"/>
+          <w:color w:val="333333"/>
+          <w:sz w:val="21"/>
+          <w:szCs w:val="21"/>
+        </w:rPr>
+        <w:t xml:space="preserve"> will surely help you. Trainers can use it to see how their trainees are doing and trainees can use it to find a trainer to watch them.</w:t>
       </w:r>
     </w:p>
     <w:p>
@@ -2234,8 +2292,13 @@
           <w:numId w:val="3"/>
         </w:numPr>
       </w:pPr>
-      <w:r>
-        <w:t>SetStats hope to avoid injury by making sure lifters are not lifting too heavy or with incorrect form.</w:t>
+      <w:proofErr w:type="spellStart"/>
+      <w:r>
+        <w:t>SetStats</w:t>
+      </w:r>
+      <w:proofErr w:type="spellEnd"/>
+      <w:r>
+        <w:t xml:space="preserve"> hope to avoid injury by making sure lifters are not lifting too heavy or with incorrect form.</w:t>
       </w:r>
     </w:p>
     <w:p>
@@ -2253,7 +2316,15 @@
         <w:t>trainees’</w:t>
       </w:r>
       <w:r>
-        <w:t xml:space="preserve"> stats and with the help of SetStats they will have a better idea of how the trainee can improve their training</w:t>
+        <w:t xml:space="preserve"> stats and with the help of </w:t>
+      </w:r>
+      <w:proofErr w:type="spellStart"/>
+      <w:r>
+        <w:t>SetStats</w:t>
+      </w:r>
+      <w:proofErr w:type="spellEnd"/>
+      <w:r>
+        <w:t xml:space="preserve"> they will have a better idea of how the trainee can improve their training</w:t>
       </w:r>
     </w:p>
     <w:p>
@@ -2261,8 +2332,13 @@
         <w:pStyle w:val="Heading2"/>
       </w:pPr>
       <w:bookmarkStart w:id="4" w:name="_Toc89021609"/>
-      <w:r>
-        <w:t>Github Link:</w:t>
+      <w:proofErr w:type="spellStart"/>
+      <w:r>
+        <w:t>Github</w:t>
+      </w:r>
+      <w:proofErr w:type="spellEnd"/>
+      <w:r>
+        <w:t xml:space="preserve"> Link:</w:t>
       </w:r>
       <w:bookmarkEnd w:id="4"/>
     </w:p>
@@ -2272,57 +2348,238 @@
           <w:b/>
           <w:bCs/>
         </w:rPr>
+      </w:pPr>
+      <w:r>
+        <w:fldChar w:fldCharType="begin"/>
+      </w:r>
+      <w:r>
+        <w:instrText xml:space="preserve"> HYPERLINK "</w:instrText>
+      </w:r>
+      <w:r>
+        <w:instrText>https://github.com/MarkByrneDKIT/setstats</w:instrText>
+      </w:r>
+      <w:r>
+        <w:instrText xml:space="preserve">" </w:instrText>
+      </w:r>
+      <w:r>
+        <w:fldChar w:fldCharType="separate"/>
+      </w:r>
+      <w:r>
+        <w:rPr>
+          <w:rStyle w:val="Hyperlink"/>
+        </w:rPr>
+        <w:t>https://github.com/MarkByrneDKIT/setstats</w:t>
+      </w:r>
+      <w:r>
+        <w:fldChar w:fldCharType="end"/>
+      </w:r>
+    </w:p>
+    <w:p>
+      <w:pPr>
+        <w:pStyle w:val="Title"/>
+        <w:jc w:val="center"/>
+        <w:rPr>
+          <w:b/>
+          <w:bCs/>
+        </w:rPr>
+      </w:pPr>
+      <w:r>
+        <w:rPr>
+          <w:b/>
+          <w:bCs/>
+        </w:rPr>
+        <w:lastRenderedPageBreak/>
+        <w:t>Hardware</w:t>
+      </w:r>
+    </w:p>
+    <w:p/>
+    <w:p/>
+    <w:p>
+      <w:pPr>
+        <w:pStyle w:val="Heading1"/>
+      </w:pPr>
+      <w:bookmarkStart w:id="5" w:name="_Toc89021610"/>
+      <w:r>
+        <w:t>H</w:t>
+      </w:r>
+      <w:r>
+        <w:t xml:space="preserve">ardware </w:t>
+      </w:r>
+      <w:r>
+        <w:t>R</w:t>
+      </w:r>
+      <w:r>
+        <w:t>equired</w:t>
+      </w:r>
+      <w:bookmarkEnd w:id="5"/>
+      <w:r>
+        <w:t xml:space="preserve"> </w:t>
+      </w:r>
+    </w:p>
+    <w:p>
+      <w:pPr>
+        <w:pStyle w:val="ListParagraph"/>
+        <w:numPr>
+          <w:ilvl w:val="0"/>
+          <w:numId w:val="1"/>
+        </w:numPr>
+      </w:pPr>
+      <w:r>
+        <w:rPr>
+          <w:b/>
+          <w:bCs/>
+        </w:rPr>
+        <w:t>R</w:t>
+      </w:r>
+      <w:r>
+        <w:rPr>
+          <w:b/>
+          <w:bCs/>
+        </w:rPr>
+        <w:t xml:space="preserve">aspberry Pi Zero </w:t>
+      </w:r>
+      <w:r>
+        <w:t xml:space="preserve">– </w:t>
+      </w:r>
+      <w:r>
+        <w:t xml:space="preserve">this </w:t>
+      </w:r>
+      <w:r>
+        <w:t xml:space="preserve">will be </w:t>
+      </w:r>
+      <w:r>
+        <w:t>used as it is the more compact option</w:t>
+      </w:r>
+      <w:r>
+        <w:t xml:space="preserve"> whilst also having low power consumption.</w:t>
+      </w:r>
+      <w:r>
+        <w:t xml:space="preserve"> It will collect, process and further send the sensor data to a database on the Amazon Web Services, where it will be stored for later use.</w:t>
+      </w:r>
+    </w:p>
+    <w:p>
+      <w:pPr>
+        <w:pStyle w:val="ListParagraph"/>
+      </w:pPr>
+    </w:p>
+    <w:p>
+      <w:pPr>
+        <w:pStyle w:val="ListParagraph"/>
+        <w:numPr>
+          <w:ilvl w:val="0"/>
+          <w:numId w:val="1"/>
+        </w:numPr>
+      </w:pPr>
+      <w:r>
+        <w:rPr>
+          <w:b/>
+          <w:bCs/>
+        </w:rPr>
+        <w:t xml:space="preserve">Accelerometer </w:t>
+      </w:r>
+      <w:r>
+        <w:rPr>
+          <w:b/>
+          <w:bCs/>
+        </w:rPr>
+        <w:t>(MPU-6050)</w:t>
+      </w:r>
+      <w:r>
+        <w:t xml:space="preserve"> </w:t>
+      </w:r>
+      <w:r>
+        <w:t xml:space="preserve">– </w:t>
+      </w:r>
+      <w:r>
+        <w:t>The accelerometer is used to measure the displacement on the z-axis and displayed on the x-axis of the graph (sway). When reading in data, there is jitter with the values. From running my code and collecting a sample of 10 accelerometer values at rest. I have found that the sway does not return to 0cm at rest but returns to an average of -0.85cm with the max being -0.72cm and the min being -0.92cm. This can be combatted by changing any value in the range of -0.95cm – -0.75cm to 0cm.</w:t>
+      </w:r>
+    </w:p>
+    <w:p>
+      <w:pPr>
+        <w:pStyle w:val="ListParagraph"/>
+      </w:pPr>
+    </w:p>
+    <w:p>
+      <w:pPr>
+        <w:pStyle w:val="ListParagraph"/>
+      </w:pPr>
+    </w:p>
+    <w:p>
+      <w:pPr>
+        <w:pStyle w:val="ListParagraph"/>
+      </w:pPr>
+      <w:r>
+        <w:t xml:space="preserve">If the sway is measured to be &lt;= 2 cm and &gt;= -2 cm, it is considered perfect/safe. Otherwise, if it measures &gt; 2 cm but &lt; 4 cm and vice versa with negative values, it is considered okay/good and finally if it reads anything &gt; 4 cm or &lt; -4 cm, it is a </w:t>
+      </w:r>
+      <w:proofErr w:type="gramStart"/>
+      <w:r>
+        <w:t>fail</w:t>
+      </w:r>
+      <w:proofErr w:type="gramEnd"/>
+      <w:r>
+        <w:t>.</w:t>
+      </w:r>
+    </w:p>
+    <w:p>
+      <w:pPr>
+        <w:pStyle w:val="ListParagraph"/>
+        <w:rPr>
+          <w:color w:val="FF0000"/>
+        </w:rPr>
+      </w:pPr>
+      <w:r>
+        <w:t>Perfect = </w:t>
+      </w:r>
+      <w:r>
+        <w:rPr>
+          <w:color w:val="92D050"/>
+        </w:rPr>
+        <w:t>green    </w:t>
+      </w:r>
+      <w:r>
+        <w:t>Good = </w:t>
+      </w:r>
+      <w:r>
+        <w:rPr>
+          <w:color w:val="FFFF00"/>
+        </w:rPr>
+        <w:t>yellow    </w:t>
+      </w:r>
+      <w:r>
+        <w:t>Fail = </w:t>
+      </w:r>
+      <w:r>
+        <w:rPr>
+          <w:color w:val="FF0000"/>
+        </w:rPr>
+        <w:t>red</w:t>
+      </w:r>
+    </w:p>
+    <w:p>
+      <w:pPr>
+        <w:pStyle w:val="ListParagraph"/>
+        <w:rPr>
+          <w:color w:val="FF0000"/>
+        </w:rPr>
+      </w:pPr>
+    </w:p>
+    <w:p>
+      <w:pPr>
+        <w:pStyle w:val="ListParagraph"/>
       </w:pPr>
       <w:hyperlink r:id="rId11" w:history="1">
         <w:r>
           <w:rPr>
             <w:rStyle w:val="Hyperlink"/>
           </w:rPr>
-          <w:t>https://github.com/MarkByrneDKIT/SETSTATS-</w:t>
+          <w:t>Data Sheet</w:t>
         </w:r>
       </w:hyperlink>
     </w:p>
     <w:p>
       <w:pPr>
-        <w:pStyle w:val="Title"/>
-        <w:jc w:val="center"/>
-        <w:rPr>
-          <w:b/>
-          <w:bCs/>
-        </w:rPr>
-      </w:pPr>
-      <w:r>
-        <w:rPr>
-          <w:b/>
-          <w:bCs/>
-        </w:rPr>
-        <w:lastRenderedPageBreak/>
-        <w:t>Hardware</w:t>
-      </w:r>
-    </w:p>
-    <w:p/>
-    <w:p/>
-    <w:p>
-      <w:pPr>
-        <w:pStyle w:val="Heading1"/>
-      </w:pPr>
-      <w:bookmarkStart w:id="5" w:name="_Toc89021610"/>
-      <w:r>
-        <w:t>H</w:t>
-      </w:r>
-      <w:r>
-        <w:t xml:space="preserve">ardware </w:t>
-      </w:r>
-      <w:r>
-        <w:t>R</w:t>
-      </w:r>
-      <w:r>
-        <w:t>equired</w:t>
-      </w:r>
-      <w:bookmarkEnd w:id="5"/>
-      <w:r>
-        <w:t xml:space="preserve"> </w:t>
-      </w:r>
+        <w:pStyle w:val="ListParagraph"/>
+      </w:pPr>
     </w:p>
     <w:p>
       <w:pPr>
@@ -2337,33 +2594,116 @@
           <w:b/>
           <w:bCs/>
         </w:rPr>
-        <w:t>R</w:t>
-      </w:r>
-      <w:r>
-        <w:rPr>
-          <w:b/>
-          <w:bCs/>
-        </w:rPr>
-        <w:t xml:space="preserve">aspberry Pi Zero </w:t>
-      </w:r>
-      <w:r>
-        <w:t xml:space="preserve">– </w:t>
-      </w:r>
-      <w:r>
-        <w:t xml:space="preserve">this </w:t>
-      </w:r>
-      <w:r>
-        <w:t xml:space="preserve">will be </w:t>
-      </w:r>
-      <w:r>
-        <w:t>used as it is the more compact option</w:t>
-      </w:r>
-      <w:r>
-        <w:t xml:space="preserve"> whilst also having low power consumption.</w:t>
-      </w:r>
-      <w:r>
-        <w:t xml:space="preserve"> It will collect, process and further send the sensor data to a database on the Amazon Web Services, where it will be stored for later use.</w:t>
-      </w:r>
+        <w:t>Ultrasonic Sensor (HC-SR04)</w:t>
+      </w:r>
+      <w:r>
+        <w:t xml:space="preserve"> – </w:t>
+      </w:r>
+      <w:r>
+        <w:t>This sensor is being used to measure the distance on the y-axis (height). This data can then be compared to the x-axis to pinpoint at what time the lift becomes bad.</w:t>
+      </w:r>
+    </w:p>
+    <w:p>
+      <w:pPr>
+        <w:pStyle w:val="ListParagraph"/>
+      </w:pPr>
+    </w:p>
+    <w:p>
+      <w:pPr>
+        <w:pStyle w:val="ListParagraph"/>
+      </w:pPr>
+      <w:r>
+        <w:t>The sensor sends out a soundwave at a frequency of 40KHz and it travels through the air and if there is an object it will bounce back to the sensor.</w:t>
+      </w:r>
+    </w:p>
+    <w:p>
+      <w:pPr>
+        <w:pStyle w:val="ListParagraph"/>
+        <w:rPr>
+          <w:i/>
+          <w:iCs/>
+        </w:rPr>
+      </w:pPr>
+      <w:r>
+        <w:t>“</w:t>
+      </w:r>
+      <w:r>
+        <w:rPr>
+          <w:i/>
+          <w:iCs/>
+        </w:rPr>
+        <w:t>The sensor is small, easy to use in any robotics project and offers excellent non-contact range detection between 2 cm to 400 cm (that’s about an inch to 13 feet) with an accuracy of 3mm.”.</w:t>
+      </w:r>
+    </w:p>
+    <w:p>
+      <w:pPr>
+        <w:pStyle w:val="ListParagraph"/>
+      </w:pPr>
+    </w:p>
+    <w:p>
+      <w:pPr>
+        <w:pStyle w:val="ListParagraph"/>
+      </w:pPr>
+      <w:r>
+        <w:t>This extract was taken from </w:t>
+      </w:r>
+      <w:hyperlink r:id="rId12" w:history="1">
+        <w:r>
+          <w:rPr>
+            <w:rStyle w:val="Hyperlink"/>
+          </w:rPr>
+          <w:t>https://lastminuteengineers.com/arduino-sr04-ultrasonic-sensor-tutorial/</w:t>
+        </w:r>
+      </w:hyperlink>
+      <w:r>
+        <w:t>, this shows that the accuracy of the sensor is down to 3mm, which for our application is a fairly acceptable tolerance rate. This is the case </w:t>
+      </w:r>
+      <w:r>
+        <w:rPr>
+          <w:b/>
+          <w:bCs/>
+        </w:rPr>
+        <w:t>only </w:t>
+      </w:r>
+      <w:r>
+        <w:t>if the ideal conditions are met i.e., sensor is pointed directly at the floor and the floor isn’t an uneven/irregular surface.</w:t>
+      </w:r>
+    </w:p>
+    <w:p>
+      <w:pPr>
+        <w:pStyle w:val="ListParagraph"/>
+      </w:pPr>
+    </w:p>
+    <w:p>
+      <w:pPr>
+        <w:pStyle w:val="ListParagraph"/>
+      </w:pPr>
+      <w:r>
+        <w:t>There is a problem with invalid data when the ultrasonic sensor is &lt;= 2cm from a surface. When the sensor is this close to a surface, readings can vary from 140cm to 2500cm which clearly cannot be used. To fix this issue I wrote code that will set any value from the ultrasonic sensor to 0 if the accelerometer is at rest.</w:t>
+      </w:r>
+    </w:p>
+    <w:p>
+      <w:pPr>
+        <w:pStyle w:val="ListParagraph"/>
+      </w:pPr>
+    </w:p>
+    <w:p>
+      <w:pPr>
+        <w:pStyle w:val="ListParagraph"/>
+      </w:pPr>
+      <w:hyperlink r:id="rId13" w:history="1">
+        <w:r>
+          <w:rPr>
+            <w:rStyle w:val="Hyperlink"/>
+          </w:rPr>
+          <w:t>Data Sheet</w:t>
+        </w:r>
+      </w:hyperlink>
+    </w:p>
+    <w:p>
+      <w:pPr>
+        <w:pStyle w:val="ListParagraph"/>
+      </w:pPr>
     </w:p>
     <w:p>
       <w:pPr>
@@ -2373,32 +2713,81 @@
           <w:numId w:val="1"/>
         </w:numPr>
       </w:pPr>
-      <w:r>
-        <w:rPr>
-          <w:b/>
-          <w:bCs/>
-        </w:rPr>
-        <w:t xml:space="preserve">Accelerometer </w:t>
-      </w:r>
-      <w:r>
-        <w:rPr>
-          <w:b/>
-          <w:bCs/>
-        </w:rPr>
-        <w:t>(MPU-6050)</w:t>
-      </w:r>
-      <w:r>
-        <w:t xml:space="preserve"> </w:t>
-      </w:r>
-      <w:r>
-        <w:t xml:space="preserve">– used to measure the displacement </w:t>
-      </w:r>
-      <w:r>
-        <w:t>on the x-axis</w:t>
-      </w:r>
-      <w:r>
-        <w:t xml:space="preserve"> (sway). This will be used to determine if the lift was considered bad and could possibly injure the user.</w:t>
-      </w:r>
+      <w:proofErr w:type="spellStart"/>
+      <w:r>
+        <w:rPr>
+          <w:b/>
+          <w:bCs/>
+        </w:rPr>
+        <w:t>Peizo</w:t>
+      </w:r>
+      <w:proofErr w:type="spellEnd"/>
+      <w:r>
+        <w:rPr>
+          <w:b/>
+          <w:bCs/>
+        </w:rPr>
+        <w:t xml:space="preserve"> Buzzer – </w:t>
+      </w:r>
+      <w:r>
+        <w:t>The buzzer is being used to alert the user if the lift becomes bad i.e., the accelerometer reads in data &gt; 4 cm or &lt; -4 cm.</w:t>
+      </w:r>
+    </w:p>
+    <w:p>
+      <w:pPr>
+        <w:pStyle w:val="ListParagraph"/>
+      </w:pPr>
+    </w:p>
+    <w:p>
+      <w:pPr>
+        <w:pStyle w:val="ListParagraph"/>
+      </w:pPr>
+      <w:r>
+        <w:rPr>
+          <w:i/>
+          <w:iCs/>
+        </w:rPr>
+        <w:t>"Piezo buzzers are simple devices that can generate basic beeps and tones.  They work by using a piezo crystal, a special material that changes shape when voltage is applied to it.  If the crystal pushes against a diaphragm, like a tiny speaker cone, it can generate a pressure wave which the human ear picks up as sound.  Simple change the frequency of the voltage sent to the piezo and it will start generating sounds by changing shape very quickly!"</w:t>
+      </w:r>
+    </w:p>
+    <w:p>
+      <w:pPr>
+        <w:pStyle w:val="ListParagraph"/>
+      </w:pPr>
+      <w:r>
+        <w:t>from </w:t>
+      </w:r>
+      <w:hyperlink r:id="rId14" w:history="1">
+        <w:r>
+          <w:rPr>
+            <w:rStyle w:val="Hyperlink"/>
+          </w:rPr>
+          <w:t>https://learn.adafruit.com/using-piezo-buzzers-with-circuitpython-arduino</w:t>
+        </w:r>
+      </w:hyperlink>
+    </w:p>
+    <w:p>
+      <w:pPr>
+        <w:pStyle w:val="ListParagraph"/>
+      </w:pPr>
+    </w:p>
+    <w:p>
+      <w:pPr>
+        <w:pStyle w:val="ListParagraph"/>
+      </w:pPr>
+      <w:hyperlink r:id="rId15" w:history="1">
+        <w:r>
+          <w:rPr>
+            <w:rStyle w:val="Hyperlink"/>
+          </w:rPr>
+          <w:t>Data Sheet</w:t>
+        </w:r>
+      </w:hyperlink>
+    </w:p>
+    <w:p>
+      <w:pPr>
+        <w:pStyle w:val="ListParagraph"/>
+      </w:pPr>
     </w:p>
     <w:p>
       <w:pPr>
@@ -2413,54 +2802,23 @@
           <w:b/>
           <w:bCs/>
         </w:rPr>
-        <w:t>Ultrasonic Sensor (HC-SR04)</w:t>
-      </w:r>
-      <w:r>
-        <w:t xml:space="preserve"> – is being used to measure the distance </w:t>
-      </w:r>
-      <w:r>
-        <w:t>on the y-axis (height)</w:t>
-      </w:r>
-      <w:r>
-        <w:t xml:space="preserve"> very accurately.</w:t>
-      </w:r>
-      <w:r>
-        <w:t xml:space="preserve"> This data can then be compared to the x-axis to pinpoint at what time the lift becomes bad.</w:t>
-      </w:r>
-    </w:p>
-    <w:p>
-      <w:pPr>
-        <w:pStyle w:val="ListParagraph"/>
-        <w:numPr>
-          <w:ilvl w:val="0"/>
-          <w:numId w:val="1"/>
-        </w:numPr>
-      </w:pPr>
-      <w:r>
-        <w:rPr>
-          <w:b/>
-          <w:bCs/>
-        </w:rPr>
-        <w:t xml:space="preserve">Peizo Buzzer – </w:t>
-      </w:r>
-      <w:r>
-        <w:t>This will be used to alert the user if the accelerometer’s data reads past our tolerance limit.</w:t>
-      </w:r>
-    </w:p>
-    <w:p>
-      <w:pPr>
-        <w:pStyle w:val="ListParagraph"/>
-        <w:numPr>
-          <w:ilvl w:val="0"/>
-          <w:numId w:val="1"/>
-        </w:numPr>
-      </w:pPr>
-      <w:r>
-        <w:rPr>
-          <w:b/>
-          <w:bCs/>
-        </w:rPr>
-        <w:t xml:space="preserve">Power Bank (5000 mAh) </w:t>
+        <w:t xml:space="preserve">Power Bank (5000 </w:t>
+      </w:r>
+      <w:proofErr w:type="spellStart"/>
+      <w:r>
+        <w:rPr>
+          <w:b/>
+          <w:bCs/>
+        </w:rPr>
+        <w:t>mAh</w:t>
+      </w:r>
+      <w:proofErr w:type="spellEnd"/>
+      <w:r>
+        <w:rPr>
+          <w:b/>
+          <w:bCs/>
+        </w:rPr>
+        <w:t xml:space="preserve">) </w:t>
       </w:r>
       <w:r>
         <w:t>– the power source which will be connected via micro-USB</w:t>
@@ -2482,50 +2840,15 @@
       </w:r>
     </w:p>
     <w:p>
-      <w:pPr>
-        <w:pStyle w:val="ListParagraph"/>
-        <w:numPr>
-          <w:ilvl w:val="0"/>
-          <w:numId w:val="1"/>
-        </w:numPr>
-      </w:pPr>
-      <w:r>
-        <w:rPr>
-          <w:b/>
-          <w:bCs/>
-        </w:rPr>
-        <w:t xml:space="preserve">Female to Female connectors – </w:t>
-      </w:r>
-      <w:r>
-        <w:t>the connectors will be used to connect each sensor to the raspberry pi.</w:t>
-      </w:r>
-    </w:p>
-    <w:p>
       <w:r>
         <w:rPr>
           <w:noProof/>
         </w:rPr>
         <w:drawing>
-          <wp:anchor distT="0" distB="0" distL="114300" distR="114300" simplePos="0" relativeHeight="251682816" behindDoc="1" locked="0" layoutInCell="1" allowOverlap="1" wp14:anchorId="1D2E7774" wp14:editId="7CAB2B57">
-            <wp:simplePos x="0" y="0"/>
-            <wp:positionH relativeFrom="margin">
-              <wp:align>center</wp:align>
-            </wp:positionH>
-            <wp:positionV relativeFrom="paragraph">
-              <wp:posOffset>160655</wp:posOffset>
-            </wp:positionV>
-            <wp:extent cx="4923790" cy="4638675"/>
-            <wp:effectExtent l="0" t="0" r="0" b="9525"/>
-            <wp:wrapTight wrapText="bothSides">
-              <wp:wrapPolygon edited="0">
-                <wp:start x="0" y="0"/>
-                <wp:lineTo x="0" y="21556"/>
-                <wp:lineTo x="21477" y="21556"/>
-                <wp:lineTo x="21477" y="0"/>
-                <wp:lineTo x="0" y="0"/>
-              </wp:wrapPolygon>
-            </wp:wrapTight>
-            <wp:docPr id="25" name="Picture 25"/>
+          <wp:inline distT="0" distB="0" distL="0" distR="0" wp14:anchorId="2F6796FC" wp14:editId="7583BB70">
+            <wp:extent cx="6174520" cy="4276725"/>
+            <wp:effectExtent l="0" t="0" r="0" b="0"/>
+            <wp:docPr id="13" name="Picture 13"/>
             <wp:cNvGraphicFramePr>
               <a:graphicFrameLocks xmlns:a="http://schemas.openxmlformats.org/drawingml/2006/main" noChangeAspect="1"/>
             </wp:cNvGraphicFramePr>
@@ -2533,170 +2856,98 @@
               <a:graphicData uri="http://schemas.openxmlformats.org/drawingml/2006/picture">
                 <pic:pic xmlns:pic="http://schemas.openxmlformats.org/drawingml/2006/picture">
                   <pic:nvPicPr>
-                    <pic:cNvPr id="0" name="Picture 1"/>
-                    <pic:cNvPicPr>
-                      <a:picLocks noChangeAspect="1" noChangeArrowheads="1"/>
-                    </pic:cNvPicPr>
+                    <pic:cNvPr id="13" name="Picture 13"/>
+                    <pic:cNvPicPr/>
                   </pic:nvPicPr>
                   <pic:blipFill>
-                    <a:blip r:embed="rId12">
+                    <a:blip r:embed="rId16">
                       <a:extLst>
                         <a:ext uri="{28A0092B-C50C-407E-A947-70E740481C1C}">
                           <a14:useLocalDpi xmlns:a14="http://schemas.microsoft.com/office/drawing/2010/main" val="0"/>
                         </a:ext>
                       </a:extLst>
                     </a:blip>
-                    <a:srcRect/>
                     <a:stretch>
                       <a:fillRect/>
                     </a:stretch>
                   </pic:blipFill>
-                  <pic:spPr bwMode="auto">
+                  <pic:spPr>
                     <a:xfrm>
                       <a:off x="0" y="0"/>
-                      <a:ext cx="4923790" cy="4638675"/>
+                      <a:ext cx="6179983" cy="4280509"/>
                     </a:xfrm>
                     <a:prstGeom prst="rect">
                       <a:avLst/>
                     </a:prstGeom>
-                    <a:noFill/>
-                    <a:ln>
-                      <a:noFill/>
-                    </a:ln>
                   </pic:spPr>
                 </pic:pic>
               </a:graphicData>
             </a:graphic>
-            <wp14:sizeRelH relativeFrom="margin">
-              <wp14:pctWidth>0</wp14:pctWidth>
-            </wp14:sizeRelH>
-            <wp14:sizeRelV relativeFrom="margin">
-              <wp14:pctHeight>0</wp14:pctHeight>
-            </wp14:sizeRelV>
-          </wp:anchor>
+          </wp:inline>
         </w:drawing>
       </w:r>
     </w:p>
-    <w:p/>
-    <w:p/>
-    <w:p/>
-    <w:p/>
-    <w:p>
-      <w:pPr>
-        <w:rPr>
-          <w:b/>
-          <w:bCs/>
-        </w:rPr>
-      </w:pPr>
-    </w:p>
-    <w:p>
-      <w:pPr>
-        <w:rPr>
-          <w:b/>
-          <w:bCs/>
-        </w:rPr>
-      </w:pPr>
-    </w:p>
-    <w:p>
-      <w:pPr>
-        <w:rPr>
-          <w:b/>
-          <w:bCs/>
-        </w:rPr>
-      </w:pPr>
-    </w:p>
-    <w:p>
-      <w:pPr>
-        <w:rPr>
-          <w:b/>
-          <w:bCs/>
-        </w:rPr>
-      </w:pPr>
-    </w:p>
-    <w:p>
-      <w:pPr>
-        <w:rPr>
-          <w:b/>
-          <w:bCs/>
-        </w:rPr>
-      </w:pPr>
-    </w:p>
-    <w:p>
-      <w:pPr>
-        <w:rPr>
-          <w:b/>
-          <w:bCs/>
-        </w:rPr>
-      </w:pPr>
-    </w:p>
-    <w:p>
-      <w:pPr>
-        <w:rPr>
-          <w:b/>
-          <w:bCs/>
-        </w:rPr>
-      </w:pPr>
-    </w:p>
-    <w:p>
-      <w:pPr>
-        <w:rPr>
-          <w:b/>
-          <w:bCs/>
-        </w:rPr>
-      </w:pPr>
-    </w:p>
-    <w:p>
-      <w:pPr>
-        <w:rPr>
-          <w:b/>
-          <w:bCs/>
-        </w:rPr>
-      </w:pPr>
-    </w:p>
-    <w:p>
-      <w:pPr>
-        <w:rPr>
-          <w:b/>
-          <w:bCs/>
-        </w:rPr>
-      </w:pPr>
-    </w:p>
-    <w:p>
-      <w:pPr>
-        <w:rPr>
-          <w:b/>
-          <w:bCs/>
-        </w:rPr>
-      </w:pPr>
-    </w:p>
-    <w:p>
-      <w:pPr>
-        <w:rPr>
-          <w:b/>
-          <w:bCs/>
-        </w:rPr>
-      </w:pPr>
-    </w:p>
-    <w:p>
-      <w:pPr>
-        <w:rPr>
-          <w:b/>
-          <w:bCs/>
-        </w:rPr>
-      </w:pPr>
-    </w:p>
-    <w:p>
-      <w:pPr>
-        <w:rPr>
-          <w:b/>
-          <w:bCs/>
-        </w:rPr>
-      </w:pPr>
-      <w:r>
-        <w:rPr>
-          <w:b/>
-          <w:bCs/>
-        </w:rPr>
+    <w:p>
+      <w:pPr>
+        <w:rPr>
+          <w:b/>
+          <w:bCs/>
+        </w:rPr>
+      </w:pPr>
+    </w:p>
+    <w:p>
+      <w:pPr>
+        <w:rPr>
+          <w:b/>
+          <w:bCs/>
+        </w:rPr>
+      </w:pPr>
+    </w:p>
+    <w:p>
+      <w:pPr>
+        <w:rPr>
+          <w:b/>
+          <w:bCs/>
+        </w:rPr>
+      </w:pPr>
+    </w:p>
+    <w:p>
+      <w:pPr>
+        <w:rPr>
+          <w:b/>
+          <w:bCs/>
+        </w:rPr>
+      </w:pPr>
+    </w:p>
+    <w:p>
+      <w:pPr>
+        <w:rPr>
+          <w:b/>
+          <w:bCs/>
+        </w:rPr>
+      </w:pPr>
+    </w:p>
+    <w:p>
+      <w:pPr>
+        <w:rPr>
+          <w:b/>
+          <w:bCs/>
+        </w:rPr>
+      </w:pPr>
+    </w:p>
+    <w:p>
+      <w:pPr>
+        <w:rPr>
+          <w:b/>
+          <w:bCs/>
+        </w:rPr>
+      </w:pPr>
+      <w:r>
+        <w:rPr>
+          <w:b/>
+          <w:bCs/>
+        </w:rPr>
+        <w:lastRenderedPageBreak/>
         <w:t>H</w:t>
       </w:r>
       <w:r>
@@ -2763,140 +3014,19 @@
       </w:r>
     </w:p>
     <w:p/>
-    <w:p>
-      <w:pPr>
-        <w:pStyle w:val="Heading1"/>
-      </w:pPr>
-      <w:bookmarkStart w:id="6" w:name="_Toc89021611"/>
-      <w:r>
-        <w:t>What we did -</w:t>
-      </w:r>
-      <w:bookmarkEnd w:id="6"/>
-      <w:r>
-        <w:t xml:space="preserve"> </w:t>
-      </w:r>
-    </w:p>
-    <w:p>
-      <w:r>
-        <w:rPr>
-          <w:b/>
-          <w:bCs/>
-        </w:rPr>
-        <w:t>Florian</w:t>
-      </w:r>
-      <w:r>
-        <w:t xml:space="preserve"> Researched what modules would best suit our needs for the project,</w:t>
-      </w:r>
-      <w:r>
-        <w:t xml:space="preserve"> and found that </w:t>
-      </w:r>
-      <w:r>
-        <w:t>an accelerometer would do the job.</w:t>
-      </w:r>
-      <w:r>
-        <w:t xml:space="preserve"> Florian was also responsible for buying and testing the piezo buzzer.</w:t>
-      </w:r>
-      <w:r>
-        <w:t xml:space="preserve"> Link - </w:t>
-      </w:r>
-      <w:r>
-        <w:t>https://www.aliexpress.com/item/32819406470.html?spm=a2g0s.9042311.0.0.1b324c4dWNSvpP</w:t>
-      </w:r>
-    </w:p>
-    <w:p>
-      <w:r>
-        <w:rPr>
-          <w:b/>
-          <w:bCs/>
-        </w:rPr>
-        <w:t>Mark</w:t>
-      </w:r>
-      <w:r>
-        <w:t xml:space="preserve"> bought the accelerometer off Amazon and tested it out. He ran into a problem that we wouldn’t be able to track the movement of the bar on the x-axis(sway).</w:t>
-      </w:r>
-      <w:r>
-        <w:t xml:space="preserve"> Link -</w:t>
-      </w:r>
-      <w:r>
-        <w:t>https://www.amazon.co.uk/gp/product/B00PIMRJX6/ref=ppx_yo_dt_b_asin_title_o05_s00?ie=UTF8&amp;psc=1</w:t>
-      </w:r>
-    </w:p>
-    <w:p>
-      <w:r>
-        <w:rPr>
-          <w:b/>
-          <w:bCs/>
-        </w:rPr>
-        <w:t>Richard</w:t>
-      </w:r>
-      <w:r>
-        <w:t xml:space="preserve"> found an alternative option, which would be by using an ultrasonic distance sensor in tandem with the accelerometer.</w:t>
-      </w:r>
-    </w:p>
-    <w:p>
-      <w:r>
-        <w:rPr>
-          <w:b/>
-          <w:bCs/>
-        </w:rPr>
-        <w:t>L</w:t>
-      </w:r>
-      <w:r>
-        <w:rPr>
-          <w:b/>
-          <w:bCs/>
-        </w:rPr>
-        <w:t>iam</w:t>
-      </w:r>
-      <w:r>
-        <w:t xml:space="preserve"> the</w:t>
-      </w:r>
-      <w:r>
-        <w:t>n bought</w:t>
-      </w:r>
-      <w:r>
-        <w:t xml:space="preserve"> ultrasonic sensor to make sure it works by testing code from the internet.</w:t>
-      </w:r>
-      <w:r>
-        <w:t xml:space="preserve"> Link - </w:t>
-      </w:r>
-      <w:r>
-        <w:t>https://www.amazon.co.uk/gp/product/B01DM8MRTS/ref=ppx_yo_dt_b_asin_title_o04_s00?ie=UTF8&amp;psc=1</w:t>
-      </w:r>
-    </w:p>
-    <w:p>
-      <w:r>
-        <w:rPr>
-          <w:b/>
-          <w:bCs/>
-        </w:rPr>
-        <w:t>Richard</w:t>
-      </w:r>
-      <w:r>
-        <w:t xml:space="preserve"> </w:t>
-      </w:r>
-      <w:r>
-        <w:t xml:space="preserve">was responsible for buying and setting up the raspberry pi zero, he </w:t>
-      </w:r>
-      <w:r>
-        <w:t xml:space="preserve">wrote code </w:t>
-      </w:r>
-      <w:r>
-        <w:t xml:space="preserve">and connected the sensors </w:t>
-      </w:r>
-      <w:r>
-        <w:t>to collect data at the same time and to display it for a prototype.</w:t>
-      </w:r>
-      <w:r>
-        <w:t xml:space="preserve"> Link - </w:t>
-      </w:r>
-      <w:r>
-        <w:t>https://www.amazon.co.uk/gp/product/B08H1M94BK/ref=ppx_yo_dt_b_asin_title_o09_s00?ie=UTF8&amp;psc=1</w:t>
-      </w:r>
-      <w:r>
-        <w:t xml:space="preserve"> </w:t>
-      </w:r>
-    </w:p>
+    <w:p/>
+    <w:p/>
+    <w:p/>
+    <w:p/>
+    <w:p/>
+    <w:p/>
+    <w:p/>
+    <w:p/>
+    <w:p/>
+    <w:p/>
+    <w:p/>
+    <w:p/>
+    <w:p/>
     <w:p/>
     <w:p/>
     <w:p/>
@@ -2917,6 +3047,16 @@
           <w:bCs/>
         </w:rPr>
       </w:pPr>
+    </w:p>
+    <w:p>
+      <w:pPr>
+        <w:pStyle w:val="Title"/>
+        <w:ind w:left="2880" w:firstLine="720"/>
+        <w:rPr>
+          <w:b/>
+          <w:bCs/>
+        </w:rPr>
+      </w:pPr>
       <w:r>
         <w:rPr>
           <w:b/>
@@ -2930,11 +3070,11 @@
       <w:pPr>
         <w:pStyle w:val="Heading1"/>
       </w:pPr>
-      <w:bookmarkStart w:id="7" w:name="_Toc89021612"/>
+      <w:bookmarkStart w:id="6" w:name="_Toc89021612"/>
       <w:r>
         <w:t>Data the device will be collecting:</w:t>
       </w:r>
-      <w:bookmarkEnd w:id="7"/>
+      <w:bookmarkEnd w:id="6"/>
     </w:p>
     <w:p>
       <w:pPr>
@@ -3024,69 +3164,96 @@
       <w:pPr>
         <w:pStyle w:val="Heading1"/>
       </w:pPr>
-      <w:bookmarkStart w:id="8" w:name="_Toc89021613"/>
+      <w:bookmarkStart w:id="7" w:name="_Toc89021613"/>
       <w:r>
         <w:t>How the data will be gathered</w:t>
       </w:r>
       <w:r>
         <w:t>:</w:t>
       </w:r>
+      <w:bookmarkEnd w:id="7"/>
+      <w:r>
+        <w:tab/>
+      </w:r>
+    </w:p>
+    <w:p>
+      <w:r>
+        <w:t xml:space="preserve">The data will be </w:t>
+      </w:r>
+      <w:r>
+        <w:t xml:space="preserve">sent from the device to a database hosted on a server. Every </w:t>
+      </w:r>
+      <w:r>
+        <w:t>0.75 seconds</w:t>
+      </w:r>
+      <w:r>
+        <w:t xml:space="preserve"> the sensor picks up a change in distance/swa</w:t>
+      </w:r>
+      <w:r>
+        <w:t>y</w:t>
+      </w:r>
+      <w:r>
+        <w:t xml:space="preserve"> etc the data will be sent to the database and stored in a table for that lift.</w:t>
+      </w:r>
+      <w:r>
+        <w:tab/>
+      </w:r>
+      <w:r>
+        <w:tab/>
+      </w:r>
+      <w:r>
+        <w:tab/>
+      </w:r>
+      <w:r>
+        <w:tab/>
+      </w:r>
+      <w:r>
+        <w:tab/>
+      </w:r>
+      <w:r>
+        <w:tab/>
+      </w:r>
+      <w:r>
+        <w:tab/>
+      </w:r>
+      <w:r>
+        <w:tab/>
+      </w:r>
+    </w:p>
+    <w:p>
+      <w:pPr>
+        <w:pStyle w:val="Heading1"/>
+      </w:pPr>
+      <w:bookmarkStart w:id="8" w:name="_Toc89021614"/>
+      <w:r>
+        <w:t>How we are going to be processing the data collected</w:t>
+      </w:r>
+      <w:r>
+        <w:t>:</w:t>
+      </w:r>
       <w:bookmarkEnd w:id="8"/>
-      <w:r>
-        <w:tab/>
-      </w:r>
-    </w:p>
-    <w:p>
-      <w:r>
-        <w:t xml:space="preserve">The data will be </w:t>
-      </w:r>
-      <w:r>
-        <w:t xml:space="preserve">sent from the device to a database hosted on a server. Every </w:t>
-      </w:r>
-      <w:r>
-        <w:t>0.75 seconds</w:t>
-      </w:r>
-      <w:r>
-        <w:t xml:space="preserve"> the sensor picks up a change in distance/swa</w:t>
-      </w:r>
-      <w:r>
-        <w:t>y</w:t>
-      </w:r>
-      <w:r>
-        <w:t xml:space="preserve"> etc the data will be sent to the database and stored in a table for that lift.</w:t>
-      </w:r>
-      <w:r>
-        <w:tab/>
-      </w:r>
-      <w:r>
-        <w:tab/>
-      </w:r>
-      <w:r>
-        <w:tab/>
-      </w:r>
-      <w:r>
-        <w:tab/>
-      </w:r>
-      <w:r>
-        <w:tab/>
-      </w:r>
-      <w:r>
-        <w:tab/>
-      </w:r>
-      <w:r>
-        <w:tab/>
-      </w:r>
-      <w:r>
-        <w:tab/>
+    </w:p>
+    <w:p>
+      <w:r>
+        <w:t xml:space="preserve">The data collected will be </w:t>
+      </w:r>
+      <w:r>
+        <w:t>send to a database and then further pulled/displayed onto a website using chart.js. The data will be shown as a line graph.</w:t>
       </w:r>
     </w:p>
     <w:p>
       <w:pPr>
         <w:pStyle w:val="Heading1"/>
       </w:pPr>
-      <w:bookmarkStart w:id="9" w:name="_Toc89021614"/>
-      <w:r>
-        <w:t>How we are going to be processing the data collected</w:t>
+      <w:bookmarkStart w:id="9" w:name="_Toc89021616"/>
+      <w:r>
+        <w:t>Frequency with which each se</w:t>
+      </w:r>
+      <w:r>
+        <w:t>n</w:t>
+      </w:r>
+      <w:r>
+        <w:t>sor can record a value and how the sensors work</w:t>
       </w:r>
       <w:r>
         <w:t>:</w:t>
@@ -3095,111 +3262,83 @@
     </w:p>
     <w:p>
       <w:r>
-        <w:t xml:space="preserve">The data collected will be </w:t>
-      </w:r>
-      <w:r>
-        <w:t>send to a database and then further pulled/displayed onto a website using chart.js. The data will be shown as a line graph.</w:t>
+        <w:t>Both sensors will collect data every 0.75 seconds.</w:t>
+      </w:r>
+    </w:p>
+    <w:p>
+      <w:r>
+        <w:rPr>
+          <w:b/>
+          <w:bCs/>
+        </w:rPr>
+        <w:t>Accelerometer (MPU-6050)</w:t>
+      </w:r>
+      <w:r>
+        <w:rPr>
+          <w:b/>
+          <w:bCs/>
+        </w:rPr>
+        <w:t xml:space="preserve"> </w:t>
+      </w:r>
+      <w:r>
+        <w:rPr>
+          <w:b/>
+          <w:bCs/>
+        </w:rPr>
+        <w:t>–</w:t>
+      </w:r>
+      <w:r>
+        <w:rPr>
+          <w:b/>
+          <w:bCs/>
+        </w:rPr>
+        <w:t xml:space="preserve"> </w:t>
+      </w:r>
+      <w:r>
+        <w:t>converts mechanical energy into electrical energy, it measures change in motion(acceleration)</w:t>
+      </w:r>
+    </w:p>
+    <w:p>
+      <w:r>
+        <w:rPr>
+          <w:b/>
+          <w:bCs/>
+        </w:rPr>
+        <w:t>Ultrasonic Sensor (HC-SR04)</w:t>
+      </w:r>
+      <w:r>
+        <w:rPr>
+          <w:b/>
+          <w:bCs/>
+        </w:rPr>
+        <w:t xml:space="preserve"> </w:t>
+      </w:r>
+      <w:r>
+        <w:rPr>
+          <w:b/>
+          <w:bCs/>
+        </w:rPr>
+        <w:t>–</w:t>
+      </w:r>
+      <w:r>
+        <w:rPr>
+          <w:b/>
+          <w:bCs/>
+        </w:rPr>
+        <w:t xml:space="preserve"> </w:t>
+      </w:r>
+      <w:r>
+        <w:t>Sends out a soundwave at a frequency of 40KHz and it travels through the air and if there is an object it will bounce back to the sensor.</w:t>
       </w:r>
     </w:p>
     <w:p>
       <w:pPr>
         <w:pStyle w:val="Heading1"/>
       </w:pPr>
-      <w:bookmarkStart w:id="10" w:name="_Toc89021616"/>
-      <w:r>
-        <w:t>Frequency with which each se</w:t>
-      </w:r>
-      <w:r>
-        <w:t>n</w:t>
-      </w:r>
-      <w:r>
-        <w:t>sor can record a value and how the sensors work</w:t>
-      </w:r>
-      <w:r>
-        <w:t>:</w:t>
-      </w:r>
-      <w:bookmarkEnd w:id="10"/>
-    </w:p>
-    <w:p>
-      <w:r>
-        <w:t>Both sensors will collect data every 0.75 seconds.</w:t>
-      </w:r>
-    </w:p>
-    <w:p>
-      <w:r>
-        <w:rPr>
-          <w:b/>
-          <w:bCs/>
-        </w:rPr>
-        <w:t>Accelerometer (MPU-6050)</w:t>
-      </w:r>
-      <w:r>
-        <w:rPr>
-          <w:b/>
-          <w:bCs/>
-        </w:rPr>
-        <w:t xml:space="preserve"> </w:t>
-      </w:r>
-      <w:r>
-        <w:rPr>
-          <w:b/>
-          <w:bCs/>
-        </w:rPr>
-        <w:t>–</w:t>
-      </w:r>
-      <w:r>
-        <w:rPr>
-          <w:b/>
-          <w:bCs/>
-        </w:rPr>
-        <w:t xml:space="preserve"> </w:t>
-      </w:r>
-      <w:r>
-        <w:t>converts mechanical energy into electrical energy, it measures change in motion(acceleration)</w:t>
-      </w:r>
-    </w:p>
-    <w:p>
-      <w:r>
-        <w:rPr>
-          <w:b/>
-          <w:bCs/>
-        </w:rPr>
-        <w:t>Ultrasonic Sensor (HC-SR04)</w:t>
-      </w:r>
-      <w:r>
-        <w:rPr>
-          <w:b/>
-          <w:bCs/>
-        </w:rPr>
-        <w:t xml:space="preserve"> </w:t>
-      </w:r>
-      <w:r>
-        <w:rPr>
-          <w:b/>
-          <w:bCs/>
-        </w:rPr>
-        <w:t>–</w:t>
-      </w:r>
-      <w:r>
-        <w:rPr>
-          <w:b/>
-          <w:bCs/>
-        </w:rPr>
-        <w:t xml:space="preserve"> </w:t>
-      </w:r>
-      <w:r>
-        <w:t>Sends out a soundwave at a frequency of 40KHz and it travels through the air and if there is an object it will bounce back to the sensor.</w:t>
-      </w:r>
-    </w:p>
-    <w:p>
-      <w:pPr>
-        <w:pStyle w:val="Heading1"/>
-      </w:pPr>
       <w:r>
         <w:t>Data Security:</w:t>
       </w:r>
     </w:p>
-    <w:p/>
     <w:p/>
     <w:p/>
     <w:p/>
@@ -3219,12 +3358,21 @@
           <w:bCs/>
         </w:rPr>
       </w:pPr>
-      <w:r>
-        <w:rPr>
-          <w:b/>
-          <w:bCs/>
-        </w:rPr>
-        <w:lastRenderedPageBreak/>
+    </w:p>
+    <w:p>
+      <w:pPr>
+        <w:pStyle w:val="Title"/>
+        <w:jc w:val="center"/>
+        <w:rPr>
+          <w:b/>
+          <w:bCs/>
+        </w:rPr>
+      </w:pPr>
+      <w:r>
+        <w:rPr>
+          <w:b/>
+          <w:bCs/>
+        </w:rPr>
         <w:t>Database</w:t>
       </w:r>
     </w:p>
@@ -3267,7 +3415,7 @@
                     </pic:cNvPicPr>
                   </pic:nvPicPr>
                   <pic:blipFill>
-                    <a:blip r:embed="rId13">
+                    <a:blip r:embed="rId17">
                       <a:extLst>
                         <a:ext uri="{28A0092B-C50C-407E-A947-70E740481C1C}">
                           <a14:useLocalDpi xmlns:a14="http://schemas.microsoft.com/office/drawing/2010/main" val="0"/>
@@ -3385,7 +3533,43 @@
           <w:color w:val="000000"/>
           <w:lang w:eastAsia="en-IE"/>
         </w:rPr>
-        <w:t>The trainer table contains all of the data of a trainer who uses the app. The trainer can have multiple trainees and we can use sql to grab them uses the foreign trainer_id in the trainee table. With this you can then view the history of each trainee so the trainer will be able to view the progress of their trainee.</w:t>
+        <w:t xml:space="preserve">The trainer table contains all of the data of a trainer who uses the app. The trainer can have multiple trainees and we can use </w:t>
+      </w:r>
+      <w:proofErr w:type="spellStart"/>
+      <w:r>
+        <w:rPr>
+          <w:rFonts w:eastAsia="Times New Roman" w:cstheme="minorHAnsi"/>
+          <w:color w:val="000000"/>
+          <w:lang w:eastAsia="en-IE"/>
+        </w:rPr>
+        <w:t>sql</w:t>
+      </w:r>
+      <w:proofErr w:type="spellEnd"/>
+      <w:r>
+        <w:rPr>
+          <w:rFonts w:eastAsia="Times New Roman" w:cstheme="minorHAnsi"/>
+          <w:color w:val="000000"/>
+          <w:lang w:eastAsia="en-IE"/>
+        </w:rPr>
+        <w:t xml:space="preserve"> to grab them uses the foreign </w:t>
+      </w:r>
+      <w:proofErr w:type="spellStart"/>
+      <w:r>
+        <w:rPr>
+          <w:rFonts w:eastAsia="Times New Roman" w:cstheme="minorHAnsi"/>
+          <w:color w:val="000000"/>
+          <w:lang w:eastAsia="en-IE"/>
+        </w:rPr>
+        <w:t>trainer_id</w:t>
+      </w:r>
+      <w:proofErr w:type="spellEnd"/>
+      <w:r>
+        <w:rPr>
+          <w:rFonts w:eastAsia="Times New Roman" w:cstheme="minorHAnsi"/>
+          <w:color w:val="000000"/>
+          <w:lang w:eastAsia="en-IE"/>
+        </w:rPr>
+        <w:t xml:space="preserve"> in the trainee table. With this you can then view the history of each trainee so the trainer will be able to view the progress of their trainee.</w:t>
       </w:r>
     </w:p>
     <w:p>
@@ -3425,7 +3609,25 @@
           <w:color w:val="000000"/>
           <w:lang w:eastAsia="en-IE"/>
         </w:rPr>
-        <w:t>The lift details table will contain the data for a specific trainees current lift, the x and y will be updated a lot as the user moves the bar, while the rep, set and time will change on a slower pace but still quickly enough. The data will help us for the history page of the trainee so they can see when they trained.</w:t>
+        <w:t xml:space="preserve">The lift details table will contain the data for a specific </w:t>
+      </w:r>
+      <w:proofErr w:type="gramStart"/>
+      <w:r>
+        <w:rPr>
+          <w:rFonts w:eastAsia="Times New Roman" w:cstheme="minorHAnsi"/>
+          <w:color w:val="000000"/>
+          <w:lang w:eastAsia="en-IE"/>
+        </w:rPr>
+        <w:t>trainees</w:t>
+      </w:r>
+      <w:proofErr w:type="gramEnd"/>
+      <w:r>
+        <w:rPr>
+          <w:rFonts w:eastAsia="Times New Roman" w:cstheme="minorHAnsi"/>
+          <w:color w:val="000000"/>
+          <w:lang w:eastAsia="en-IE"/>
+        </w:rPr>
+        <w:t xml:space="preserve"> current lift, the x and y will be updated a lot as the user moves the bar, while the rep, set and time will change on a slower pace but still quickly enough. The data will help us for the history page of the trainee so they can see when they trained.</w:t>
       </w:r>
     </w:p>
     <w:p>
@@ -3446,6 +3648,7 @@
           <w:color w:val="000000"/>
           <w:lang w:eastAsia="en-IE"/>
         </w:rPr>
+        <w:lastRenderedPageBreak/>
         <w:t>Current Lift Table:</w:t>
       </w:r>
     </w:p>
@@ -3465,8 +3668,133 @@
           <w:color w:val="000000"/>
           <w:lang w:eastAsia="en-IE"/>
         </w:rPr>
-        <w:lastRenderedPageBreak/>
-        <w:t>At the moment the xy is stored in geometry LineString which means a real-time graph is not possible right now.  The lift_id is how we link the currents_session table and we use the lift_id to determine which lift it is in each rep. After each lift is completed the data is stored in xy.</w:t>
+        <w:t xml:space="preserve">At the moment the </w:t>
+      </w:r>
+      <w:proofErr w:type="spellStart"/>
+      <w:r>
+        <w:rPr>
+          <w:rFonts w:eastAsia="Times New Roman" w:cstheme="minorHAnsi"/>
+          <w:color w:val="000000"/>
+          <w:lang w:eastAsia="en-IE"/>
+        </w:rPr>
+        <w:t>xy</w:t>
+      </w:r>
+      <w:proofErr w:type="spellEnd"/>
+      <w:r>
+        <w:rPr>
+          <w:rFonts w:eastAsia="Times New Roman" w:cstheme="minorHAnsi"/>
+          <w:color w:val="000000"/>
+          <w:lang w:eastAsia="en-IE"/>
+        </w:rPr>
+        <w:t xml:space="preserve"> is stored in geometry </w:t>
+      </w:r>
+      <w:proofErr w:type="spellStart"/>
+      <w:r>
+        <w:rPr>
+          <w:rFonts w:eastAsia="Times New Roman" w:cstheme="minorHAnsi"/>
+          <w:color w:val="000000"/>
+          <w:lang w:eastAsia="en-IE"/>
+        </w:rPr>
+        <w:t>LineString</w:t>
+      </w:r>
+      <w:proofErr w:type="spellEnd"/>
+      <w:r>
+        <w:rPr>
+          <w:rFonts w:eastAsia="Times New Roman" w:cstheme="minorHAnsi"/>
+          <w:color w:val="000000"/>
+          <w:lang w:eastAsia="en-IE"/>
+        </w:rPr>
+        <w:t xml:space="preserve"> which means a real-time graph is not possible right now.  The </w:t>
+      </w:r>
+      <w:proofErr w:type="spellStart"/>
+      <w:r>
+        <w:rPr>
+          <w:rFonts w:eastAsia="Times New Roman" w:cstheme="minorHAnsi"/>
+          <w:color w:val="000000"/>
+          <w:lang w:eastAsia="en-IE"/>
+        </w:rPr>
+        <w:t>lift_id</w:t>
+      </w:r>
+      <w:proofErr w:type="spellEnd"/>
+      <w:r>
+        <w:rPr>
+          <w:rFonts w:eastAsia="Times New Roman" w:cstheme="minorHAnsi"/>
+          <w:color w:val="000000"/>
+          <w:lang w:eastAsia="en-IE"/>
+        </w:rPr>
+        <w:t xml:space="preserve"> is how we link the </w:t>
+      </w:r>
+      <w:proofErr w:type="spellStart"/>
+      <w:r>
+        <w:rPr>
+          <w:rFonts w:eastAsia="Times New Roman" w:cstheme="minorHAnsi"/>
+          <w:color w:val="000000"/>
+          <w:lang w:eastAsia="en-IE"/>
+        </w:rPr>
+        <w:t>currents_session</w:t>
+      </w:r>
+      <w:proofErr w:type="spellEnd"/>
+      <w:r>
+        <w:rPr>
+          <w:rFonts w:eastAsia="Times New Roman" w:cstheme="minorHAnsi"/>
+          <w:color w:val="000000"/>
+          <w:lang w:eastAsia="en-IE"/>
+        </w:rPr>
+        <w:t xml:space="preserve"> table and we use the </w:t>
+      </w:r>
+      <w:proofErr w:type="spellStart"/>
+      <w:r>
+        <w:rPr>
+          <w:rFonts w:eastAsia="Times New Roman" w:cstheme="minorHAnsi"/>
+          <w:color w:val="000000"/>
+          <w:lang w:eastAsia="en-IE"/>
+        </w:rPr>
+        <w:t>lift_id</w:t>
+      </w:r>
+      <w:proofErr w:type="spellEnd"/>
+      <w:r>
+        <w:rPr>
+          <w:rFonts w:eastAsia="Times New Roman" w:cstheme="minorHAnsi"/>
+          <w:color w:val="000000"/>
+          <w:lang w:eastAsia="en-IE"/>
+        </w:rPr>
+        <w:t xml:space="preserve"> to determine which lift it is in each rep. After each lift is </w:t>
+      </w:r>
+      <w:proofErr w:type="gramStart"/>
+      <w:r>
+        <w:rPr>
+          <w:rFonts w:eastAsia="Times New Roman" w:cstheme="minorHAnsi"/>
+          <w:color w:val="000000"/>
+          <w:lang w:eastAsia="en-IE"/>
+        </w:rPr>
+        <w:t>completed</w:t>
+      </w:r>
+      <w:proofErr w:type="gramEnd"/>
+      <w:r>
+        <w:rPr>
+          <w:rFonts w:eastAsia="Times New Roman" w:cstheme="minorHAnsi"/>
+          <w:color w:val="000000"/>
+          <w:lang w:eastAsia="en-IE"/>
+        </w:rPr>
+        <w:t xml:space="preserve"> the data is stored in </w:t>
+      </w:r>
+      <w:proofErr w:type="spellStart"/>
+      <w:r>
+        <w:rPr>
+          <w:rFonts w:eastAsia="Times New Roman" w:cstheme="minorHAnsi"/>
+          <w:color w:val="000000"/>
+          <w:lang w:eastAsia="en-IE"/>
+        </w:rPr>
+        <w:t>xy</w:t>
+      </w:r>
+      <w:proofErr w:type="spellEnd"/>
+      <w:r>
+        <w:rPr>
+          <w:rFonts w:eastAsia="Times New Roman" w:cstheme="minorHAnsi"/>
+          <w:color w:val="000000"/>
+          <w:lang w:eastAsia="en-IE"/>
+        </w:rPr>
+        <w:t>.</w:t>
       </w:r>
     </w:p>
     <w:p>
@@ -3585,7 +3913,61 @@
           <w:color w:val="000000"/>
           <w:lang w:eastAsia="en-IE"/>
         </w:rPr>
-        <w:t>seful data from the current_session and current_lift table are stored here after there session is done.</w:t>
+        <w:t xml:space="preserve">seful data from the </w:t>
+      </w:r>
+      <w:proofErr w:type="spellStart"/>
+      <w:r>
+        <w:rPr>
+          <w:rFonts w:eastAsia="Times New Roman" w:cstheme="minorHAnsi"/>
+          <w:color w:val="000000"/>
+          <w:lang w:eastAsia="en-IE"/>
+        </w:rPr>
+        <w:t>current_session</w:t>
+      </w:r>
+      <w:proofErr w:type="spellEnd"/>
+      <w:r>
+        <w:rPr>
+          <w:rFonts w:eastAsia="Times New Roman" w:cstheme="minorHAnsi"/>
+          <w:color w:val="000000"/>
+          <w:lang w:eastAsia="en-IE"/>
+        </w:rPr>
+        <w:t xml:space="preserve"> and </w:t>
+      </w:r>
+      <w:proofErr w:type="spellStart"/>
+      <w:r>
+        <w:rPr>
+          <w:rFonts w:eastAsia="Times New Roman" w:cstheme="minorHAnsi"/>
+          <w:color w:val="000000"/>
+          <w:lang w:eastAsia="en-IE"/>
+        </w:rPr>
+        <w:t>current_lift</w:t>
+      </w:r>
+      <w:proofErr w:type="spellEnd"/>
+      <w:r>
+        <w:rPr>
+          <w:rFonts w:eastAsia="Times New Roman" w:cstheme="minorHAnsi"/>
+          <w:color w:val="000000"/>
+          <w:lang w:eastAsia="en-IE"/>
+        </w:rPr>
+        <w:t xml:space="preserve"> table are stored here after </w:t>
+      </w:r>
+      <w:proofErr w:type="spellStart"/>
+      <w:r>
+        <w:rPr>
+          <w:rFonts w:eastAsia="Times New Roman" w:cstheme="minorHAnsi"/>
+          <w:color w:val="000000"/>
+          <w:lang w:eastAsia="en-IE"/>
+        </w:rPr>
+        <w:t>there</w:t>
+      </w:r>
+      <w:proofErr w:type="spellEnd"/>
+      <w:r>
+        <w:rPr>
+          <w:rFonts w:eastAsia="Times New Roman" w:cstheme="minorHAnsi"/>
+          <w:color w:val="000000"/>
+          <w:lang w:eastAsia="en-IE"/>
+        </w:rPr>
+        <w:t xml:space="preserve"> session is done.</w:t>
       </w:r>
     </w:p>
     <w:p>
@@ -3628,7 +4010,79 @@
           <w:color w:val="000000"/>
           <w:lang w:eastAsia="en-IE"/>
         </w:rPr>
-        <w:t>With the AWS ec2 instance, we use ubuntu which is where we can store the database using the MySql install. With this we also use the secure installation of Mysql so we can disable a feature like anonymous user and also we can create a root password that is hashed. We can have the choice to disable remote logins so that only on the device can we login to the MySql. </w:t>
+        <w:t xml:space="preserve">With the AWS ec2 instance, we use ubuntu which is where we can store the database using the </w:t>
+      </w:r>
+      <w:proofErr w:type="spellStart"/>
+      <w:r>
+        <w:rPr>
+          <w:rFonts w:eastAsia="Times New Roman" w:cstheme="minorHAnsi"/>
+          <w:color w:val="000000"/>
+          <w:lang w:eastAsia="en-IE"/>
+        </w:rPr>
+        <w:t>MySql</w:t>
+      </w:r>
+      <w:proofErr w:type="spellEnd"/>
+      <w:r>
+        <w:rPr>
+          <w:rFonts w:eastAsia="Times New Roman" w:cstheme="minorHAnsi"/>
+          <w:color w:val="000000"/>
+          <w:lang w:eastAsia="en-IE"/>
+        </w:rPr>
+        <w:t xml:space="preserve"> install. With this we also use the secure installation of </w:t>
+      </w:r>
+      <w:proofErr w:type="spellStart"/>
+      <w:r>
+        <w:rPr>
+          <w:rFonts w:eastAsia="Times New Roman" w:cstheme="minorHAnsi"/>
+          <w:color w:val="000000"/>
+          <w:lang w:eastAsia="en-IE"/>
+        </w:rPr>
+        <w:t>Mysql</w:t>
+      </w:r>
+      <w:proofErr w:type="spellEnd"/>
+      <w:r>
+        <w:rPr>
+          <w:rFonts w:eastAsia="Times New Roman" w:cstheme="minorHAnsi"/>
+          <w:color w:val="000000"/>
+          <w:lang w:eastAsia="en-IE"/>
+        </w:rPr>
+        <w:t xml:space="preserve"> so we can disable a feature like anonymous user and </w:t>
+      </w:r>
+      <w:proofErr w:type="gramStart"/>
+      <w:r>
+        <w:rPr>
+          <w:rFonts w:eastAsia="Times New Roman" w:cstheme="minorHAnsi"/>
+          <w:color w:val="000000"/>
+          <w:lang w:eastAsia="en-IE"/>
+        </w:rPr>
+        <w:t>also</w:t>
+      </w:r>
+      <w:proofErr w:type="gramEnd"/>
+      <w:r>
+        <w:rPr>
+          <w:rFonts w:eastAsia="Times New Roman" w:cstheme="minorHAnsi"/>
+          <w:color w:val="000000"/>
+          <w:lang w:eastAsia="en-IE"/>
+        </w:rPr>
+        <w:t xml:space="preserve"> we can create a root password that is hashed. We can have the choice to disable remote logins so that only on the device can we login to the </w:t>
+      </w:r>
+      <w:proofErr w:type="spellStart"/>
+      <w:r>
+        <w:rPr>
+          <w:rFonts w:eastAsia="Times New Roman" w:cstheme="minorHAnsi"/>
+          <w:color w:val="000000"/>
+          <w:lang w:eastAsia="en-IE"/>
+        </w:rPr>
+        <w:t>MySql</w:t>
+      </w:r>
+      <w:proofErr w:type="spellEnd"/>
+      <w:r>
+        <w:rPr>
+          <w:rFonts w:eastAsia="Times New Roman" w:cstheme="minorHAnsi"/>
+          <w:color w:val="000000"/>
+          <w:lang w:eastAsia="en-IE"/>
+        </w:rPr>
+        <w:t>. </w:t>
       </w:r>
     </w:p>
     <w:p>
@@ -3647,7 +4101,43 @@
           <w:color w:val="000000"/>
           <w:lang w:eastAsia="en-IE"/>
         </w:rPr>
-        <w:t>We import the database into MySql and call it "SetStats" with this we can access all the tables and the data inside of them.</w:t>
+        <w:t xml:space="preserve">We import the database into </w:t>
+      </w:r>
+      <w:proofErr w:type="spellStart"/>
+      <w:r>
+        <w:rPr>
+          <w:rFonts w:eastAsia="Times New Roman" w:cstheme="minorHAnsi"/>
+          <w:color w:val="000000"/>
+          <w:lang w:eastAsia="en-IE"/>
+        </w:rPr>
+        <w:t>MySql</w:t>
+      </w:r>
+      <w:proofErr w:type="spellEnd"/>
+      <w:r>
+        <w:rPr>
+          <w:rFonts w:eastAsia="Times New Roman" w:cstheme="minorHAnsi"/>
+          <w:color w:val="000000"/>
+          <w:lang w:eastAsia="en-IE"/>
+        </w:rPr>
+        <w:t xml:space="preserve"> and call it "</w:t>
+      </w:r>
+      <w:proofErr w:type="spellStart"/>
+      <w:r>
+        <w:rPr>
+          <w:rFonts w:eastAsia="Times New Roman" w:cstheme="minorHAnsi"/>
+          <w:color w:val="000000"/>
+          <w:lang w:eastAsia="en-IE"/>
+        </w:rPr>
+        <w:t>SetStats</w:t>
+      </w:r>
+      <w:proofErr w:type="spellEnd"/>
+      <w:r>
+        <w:rPr>
+          <w:rFonts w:eastAsia="Times New Roman" w:cstheme="minorHAnsi"/>
+          <w:color w:val="000000"/>
+          <w:lang w:eastAsia="en-IE"/>
+        </w:rPr>
+        <w:t>" with this we can access all the tables and the data inside of them.</w:t>
       </w:r>
     </w:p>
     <w:p>
@@ -3666,7 +4156,25 @@
           <w:color w:val="000000"/>
           <w:lang w:eastAsia="en-IE"/>
         </w:rPr>
-        <w:t>Now on the python file for the flask app, we import flask_mysqldb and install this onto the AWS ec2 instance. Usin</w:t>
+        <w:t xml:space="preserve">Now on the python file for the flask app, we import </w:t>
+      </w:r>
+      <w:proofErr w:type="spellStart"/>
+      <w:r>
+        <w:rPr>
+          <w:rFonts w:eastAsia="Times New Roman" w:cstheme="minorHAnsi"/>
+          <w:color w:val="000000"/>
+          <w:lang w:eastAsia="en-IE"/>
+        </w:rPr>
+        <w:t>flask_mysqldb</w:t>
+      </w:r>
+      <w:proofErr w:type="spellEnd"/>
+      <w:r>
+        <w:rPr>
+          <w:rFonts w:eastAsia="Times New Roman" w:cstheme="minorHAnsi"/>
+          <w:color w:val="000000"/>
+          <w:lang w:eastAsia="en-IE"/>
+        </w:rPr>
+        <w:t xml:space="preserve"> and install this onto the AWS ec2 instance. Usin</w:t>
       </w:r>
       <w:r>
         <w:rPr>
@@ -3682,7 +4190,25 @@
           <w:color w:val="000000"/>
           <w:lang w:eastAsia="en-IE"/>
         </w:rPr>
-        <w:t xml:space="preserve"> mysqldb we can write into the database once it is connected. We will be putting the queries into the flask app and inserting the data grabbed from the sensors into the database along with user registrations.</w:t>
+        <w:t xml:space="preserve"> </w:t>
+      </w:r>
+      <w:proofErr w:type="spellStart"/>
+      <w:r>
+        <w:rPr>
+          <w:rFonts w:eastAsia="Times New Roman" w:cstheme="minorHAnsi"/>
+          <w:color w:val="000000"/>
+          <w:lang w:eastAsia="en-IE"/>
+        </w:rPr>
+        <w:t>mysqldb</w:t>
+      </w:r>
+      <w:proofErr w:type="spellEnd"/>
+      <w:r>
+        <w:rPr>
+          <w:rFonts w:eastAsia="Times New Roman" w:cstheme="minorHAnsi"/>
+          <w:color w:val="000000"/>
+          <w:lang w:eastAsia="en-IE"/>
+        </w:rPr>
+        <w:t xml:space="preserve"> we can write into the database once it is connected. We will be putting the queries into the flask app and inserting the data grabbed from the sensors into the database along with user registrations.</w:t>
       </w:r>
     </w:p>
     <w:p>
@@ -3701,7 +4227,25 @@
           <w:color w:val="000000"/>
           <w:lang w:eastAsia="en-IE"/>
         </w:rPr>
-        <w:t>We can now also read data from the "SetStats" database so with this we can tell if a user is registered to the database so we are able to log them in, also we can now display the history of each trainee using SELECT statements and dates sorted by descending so we get the newest sessions first in the list.</w:t>
+        <w:t>We can now also read data from the "</w:t>
+      </w:r>
+      <w:proofErr w:type="spellStart"/>
+      <w:r>
+        <w:rPr>
+          <w:rFonts w:eastAsia="Times New Roman" w:cstheme="minorHAnsi"/>
+          <w:color w:val="000000"/>
+          <w:lang w:eastAsia="en-IE"/>
+        </w:rPr>
+        <w:t>SetStats</w:t>
+      </w:r>
+      <w:proofErr w:type="spellEnd"/>
+      <w:r>
+        <w:rPr>
+          <w:rFonts w:eastAsia="Times New Roman" w:cstheme="minorHAnsi"/>
+          <w:color w:val="000000"/>
+          <w:lang w:eastAsia="en-IE"/>
+        </w:rPr>
+        <w:t>" database so with this we can tell if a user is registered to the database so we are able to log them in, also we can now display the history of each trainee using SELECT statements and dates sorted by descending so we get the newest sessions first in the list.</w:t>
       </w:r>
     </w:p>
     <w:p>
@@ -3730,13 +4274,71 @@
         <w:rPr>
           <w:lang w:eastAsia="en-IE"/>
         </w:rPr>
-        <w:t>On the instance we use mySql for our database. In order to stop un-authorised users from entering the database we set up a root for mySql. To do this we create a hashed password for the root user using mysql_secure_install and this will then disable anybody from entering the database without the password, the non-root user is then disabled also.</w:t>
-      </w:r>
-      <w:r>
-        <w:rPr>
-          <w:lang w:eastAsia="en-IE"/>
-        </w:rPr>
-        <w:t xml:space="preserve"> In the code connecting to the database we then need to login as root and grab the password, you can do this by hardcoding the password into the code, but the better option would be to grab the password using os.getenv().</w:t>
+        <w:t xml:space="preserve">On the instance we use </w:t>
+      </w:r>
+      <w:proofErr w:type="spellStart"/>
+      <w:r>
+        <w:rPr>
+          <w:lang w:eastAsia="en-IE"/>
+        </w:rPr>
+        <w:t>mySql</w:t>
+      </w:r>
+      <w:proofErr w:type="spellEnd"/>
+      <w:r>
+        <w:rPr>
+          <w:lang w:eastAsia="en-IE"/>
+        </w:rPr>
+        <w:t xml:space="preserve"> for our database. In order to stop un-authorised users from entering the database we set up a root for </w:t>
+      </w:r>
+      <w:proofErr w:type="spellStart"/>
+      <w:r>
+        <w:rPr>
+          <w:lang w:eastAsia="en-IE"/>
+        </w:rPr>
+        <w:t>mySql</w:t>
+      </w:r>
+      <w:proofErr w:type="spellEnd"/>
+      <w:r>
+        <w:rPr>
+          <w:lang w:eastAsia="en-IE"/>
+        </w:rPr>
+        <w:t xml:space="preserve">. To do this we create a hashed password for the root user using </w:t>
+      </w:r>
+      <w:proofErr w:type="spellStart"/>
+      <w:r>
+        <w:rPr>
+          <w:lang w:eastAsia="en-IE"/>
+        </w:rPr>
+        <w:t>mysql_secure_install</w:t>
+      </w:r>
+      <w:proofErr w:type="spellEnd"/>
+      <w:r>
+        <w:rPr>
+          <w:lang w:eastAsia="en-IE"/>
+        </w:rPr>
+        <w:t xml:space="preserve"> and this will then disable anybody from entering the database without the password, the non-root user is then disabled also.</w:t>
+      </w:r>
+      <w:r>
+        <w:rPr>
+          <w:lang w:eastAsia="en-IE"/>
+        </w:rPr>
+        <w:t xml:space="preserve"> In the code connecting to the database we then need to login as root and grab the password, you can do this by hardcoding the password into the code, but the better option would be to grab the password using </w:t>
+      </w:r>
+      <w:proofErr w:type="spellStart"/>
+      <w:proofErr w:type="gramStart"/>
+      <w:r>
+        <w:rPr>
+          <w:lang w:eastAsia="en-IE"/>
+        </w:rPr>
+        <w:t>os.getenv</w:t>
+      </w:r>
+      <w:proofErr w:type="spellEnd"/>
+      <w:proofErr w:type="gramEnd"/>
+      <w:r>
+        <w:rPr>
+          <w:lang w:eastAsia="en-IE"/>
+        </w:rPr>
+        <w:t>().</w:t>
       </w:r>
       <w:r>
         <w:rPr>
@@ -3777,11 +4379,11 @@
         <w:pStyle w:val="Heading1"/>
         <w:jc w:val="center"/>
       </w:pPr>
-      <w:bookmarkStart w:id="11" w:name="_Toc89021617"/>
+      <w:bookmarkStart w:id="10" w:name="_Toc89021617"/>
       <w:r>
         <w:t>Paper Prototype</w:t>
       </w:r>
-      <w:bookmarkEnd w:id="11"/>
+      <w:bookmarkEnd w:id="10"/>
     </w:p>
     <w:p>
       <w:r>
@@ -3820,7 +4422,7 @@
                     <pic:cNvPicPr/>
                   </pic:nvPicPr>
                   <pic:blipFill>
-                    <a:blip r:embed="rId14">
+                    <a:blip r:embed="rId18">
                       <a:extLst>
                         <a:ext uri="{28A0092B-C50C-407E-A947-70E740481C1C}">
                           <a14:useLocalDpi xmlns:a14="http://schemas.microsoft.com/office/drawing/2010/main" val="0"/>
@@ -3888,7 +4490,7 @@
                     <pic:cNvPicPr/>
                   </pic:nvPicPr>
                   <pic:blipFill>
-                    <a:blip r:embed="rId15">
+                    <a:blip r:embed="rId19">
                       <a:extLst>
                         <a:ext uri="{28A0092B-C50C-407E-A947-70E740481C1C}">
                           <a14:useLocalDpi xmlns:a14="http://schemas.microsoft.com/office/drawing/2010/main" val="0"/>
@@ -3956,7 +4558,7 @@
                     <pic:cNvPicPr/>
                   </pic:nvPicPr>
                   <pic:blipFill>
-                    <a:blip r:embed="rId16">
+                    <a:blip r:embed="rId20">
                       <a:extLst>
                         <a:ext uri="{28A0092B-C50C-407E-A947-70E740481C1C}">
                           <a14:useLocalDpi xmlns:a14="http://schemas.microsoft.com/office/drawing/2010/main" val="0"/>
@@ -4036,7 +4638,7 @@
                     <pic:cNvPicPr/>
                   </pic:nvPicPr>
                   <pic:blipFill>
-                    <a:blip r:embed="rId17">
+                    <a:blip r:embed="rId21">
                       <a:extLst>
                         <a:ext uri="{28A0092B-C50C-407E-A947-70E740481C1C}">
                           <a14:useLocalDpi xmlns:a14="http://schemas.microsoft.com/office/drawing/2010/main" val="0"/>
@@ -4106,7 +4708,7 @@
                     <pic:cNvPicPr/>
                   </pic:nvPicPr>
                   <pic:blipFill>
-                    <a:blip r:embed="rId18" cstate="print">
+                    <a:blip r:embed="rId22" cstate="print">
                       <a:extLst>
                         <a:ext uri="{28A0092B-C50C-407E-A947-70E740481C1C}">
                           <a14:useLocalDpi xmlns:a14="http://schemas.microsoft.com/office/drawing/2010/main" val="0"/>
@@ -4174,7 +4776,7 @@
                     <pic:cNvPicPr/>
                   </pic:nvPicPr>
                   <pic:blipFill>
-                    <a:blip r:embed="rId19" cstate="print">
+                    <a:blip r:embed="rId23" cstate="print">
                       <a:extLst>
                         <a:ext uri="{28A0092B-C50C-407E-A947-70E740481C1C}">
                           <a14:useLocalDpi xmlns:a14="http://schemas.microsoft.com/office/drawing/2010/main" val="0"/>
@@ -4258,7 +4860,7 @@
                     <pic:cNvPicPr/>
                   </pic:nvPicPr>
                   <pic:blipFill>
-                    <a:blip r:embed="rId20" cstate="print">
+                    <a:blip r:embed="rId24" cstate="print">
                       <a:extLst>
                         <a:ext uri="{28A0092B-C50C-407E-A947-70E740481C1C}">
                           <a14:useLocalDpi xmlns:a14="http://schemas.microsoft.com/office/drawing/2010/main" val="0"/>
@@ -4326,7 +4928,7 @@
                     <pic:cNvPicPr/>
                   </pic:nvPicPr>
                   <pic:blipFill>
-                    <a:blip r:embed="rId21" cstate="print">
+                    <a:blip r:embed="rId25" cstate="print">
                       <a:extLst>
                         <a:ext uri="{28A0092B-C50C-407E-A947-70E740481C1C}">
                           <a14:useLocalDpi xmlns:a14="http://schemas.microsoft.com/office/drawing/2010/main" val="0"/>
@@ -4396,7 +4998,7 @@
                     </pic:cNvPicPr>
                   </pic:nvPicPr>
                   <pic:blipFill>
-                    <a:blip r:embed="rId22">
+                    <a:blip r:embed="rId26">
                       <a:extLst>
                         <a:ext uri="{28A0092B-C50C-407E-A947-70E740481C1C}">
                           <a14:useLocalDpi xmlns:a14="http://schemas.microsoft.com/office/drawing/2010/main" val="0"/>
@@ -4445,7 +5047,7 @@
       <w:pPr>
         <w:pStyle w:val="Heading1"/>
       </w:pPr>
-      <w:bookmarkStart w:id="12" w:name="_Toc89021618"/>
+      <w:bookmarkStart w:id="11" w:name="_Toc89021618"/>
       <w:r>
         <w:t>Pa</w:t>
       </w:r>
@@ -4455,7 +5057,7 @@
       <w:r>
         <w:t xml:space="preserve"> descriptions:</w:t>
       </w:r>
-      <w:bookmarkEnd w:id="12"/>
+      <w:bookmarkEnd w:id="11"/>
     </w:p>
     <w:p>
       <w:pPr>
@@ -4778,7 +5380,15 @@
     </w:p>
     <w:p>
       <w:r>
-        <w:t>This is the page where the trainer can see their trainees and once they click on their name, they can see the trainee’s session history page.</w:t>
+        <w:t xml:space="preserve">This is the page where the trainer can see their trainees and </w:t>
+      </w:r>
+      <w:proofErr w:type="gramStart"/>
+      <w:r>
+        <w:t>once</w:t>
+      </w:r>
+      <w:proofErr w:type="gramEnd"/>
+      <w:r>
+        <w:t xml:space="preserve"> they click on their name, they can see the trainee’s session history page.</w:t>
       </w:r>
     </w:p>
     <w:p/>
@@ -4786,11 +5396,11 @@
       <w:pPr>
         <w:pStyle w:val="Heading1"/>
       </w:pPr>
-      <w:bookmarkStart w:id="13" w:name="_Toc89021619"/>
+      <w:bookmarkStart w:id="12" w:name="_Toc89021619"/>
       <w:r>
         <w:t>Connection:</w:t>
       </w:r>
-      <w:bookmarkEnd w:id="13"/>
+      <w:bookmarkEnd w:id="12"/>
     </w:p>
     <w:p>
       <w:r>
@@ -4832,11 +5442,11 @@
         <w:pStyle w:val="Heading1"/>
         <w:jc w:val="center"/>
       </w:pPr>
-      <w:bookmarkStart w:id="14" w:name="_Toc89021620"/>
+      <w:bookmarkStart w:id="13" w:name="_Toc89021620"/>
       <w:r>
         <w:t>User Profiles</w:t>
       </w:r>
-      <w:bookmarkEnd w:id="14"/>
+      <w:bookmarkEnd w:id="13"/>
     </w:p>
     <w:p/>
     <w:p/>
@@ -4877,7 +5487,7 @@
                     <pic:cNvPicPr/>
                   </pic:nvPicPr>
                   <pic:blipFill>
-                    <a:blip r:embed="rId23">
+                    <a:blip r:embed="rId27">
                       <a:extLst>
                         <a:ext uri="{28A0092B-C50C-407E-A947-70E740481C1C}">
                           <a14:useLocalDpi xmlns:a14="http://schemas.microsoft.com/office/drawing/2010/main" val="0"/>
@@ -4947,7 +5557,7 @@
                     </pic:cNvPicPr>
                   </pic:nvPicPr>
                   <pic:blipFill>
-                    <a:blip r:embed="rId24">
+                    <a:blip r:embed="rId28">
                       <a:extLst>
                         <a:ext uri="{28A0092B-C50C-407E-A947-70E740481C1C}">
                           <a14:useLocalDpi xmlns:a14="http://schemas.microsoft.com/office/drawing/2010/main" val="0"/>
@@ -5033,7 +5643,7 @@
                     <pic:cNvPicPr/>
                   </pic:nvPicPr>
                   <pic:blipFill>
-                    <a:blip r:embed="rId25" cstate="print">
+                    <a:blip r:embed="rId29" cstate="print">
                       <a:extLst>
                         <a:ext uri="{28A0092B-C50C-407E-A947-70E740481C1C}">
                           <a14:useLocalDpi xmlns:a14="http://schemas.microsoft.com/office/drawing/2010/main" val="0"/>
@@ -5103,7 +5713,7 @@
                     </pic:cNvPicPr>
                   </pic:nvPicPr>
                   <pic:blipFill>
-                    <a:blip r:embed="rId26">
+                    <a:blip r:embed="rId30">
                       <a:extLst>
                         <a:ext uri="{28A0092B-C50C-407E-A947-70E740481C1C}">
                           <a14:useLocalDpi xmlns:a14="http://schemas.microsoft.com/office/drawing/2010/main" val="0"/>
@@ -5161,7 +5771,7 @@
           <w:bCs/>
         </w:rPr>
       </w:pPr>
-      <w:bookmarkStart w:id="15" w:name="_Toc85734334"/>
+      <w:bookmarkStart w:id="14" w:name="_Toc85734334"/>
       <w:r>
         <w:rPr>
           <w:noProof/>
@@ -5201,7 +5811,7 @@
                     </pic:cNvPicPr>
                   </pic:nvPicPr>
                   <pic:blipFill>
-                    <a:blip r:embed="rId27">
+                    <a:blip r:embed="rId31">
                       <a:extLst>
                         <a:ext uri="{28A0092B-C50C-407E-A947-70E740481C1C}">
                           <a14:useLocalDpi xmlns:a14="http://schemas.microsoft.com/office/drawing/2010/main" val="0"/>
@@ -5307,56 +5917,56 @@
       <w:pPr>
         <w:pStyle w:val="Heading1"/>
       </w:pPr>
-      <w:bookmarkStart w:id="16" w:name="_Toc89021621"/>
+      <w:bookmarkStart w:id="15" w:name="_Toc89021621"/>
       <w:r>
         <w:t>Software-Testing</w:t>
       </w:r>
+      <w:bookmarkEnd w:id="14"/>
       <w:bookmarkEnd w:id="15"/>
+    </w:p>
+    <w:p>
+      <w:r>
+        <w:t>The software can be tested with suitable Unit tests. There are test frameworks for Python as well as JavaScript which covers all our used languages. The unit tests can be used to ensure all coded methods work as intended and help by finding bugs or improve the ability to add new features later more simply.</w:t>
+      </w:r>
+    </w:p>
+    <w:p>
+      <w:pPr>
+        <w:pStyle w:val="Heading1"/>
+      </w:pPr>
+      <w:bookmarkStart w:id="16" w:name="_Toc85734335"/>
+      <w:bookmarkStart w:id="17" w:name="_Toc89021622"/>
+      <w:r>
+        <w:t>Hardware-Testing</w:t>
+      </w:r>
       <w:bookmarkEnd w:id="16"/>
-    </w:p>
-    <w:p>
-      <w:r>
-        <w:t>The software can be tested with suitable Unit tests. There are test frameworks for Python as well as JavaScript which covers all our used languages. The unit tests can be used to ensure all coded methods work as intended and help by finding bugs or improve the ability to add new features later more simply.</w:t>
+      <w:bookmarkEnd w:id="17"/>
+    </w:p>
+    <w:p>
+      <w:r>
+        <w:t>Once we have a running prototype the accuracy and measurements of the sensors need to be checked. In order to do that we track the data provided by the sensors and check whether the data is plausible. For example, someone can test lift with the prototype and someone else will measure the lifted height by hand and compare the results to the measurements of the ultra-sonic sensor.</w:t>
+      </w:r>
+    </w:p>
+    <w:p>
+      <w:r>
+        <w:t>We should also test the actual battery capability. How long it will last, how durable the setup is and how the sensors react do different unpredicted movements. For example, dropping the handle, carrying the handle sideways, spinning it etc. We need to make sure that the system does not break when doing unexpected things.</w:t>
+      </w:r>
+    </w:p>
+    <w:p>
+      <w:r>
+        <w:t>In order to get a good overview, it is necessary to work on a decent test concept which tracks all information and the results of the tests for further improvements and easy access.</w:t>
       </w:r>
     </w:p>
     <w:p>
       <w:pPr>
         <w:pStyle w:val="Heading1"/>
       </w:pPr>
-      <w:bookmarkStart w:id="17" w:name="_Toc85734335"/>
-      <w:bookmarkStart w:id="18" w:name="_Toc89021622"/>
-      <w:r>
-        <w:t>Hardware-Testing</w:t>
-      </w:r>
-      <w:bookmarkEnd w:id="17"/>
+      <w:bookmarkStart w:id="18" w:name="_Toc85734336"/>
+      <w:bookmarkStart w:id="19" w:name="_Toc89021623"/>
+      <w:r>
+        <w:t>User-Testing</w:t>
+      </w:r>
       <w:bookmarkEnd w:id="18"/>
-    </w:p>
-    <w:p>
-      <w:r>
-        <w:t>Once we have a running prototype the accuracy and measurements of the sensors need to be checked. In order to do that we track the data provided by the sensors and check whether the data is plausible. For example, someone can test lift with the prototype and someone else will measure the lifted height by hand and compare the results to the measurements of the ultra-sonic sensor.</w:t>
-      </w:r>
-    </w:p>
-    <w:p>
-      <w:r>
-        <w:t>We should also test the actual battery capability. How long it will last, how durable the setup is and how the sensors react do different unpredicted movements. For example, dropping the handle, carrying the handle sideways, spinning it etc. We need to make sure that the system does not break when doing unexpected things.</w:t>
-      </w:r>
-    </w:p>
-    <w:p>
-      <w:r>
-        <w:t>In order to get a good overview, it is necessary to work on a decent test concept which tracks all information and the results of the tests for further improvements and easy access.</w:t>
-      </w:r>
-    </w:p>
-    <w:p>
-      <w:pPr>
-        <w:pStyle w:val="Heading1"/>
-      </w:pPr>
-      <w:bookmarkStart w:id="19" w:name="_Toc85734336"/>
-      <w:bookmarkStart w:id="20" w:name="_Toc89021623"/>
-      <w:r>
-        <w:t>User-Testing</w:t>
-      </w:r>
       <w:bookmarkEnd w:id="19"/>
-      <w:bookmarkEnd w:id="20"/>
     </w:p>
     <w:p>
       <w:r>
@@ -5396,6 +6006,7 @@
           <w:bCs/>
         </w:rPr>
       </w:pPr>
+      <w:proofErr w:type="spellStart"/>
       <w:r>
         <w:rPr>
           <w:b/>
@@ -5404,6 +6015,7 @@
         <w:lastRenderedPageBreak/>
         <w:t>MoSCoW</w:t>
       </w:r>
+      <w:proofErr w:type="spellEnd"/>
     </w:p>
     <w:p/>
     <w:p>
@@ -6400,10 +7012,32 @@
       <w:szCs w:val="26"/>
     </w:rPr>
   </w:style>
+  <w:style w:type="paragraph" w:styleId="Heading3">
+    <w:name w:val="heading 3"/>
+    <w:basedOn w:val="Normal"/>
+    <w:next w:val="Normal"/>
+    <w:link w:val="Heading3Char"/>
+    <w:uiPriority w:val="9"/>
+    <w:semiHidden/>
+    <w:unhideWhenUsed/>
+    <w:qFormat/>
+    <w:rsid w:val="00E305A1"/>
+    <w:pPr>
+      <w:keepNext/>
+      <w:keepLines/>
+      <w:spacing w:before="40" w:after="0"/>
+      <w:outlineLvl w:val="2"/>
+    </w:pPr>
+    <w:rPr>
+      <w:rFonts w:asciiTheme="majorHAnsi" w:eastAsiaTheme="majorEastAsia" w:hAnsiTheme="majorHAnsi" w:cstheme="majorBidi"/>
+      <w:color w:val="1F3763" w:themeColor="accent1" w:themeShade="7F"/>
+      <w:sz w:val="24"/>
+      <w:szCs w:val="24"/>
+    </w:rPr>
+  </w:style>
   <w:style w:type="character" w:default="1" w:styleId="DefaultParagraphFont">
     <w:name w:val="Default Paragraph Font"/>
     <w:uiPriority w:val="1"/>
-    <w:semiHidden/>
     <w:unhideWhenUsed/>
   </w:style>
   <w:style w:type="table" w:default="1" w:styleId="TableNormal">
@@ -6619,6 +7253,20 @@
     <w:rPr>
       <w:b/>
       <w:bCs/>
+    </w:rPr>
+  </w:style>
+  <w:style w:type="character" w:customStyle="1" w:styleId="Heading3Char">
+    <w:name w:val="Heading 3 Char"/>
+    <w:basedOn w:val="DefaultParagraphFont"/>
+    <w:link w:val="Heading3"/>
+    <w:uiPriority w:val="9"/>
+    <w:semiHidden/>
+    <w:rsid w:val="00E305A1"/>
+    <w:rPr>
+      <w:rFonts w:asciiTheme="majorHAnsi" w:eastAsiaTheme="majorEastAsia" w:hAnsiTheme="majorHAnsi" w:cstheme="majorBidi"/>
+      <w:color w:val="1F3763" w:themeColor="accent1" w:themeShade="7F"/>
+      <w:sz w:val="24"/>
+      <w:szCs w:val="24"/>
     </w:rPr>
   </w:style>
 </w:styles>

</xml_diff>

<commit_message>
Added system architecture section
created flow diagram of system architecture and described an example of a user using the application and the messages that would be sent.
Added contribution section.
</commit_message>
<xml_diff>
--- a/SETSTATS.docx
+++ b/SETSTATS.docx
@@ -180,18 +180,8 @@
           <w:szCs w:val="24"/>
         </w:rPr>
         <w:tab/>
-        <w:t xml:space="preserve">Florian </w:t>
-      </w:r>
-      <w:proofErr w:type="spellStart"/>
-      <w:r>
-        <w:rPr>
-          <w:rFonts w:ascii="Times New Roman" w:hAnsi="Times New Roman" w:cs="Times New Roman"/>
-          <w:sz w:val="24"/>
-          <w:szCs w:val="24"/>
-        </w:rPr>
-        <w:t>Scheunert</w:t>
-      </w:r>
-      <w:proofErr w:type="spellEnd"/>
+        <w:t>Florian Scheunert</w:t>
+      </w:r>
     </w:p>
     <w:p/>
     <w:p/>
@@ -222,14 +212,7 @@
     <w:p/>
     <w:sdt>
       <w:sdtPr>
-        <w:rPr>
-          <w:rFonts w:asciiTheme="minorHAnsi" w:eastAsiaTheme="minorHAnsi" w:hAnsiTheme="minorHAnsi" w:cstheme="minorBidi"/>
-          <w:color w:val="auto"/>
-          <w:sz w:val="22"/>
-          <w:szCs w:val="22"/>
-          <w:lang w:val="en-IE"/>
-        </w:rPr>
-        <w:id w:val="1423846902"/>
+        <w:id w:val="901487897"/>
         <w:docPartObj>
           <w:docPartGallery w:val="Table of Contents"/>
           <w:docPartUnique/>
@@ -237,9 +220,14 @@
       </w:sdtPr>
       <w:sdtEndPr>
         <w:rPr>
+          <w:rFonts w:asciiTheme="minorHAnsi" w:eastAsiaTheme="minorHAnsi" w:hAnsiTheme="minorHAnsi" w:cstheme="minorBidi"/>
           <w:b/>
           <w:bCs/>
           <w:noProof/>
+          <w:color w:val="auto"/>
+          <w:sz w:val="22"/>
+          <w:szCs w:val="22"/>
+          <w:lang w:val="en-IE"/>
         </w:rPr>
       </w:sdtEndPr>
       <w:sdtContent>
@@ -248,7 +236,7 @@
             <w:pStyle w:val="TOCHeading"/>
           </w:pPr>
           <w:r>
-            <w:t>Contents</w:t>
+            <w:t>Table of Contents</w:t>
           </w:r>
         </w:p>
         <w:p>
@@ -272,7 +260,7 @@
           <w:r>
             <w:fldChar w:fldCharType="separate"/>
           </w:r>
-          <w:hyperlink w:anchor="_Toc89021606" w:history="1">
+          <w:hyperlink w:anchor="_Toc89363093" w:history="1">
             <w:r>
               <w:rPr>
                 <w:rStyle w:val="Hyperlink"/>
@@ -299,7 +287,7 @@
                 <w:noProof/>
                 <w:webHidden/>
               </w:rPr>
-              <w:instrText xml:space="preserve"> PAGEREF _Toc89021606 \h </w:instrText>
+              <w:instrText xml:space="preserve"> PAGEREF _Toc89363093 \h </w:instrText>
             </w:r>
             <w:r>
               <w:rPr>
@@ -342,7 +330,7 @@
               <w:lang w:eastAsia="en-IE"/>
             </w:rPr>
           </w:pPr>
-          <w:hyperlink w:anchor="_Toc89021607" w:history="1">
+          <w:hyperlink w:anchor="_Toc89363094" w:history="1">
             <w:r>
               <w:rPr>
                 <w:rStyle w:val="Hyperlink"/>
@@ -369,7 +357,7 @@
                 <w:noProof/>
                 <w:webHidden/>
               </w:rPr>
-              <w:instrText xml:space="preserve"> PAGEREF _Toc89021607 \h </w:instrText>
+              <w:instrText xml:space="preserve"> PAGEREF _Toc89363094 \h </w:instrText>
             </w:r>
             <w:r>
               <w:rPr>
@@ -389,7 +377,7 @@
                 <w:noProof/>
                 <w:webHidden/>
               </w:rPr>
-              <w:t>3</w:t>
+              <w:t>4</w:t>
             </w:r>
             <w:r>
               <w:rPr>
@@ -412,7 +400,7 @@
               <w:lang w:eastAsia="en-IE"/>
             </w:rPr>
           </w:pPr>
-          <w:hyperlink w:anchor="_Toc89021608" w:history="1">
+          <w:hyperlink w:anchor="_Toc89363095" w:history="1">
             <w:r>
               <w:rPr>
                 <w:rStyle w:val="Hyperlink"/>
@@ -439,7 +427,7 @@
                 <w:noProof/>
                 <w:webHidden/>
               </w:rPr>
-              <w:instrText xml:space="preserve"> PAGEREF _Toc89021608 \h </w:instrText>
+              <w:instrText xml:space="preserve"> PAGEREF _Toc89363095 \h </w:instrText>
             </w:r>
             <w:r>
               <w:rPr>
@@ -459,7 +447,7 @@
                 <w:noProof/>
                 <w:webHidden/>
               </w:rPr>
-              <w:t>3</w:t>
+              <w:t>4</w:t>
             </w:r>
             <w:r>
               <w:rPr>
@@ -482,7 +470,7 @@
               <w:lang w:val="en-IE" w:eastAsia="en-IE"/>
             </w:rPr>
           </w:pPr>
-          <w:hyperlink w:anchor="_Toc89021609" w:history="1">
+          <w:hyperlink w:anchor="_Toc89363096" w:history="1">
             <w:r>
               <w:rPr>
                 <w:rStyle w:val="Hyperlink"/>
@@ -509,7 +497,7 @@
                 <w:noProof/>
                 <w:webHidden/>
               </w:rPr>
-              <w:instrText xml:space="preserve"> PAGEREF _Toc89021609 \h </w:instrText>
+              <w:instrText xml:space="preserve"> PAGEREF _Toc89363096 \h </w:instrText>
             </w:r>
             <w:r>
               <w:rPr>
@@ -529,7 +517,7 @@
                 <w:noProof/>
                 <w:webHidden/>
               </w:rPr>
-              <w:t>3</w:t>
+              <w:t>4</w:t>
             </w:r>
             <w:r>
               <w:rPr>
@@ -552,7 +540,7 @@
               <w:lang w:eastAsia="en-IE"/>
             </w:rPr>
           </w:pPr>
-          <w:hyperlink w:anchor="_Toc89021610" w:history="1">
+          <w:hyperlink w:anchor="_Toc89363097" w:history="1">
             <w:r>
               <w:rPr>
                 <w:rStyle w:val="Hyperlink"/>
@@ -579,7 +567,7 @@
                 <w:noProof/>
                 <w:webHidden/>
               </w:rPr>
-              <w:instrText xml:space="preserve"> PAGEREF _Toc89021610 \h </w:instrText>
+              <w:instrText xml:space="preserve"> PAGEREF _Toc89363097 \h </w:instrText>
             </w:r>
             <w:r>
               <w:rPr>
@@ -622,13 +610,13 @@
               <w:lang w:eastAsia="en-IE"/>
             </w:rPr>
           </w:pPr>
-          <w:hyperlink w:anchor="_Toc89021611" w:history="1">
+          <w:hyperlink w:anchor="_Toc89363098" w:history="1">
             <w:r>
               <w:rPr>
                 <w:rStyle w:val="Hyperlink"/>
                 <w:noProof/>
               </w:rPr>
-              <w:t>What we did -</w:t>
+              <w:t>Data the device will be collecting:</w:t>
             </w:r>
             <w:r>
               <w:rPr>
@@ -649,7 +637,7 @@
                 <w:noProof/>
                 <w:webHidden/>
               </w:rPr>
-              <w:instrText xml:space="preserve"> PAGEREF _Toc89021611 \h </w:instrText>
+              <w:instrText xml:space="preserve"> PAGEREF _Toc89363098 \h </w:instrText>
             </w:r>
             <w:r>
               <w:rPr>
@@ -669,7 +657,7 @@
                 <w:noProof/>
                 <w:webHidden/>
               </w:rPr>
-              <w:t>5</w:t>
+              <w:t>8</w:t>
             </w:r>
             <w:r>
               <w:rPr>
@@ -692,13 +680,13 @@
               <w:lang w:eastAsia="en-IE"/>
             </w:rPr>
           </w:pPr>
-          <w:hyperlink w:anchor="_Toc89021612" w:history="1">
+          <w:hyperlink w:anchor="_Toc89363099" w:history="1">
             <w:r>
               <w:rPr>
                 <w:rStyle w:val="Hyperlink"/>
                 <w:noProof/>
               </w:rPr>
-              <w:t>Data the device will be collecting:</w:t>
+              <w:t>How the data will be gathered:</w:t>
             </w:r>
             <w:r>
               <w:rPr>
@@ -719,7 +707,7 @@
                 <w:noProof/>
                 <w:webHidden/>
               </w:rPr>
-              <w:instrText xml:space="preserve"> PAGEREF _Toc89021612 \h </w:instrText>
+              <w:instrText xml:space="preserve"> PAGEREF _Toc89363099 \h </w:instrText>
             </w:r>
             <w:r>
               <w:rPr>
@@ -739,7 +727,7 @@
                 <w:noProof/>
                 <w:webHidden/>
               </w:rPr>
-              <w:t>6</w:t>
+              <w:t>8</w:t>
             </w:r>
             <w:r>
               <w:rPr>
@@ -762,13 +750,13 @@
               <w:lang w:eastAsia="en-IE"/>
             </w:rPr>
           </w:pPr>
-          <w:hyperlink w:anchor="_Toc89021613" w:history="1">
+          <w:hyperlink w:anchor="_Toc89363100" w:history="1">
             <w:r>
               <w:rPr>
                 <w:rStyle w:val="Hyperlink"/>
                 <w:noProof/>
               </w:rPr>
-              <w:t>How the data will be gathered:</w:t>
+              <w:t>How we are going to be processing the data collected:</w:t>
             </w:r>
             <w:r>
               <w:rPr>
@@ -789,7 +777,7 @@
                 <w:noProof/>
                 <w:webHidden/>
               </w:rPr>
-              <w:instrText xml:space="preserve"> PAGEREF _Toc89021613 \h </w:instrText>
+              <w:instrText xml:space="preserve"> PAGEREF _Toc89363100 \h </w:instrText>
             </w:r>
             <w:r>
               <w:rPr>
@@ -809,7 +797,7 @@
                 <w:noProof/>
                 <w:webHidden/>
               </w:rPr>
-              <w:t>6</w:t>
+              <w:t>9</w:t>
             </w:r>
             <w:r>
               <w:rPr>
@@ -832,13 +820,13 @@
               <w:lang w:eastAsia="en-IE"/>
             </w:rPr>
           </w:pPr>
-          <w:hyperlink w:anchor="_Toc89021614" w:history="1">
+          <w:hyperlink w:anchor="_Toc89363101" w:history="1">
             <w:r>
               <w:rPr>
                 <w:rStyle w:val="Hyperlink"/>
                 <w:noProof/>
               </w:rPr>
-              <w:t>How we are going to be processing the data collected:</w:t>
+              <w:t>Frequency with which each sensor can record a value and how the sensors work:</w:t>
             </w:r>
             <w:r>
               <w:rPr>
@@ -859,7 +847,7 @@
                 <w:noProof/>
                 <w:webHidden/>
               </w:rPr>
-              <w:instrText xml:space="preserve"> PAGEREF _Toc89021614 \h </w:instrText>
+              <w:instrText xml:space="preserve"> PAGEREF _Toc89363101 \h </w:instrText>
             </w:r>
             <w:r>
               <w:rPr>
@@ -879,7 +867,7 @@
                 <w:noProof/>
                 <w:webHidden/>
               </w:rPr>
-              <w:t>6</w:t>
+              <w:t>9</w:t>
             </w:r>
             <w:r>
               <w:rPr>
@@ -902,13 +890,13 @@
               <w:lang w:eastAsia="en-IE"/>
             </w:rPr>
           </w:pPr>
-          <w:hyperlink w:anchor="_Toc89021615" w:history="1">
+          <w:hyperlink w:anchor="_Toc89363102" w:history="1">
             <w:r>
               <w:rPr>
                 <w:rStyle w:val="Hyperlink"/>
                 <w:noProof/>
               </w:rPr>
-              <w:t>How the device and data are going to be secured:</w:t>
+              <w:t>Data Security:</w:t>
             </w:r>
             <w:r>
               <w:rPr>
@@ -929,7 +917,7 @@
                 <w:noProof/>
                 <w:webHidden/>
               </w:rPr>
-              <w:instrText xml:space="preserve"> PAGEREF _Toc89021615 \h </w:instrText>
+              <w:instrText xml:space="preserve"> PAGEREF _Toc89363102 \h </w:instrText>
             </w:r>
             <w:r>
               <w:rPr>
@@ -949,7 +937,7 @@
                 <w:noProof/>
                 <w:webHidden/>
               </w:rPr>
-              <w:t>6</w:t>
+              <w:t>9</w:t>
             </w:r>
             <w:r>
               <w:rPr>
@@ -972,13 +960,13 @@
               <w:lang w:eastAsia="en-IE"/>
             </w:rPr>
           </w:pPr>
-          <w:hyperlink w:anchor="_Toc89021616" w:history="1">
+          <w:hyperlink w:anchor="_Toc89363103" w:history="1">
             <w:r>
               <w:rPr>
                 <w:rStyle w:val="Hyperlink"/>
                 <w:noProof/>
               </w:rPr>
-              <w:t>Frequency with which each sensor can record a value and how the sensors work:</w:t>
+              <w:t>Database Implementation:</w:t>
             </w:r>
             <w:r>
               <w:rPr>
@@ -999,7 +987,7 @@
                 <w:noProof/>
                 <w:webHidden/>
               </w:rPr>
-              <w:instrText xml:space="preserve"> PAGEREF _Toc89021616 \h </w:instrText>
+              <w:instrText xml:space="preserve"> PAGEREF _Toc89363103 \h </w:instrText>
             </w:r>
             <w:r>
               <w:rPr>
@@ -1019,7 +1007,7 @@
                 <w:noProof/>
                 <w:webHidden/>
               </w:rPr>
-              <w:t>6</w:t>
+              <w:t>11</w:t>
             </w:r>
             <w:r>
               <w:rPr>
@@ -1042,13 +1030,15 @@
               <w:lang w:eastAsia="en-IE"/>
             </w:rPr>
           </w:pPr>
-          <w:hyperlink w:anchor="_Toc89021617" w:history="1">
+          <w:hyperlink w:anchor="_Toc89363104" w:history="1">
             <w:r>
               <w:rPr>
                 <w:rStyle w:val="Hyperlink"/>
-                <w:noProof/>
-              </w:rPr>
-              <w:t>Paper Prototype</w:t>
+                <w:rFonts w:eastAsia="Times New Roman"/>
+                <w:noProof/>
+                <w:lang w:eastAsia="en-IE"/>
+              </w:rPr>
+              <w:t>Database Security:</w:t>
             </w:r>
             <w:r>
               <w:rPr>
@@ -1069,7 +1059,7 @@
                 <w:noProof/>
                 <w:webHidden/>
               </w:rPr>
-              <w:instrText xml:space="preserve"> PAGEREF _Toc89021617 \h </w:instrText>
+              <w:instrText xml:space="preserve"> PAGEREF _Toc89363104 \h </w:instrText>
             </w:r>
             <w:r>
               <w:rPr>
@@ -1089,7 +1079,7 @@
                 <w:noProof/>
                 <w:webHidden/>
               </w:rPr>
-              <w:t>9</w:t>
+              <w:t>11</w:t>
             </w:r>
             <w:r>
               <w:rPr>
@@ -1112,13 +1102,13 @@
               <w:lang w:eastAsia="en-IE"/>
             </w:rPr>
           </w:pPr>
-          <w:hyperlink w:anchor="_Toc89021618" w:history="1">
+          <w:hyperlink w:anchor="_Toc89363105" w:history="1">
             <w:r>
               <w:rPr>
                 <w:rStyle w:val="Hyperlink"/>
                 <w:noProof/>
               </w:rPr>
-              <w:t>Paper prototype page descriptions:</w:t>
+              <w:t>Paper Prototype</w:t>
             </w:r>
             <w:r>
               <w:rPr>
@@ -1139,7 +1129,7 @@
                 <w:noProof/>
                 <w:webHidden/>
               </w:rPr>
-              <w:instrText xml:space="preserve"> PAGEREF _Toc89021618 \h </w:instrText>
+              <w:instrText xml:space="preserve"> PAGEREF _Toc89363105 \h </w:instrText>
             </w:r>
             <w:r>
               <w:rPr>
@@ -1159,7 +1149,7 @@
                 <w:noProof/>
                 <w:webHidden/>
               </w:rPr>
-              <w:t>10</w:t>
+              <w:t>12</w:t>
             </w:r>
             <w:r>
               <w:rPr>
@@ -1182,13 +1172,13 @@
               <w:lang w:eastAsia="en-IE"/>
             </w:rPr>
           </w:pPr>
-          <w:hyperlink w:anchor="_Toc89021619" w:history="1">
+          <w:hyperlink w:anchor="_Toc89363106" w:history="1">
             <w:r>
               <w:rPr>
                 <w:rStyle w:val="Hyperlink"/>
                 <w:noProof/>
               </w:rPr>
-              <w:t>Connection:</w:t>
+              <w:t>Paper prototype page descriptions:</w:t>
             </w:r>
             <w:r>
               <w:rPr>
@@ -1209,7 +1199,7 @@
                 <w:noProof/>
                 <w:webHidden/>
               </w:rPr>
-              <w:instrText xml:space="preserve"> PAGEREF _Toc89021619 \h </w:instrText>
+              <w:instrText xml:space="preserve"> PAGEREF _Toc89363106 \h </w:instrText>
             </w:r>
             <w:r>
               <w:rPr>
@@ -1229,7 +1219,7 @@
                 <w:noProof/>
                 <w:webHidden/>
               </w:rPr>
-              <w:t>11</w:t>
+              <w:t>13</w:t>
             </w:r>
             <w:r>
               <w:rPr>
@@ -1252,13 +1242,13 @@
               <w:lang w:eastAsia="en-IE"/>
             </w:rPr>
           </w:pPr>
-          <w:hyperlink w:anchor="_Toc89021620" w:history="1">
+          <w:hyperlink w:anchor="_Toc89363107" w:history="1">
             <w:r>
               <w:rPr>
                 <w:rStyle w:val="Hyperlink"/>
                 <w:noProof/>
               </w:rPr>
-              <w:t>User Profiles</w:t>
+              <w:t>Connection:</w:t>
             </w:r>
             <w:r>
               <w:rPr>
@@ -1279,7 +1269,7 @@
                 <w:noProof/>
                 <w:webHidden/>
               </w:rPr>
-              <w:instrText xml:space="preserve"> PAGEREF _Toc89021620 \h </w:instrText>
+              <w:instrText xml:space="preserve"> PAGEREF _Toc89363107 \h </w:instrText>
             </w:r>
             <w:r>
               <w:rPr>
@@ -1299,7 +1289,7 @@
                 <w:noProof/>
                 <w:webHidden/>
               </w:rPr>
-              <w:t>12</w:t>
+              <w:t>14</w:t>
             </w:r>
             <w:r>
               <w:rPr>
@@ -1322,13 +1312,13 @@
               <w:lang w:eastAsia="en-IE"/>
             </w:rPr>
           </w:pPr>
-          <w:hyperlink w:anchor="_Toc89021621" w:history="1">
+          <w:hyperlink w:anchor="_Toc89363108" w:history="1">
             <w:r>
               <w:rPr>
                 <w:rStyle w:val="Hyperlink"/>
                 <w:noProof/>
               </w:rPr>
-              <w:t>Software-Testing</w:t>
+              <w:t>User Profiles</w:t>
             </w:r>
             <w:r>
               <w:rPr>
@@ -1349,7 +1339,7 @@
                 <w:noProof/>
                 <w:webHidden/>
               </w:rPr>
-              <w:instrText xml:space="preserve"> PAGEREF _Toc89021621 \h </w:instrText>
+              <w:instrText xml:space="preserve"> PAGEREF _Toc89363108 \h </w:instrText>
             </w:r>
             <w:r>
               <w:rPr>
@@ -1369,7 +1359,7 @@
                 <w:noProof/>
                 <w:webHidden/>
               </w:rPr>
-              <w:t>16</w:t>
+              <w:t>15</w:t>
             </w:r>
             <w:r>
               <w:rPr>
@@ -1392,13 +1382,13 @@
               <w:lang w:eastAsia="en-IE"/>
             </w:rPr>
           </w:pPr>
-          <w:hyperlink w:anchor="_Toc89021622" w:history="1">
+          <w:hyperlink w:anchor="_Toc89363109" w:history="1">
             <w:r>
               <w:rPr>
                 <w:rStyle w:val="Hyperlink"/>
                 <w:noProof/>
               </w:rPr>
-              <w:t>Hardware-Testing</w:t>
+              <w:t>Software-Testing</w:t>
             </w:r>
             <w:r>
               <w:rPr>
@@ -1419,7 +1409,7 @@
                 <w:noProof/>
                 <w:webHidden/>
               </w:rPr>
-              <w:instrText xml:space="preserve"> PAGEREF _Toc89021622 \h </w:instrText>
+              <w:instrText xml:space="preserve"> PAGEREF _Toc89363109 \h </w:instrText>
             </w:r>
             <w:r>
               <w:rPr>
@@ -1439,7 +1429,7 @@
                 <w:noProof/>
                 <w:webHidden/>
               </w:rPr>
-              <w:t>16</w:t>
+              <w:t>18</w:t>
             </w:r>
             <w:r>
               <w:rPr>
@@ -1462,12 +1452,82 @@
               <w:lang w:eastAsia="en-IE"/>
             </w:rPr>
           </w:pPr>
-          <w:hyperlink w:anchor="_Toc89021623" w:history="1">
+          <w:hyperlink w:anchor="_Toc89363110" w:history="1">
             <w:r>
               <w:rPr>
                 <w:rStyle w:val="Hyperlink"/>
                 <w:noProof/>
               </w:rPr>
+              <w:t>Hardware-Testing</w:t>
+            </w:r>
+            <w:r>
+              <w:rPr>
+                <w:noProof/>
+                <w:webHidden/>
+              </w:rPr>
+              <w:tab/>
+            </w:r>
+            <w:r>
+              <w:rPr>
+                <w:noProof/>
+                <w:webHidden/>
+              </w:rPr>
+              <w:fldChar w:fldCharType="begin"/>
+            </w:r>
+            <w:r>
+              <w:rPr>
+                <w:noProof/>
+                <w:webHidden/>
+              </w:rPr>
+              <w:instrText xml:space="preserve"> PAGEREF _Toc89363110 \h </w:instrText>
+            </w:r>
+            <w:r>
+              <w:rPr>
+                <w:noProof/>
+                <w:webHidden/>
+              </w:rPr>
+            </w:r>
+            <w:r>
+              <w:rPr>
+                <w:noProof/>
+                <w:webHidden/>
+              </w:rPr>
+              <w:fldChar w:fldCharType="separate"/>
+            </w:r>
+            <w:r>
+              <w:rPr>
+                <w:noProof/>
+                <w:webHidden/>
+              </w:rPr>
+              <w:t>18</w:t>
+            </w:r>
+            <w:r>
+              <w:rPr>
+                <w:noProof/>
+                <w:webHidden/>
+              </w:rPr>
+              <w:fldChar w:fldCharType="end"/>
+            </w:r>
+          </w:hyperlink>
+        </w:p>
+        <w:p>
+          <w:pPr>
+            <w:pStyle w:val="TOC1"/>
+            <w:tabs>
+              <w:tab w:val="right" w:leader="dot" w:pos="9016"/>
+            </w:tabs>
+            <w:rPr>
+              <w:rFonts w:eastAsiaTheme="minorEastAsia"/>
+              <w:noProof/>
+              <w:lang w:eastAsia="en-IE"/>
+            </w:rPr>
+          </w:pPr>
+          <w:hyperlink w:anchor="_Toc89363111" w:history="1">
+            <w:r>
+              <w:rPr>
+                <w:rStyle w:val="Hyperlink"/>
+                <w:noProof/>
+              </w:rPr>
               <w:t>User-Testing</w:t>
             </w:r>
             <w:r>
@@ -1489,7 +1549,7 @@
                 <w:noProof/>
                 <w:webHidden/>
               </w:rPr>
-              <w:instrText xml:space="preserve"> PAGEREF _Toc89021623 \h </w:instrText>
+              <w:instrText xml:space="preserve"> PAGEREF _Toc89363111 \h </w:instrText>
             </w:r>
             <w:r>
               <w:rPr>
@@ -1509,7 +1569,287 @@
                 <w:noProof/>
                 <w:webHidden/>
               </w:rPr>
-              <w:t>16</w:t>
+              <w:t>18</w:t>
+            </w:r>
+            <w:r>
+              <w:rPr>
+                <w:noProof/>
+                <w:webHidden/>
+              </w:rPr>
+              <w:fldChar w:fldCharType="end"/>
+            </w:r>
+          </w:hyperlink>
+        </w:p>
+        <w:p>
+          <w:pPr>
+            <w:pStyle w:val="TOC1"/>
+            <w:tabs>
+              <w:tab w:val="right" w:leader="dot" w:pos="9016"/>
+            </w:tabs>
+            <w:rPr>
+              <w:rFonts w:eastAsiaTheme="minorEastAsia"/>
+              <w:noProof/>
+              <w:lang w:eastAsia="en-IE"/>
+            </w:rPr>
+          </w:pPr>
+          <w:hyperlink w:anchor="_Toc89363112" w:history="1">
+            <w:r>
+              <w:rPr>
+                <w:rStyle w:val="Hyperlink"/>
+                <w:noProof/>
+              </w:rPr>
+              <w:t>Mark Byrne:</w:t>
+            </w:r>
+            <w:r>
+              <w:rPr>
+                <w:noProof/>
+                <w:webHidden/>
+              </w:rPr>
+              <w:tab/>
+            </w:r>
+            <w:r>
+              <w:rPr>
+                <w:noProof/>
+                <w:webHidden/>
+              </w:rPr>
+              <w:fldChar w:fldCharType="begin"/>
+            </w:r>
+            <w:r>
+              <w:rPr>
+                <w:noProof/>
+                <w:webHidden/>
+              </w:rPr>
+              <w:instrText xml:space="preserve"> PAGEREF _Toc89363112 \h </w:instrText>
+            </w:r>
+            <w:r>
+              <w:rPr>
+                <w:noProof/>
+                <w:webHidden/>
+              </w:rPr>
+            </w:r>
+            <w:r>
+              <w:rPr>
+                <w:noProof/>
+                <w:webHidden/>
+              </w:rPr>
+              <w:fldChar w:fldCharType="separate"/>
+            </w:r>
+            <w:r>
+              <w:rPr>
+                <w:noProof/>
+                <w:webHidden/>
+              </w:rPr>
+              <w:t>20</w:t>
+            </w:r>
+            <w:r>
+              <w:rPr>
+                <w:noProof/>
+                <w:webHidden/>
+              </w:rPr>
+              <w:fldChar w:fldCharType="end"/>
+            </w:r>
+          </w:hyperlink>
+        </w:p>
+        <w:p>
+          <w:pPr>
+            <w:pStyle w:val="TOC1"/>
+            <w:tabs>
+              <w:tab w:val="right" w:leader="dot" w:pos="9016"/>
+            </w:tabs>
+            <w:rPr>
+              <w:rFonts w:eastAsiaTheme="minorEastAsia"/>
+              <w:noProof/>
+              <w:lang w:eastAsia="en-IE"/>
+            </w:rPr>
+          </w:pPr>
+          <w:hyperlink w:anchor="_Toc89363113" w:history="1">
+            <w:r>
+              <w:rPr>
+                <w:rStyle w:val="Hyperlink"/>
+                <w:noProof/>
+              </w:rPr>
+              <w:t>Richard Collins:</w:t>
+            </w:r>
+            <w:r>
+              <w:rPr>
+                <w:noProof/>
+                <w:webHidden/>
+              </w:rPr>
+              <w:tab/>
+            </w:r>
+            <w:r>
+              <w:rPr>
+                <w:noProof/>
+                <w:webHidden/>
+              </w:rPr>
+              <w:fldChar w:fldCharType="begin"/>
+            </w:r>
+            <w:r>
+              <w:rPr>
+                <w:noProof/>
+                <w:webHidden/>
+              </w:rPr>
+              <w:instrText xml:space="preserve"> PAGEREF _Toc89363113 \h </w:instrText>
+            </w:r>
+            <w:r>
+              <w:rPr>
+                <w:noProof/>
+                <w:webHidden/>
+              </w:rPr>
+            </w:r>
+            <w:r>
+              <w:rPr>
+                <w:noProof/>
+                <w:webHidden/>
+              </w:rPr>
+              <w:fldChar w:fldCharType="separate"/>
+            </w:r>
+            <w:r>
+              <w:rPr>
+                <w:noProof/>
+                <w:webHidden/>
+              </w:rPr>
+              <w:t>20</w:t>
+            </w:r>
+            <w:r>
+              <w:rPr>
+                <w:noProof/>
+                <w:webHidden/>
+              </w:rPr>
+              <w:fldChar w:fldCharType="end"/>
+            </w:r>
+          </w:hyperlink>
+        </w:p>
+        <w:p>
+          <w:pPr>
+            <w:pStyle w:val="TOC1"/>
+            <w:tabs>
+              <w:tab w:val="right" w:leader="dot" w:pos="9016"/>
+            </w:tabs>
+            <w:rPr>
+              <w:rFonts w:eastAsiaTheme="minorEastAsia"/>
+              <w:noProof/>
+              <w:lang w:eastAsia="en-IE"/>
+            </w:rPr>
+          </w:pPr>
+          <w:hyperlink w:anchor="_Toc89363114" w:history="1">
+            <w:r>
+              <w:rPr>
+                <w:rStyle w:val="Hyperlink"/>
+                <w:noProof/>
+              </w:rPr>
+              <w:t>Liam Denning:</w:t>
+            </w:r>
+            <w:r>
+              <w:rPr>
+                <w:noProof/>
+                <w:webHidden/>
+              </w:rPr>
+              <w:tab/>
+            </w:r>
+            <w:r>
+              <w:rPr>
+                <w:noProof/>
+                <w:webHidden/>
+              </w:rPr>
+              <w:fldChar w:fldCharType="begin"/>
+            </w:r>
+            <w:r>
+              <w:rPr>
+                <w:noProof/>
+                <w:webHidden/>
+              </w:rPr>
+              <w:instrText xml:space="preserve"> PAGEREF _Toc89363114 \h </w:instrText>
+            </w:r>
+            <w:r>
+              <w:rPr>
+                <w:noProof/>
+                <w:webHidden/>
+              </w:rPr>
+            </w:r>
+            <w:r>
+              <w:rPr>
+                <w:noProof/>
+                <w:webHidden/>
+              </w:rPr>
+              <w:fldChar w:fldCharType="separate"/>
+            </w:r>
+            <w:r>
+              <w:rPr>
+                <w:noProof/>
+                <w:webHidden/>
+              </w:rPr>
+              <w:t>20</w:t>
+            </w:r>
+            <w:r>
+              <w:rPr>
+                <w:noProof/>
+                <w:webHidden/>
+              </w:rPr>
+              <w:fldChar w:fldCharType="end"/>
+            </w:r>
+          </w:hyperlink>
+        </w:p>
+        <w:p>
+          <w:pPr>
+            <w:pStyle w:val="TOC1"/>
+            <w:tabs>
+              <w:tab w:val="right" w:leader="dot" w:pos="9016"/>
+            </w:tabs>
+            <w:rPr>
+              <w:rFonts w:eastAsiaTheme="minorEastAsia"/>
+              <w:noProof/>
+              <w:lang w:eastAsia="en-IE"/>
+            </w:rPr>
+          </w:pPr>
+          <w:hyperlink w:anchor="_Toc89363115" w:history="1">
+            <w:r>
+              <w:rPr>
+                <w:rStyle w:val="Hyperlink"/>
+                <w:noProof/>
+              </w:rPr>
+              <w:t>Florian Scheunert:</w:t>
+            </w:r>
+            <w:r>
+              <w:rPr>
+                <w:noProof/>
+                <w:webHidden/>
+              </w:rPr>
+              <w:tab/>
+            </w:r>
+            <w:r>
+              <w:rPr>
+                <w:noProof/>
+                <w:webHidden/>
+              </w:rPr>
+              <w:fldChar w:fldCharType="begin"/>
+            </w:r>
+            <w:r>
+              <w:rPr>
+                <w:noProof/>
+                <w:webHidden/>
+              </w:rPr>
+              <w:instrText xml:space="preserve"> PAGEREF _Toc89363115 \h </w:instrText>
+            </w:r>
+            <w:r>
+              <w:rPr>
+                <w:noProof/>
+                <w:webHidden/>
+              </w:rPr>
+            </w:r>
+            <w:r>
+              <w:rPr>
+                <w:noProof/>
+                <w:webHidden/>
+              </w:rPr>
+              <w:fldChar w:fldCharType="separate"/>
+            </w:r>
+            <w:r>
+              <w:rPr>
+                <w:noProof/>
+                <w:webHidden/>
+              </w:rPr>
+              <w:t>20</w:t>
             </w:r>
             <w:r>
               <w:rPr>
@@ -1537,21 +1877,6 @@
     <w:p/>
     <w:p/>
     <w:p/>
-    <w:p/>
-    <w:p/>
-    <w:p/>
-    <w:p/>
-    <w:p/>
-    <w:p/>
-    <w:p>
-      <w:pPr>
-        <w:pStyle w:val="Title"/>
-        <w:rPr>
-          <w:b/>
-          <w:bCs/>
-        </w:rPr>
-      </w:pPr>
-    </w:p>
     <w:p>
       <w:pPr>
         <w:pStyle w:val="Title"/>
@@ -1566,6 +1891,7 @@
           <w:b/>
           <w:bCs/>
         </w:rPr>
+        <w:lastRenderedPageBreak/>
         <w:t>About Us</w:t>
       </w:r>
     </w:p>
@@ -1573,7 +1899,7 @@
       <w:pPr>
         <w:pStyle w:val="Heading1"/>
       </w:pPr>
-      <w:bookmarkStart w:id="1" w:name="_Toc89021606"/>
+      <w:bookmarkStart w:id="1" w:name="_Toc89363093"/>
       <w:r>
         <w:t>Team Members</w:t>
       </w:r>
@@ -1654,7 +1980,85 @@
           <w:noProof/>
         </w:rPr>
         <w:drawing>
-          <wp:anchor distT="0" distB="0" distL="114300" distR="114300" simplePos="0" relativeHeight="251674624" behindDoc="1" locked="0" layoutInCell="1" allowOverlap="1" wp14:anchorId="7B49C256" wp14:editId="0397A5A3">
+          <wp:anchor distT="0" distB="0" distL="114300" distR="114300" simplePos="0" relativeHeight="251673600" behindDoc="1" locked="0" layoutInCell="1" allowOverlap="1" wp14:anchorId="32C57A33" wp14:editId="4AF2172D">
+            <wp:simplePos x="0" y="0"/>
+            <wp:positionH relativeFrom="margin">
+              <wp:posOffset>114300</wp:posOffset>
+            </wp:positionH>
+            <wp:positionV relativeFrom="paragraph">
+              <wp:posOffset>197485</wp:posOffset>
+            </wp:positionV>
+            <wp:extent cx="1000125" cy="1057275"/>
+            <wp:effectExtent l="0" t="0" r="9525" b="9525"/>
+            <wp:wrapTight wrapText="bothSides">
+              <wp:wrapPolygon edited="0">
+                <wp:start x="0" y="0"/>
+                <wp:lineTo x="0" y="21405"/>
+                <wp:lineTo x="21394" y="21405"/>
+                <wp:lineTo x="21394" y="0"/>
+                <wp:lineTo x="0" y="0"/>
+              </wp:wrapPolygon>
+            </wp:wrapTight>
+            <wp:docPr id="19" name="Picture 19" descr="A person in a yellow shirt&#10;&#10;Description automatically generated with low confidence"/>
+            <wp:cNvGraphicFramePr>
+              <a:graphicFrameLocks xmlns:a="http://schemas.openxmlformats.org/drawingml/2006/main" noChangeAspect="1"/>
+            </wp:cNvGraphicFramePr>
+            <a:graphic xmlns:a="http://schemas.openxmlformats.org/drawingml/2006/main">
+              <a:graphicData uri="http://schemas.openxmlformats.org/drawingml/2006/picture">
+                <pic:pic xmlns:pic="http://schemas.openxmlformats.org/drawingml/2006/picture">
+                  <pic:nvPicPr>
+                    <pic:cNvPr id="19" name="Picture 19" descr="A person in a yellow shirt&#10;&#10;Description automatically generated with low confidence"/>
+                    <pic:cNvPicPr>
+                      <a:picLocks noChangeAspect="1" noChangeArrowheads="1"/>
+                    </pic:cNvPicPr>
+                  </pic:nvPicPr>
+                  <pic:blipFill rotWithShape="1">
+                    <a:blip r:embed="rId7" cstate="print">
+                      <a:extLst>
+                        <a:ext uri="{28A0092B-C50C-407E-A947-70E740481C1C}">
+                          <a14:useLocalDpi xmlns:a14="http://schemas.microsoft.com/office/drawing/2010/main" val="0"/>
+                        </a:ext>
+                      </a:extLst>
+                    </a:blip>
+                    <a:srcRect l="9729" r="5135" b="16974"/>
+                    <a:stretch/>
+                  </pic:blipFill>
+                  <pic:spPr bwMode="auto">
+                    <a:xfrm>
+                      <a:off x="0" y="0"/>
+                      <a:ext cx="1000125" cy="1057275"/>
+                    </a:xfrm>
+                    <a:prstGeom prst="rect">
+                      <a:avLst/>
+                    </a:prstGeom>
+                    <a:noFill/>
+                    <a:ln>
+                      <a:noFill/>
+                    </a:ln>
+                    <a:extLst>
+                      <a:ext uri="{53640926-AAD7-44D8-BBD7-CCE9431645EC}">
+                        <a14:shadowObscured xmlns:a14="http://schemas.microsoft.com/office/drawing/2010/main"/>
+                      </a:ext>
+                    </a:extLst>
+                  </pic:spPr>
+                </pic:pic>
+              </a:graphicData>
+            </a:graphic>
+            <wp14:sizeRelH relativeFrom="margin">
+              <wp14:pctWidth>0</wp14:pctWidth>
+            </wp14:sizeRelH>
+            <wp14:sizeRelV relativeFrom="margin">
+              <wp14:pctHeight>0</wp14:pctHeight>
+            </wp14:sizeRelV>
+          </wp:anchor>
+        </w:drawing>
+      </w:r>
+      <w:r>
+        <w:rPr>
+          <w:noProof/>
+        </w:rPr>
+        <w:drawing>
+          <wp:anchor distT="0" distB="0" distL="114300" distR="114300" simplePos="0" relativeHeight="251674624" behindDoc="1" locked="0" layoutInCell="1" allowOverlap="1" wp14:anchorId="7B49C256" wp14:editId="500E2D71">
             <wp:simplePos x="0" y="0"/>
             <wp:positionH relativeFrom="margin">
               <wp:posOffset>3634740</wp:posOffset>
@@ -1687,7 +2091,7 @@
                     </pic:cNvPicPr>
                   </pic:nvPicPr>
                   <pic:blipFill rotWithShape="1">
-                    <a:blip r:embed="rId7" cstate="print">
+                    <a:blip r:embed="rId8" cstate="print">
                       <a:extLst>
                         <a:ext uri="{28A0092B-C50C-407E-A947-70E740481C1C}">
                           <a14:useLocalDpi xmlns:a14="http://schemas.microsoft.com/office/drawing/2010/main" val="0"/>
@@ -1729,75 +2133,6 @@
       </w:r>
       <w:r>
         <w:rPr>
-          <w:noProof/>
-        </w:rPr>
-        <w:drawing>
-          <wp:anchor distT="0" distB="0" distL="114300" distR="114300" simplePos="0" relativeHeight="251673600" behindDoc="1" locked="0" layoutInCell="1" allowOverlap="1" wp14:anchorId="32C57A33" wp14:editId="2BBFB1CA">
-            <wp:simplePos x="0" y="0"/>
-            <wp:positionH relativeFrom="column">
-              <wp:posOffset>0</wp:posOffset>
-            </wp:positionH>
-            <wp:positionV relativeFrom="paragraph">
-              <wp:posOffset>208915</wp:posOffset>
-            </wp:positionV>
-            <wp:extent cx="952500" cy="1032510"/>
-            <wp:effectExtent l="0" t="0" r="0" b="0"/>
-            <wp:wrapTight wrapText="bothSides">
-              <wp:wrapPolygon edited="0">
-                <wp:start x="0" y="0"/>
-                <wp:lineTo x="0" y="21122"/>
-                <wp:lineTo x="21168" y="21122"/>
-                <wp:lineTo x="21168" y="0"/>
-                <wp:lineTo x="0" y="0"/>
-              </wp:wrapPolygon>
-            </wp:wrapTight>
-            <wp:docPr id="19" name="Picture 19" descr="A person in a yellow shirt&#10;&#10;Description automatically generated with low confidence"/>
-            <wp:cNvGraphicFramePr>
-              <a:graphicFrameLocks xmlns:a="http://schemas.openxmlformats.org/drawingml/2006/main" noChangeAspect="1"/>
-            </wp:cNvGraphicFramePr>
-            <a:graphic xmlns:a="http://schemas.openxmlformats.org/drawingml/2006/main">
-              <a:graphicData uri="http://schemas.openxmlformats.org/drawingml/2006/picture">
-                <pic:pic xmlns:pic="http://schemas.openxmlformats.org/drawingml/2006/picture">
-                  <pic:nvPicPr>
-                    <pic:cNvPr id="19" name="Picture 19" descr="A person in a yellow shirt&#10;&#10;Description automatically generated with low confidence"/>
-                    <pic:cNvPicPr>
-                      <a:picLocks noChangeAspect="1" noChangeArrowheads="1"/>
-                    </pic:cNvPicPr>
-                  </pic:nvPicPr>
-                  <pic:blipFill>
-                    <a:blip r:embed="rId8" cstate="print">
-                      <a:extLst>
-                        <a:ext uri="{28A0092B-C50C-407E-A947-70E740481C1C}">
-                          <a14:useLocalDpi xmlns:a14="http://schemas.microsoft.com/office/drawing/2010/main" val="0"/>
-                        </a:ext>
-                      </a:extLst>
-                    </a:blip>
-                    <a:srcRect/>
-                    <a:stretch>
-                      <a:fillRect/>
-                    </a:stretch>
-                  </pic:blipFill>
-                  <pic:spPr bwMode="auto">
-                    <a:xfrm>
-                      <a:off x="0" y="0"/>
-                      <a:ext cx="952500" cy="1032510"/>
-                    </a:xfrm>
-                    <a:prstGeom prst="rect">
-                      <a:avLst/>
-                    </a:prstGeom>
-                    <a:noFill/>
-                    <a:ln>
-                      <a:noFill/>
-                    </a:ln>
-                  </pic:spPr>
-                </pic:pic>
-              </a:graphicData>
-            </a:graphic>
-          </wp:anchor>
-        </w:drawing>
-      </w:r>
-      <w:r>
-        <w:rPr>
           <w:b/>
           <w:bCs/>
         </w:rPr>
@@ -1934,17 +2269,8 @@
           <w:bCs/>
         </w:rPr>
         <w:tab/>
-        <w:t xml:space="preserve">Florian </w:t>
-      </w:r>
-      <w:proofErr w:type="spellStart"/>
-      <w:r>
-        <w:rPr>
-          <w:b/>
-          <w:bCs/>
-        </w:rPr>
-        <w:t>Scheunert</w:t>
-      </w:r>
-      <w:proofErr w:type="spellEnd"/>
+        <w:t>Florian Scheunert</w:t>
+      </w:r>
     </w:p>
     <w:p>
       <w:r>
@@ -2152,17 +2478,9 @@
       <w:pPr>
         <w:pStyle w:val="Heading1"/>
       </w:pPr>
-      <w:bookmarkStart w:id="2" w:name="_Toc89021607"/>
-      <w:r>
-        <w:t xml:space="preserve">What is </w:t>
-      </w:r>
-      <w:proofErr w:type="spellStart"/>
-      <w:r>
-        <w:t>SetStats</w:t>
-      </w:r>
-      <w:proofErr w:type="spellEnd"/>
-      <w:r>
-        <w:t>?</w:t>
+      <w:bookmarkStart w:id="2" w:name="_Toc89363094"/>
+      <w:r>
+        <w:t>What is SetStats?</w:t>
       </w:r>
       <w:bookmarkEnd w:id="2"/>
     </w:p>
@@ -2178,7 +2496,6 @@
           <w:szCs w:val="21"/>
         </w:rPr>
       </w:pPr>
-      <w:proofErr w:type="spellStart"/>
       <w:r>
         <w:rPr>
           <w:rFonts w:asciiTheme="minorHAnsi" w:hAnsiTheme="minorHAnsi" w:cstheme="minorHAnsi"/>
@@ -2186,9 +2503,8 @@
           <w:sz w:val="21"/>
           <w:szCs w:val="21"/>
         </w:rPr>
-        <w:t>SetStats</w:t>
-      </w:r>
-      <w:proofErr w:type="spellEnd"/>
+        <w:t xml:space="preserve">SetStats is an application created to help everybody improve their form in the gym. Whether you are a new user or a </w:t>
+      </w:r>
       <w:r>
         <w:rPr>
           <w:rFonts w:asciiTheme="minorHAnsi" w:hAnsiTheme="minorHAnsi" w:cstheme="minorHAnsi"/>
@@ -2196,7 +2512,7 @@
           <w:sz w:val="21"/>
           <w:szCs w:val="21"/>
         </w:rPr>
-        <w:t xml:space="preserve"> is an application created to help everybody improve their form in the gym. Whether you are a new user or a </w:t>
+        <w:t>20-year</w:t>
       </w:r>
       <w:r>
         <w:rPr>
@@ -2205,56 +2521,27 @@
           <w:sz w:val="21"/>
           <w:szCs w:val="21"/>
         </w:rPr>
-        <w:t>20-year</w:t>
-      </w:r>
-      <w:r>
+        <w:t xml:space="preserve"> veteran, SetStats will surely help you. Trainers can use it to see how their trainees are doing and trainees can use it to find a trainer to watch them.</w:t>
+      </w:r>
+    </w:p>
+    <w:p>
+      <w:pPr>
+        <w:pStyle w:val="NormalWeb"/>
+        <w:shd w:val="clear" w:color="auto" w:fill="FFFFFF"/>
+        <w:spacing w:before="0" w:beforeAutospacing="0" w:after="158" w:afterAutospacing="0"/>
         <w:rPr>
           <w:rFonts w:asciiTheme="minorHAnsi" w:hAnsiTheme="minorHAnsi" w:cstheme="minorHAnsi"/>
           <w:color w:val="333333"/>
           <w:sz w:val="21"/>
           <w:szCs w:val="21"/>
         </w:rPr>
-        <w:t xml:space="preserve"> veteran, </w:t>
-      </w:r>
-      <w:proofErr w:type="spellStart"/>
-      <w:r>
-        <w:rPr>
-          <w:rFonts w:asciiTheme="minorHAnsi" w:hAnsiTheme="minorHAnsi" w:cstheme="minorHAnsi"/>
-          <w:color w:val="333333"/>
-          <w:sz w:val="21"/>
-          <w:szCs w:val="21"/>
-        </w:rPr>
-        <w:t>SetStats</w:t>
-      </w:r>
-      <w:proofErr w:type="spellEnd"/>
-      <w:r>
-        <w:rPr>
-          <w:rFonts w:asciiTheme="minorHAnsi" w:hAnsiTheme="minorHAnsi" w:cstheme="minorHAnsi"/>
-          <w:color w:val="333333"/>
-          <w:sz w:val="21"/>
-          <w:szCs w:val="21"/>
-        </w:rPr>
-        <w:t xml:space="preserve"> will surely help you. Trainers can use it to see how their trainees are doing and trainees can use it to find a trainer to watch them.</w:t>
-      </w:r>
-    </w:p>
-    <w:p>
-      <w:pPr>
-        <w:pStyle w:val="NormalWeb"/>
-        <w:shd w:val="clear" w:color="auto" w:fill="FFFFFF"/>
-        <w:spacing w:before="0" w:beforeAutospacing="0" w:after="158" w:afterAutospacing="0"/>
-        <w:rPr>
-          <w:rFonts w:asciiTheme="minorHAnsi" w:hAnsiTheme="minorHAnsi" w:cstheme="minorHAnsi"/>
-          <w:color w:val="333333"/>
-          <w:sz w:val="21"/>
-          <w:szCs w:val="21"/>
-        </w:rPr>
       </w:pPr>
     </w:p>
     <w:p>
       <w:pPr>
         <w:pStyle w:val="Heading1"/>
       </w:pPr>
-      <w:bookmarkStart w:id="3" w:name="_Toc89021608"/>
+      <w:bookmarkStart w:id="3" w:name="_Toc89363095"/>
       <w:r>
         <w:t>What are our goals?</w:t>
       </w:r>
@@ -2292,13 +2579,8 @@
           <w:numId w:val="3"/>
         </w:numPr>
       </w:pPr>
-      <w:proofErr w:type="spellStart"/>
-      <w:r>
-        <w:t>SetStats</w:t>
-      </w:r>
-      <w:proofErr w:type="spellEnd"/>
-      <w:r>
-        <w:t xml:space="preserve"> hope to avoid injury by making sure lifters are not lifting too heavy or with incorrect form.</w:t>
+      <w:r>
+        <w:t>SetStats hope to avoid injury by making sure lifters are not lifting too heavy or with incorrect form.</w:t>
       </w:r>
     </w:p>
     <w:p>
@@ -2316,29 +2598,16 @@
         <w:t>trainees’</w:t>
       </w:r>
       <w:r>
-        <w:t xml:space="preserve"> stats and with the help of </w:t>
-      </w:r>
-      <w:proofErr w:type="spellStart"/>
-      <w:r>
-        <w:t>SetStats</w:t>
-      </w:r>
-      <w:proofErr w:type="spellEnd"/>
-      <w:r>
-        <w:t xml:space="preserve"> they will have a better idea of how the trainee can improve their training</w:t>
+        <w:t xml:space="preserve"> stats and with the help of SetStats they will have a better idea of how the trainee can improve their training</w:t>
       </w:r>
     </w:p>
     <w:p>
       <w:pPr>
         <w:pStyle w:val="Heading2"/>
       </w:pPr>
-      <w:bookmarkStart w:id="4" w:name="_Toc89021609"/>
-      <w:proofErr w:type="spellStart"/>
-      <w:r>
-        <w:t>Github</w:t>
-      </w:r>
-      <w:proofErr w:type="spellEnd"/>
-      <w:r>
-        <w:t xml:space="preserve"> Link:</w:t>
+      <w:bookmarkStart w:id="4" w:name="_Toc89363096"/>
+      <w:r>
+        <w:t>Github Link:</w:t>
       </w:r>
       <w:bookmarkEnd w:id="4"/>
     </w:p>
@@ -2349,30 +2618,14 @@
           <w:bCs/>
         </w:rPr>
       </w:pPr>
-      <w:r>
-        <w:fldChar w:fldCharType="begin"/>
-      </w:r>
-      <w:r>
-        <w:instrText xml:space="preserve"> HYPERLINK "</w:instrText>
-      </w:r>
-      <w:r>
-        <w:instrText>https://github.com/MarkByrneDKIT/setstats</w:instrText>
-      </w:r>
-      <w:r>
-        <w:instrText xml:space="preserve">" </w:instrText>
-      </w:r>
-      <w:r>
-        <w:fldChar w:fldCharType="separate"/>
-      </w:r>
-      <w:r>
-        <w:rPr>
-          <w:rStyle w:val="Hyperlink"/>
-        </w:rPr>
-        <w:t>https://github.com/MarkByrneDKIT/setstats</w:t>
-      </w:r>
-      <w:r>
-        <w:fldChar w:fldCharType="end"/>
-      </w:r>
+      <w:hyperlink r:id="rId11" w:history="1">
+        <w:r>
+          <w:rPr>
+            <w:rStyle w:val="Hyperlink"/>
+          </w:rPr>
+          <w:t>https://github.com/MarkByrneDKIT/setstats</w:t>
+        </w:r>
+      </w:hyperlink>
     </w:p>
     <w:p>
       <w:pPr>
@@ -2383,6 +2636,16 @@
           <w:bCs/>
         </w:rPr>
       </w:pPr>
+    </w:p>
+    <w:p>
+      <w:pPr>
+        <w:pStyle w:val="Title"/>
+        <w:jc w:val="center"/>
+        <w:rPr>
+          <w:b/>
+          <w:bCs/>
+        </w:rPr>
+      </w:pPr>
       <w:r>
         <w:rPr>
           <w:b/>
@@ -2398,7 +2661,7 @@
       <w:pPr>
         <w:pStyle w:val="Heading1"/>
       </w:pPr>
-      <w:bookmarkStart w:id="5" w:name="_Toc89021610"/>
+      <w:bookmarkStart w:id="5" w:name="_Toc89363097"/>
       <w:r>
         <w:t>H</w:t>
       </w:r>
@@ -2509,15 +2772,7 @@
         <w:pStyle w:val="ListParagraph"/>
       </w:pPr>
       <w:r>
-        <w:t xml:space="preserve">If the sway is measured to be &lt;= 2 cm and &gt;= -2 cm, it is considered perfect/safe. Otherwise, if it measures &gt; 2 cm but &lt; 4 cm and vice versa with negative values, it is considered okay/good and finally if it reads anything &gt; 4 cm or &lt; -4 cm, it is a </w:t>
-      </w:r>
-      <w:proofErr w:type="gramStart"/>
-      <w:r>
-        <w:t>fail</w:t>
-      </w:r>
-      <w:proofErr w:type="gramEnd"/>
-      <w:r>
-        <w:t>.</w:t>
+        <w:t>If the sway is measured to be &lt;= 2 cm and &gt;= -2 cm, it is considered perfect/safe. Otherwise, if it measures &gt; 2 cm but &lt; 4 cm and vice versa with negative values, it is considered okay/good and finally if it reads anything &gt; 4 cm or &lt; -4 cm, it is a fail.</w:t>
       </w:r>
     </w:p>
     <w:p>
@@ -2567,7 +2822,7 @@
       <w:pPr>
         <w:pStyle w:val="ListParagraph"/>
       </w:pPr>
-      <w:hyperlink r:id="rId11" w:history="1">
+      <w:hyperlink r:id="rId12" w:history="1">
         <w:r>
           <w:rPr>
             <w:rStyle w:val="Hyperlink"/>
@@ -2647,7 +2902,7 @@
       <w:r>
         <w:t>This extract was taken from </w:t>
       </w:r>
-      <w:hyperlink r:id="rId12" w:history="1">
+      <w:hyperlink r:id="rId13" w:history="1">
         <w:r>
           <w:rPr>
             <w:rStyle w:val="Hyperlink"/>
@@ -2691,7 +2946,7 @@
       <w:pPr>
         <w:pStyle w:val="ListParagraph"/>
       </w:pPr>
-      <w:hyperlink r:id="rId13" w:history="1">
+      <w:hyperlink r:id="rId14" w:history="1">
         <w:r>
           <w:rPr>
             <w:rStyle w:val="Hyperlink"/>
@@ -2713,21 +2968,12 @@
           <w:numId w:val="1"/>
         </w:numPr>
       </w:pPr>
-      <w:proofErr w:type="spellStart"/>
-      <w:r>
-        <w:rPr>
-          <w:b/>
-          <w:bCs/>
-        </w:rPr>
-        <w:t>Peizo</w:t>
-      </w:r>
-      <w:proofErr w:type="spellEnd"/>
-      <w:r>
-        <w:rPr>
-          <w:b/>
-          <w:bCs/>
-        </w:rPr>
-        <w:t xml:space="preserve"> Buzzer – </w:t>
+      <w:r>
+        <w:rPr>
+          <w:b/>
+          <w:bCs/>
+        </w:rPr>
+        <w:t xml:space="preserve">Peizo Buzzer – </w:t>
       </w:r>
       <w:r>
         <w:t>The buzzer is being used to alert the user if the lift becomes bad i.e., the accelerometer reads in data &gt; 4 cm or &lt; -4 cm.</w:t>
@@ -2757,7 +3003,7 @@
       <w:r>
         <w:t>from </w:t>
       </w:r>
-      <w:hyperlink r:id="rId14" w:history="1">
+      <w:hyperlink r:id="rId15" w:history="1">
         <w:r>
           <w:rPr>
             <w:rStyle w:val="Hyperlink"/>
@@ -2775,7 +3021,7 @@
       <w:pPr>
         <w:pStyle w:val="ListParagraph"/>
       </w:pPr>
-      <w:hyperlink r:id="rId15" w:history="1">
+      <w:hyperlink r:id="rId16" w:history="1">
         <w:r>
           <w:rPr>
             <w:rStyle w:val="Hyperlink"/>
@@ -2802,23 +3048,7 @@
           <w:b/>
           <w:bCs/>
         </w:rPr>
-        <w:t xml:space="preserve">Power Bank (5000 </w:t>
-      </w:r>
-      <w:proofErr w:type="spellStart"/>
-      <w:r>
-        <w:rPr>
-          <w:b/>
-          <w:bCs/>
-        </w:rPr>
-        <w:t>mAh</w:t>
-      </w:r>
-      <w:proofErr w:type="spellEnd"/>
-      <w:r>
-        <w:rPr>
-          <w:b/>
-          <w:bCs/>
-        </w:rPr>
-        <w:t xml:space="preserve">) </w:t>
+        <w:t xml:space="preserve">Power Bank (5000 mAh) </w:t>
       </w:r>
       <w:r>
         <w:t>– the power source which will be connected via micro-USB</w:t>
@@ -2860,7 +3090,7 @@
                     <pic:cNvPicPr/>
                   </pic:nvPicPr>
                   <pic:blipFill>
-                    <a:blip r:embed="rId16">
+                    <a:blip r:embed="rId17">
                       <a:extLst>
                         <a:ext uri="{28A0092B-C50C-407E-A947-70E740481C1C}">
                           <a14:useLocalDpi xmlns:a14="http://schemas.microsoft.com/office/drawing/2010/main" val="0"/>
@@ -3051,17 +3281,207 @@
     <w:p>
       <w:pPr>
         <w:pStyle w:val="Title"/>
-        <w:ind w:left="2880" w:firstLine="720"/>
-        <w:rPr>
-          <w:b/>
-          <w:bCs/>
-        </w:rPr>
-      </w:pPr>
-      <w:r>
-        <w:rPr>
-          <w:b/>
-          <w:bCs/>
-        </w:rPr>
+        <w:jc w:val="center"/>
+        <w:rPr>
+          <w:b/>
+          <w:bCs/>
+        </w:rPr>
+      </w:pPr>
+      <w:r>
+        <w:rPr>
+          <w:b/>
+          <w:bCs/>
+        </w:rPr>
+        <w:lastRenderedPageBreak/>
+        <w:drawing>
+          <wp:anchor distT="0" distB="0" distL="114300" distR="114300" simplePos="0" relativeHeight="251684864" behindDoc="1" locked="0" layoutInCell="1" allowOverlap="1" wp14:anchorId="1D39339B" wp14:editId="688D562B">
+            <wp:simplePos x="0" y="0"/>
+            <wp:positionH relativeFrom="margin">
+              <wp:align>right</wp:align>
+            </wp:positionH>
+            <wp:positionV relativeFrom="paragraph">
+              <wp:posOffset>485775</wp:posOffset>
+            </wp:positionV>
+            <wp:extent cx="5731510" cy="3219450"/>
+            <wp:effectExtent l="0" t="0" r="2540" b="0"/>
+            <wp:wrapTight wrapText="bothSides">
+              <wp:wrapPolygon edited="0">
+                <wp:start x="0" y="0"/>
+                <wp:lineTo x="0" y="21472"/>
+                <wp:lineTo x="21538" y="21472"/>
+                <wp:lineTo x="21538" y="0"/>
+                <wp:lineTo x="0" y="0"/>
+              </wp:wrapPolygon>
+            </wp:wrapTight>
+            <wp:docPr id="14" name="Picture 14" descr="Diagram&#10;&#10;Description automatically generated"/>
+            <wp:cNvGraphicFramePr>
+              <a:graphicFrameLocks xmlns:a="http://schemas.openxmlformats.org/drawingml/2006/main" noChangeAspect="1"/>
+            </wp:cNvGraphicFramePr>
+            <a:graphic xmlns:a="http://schemas.openxmlformats.org/drawingml/2006/main">
+              <a:graphicData uri="http://schemas.openxmlformats.org/drawingml/2006/picture">
+                <pic:pic xmlns:pic="http://schemas.openxmlformats.org/drawingml/2006/picture">
+                  <pic:nvPicPr>
+                    <pic:cNvPr id="14" name="Picture 14" descr="Diagram&#10;&#10;Description automatically generated"/>
+                    <pic:cNvPicPr/>
+                  </pic:nvPicPr>
+                  <pic:blipFill>
+                    <a:blip r:embed="rId18">
+                      <a:extLst>
+                        <a:ext uri="{28A0092B-C50C-407E-A947-70E740481C1C}">
+                          <a14:useLocalDpi xmlns:a14="http://schemas.microsoft.com/office/drawing/2010/main" val="0"/>
+                        </a:ext>
+                      </a:extLst>
+                    </a:blip>
+                    <a:stretch>
+                      <a:fillRect/>
+                    </a:stretch>
+                  </pic:blipFill>
+                  <pic:spPr>
+                    <a:xfrm>
+                      <a:off x="0" y="0"/>
+                      <a:ext cx="5731510" cy="3219450"/>
+                    </a:xfrm>
+                    <a:prstGeom prst="rect">
+                      <a:avLst/>
+                    </a:prstGeom>
+                  </pic:spPr>
+                </pic:pic>
+              </a:graphicData>
+            </a:graphic>
+          </wp:anchor>
+        </w:drawing>
+      </w:r>
+      <w:r>
+        <w:rPr>
+          <w:b/>
+          <w:bCs/>
+        </w:rPr>
+        <w:t>System Architecture</w:t>
+      </w:r>
+    </w:p>
+    <w:p>
+      <w:pPr>
+        <w:pStyle w:val="Heading1"/>
+      </w:pPr>
+      <w:r>
+        <w:t>Explanation:</w:t>
+      </w:r>
+    </w:p>
+    <w:p>
+      <w:pPr>
+        <w:pStyle w:val="ListParagraph"/>
+        <w:numPr>
+          <w:ilvl w:val="0"/>
+          <w:numId w:val="5"/>
+        </w:numPr>
+      </w:pPr>
+      <w:r>
+        <w:t>CLIENT -&gt; SERVER:</w:t>
+      </w:r>
+    </w:p>
+    <w:p>
+      <w:pPr>
+        <w:pStyle w:val="ListParagraph"/>
+        <w:numPr>
+          <w:ilvl w:val="0"/>
+          <w:numId w:val="5"/>
+        </w:numPr>
+      </w:pPr>
+      <w:r>
+        <w:t>SERVER -&gt; CLIENT:</w:t>
+      </w:r>
+    </w:p>
+    <w:p>
+      <w:pPr>
+        <w:pStyle w:val="ListParagraph"/>
+        <w:numPr>
+          <w:ilvl w:val="0"/>
+          <w:numId w:val="5"/>
+        </w:numPr>
+      </w:pPr>
+      <w:r>
+        <w:t>CLIENT -&gt; PUBNUB:</w:t>
+      </w:r>
+    </w:p>
+    <w:p>
+      <w:pPr>
+        <w:pStyle w:val="ListParagraph"/>
+        <w:numPr>
+          <w:ilvl w:val="0"/>
+          <w:numId w:val="5"/>
+        </w:numPr>
+      </w:pPr>
+      <w:r>
+        <w:t>PUBNUB -&gt; CLIENT:</w:t>
+      </w:r>
+    </w:p>
+    <w:p>
+      <w:pPr>
+        <w:pStyle w:val="ListParagraph"/>
+        <w:numPr>
+          <w:ilvl w:val="0"/>
+          <w:numId w:val="5"/>
+        </w:numPr>
+      </w:pPr>
+      <w:r>
+        <w:t>SERVER -&gt; PUBNUB:</w:t>
+      </w:r>
+    </w:p>
+    <w:p>
+      <w:pPr>
+        <w:pStyle w:val="ListParagraph"/>
+        <w:numPr>
+          <w:ilvl w:val="0"/>
+          <w:numId w:val="5"/>
+        </w:numPr>
+      </w:pPr>
+      <w:r>
+        <w:t>PUBNUB -&gt; PI SENSORS:</w:t>
+      </w:r>
+    </w:p>
+    <w:p>
+      <w:pPr>
+        <w:pStyle w:val="ListParagraph"/>
+        <w:numPr>
+          <w:ilvl w:val="0"/>
+          <w:numId w:val="5"/>
+        </w:numPr>
+      </w:pPr>
+      <w:r>
+        <w:t xml:space="preserve">PI SENSORS -&gt; PUBNUB: </w:t>
+      </w:r>
+    </w:p>
+    <w:p>
+      <w:pPr>
+        <w:pStyle w:val="Heading1"/>
+      </w:pPr>
+      <w:r>
+        <w:t>Example:</w:t>
+      </w:r>
+    </w:p>
+    <w:p>
+      <w:r>
+        <w:t>The client requests a login, the login request is then sent onto the server and the server sends back it’s response, which is either login success or login failure. The user was returned a login fail, so now the user decided to register, the client sends a register request and the server sends back a register success. Along with this, the client sends a message to pubnub saying the user has registered. Now the user is logged in and starts a session, in the session the user clicks start lift, the client sends a request au</w:t>
+      </w:r>
+      <w:r>
+        <w:t xml:space="preserve">th key to the server which then sends on the same request to pubnub, who then ends back a </w:t>
+      </w:r>
+      <w:r>
+        <w:t>auth key to the server and from the server then back to the client.</w:t>
+      </w:r>
+      <w:r>
+        <w:t xml:space="preserve"> Clicking the lift button also </w:t>
+      </w:r>
+      <w:r>
+        <w:t>sends a message to pubnub, which will then send a message to the raspberry pi to start the sensors. Now the pi sensors will send it’s sensor data to pubnub, which will then send on the data to the server and then to the client. The client will see the sensor data and once the stop button is clicked it will send a message through pubnub to the pi sensors to stop the sensors hence stopping the data being sent. The necessary data will then be sent to the server to be saved to the database and a message will be sent back from the server declaring if the data was saved or failed to save.</w:t>
+      </w:r>
+    </w:p>
+    <w:p>
+      <w:pPr>
+        <w:pStyle w:val="Title"/>
+        <w:jc w:val="center"/>
+      </w:pPr>
+      <w:r>
         <w:lastRenderedPageBreak/>
         <w:t>Data</w:t>
       </w:r>
@@ -3070,7 +3490,7 @@
       <w:pPr>
         <w:pStyle w:val="Heading1"/>
       </w:pPr>
-      <w:bookmarkStart w:id="6" w:name="_Toc89021612"/>
+      <w:bookmarkStart w:id="6" w:name="_Toc89363098"/>
       <w:r>
         <w:t>Data the device will be collecting:</w:t>
       </w:r>
@@ -3164,7 +3584,7 @@
       <w:pPr>
         <w:pStyle w:val="Heading1"/>
       </w:pPr>
-      <w:bookmarkStart w:id="7" w:name="_Toc89021613"/>
+      <w:bookmarkStart w:id="7" w:name="_Toc89363099"/>
       <w:r>
         <w:t>How the data will be gathered</w:t>
       </w:r>
@@ -3224,7 +3644,7 @@
       <w:pPr>
         <w:pStyle w:val="Heading1"/>
       </w:pPr>
-      <w:bookmarkStart w:id="8" w:name="_Toc89021614"/>
+      <w:bookmarkStart w:id="8" w:name="_Toc89363100"/>
       <w:r>
         <w:t>How we are going to be processing the data collected</w:t>
       </w:r>
@@ -3235,17 +3655,23 @@
     </w:p>
     <w:p>
       <w:r>
-        <w:t xml:space="preserve">The data collected will be </w:t>
-      </w:r>
-      <w:r>
-        <w:t>send to a database and then further pulled/displayed onto a website using chart.js. The data will be shown as a line graph.</w:t>
+        <w:t xml:space="preserve">The data collected </w:t>
+      </w:r>
+      <w:r>
+        <w:t xml:space="preserve">will be sent to </w:t>
+      </w:r>
+      <w:r>
+        <w:t>pubnub</w:t>
+      </w:r>
+      <w:r>
+        <w:t>, through the website we grab the data and display it on the website and then save it to our database that is on the AWS instance.</w:t>
       </w:r>
     </w:p>
     <w:p>
       <w:pPr>
         <w:pStyle w:val="Heading1"/>
       </w:pPr>
-      <w:bookmarkStart w:id="9" w:name="_Toc89021616"/>
+      <w:bookmarkStart w:id="9" w:name="_Toc89363101"/>
       <w:r>
         <w:t>Frequency with which each se</w:t>
       </w:r>
@@ -3335,9 +3761,11 @@
       <w:pPr>
         <w:pStyle w:val="Heading1"/>
       </w:pPr>
+      <w:bookmarkStart w:id="10" w:name="_Toc89363102"/>
       <w:r>
         <w:t>Data Security:</w:t>
       </w:r>
+      <w:bookmarkEnd w:id="10"/>
     </w:p>
     <w:p/>
     <w:p/>
@@ -3415,7 +3843,7 @@
                     </pic:cNvPicPr>
                   </pic:nvPicPr>
                   <pic:blipFill>
-                    <a:blip r:embed="rId17">
+                    <a:blip r:embed="rId19">
                       <a:extLst>
                         <a:ext uri="{28A0092B-C50C-407E-A947-70E740481C1C}">
                           <a14:useLocalDpi xmlns:a14="http://schemas.microsoft.com/office/drawing/2010/main" val="0"/>
@@ -3533,43 +3961,69 @@
           <w:color w:val="000000"/>
           <w:lang w:eastAsia="en-IE"/>
         </w:rPr>
-        <w:t xml:space="preserve">The trainer table contains all of the data of a trainer who uses the app. The trainer can have multiple trainees and we can use </w:t>
-      </w:r>
-      <w:proofErr w:type="spellStart"/>
-      <w:r>
+        <w:t>The trainer table contains all of the data of a trainer who uses the app. The trainer can have multiple trainees and we can use sql to grab them uses the foreign trainer_id in the trainee table. With this you can then view the history of each trainee so the trainer will be able to view the progress of their trainee.</w:t>
+      </w:r>
+    </w:p>
+    <w:p>
+      <w:pPr>
+        <w:shd w:val="clear" w:color="auto" w:fill="FFFFFF"/>
+        <w:spacing w:after="158" w:line="240" w:lineRule="auto"/>
         <w:rPr>
           <w:rFonts w:eastAsia="Times New Roman" w:cstheme="minorHAnsi"/>
           <w:color w:val="000000"/>
           <w:lang w:eastAsia="en-IE"/>
         </w:rPr>
-        <w:t>sql</w:t>
-      </w:r>
-      <w:proofErr w:type="spellEnd"/>
-      <w:r>
+      </w:pPr>
+      <w:r>
+        <w:rPr>
+          <w:rFonts w:eastAsia="Times New Roman" w:cstheme="minorHAnsi"/>
+          <w:b/>
+          <w:bCs/>
+          <w:color w:val="000000"/>
+          <w:lang w:eastAsia="en-IE"/>
+        </w:rPr>
+        <w:t>Current Session Table:</w:t>
+      </w:r>
+    </w:p>
+    <w:p>
+      <w:pPr>
+        <w:shd w:val="clear" w:color="auto" w:fill="FFFFFF"/>
+        <w:spacing w:after="158" w:line="240" w:lineRule="auto"/>
         <w:rPr>
           <w:rFonts w:eastAsia="Times New Roman" w:cstheme="minorHAnsi"/>
           <w:color w:val="000000"/>
           <w:lang w:eastAsia="en-IE"/>
         </w:rPr>
-        <w:t xml:space="preserve"> to grab them uses the foreign </w:t>
-      </w:r>
-      <w:proofErr w:type="spellStart"/>
+      </w:pPr>
       <w:r>
         <w:rPr>
           <w:rFonts w:eastAsia="Times New Roman" w:cstheme="minorHAnsi"/>
           <w:color w:val="000000"/>
           <w:lang w:eastAsia="en-IE"/>
         </w:rPr>
-        <w:t>trainer_id</w:t>
-      </w:r>
-      <w:proofErr w:type="spellEnd"/>
-      <w:r>
+        <w:t>The lift details table will contain the data for a specific trainees current lift, the x and y will be updated a lot as the user moves the bar, while the rep, set and time will change on a slower pace but still quickly enough. The data will help us for the history page of the trainee so they can see when they trained.</w:t>
+      </w:r>
+    </w:p>
+    <w:p>
+      <w:pPr>
+        <w:shd w:val="clear" w:color="auto" w:fill="FFFFFF"/>
+        <w:spacing w:after="158" w:line="240" w:lineRule="auto"/>
         <w:rPr>
           <w:rFonts w:eastAsia="Times New Roman" w:cstheme="minorHAnsi"/>
           <w:color w:val="000000"/>
           <w:lang w:eastAsia="en-IE"/>
         </w:rPr>
-        <w:t xml:space="preserve"> in the trainee table. With this you can then view the history of each trainee so the trainer will be able to view the progress of their trainee.</w:t>
+      </w:pPr>
+      <w:r>
+        <w:rPr>
+          <w:rFonts w:eastAsia="Times New Roman" w:cstheme="minorHAnsi"/>
+          <w:b/>
+          <w:bCs/>
+          <w:color w:val="000000"/>
+          <w:lang w:eastAsia="en-IE"/>
+        </w:rPr>
+        <w:lastRenderedPageBreak/>
+        <w:t>Current Lift Table:</w:t>
       </w:r>
     </w:p>
     <w:p>
@@ -3585,216 +4039,10 @@
       <w:r>
         <w:rPr>
           <w:rFonts w:eastAsia="Times New Roman" w:cstheme="minorHAnsi"/>
-          <w:b/>
-          <w:bCs/>
           <w:color w:val="000000"/>
           <w:lang w:eastAsia="en-IE"/>
         </w:rPr>
-        <w:t>Current Session Table:</w:t>
-      </w:r>
-    </w:p>
-    <w:p>
-      <w:pPr>
-        <w:shd w:val="clear" w:color="auto" w:fill="FFFFFF"/>
-        <w:spacing w:after="158" w:line="240" w:lineRule="auto"/>
-        <w:rPr>
-          <w:rFonts w:eastAsia="Times New Roman" w:cstheme="minorHAnsi"/>
-          <w:color w:val="000000"/>
-          <w:lang w:eastAsia="en-IE"/>
-        </w:rPr>
-      </w:pPr>
-      <w:r>
-        <w:rPr>
-          <w:rFonts w:eastAsia="Times New Roman" w:cstheme="minorHAnsi"/>
-          <w:color w:val="000000"/>
-          <w:lang w:eastAsia="en-IE"/>
-        </w:rPr>
-        <w:t xml:space="preserve">The lift details table will contain the data for a specific </w:t>
-      </w:r>
-      <w:proofErr w:type="gramStart"/>
-      <w:r>
-        <w:rPr>
-          <w:rFonts w:eastAsia="Times New Roman" w:cstheme="minorHAnsi"/>
-          <w:color w:val="000000"/>
-          <w:lang w:eastAsia="en-IE"/>
-        </w:rPr>
-        <w:t>trainees</w:t>
-      </w:r>
-      <w:proofErr w:type="gramEnd"/>
-      <w:r>
-        <w:rPr>
-          <w:rFonts w:eastAsia="Times New Roman" w:cstheme="minorHAnsi"/>
-          <w:color w:val="000000"/>
-          <w:lang w:eastAsia="en-IE"/>
-        </w:rPr>
-        <w:t xml:space="preserve"> current lift, the x and y will be updated a lot as the user moves the bar, while the rep, set and time will change on a slower pace but still quickly enough. The data will help us for the history page of the trainee so they can see when they trained.</w:t>
-      </w:r>
-    </w:p>
-    <w:p>
-      <w:pPr>
-        <w:shd w:val="clear" w:color="auto" w:fill="FFFFFF"/>
-        <w:spacing w:after="158" w:line="240" w:lineRule="auto"/>
-        <w:rPr>
-          <w:rFonts w:eastAsia="Times New Roman" w:cstheme="minorHAnsi"/>
-          <w:color w:val="000000"/>
-          <w:lang w:eastAsia="en-IE"/>
-        </w:rPr>
-      </w:pPr>
-      <w:r>
-        <w:rPr>
-          <w:rFonts w:eastAsia="Times New Roman" w:cstheme="minorHAnsi"/>
-          <w:b/>
-          <w:bCs/>
-          <w:color w:val="000000"/>
-          <w:lang w:eastAsia="en-IE"/>
-        </w:rPr>
-        <w:lastRenderedPageBreak/>
-        <w:t>Current Lift Table:</w:t>
-      </w:r>
-    </w:p>
-    <w:p>
-      <w:pPr>
-        <w:shd w:val="clear" w:color="auto" w:fill="FFFFFF"/>
-        <w:spacing w:after="158" w:line="240" w:lineRule="auto"/>
-        <w:rPr>
-          <w:rFonts w:eastAsia="Times New Roman" w:cstheme="minorHAnsi"/>
-          <w:color w:val="000000"/>
-          <w:lang w:eastAsia="en-IE"/>
-        </w:rPr>
-      </w:pPr>
-      <w:r>
-        <w:rPr>
-          <w:rFonts w:eastAsia="Times New Roman" w:cstheme="minorHAnsi"/>
-          <w:color w:val="000000"/>
-          <w:lang w:eastAsia="en-IE"/>
-        </w:rPr>
-        <w:t xml:space="preserve">At the moment the </w:t>
-      </w:r>
-      <w:proofErr w:type="spellStart"/>
-      <w:r>
-        <w:rPr>
-          <w:rFonts w:eastAsia="Times New Roman" w:cstheme="minorHAnsi"/>
-          <w:color w:val="000000"/>
-          <w:lang w:eastAsia="en-IE"/>
-        </w:rPr>
-        <w:t>xy</w:t>
-      </w:r>
-      <w:proofErr w:type="spellEnd"/>
-      <w:r>
-        <w:rPr>
-          <w:rFonts w:eastAsia="Times New Roman" w:cstheme="minorHAnsi"/>
-          <w:color w:val="000000"/>
-          <w:lang w:eastAsia="en-IE"/>
-        </w:rPr>
-        <w:t xml:space="preserve"> is stored in geometry </w:t>
-      </w:r>
-      <w:proofErr w:type="spellStart"/>
-      <w:r>
-        <w:rPr>
-          <w:rFonts w:eastAsia="Times New Roman" w:cstheme="minorHAnsi"/>
-          <w:color w:val="000000"/>
-          <w:lang w:eastAsia="en-IE"/>
-        </w:rPr>
-        <w:t>LineString</w:t>
-      </w:r>
-      <w:proofErr w:type="spellEnd"/>
-      <w:r>
-        <w:rPr>
-          <w:rFonts w:eastAsia="Times New Roman" w:cstheme="minorHAnsi"/>
-          <w:color w:val="000000"/>
-          <w:lang w:eastAsia="en-IE"/>
-        </w:rPr>
-        <w:t xml:space="preserve"> which means a real-time graph is not possible right now.  The </w:t>
-      </w:r>
-      <w:proofErr w:type="spellStart"/>
-      <w:r>
-        <w:rPr>
-          <w:rFonts w:eastAsia="Times New Roman" w:cstheme="minorHAnsi"/>
-          <w:color w:val="000000"/>
-          <w:lang w:eastAsia="en-IE"/>
-        </w:rPr>
-        <w:t>lift_id</w:t>
-      </w:r>
-      <w:proofErr w:type="spellEnd"/>
-      <w:r>
-        <w:rPr>
-          <w:rFonts w:eastAsia="Times New Roman" w:cstheme="minorHAnsi"/>
-          <w:color w:val="000000"/>
-          <w:lang w:eastAsia="en-IE"/>
-        </w:rPr>
-        <w:t xml:space="preserve"> is how we link the </w:t>
-      </w:r>
-      <w:proofErr w:type="spellStart"/>
-      <w:r>
-        <w:rPr>
-          <w:rFonts w:eastAsia="Times New Roman" w:cstheme="minorHAnsi"/>
-          <w:color w:val="000000"/>
-          <w:lang w:eastAsia="en-IE"/>
-        </w:rPr>
-        <w:t>currents_session</w:t>
-      </w:r>
-      <w:proofErr w:type="spellEnd"/>
-      <w:r>
-        <w:rPr>
-          <w:rFonts w:eastAsia="Times New Roman" w:cstheme="minorHAnsi"/>
-          <w:color w:val="000000"/>
-          <w:lang w:eastAsia="en-IE"/>
-        </w:rPr>
-        <w:t xml:space="preserve"> table and we use the </w:t>
-      </w:r>
-      <w:proofErr w:type="spellStart"/>
-      <w:r>
-        <w:rPr>
-          <w:rFonts w:eastAsia="Times New Roman" w:cstheme="minorHAnsi"/>
-          <w:color w:val="000000"/>
-          <w:lang w:eastAsia="en-IE"/>
-        </w:rPr>
-        <w:t>lift_id</w:t>
-      </w:r>
-      <w:proofErr w:type="spellEnd"/>
-      <w:r>
-        <w:rPr>
-          <w:rFonts w:eastAsia="Times New Roman" w:cstheme="minorHAnsi"/>
-          <w:color w:val="000000"/>
-          <w:lang w:eastAsia="en-IE"/>
-        </w:rPr>
-        <w:t xml:space="preserve"> to determine which lift it is in each rep. After each lift is </w:t>
-      </w:r>
-      <w:proofErr w:type="gramStart"/>
-      <w:r>
-        <w:rPr>
-          <w:rFonts w:eastAsia="Times New Roman" w:cstheme="minorHAnsi"/>
-          <w:color w:val="000000"/>
-          <w:lang w:eastAsia="en-IE"/>
-        </w:rPr>
-        <w:t>completed</w:t>
-      </w:r>
-      <w:proofErr w:type="gramEnd"/>
-      <w:r>
-        <w:rPr>
-          <w:rFonts w:eastAsia="Times New Roman" w:cstheme="minorHAnsi"/>
-          <w:color w:val="000000"/>
-          <w:lang w:eastAsia="en-IE"/>
-        </w:rPr>
-        <w:t xml:space="preserve"> the data is stored in </w:t>
-      </w:r>
-      <w:proofErr w:type="spellStart"/>
-      <w:r>
-        <w:rPr>
-          <w:rFonts w:eastAsia="Times New Roman" w:cstheme="minorHAnsi"/>
-          <w:color w:val="000000"/>
-          <w:lang w:eastAsia="en-IE"/>
-        </w:rPr>
-        <w:t>xy</w:t>
-      </w:r>
-      <w:proofErr w:type="spellEnd"/>
-      <w:r>
-        <w:rPr>
-          <w:rFonts w:eastAsia="Times New Roman" w:cstheme="minorHAnsi"/>
-          <w:color w:val="000000"/>
-          <w:lang w:eastAsia="en-IE"/>
-        </w:rPr>
-        <w:t>.</w:t>
+        <w:t>At the moment the xy is stored in geometry LineString which means a real-time graph is not possible right now.  The lift_id is how we link the currents_session table and we use the lift_id to determine which lift it is in each rep. After each lift is completed the data is stored in xy.</w:t>
       </w:r>
     </w:p>
     <w:p>
@@ -3913,339 +4161,125 @@
           <w:color w:val="000000"/>
           <w:lang w:eastAsia="en-IE"/>
         </w:rPr>
-        <w:t xml:space="preserve">seful data from the </w:t>
-      </w:r>
-      <w:proofErr w:type="spellStart"/>
-      <w:r>
+        <w:t>seful data from the current_session and current_lift table are stored here after there session is done.</w:t>
+      </w:r>
+    </w:p>
+    <w:p>
+      <w:pPr>
+        <w:pStyle w:val="Title"/>
+        <w:jc w:val="center"/>
+        <w:rPr>
+          <w:b/>
+          <w:bCs/>
+        </w:rPr>
+      </w:pPr>
+    </w:p>
+    <w:p>
+      <w:pPr>
+        <w:pStyle w:val="Heading1"/>
+      </w:pPr>
+      <w:bookmarkStart w:id="11" w:name="_Toc89363103"/>
+      <w:r>
+        <w:t xml:space="preserve">Database </w:t>
+      </w:r>
+      <w:r>
+        <w:t>Implementation</w:t>
+      </w:r>
+      <w:r>
+        <w:t>:</w:t>
+      </w:r>
+      <w:bookmarkEnd w:id="11"/>
+    </w:p>
+    <w:p>
+      <w:pPr>
+        <w:shd w:val="clear" w:color="auto" w:fill="FFFFFF"/>
+        <w:spacing w:after="158" w:line="240" w:lineRule="auto"/>
         <w:rPr>
           <w:rFonts w:eastAsia="Times New Roman" w:cstheme="minorHAnsi"/>
           <w:color w:val="000000"/>
           <w:lang w:eastAsia="en-IE"/>
         </w:rPr>
-        <w:t>current_session</w:t>
-      </w:r>
-      <w:proofErr w:type="spellEnd"/>
+      </w:pPr>
       <w:r>
         <w:rPr>
           <w:rFonts w:eastAsia="Times New Roman" w:cstheme="minorHAnsi"/>
           <w:color w:val="000000"/>
           <w:lang w:eastAsia="en-IE"/>
         </w:rPr>
-        <w:t xml:space="preserve"> and </w:t>
-      </w:r>
-      <w:proofErr w:type="spellStart"/>
-      <w:r>
+        <w:t>With the AWS ec2 instance, we use ubuntu which is where we can store the database using the MySql install. With this we also use the secure installation of Mysql so we can disable a feature like anonymous user and also we can create a root password that is hashed. We can have the choice to disable remote logins so that only on the device can we login to the MySql. </w:t>
+      </w:r>
+    </w:p>
+    <w:p>
+      <w:pPr>
+        <w:shd w:val="clear" w:color="auto" w:fill="FFFFFF"/>
+        <w:spacing w:after="158" w:line="240" w:lineRule="auto"/>
         <w:rPr>
           <w:rFonts w:eastAsia="Times New Roman" w:cstheme="minorHAnsi"/>
           <w:color w:val="000000"/>
           <w:lang w:eastAsia="en-IE"/>
         </w:rPr>
-        <w:t>current_lift</w:t>
-      </w:r>
-      <w:proofErr w:type="spellEnd"/>
+      </w:pPr>
       <w:r>
         <w:rPr>
           <w:rFonts w:eastAsia="Times New Roman" w:cstheme="minorHAnsi"/>
           <w:color w:val="000000"/>
           <w:lang w:eastAsia="en-IE"/>
         </w:rPr>
-        <w:t xml:space="preserve"> table are stored here after </w:t>
-      </w:r>
-      <w:proofErr w:type="spellStart"/>
-      <w:r>
+        <w:t>We import the database into MySql and call it "SetStats" with this we can access all the tables and the data inside of them.</w:t>
+      </w:r>
+    </w:p>
+    <w:p>
+      <w:pPr>
+        <w:shd w:val="clear" w:color="auto" w:fill="FFFFFF"/>
+        <w:spacing w:after="158" w:line="240" w:lineRule="auto"/>
         <w:rPr>
           <w:rFonts w:eastAsia="Times New Roman" w:cstheme="minorHAnsi"/>
           <w:color w:val="000000"/>
           <w:lang w:eastAsia="en-IE"/>
         </w:rPr>
-        <w:t>there</w:t>
-      </w:r>
-      <w:proofErr w:type="spellEnd"/>
+      </w:pPr>
       <w:r>
         <w:rPr>
           <w:rFonts w:eastAsia="Times New Roman" w:cstheme="minorHAnsi"/>
           <w:color w:val="000000"/>
           <w:lang w:eastAsia="en-IE"/>
         </w:rPr>
-        <w:t xml:space="preserve"> session is done.</w:t>
-      </w:r>
-    </w:p>
-    <w:p>
-      <w:pPr>
-        <w:pStyle w:val="Title"/>
-        <w:jc w:val="center"/>
-        <w:rPr>
-          <w:b/>
-          <w:bCs/>
-        </w:rPr>
-      </w:pPr>
-    </w:p>
-    <w:p>
-      <w:pPr>
-        <w:pStyle w:val="Heading1"/>
-      </w:pPr>
-      <w:r>
-        <w:t xml:space="preserve">Database </w:t>
-      </w:r>
-      <w:r>
-        <w:t>Implementation</w:t>
-      </w:r>
-      <w:r>
-        <w:t>:</w:t>
-      </w:r>
-    </w:p>
-    <w:p>
-      <w:pPr>
-        <w:shd w:val="clear" w:color="auto" w:fill="FFFFFF"/>
-        <w:spacing w:after="158" w:line="240" w:lineRule="auto"/>
+        <w:t>Now on the python file for the flask app, we import flask_mysqldb and install this onto the AWS ec2 instance. Usin</w:t>
+      </w:r>
+      <w:r>
         <w:rPr>
           <w:rFonts w:eastAsia="Times New Roman" w:cstheme="minorHAnsi"/>
           <w:color w:val="000000"/>
           <w:lang w:eastAsia="en-IE"/>
         </w:rPr>
-      </w:pPr>
+        <w:t>g</w:t>
+      </w:r>
       <w:r>
         <w:rPr>
           <w:rFonts w:eastAsia="Times New Roman" w:cstheme="minorHAnsi"/>
           <w:color w:val="000000"/>
           <w:lang w:eastAsia="en-IE"/>
         </w:rPr>
-        <w:t xml:space="preserve">With the AWS ec2 instance, we use ubuntu which is where we can store the database using the </w:t>
-      </w:r>
-      <w:proofErr w:type="spellStart"/>
-      <w:r>
+        <w:t xml:space="preserve"> mysqldb we can write into the database once it is connected. We will be putting the queries into the flask app and inserting the data grabbed from the sensors into the database along with user registrations.</w:t>
+      </w:r>
+    </w:p>
+    <w:p>
+      <w:pPr>
+        <w:shd w:val="clear" w:color="auto" w:fill="FFFFFF"/>
+        <w:spacing w:after="158" w:line="240" w:lineRule="auto"/>
         <w:rPr>
           <w:rFonts w:eastAsia="Times New Roman" w:cstheme="minorHAnsi"/>
           <w:color w:val="000000"/>
           <w:lang w:eastAsia="en-IE"/>
         </w:rPr>
-        <w:t>MySql</w:t>
-      </w:r>
-      <w:proofErr w:type="spellEnd"/>
+      </w:pPr>
       <w:r>
         <w:rPr>
           <w:rFonts w:eastAsia="Times New Roman" w:cstheme="minorHAnsi"/>
           <w:color w:val="000000"/>
           <w:lang w:eastAsia="en-IE"/>
         </w:rPr>
-        <w:t xml:space="preserve"> install. With this we also use the secure installation of </w:t>
-      </w:r>
-      <w:proofErr w:type="spellStart"/>
-      <w:r>
-        <w:rPr>
-          <w:rFonts w:eastAsia="Times New Roman" w:cstheme="minorHAnsi"/>
-          <w:color w:val="000000"/>
-          <w:lang w:eastAsia="en-IE"/>
-        </w:rPr>
-        <w:t>Mysql</w:t>
-      </w:r>
-      <w:proofErr w:type="spellEnd"/>
-      <w:r>
-        <w:rPr>
-          <w:rFonts w:eastAsia="Times New Roman" w:cstheme="minorHAnsi"/>
-          <w:color w:val="000000"/>
-          <w:lang w:eastAsia="en-IE"/>
-        </w:rPr>
-        <w:t xml:space="preserve"> so we can disable a feature like anonymous user and </w:t>
-      </w:r>
-      <w:proofErr w:type="gramStart"/>
-      <w:r>
-        <w:rPr>
-          <w:rFonts w:eastAsia="Times New Roman" w:cstheme="minorHAnsi"/>
-          <w:color w:val="000000"/>
-          <w:lang w:eastAsia="en-IE"/>
-        </w:rPr>
-        <w:t>also</w:t>
-      </w:r>
-      <w:proofErr w:type="gramEnd"/>
-      <w:r>
-        <w:rPr>
-          <w:rFonts w:eastAsia="Times New Roman" w:cstheme="minorHAnsi"/>
-          <w:color w:val="000000"/>
-          <w:lang w:eastAsia="en-IE"/>
-        </w:rPr>
-        <w:t xml:space="preserve"> we can create a root password that is hashed. We can have the choice to disable remote logins so that only on the device can we login to the </w:t>
-      </w:r>
-      <w:proofErr w:type="spellStart"/>
-      <w:r>
-        <w:rPr>
-          <w:rFonts w:eastAsia="Times New Roman" w:cstheme="minorHAnsi"/>
-          <w:color w:val="000000"/>
-          <w:lang w:eastAsia="en-IE"/>
-        </w:rPr>
-        <w:t>MySql</w:t>
-      </w:r>
-      <w:proofErr w:type="spellEnd"/>
-      <w:r>
-        <w:rPr>
-          <w:rFonts w:eastAsia="Times New Roman" w:cstheme="minorHAnsi"/>
-          <w:color w:val="000000"/>
-          <w:lang w:eastAsia="en-IE"/>
-        </w:rPr>
-        <w:t>. </w:t>
-      </w:r>
-    </w:p>
-    <w:p>
-      <w:pPr>
-        <w:shd w:val="clear" w:color="auto" w:fill="FFFFFF"/>
-        <w:spacing w:after="158" w:line="240" w:lineRule="auto"/>
-        <w:rPr>
-          <w:rFonts w:eastAsia="Times New Roman" w:cstheme="minorHAnsi"/>
-          <w:color w:val="000000"/>
-          <w:lang w:eastAsia="en-IE"/>
-        </w:rPr>
-      </w:pPr>
-      <w:r>
-        <w:rPr>
-          <w:rFonts w:eastAsia="Times New Roman" w:cstheme="minorHAnsi"/>
-          <w:color w:val="000000"/>
-          <w:lang w:eastAsia="en-IE"/>
-        </w:rPr>
-        <w:t xml:space="preserve">We import the database into </w:t>
-      </w:r>
-      <w:proofErr w:type="spellStart"/>
-      <w:r>
-        <w:rPr>
-          <w:rFonts w:eastAsia="Times New Roman" w:cstheme="minorHAnsi"/>
-          <w:color w:val="000000"/>
-          <w:lang w:eastAsia="en-IE"/>
-        </w:rPr>
-        <w:t>MySql</w:t>
-      </w:r>
-      <w:proofErr w:type="spellEnd"/>
-      <w:r>
-        <w:rPr>
-          <w:rFonts w:eastAsia="Times New Roman" w:cstheme="minorHAnsi"/>
-          <w:color w:val="000000"/>
-          <w:lang w:eastAsia="en-IE"/>
-        </w:rPr>
-        <w:t xml:space="preserve"> and call it "</w:t>
-      </w:r>
-      <w:proofErr w:type="spellStart"/>
-      <w:r>
-        <w:rPr>
-          <w:rFonts w:eastAsia="Times New Roman" w:cstheme="minorHAnsi"/>
-          <w:color w:val="000000"/>
-          <w:lang w:eastAsia="en-IE"/>
-        </w:rPr>
-        <w:t>SetStats</w:t>
-      </w:r>
-      <w:proofErr w:type="spellEnd"/>
-      <w:r>
-        <w:rPr>
-          <w:rFonts w:eastAsia="Times New Roman" w:cstheme="minorHAnsi"/>
-          <w:color w:val="000000"/>
-          <w:lang w:eastAsia="en-IE"/>
-        </w:rPr>
-        <w:t>" with this we can access all the tables and the data inside of them.</w:t>
-      </w:r>
-    </w:p>
-    <w:p>
-      <w:pPr>
-        <w:shd w:val="clear" w:color="auto" w:fill="FFFFFF"/>
-        <w:spacing w:after="158" w:line="240" w:lineRule="auto"/>
-        <w:rPr>
-          <w:rFonts w:eastAsia="Times New Roman" w:cstheme="minorHAnsi"/>
-          <w:color w:val="000000"/>
-          <w:lang w:eastAsia="en-IE"/>
-        </w:rPr>
-      </w:pPr>
-      <w:r>
-        <w:rPr>
-          <w:rFonts w:eastAsia="Times New Roman" w:cstheme="minorHAnsi"/>
-          <w:color w:val="000000"/>
-          <w:lang w:eastAsia="en-IE"/>
-        </w:rPr>
-        <w:t xml:space="preserve">Now on the python file for the flask app, we import </w:t>
-      </w:r>
-      <w:proofErr w:type="spellStart"/>
-      <w:r>
-        <w:rPr>
-          <w:rFonts w:eastAsia="Times New Roman" w:cstheme="minorHAnsi"/>
-          <w:color w:val="000000"/>
-          <w:lang w:eastAsia="en-IE"/>
-        </w:rPr>
-        <w:t>flask_mysqldb</w:t>
-      </w:r>
-      <w:proofErr w:type="spellEnd"/>
-      <w:r>
-        <w:rPr>
-          <w:rFonts w:eastAsia="Times New Roman" w:cstheme="minorHAnsi"/>
-          <w:color w:val="000000"/>
-          <w:lang w:eastAsia="en-IE"/>
-        </w:rPr>
-        <w:t xml:space="preserve"> and install this onto the AWS ec2 instance. Usin</w:t>
-      </w:r>
-      <w:r>
-        <w:rPr>
-          <w:rFonts w:eastAsia="Times New Roman" w:cstheme="minorHAnsi"/>
-          <w:color w:val="000000"/>
-          <w:lang w:eastAsia="en-IE"/>
-        </w:rPr>
-        <w:t>g</w:t>
-      </w:r>
-      <w:r>
-        <w:rPr>
-          <w:rFonts w:eastAsia="Times New Roman" w:cstheme="minorHAnsi"/>
-          <w:color w:val="000000"/>
-          <w:lang w:eastAsia="en-IE"/>
-        </w:rPr>
-        <w:t xml:space="preserve"> </w:t>
-      </w:r>
-      <w:proofErr w:type="spellStart"/>
-      <w:r>
-        <w:rPr>
-          <w:rFonts w:eastAsia="Times New Roman" w:cstheme="minorHAnsi"/>
-          <w:color w:val="000000"/>
-          <w:lang w:eastAsia="en-IE"/>
-        </w:rPr>
-        <w:t>mysqldb</w:t>
-      </w:r>
-      <w:proofErr w:type="spellEnd"/>
-      <w:r>
-        <w:rPr>
-          <w:rFonts w:eastAsia="Times New Roman" w:cstheme="minorHAnsi"/>
-          <w:color w:val="000000"/>
-          <w:lang w:eastAsia="en-IE"/>
-        </w:rPr>
-        <w:t xml:space="preserve"> we can write into the database once it is connected. We will be putting the queries into the flask app and inserting the data grabbed from the sensors into the database along with user registrations.</w:t>
-      </w:r>
-    </w:p>
-    <w:p>
-      <w:pPr>
-        <w:shd w:val="clear" w:color="auto" w:fill="FFFFFF"/>
-        <w:spacing w:after="158" w:line="240" w:lineRule="auto"/>
-        <w:rPr>
-          <w:rFonts w:eastAsia="Times New Roman" w:cstheme="minorHAnsi"/>
-          <w:color w:val="000000"/>
-          <w:lang w:eastAsia="en-IE"/>
-        </w:rPr>
-      </w:pPr>
-      <w:r>
-        <w:rPr>
-          <w:rFonts w:eastAsia="Times New Roman" w:cstheme="minorHAnsi"/>
-          <w:color w:val="000000"/>
-          <w:lang w:eastAsia="en-IE"/>
-        </w:rPr>
-        <w:t>We can now also read data from the "</w:t>
-      </w:r>
-      <w:proofErr w:type="spellStart"/>
-      <w:r>
-        <w:rPr>
-          <w:rFonts w:eastAsia="Times New Roman" w:cstheme="minorHAnsi"/>
-          <w:color w:val="000000"/>
-          <w:lang w:eastAsia="en-IE"/>
-        </w:rPr>
-        <w:t>SetStats</w:t>
-      </w:r>
-      <w:proofErr w:type="spellEnd"/>
-      <w:r>
-        <w:rPr>
-          <w:rFonts w:eastAsia="Times New Roman" w:cstheme="minorHAnsi"/>
-          <w:color w:val="000000"/>
-          <w:lang w:eastAsia="en-IE"/>
-        </w:rPr>
-        <w:t>" database so with this we can tell if a user is registered to the database so we are able to log them in, also we can now display the history of each trainee using SELECT statements and dates sorted by descending so we get the newest sessions first in the list.</w:t>
+        <w:t>We can now also read data from the "SetStats" database so with this we can tell if a user is registered to the database so we are able to log them in, also we can now display the history of each trainee using SELECT statements and dates sorted by descending so we get the newest sessions first in the list.</w:t>
       </w:r>
     </w:p>
     <w:p>
@@ -4256,6 +4290,7 @@
           <w:lang w:eastAsia="en-IE"/>
         </w:rPr>
       </w:pPr>
+      <w:bookmarkStart w:id="12" w:name="_Toc89363104"/>
       <w:r>
         <w:rPr>
           <w:rFonts w:eastAsia="Times New Roman"/>
@@ -4263,6 +4298,7 @@
         </w:rPr>
         <w:t>Database Security:</w:t>
       </w:r>
+      <w:bookmarkEnd w:id="12"/>
     </w:p>
     <w:p>
       <w:pPr>
@@ -4274,71 +4310,13 @@
         <w:rPr>
           <w:lang w:eastAsia="en-IE"/>
         </w:rPr>
-        <w:t xml:space="preserve">On the instance we use </w:t>
-      </w:r>
-      <w:proofErr w:type="spellStart"/>
+        <w:t>On the instance we use mySql for our database. In order to stop un-authorised users from entering the database we set up a root for mySql. To do this we create a hashed password for the root user using mysql_secure_install and this will then disable anybody from entering the database without the password, the non-root user is then disabled also.</w:t>
+      </w:r>
       <w:r>
         <w:rPr>
           <w:lang w:eastAsia="en-IE"/>
         </w:rPr>
-        <w:t>mySql</w:t>
-      </w:r>
-      <w:proofErr w:type="spellEnd"/>
-      <w:r>
-        <w:rPr>
-          <w:lang w:eastAsia="en-IE"/>
-        </w:rPr>
-        <w:t xml:space="preserve"> for our database. In order to stop un-authorised users from entering the database we set up a root for </w:t>
-      </w:r>
-      <w:proofErr w:type="spellStart"/>
-      <w:r>
-        <w:rPr>
-          <w:lang w:eastAsia="en-IE"/>
-        </w:rPr>
-        <w:t>mySql</w:t>
-      </w:r>
-      <w:proofErr w:type="spellEnd"/>
-      <w:r>
-        <w:rPr>
-          <w:lang w:eastAsia="en-IE"/>
-        </w:rPr>
-        <w:t xml:space="preserve">. To do this we create a hashed password for the root user using </w:t>
-      </w:r>
-      <w:proofErr w:type="spellStart"/>
-      <w:r>
-        <w:rPr>
-          <w:lang w:eastAsia="en-IE"/>
-        </w:rPr>
-        <w:t>mysql_secure_install</w:t>
-      </w:r>
-      <w:proofErr w:type="spellEnd"/>
-      <w:r>
-        <w:rPr>
-          <w:lang w:eastAsia="en-IE"/>
-        </w:rPr>
-        <w:t xml:space="preserve"> and this will then disable anybody from entering the database without the password, the non-root user is then disabled also.</w:t>
-      </w:r>
-      <w:r>
-        <w:rPr>
-          <w:lang w:eastAsia="en-IE"/>
-        </w:rPr>
-        <w:t xml:space="preserve"> In the code connecting to the database we then need to login as root and grab the password, you can do this by hardcoding the password into the code, but the better option would be to grab the password using </w:t>
-      </w:r>
-      <w:proofErr w:type="spellStart"/>
-      <w:proofErr w:type="gramStart"/>
-      <w:r>
-        <w:rPr>
-          <w:lang w:eastAsia="en-IE"/>
-        </w:rPr>
-        <w:t>os.getenv</w:t>
-      </w:r>
-      <w:proofErr w:type="spellEnd"/>
-      <w:proofErr w:type="gramEnd"/>
-      <w:r>
-        <w:rPr>
-          <w:lang w:eastAsia="en-IE"/>
-        </w:rPr>
-        <w:t>().</w:t>
+        <w:t xml:space="preserve"> In the code connecting to the database we then need to login as root and grab the password, you can do this by hardcoding the password into the code, but the better option would be to grab the password using os.getenv().</w:t>
       </w:r>
       <w:r>
         <w:rPr>
@@ -4379,11 +4357,11 @@
         <w:pStyle w:val="Heading1"/>
         <w:jc w:val="center"/>
       </w:pPr>
-      <w:bookmarkStart w:id="10" w:name="_Toc89021617"/>
+      <w:bookmarkStart w:id="13" w:name="_Toc89363105"/>
       <w:r>
         <w:t>Paper Prototype</w:t>
       </w:r>
-      <w:bookmarkEnd w:id="10"/>
+      <w:bookmarkEnd w:id="13"/>
     </w:p>
     <w:p>
       <w:r>
@@ -4422,7 +4400,7 @@
                     <pic:cNvPicPr/>
                   </pic:nvPicPr>
                   <pic:blipFill>
-                    <a:blip r:embed="rId18">
+                    <a:blip r:embed="rId20">
                       <a:extLst>
                         <a:ext uri="{28A0092B-C50C-407E-A947-70E740481C1C}">
                           <a14:useLocalDpi xmlns:a14="http://schemas.microsoft.com/office/drawing/2010/main" val="0"/>
@@ -4490,7 +4468,7 @@
                     <pic:cNvPicPr/>
                   </pic:nvPicPr>
                   <pic:blipFill>
-                    <a:blip r:embed="rId19">
+                    <a:blip r:embed="rId21">
                       <a:extLst>
                         <a:ext uri="{28A0092B-C50C-407E-A947-70E740481C1C}">
                           <a14:useLocalDpi xmlns:a14="http://schemas.microsoft.com/office/drawing/2010/main" val="0"/>
@@ -4558,7 +4536,7 @@
                     <pic:cNvPicPr/>
                   </pic:nvPicPr>
                   <pic:blipFill>
-                    <a:blip r:embed="rId20">
+                    <a:blip r:embed="rId22">
                       <a:extLst>
                         <a:ext uri="{28A0092B-C50C-407E-A947-70E740481C1C}">
                           <a14:useLocalDpi xmlns:a14="http://schemas.microsoft.com/office/drawing/2010/main" val="0"/>
@@ -4638,7 +4616,7 @@
                     <pic:cNvPicPr/>
                   </pic:nvPicPr>
                   <pic:blipFill>
-                    <a:blip r:embed="rId21">
+                    <a:blip r:embed="rId23">
                       <a:extLst>
                         <a:ext uri="{28A0092B-C50C-407E-A947-70E740481C1C}">
                           <a14:useLocalDpi xmlns:a14="http://schemas.microsoft.com/office/drawing/2010/main" val="0"/>
@@ -4708,7 +4686,7 @@
                     <pic:cNvPicPr/>
                   </pic:nvPicPr>
                   <pic:blipFill>
-                    <a:blip r:embed="rId22" cstate="print">
+                    <a:blip r:embed="rId24" cstate="print">
                       <a:extLst>
                         <a:ext uri="{28A0092B-C50C-407E-A947-70E740481C1C}">
                           <a14:useLocalDpi xmlns:a14="http://schemas.microsoft.com/office/drawing/2010/main" val="0"/>
@@ -4776,7 +4754,7 @@
                     <pic:cNvPicPr/>
                   </pic:nvPicPr>
                   <pic:blipFill>
-                    <a:blip r:embed="rId23" cstate="print">
+                    <a:blip r:embed="rId25" cstate="print">
                       <a:extLst>
                         <a:ext uri="{28A0092B-C50C-407E-A947-70E740481C1C}">
                           <a14:useLocalDpi xmlns:a14="http://schemas.microsoft.com/office/drawing/2010/main" val="0"/>
@@ -4860,7 +4838,7 @@
                     <pic:cNvPicPr/>
                   </pic:nvPicPr>
                   <pic:blipFill>
-                    <a:blip r:embed="rId24" cstate="print">
+                    <a:blip r:embed="rId26" cstate="print">
                       <a:extLst>
                         <a:ext uri="{28A0092B-C50C-407E-A947-70E740481C1C}">
                           <a14:useLocalDpi xmlns:a14="http://schemas.microsoft.com/office/drawing/2010/main" val="0"/>
@@ -4928,7 +4906,7 @@
                     <pic:cNvPicPr/>
                   </pic:nvPicPr>
                   <pic:blipFill>
-                    <a:blip r:embed="rId25" cstate="print">
+                    <a:blip r:embed="rId27" cstate="print">
                       <a:extLst>
                         <a:ext uri="{28A0092B-C50C-407E-A947-70E740481C1C}">
                           <a14:useLocalDpi xmlns:a14="http://schemas.microsoft.com/office/drawing/2010/main" val="0"/>
@@ -4998,7 +4976,7 @@
                     </pic:cNvPicPr>
                   </pic:nvPicPr>
                   <pic:blipFill>
-                    <a:blip r:embed="rId26">
+                    <a:blip r:embed="rId28">
                       <a:extLst>
                         <a:ext uri="{28A0092B-C50C-407E-A947-70E740481C1C}">
                           <a14:useLocalDpi xmlns:a14="http://schemas.microsoft.com/office/drawing/2010/main" val="0"/>
@@ -5047,7 +5025,7 @@
       <w:pPr>
         <w:pStyle w:val="Heading1"/>
       </w:pPr>
-      <w:bookmarkStart w:id="11" w:name="_Toc89021618"/>
+      <w:bookmarkStart w:id="14" w:name="_Toc89363106"/>
       <w:r>
         <w:t>Pa</w:t>
       </w:r>
@@ -5057,7 +5035,7 @@
       <w:r>
         <w:t xml:space="preserve"> descriptions:</w:t>
       </w:r>
-      <w:bookmarkEnd w:id="11"/>
+      <w:bookmarkEnd w:id="14"/>
     </w:p>
     <w:p>
       <w:pPr>
@@ -5380,15 +5358,7 @@
     </w:p>
     <w:p>
       <w:r>
-        <w:t xml:space="preserve">This is the page where the trainer can see their trainees and </w:t>
-      </w:r>
-      <w:proofErr w:type="gramStart"/>
-      <w:r>
-        <w:t>once</w:t>
-      </w:r>
-      <w:proofErr w:type="gramEnd"/>
-      <w:r>
-        <w:t xml:space="preserve"> they click on their name, they can see the trainee’s session history page.</w:t>
+        <w:t>This is the page where the trainer can see their trainees and once they click on their name, they can see the trainee’s session history page.</w:t>
       </w:r>
     </w:p>
     <w:p/>
@@ -5396,11 +5366,11 @@
       <w:pPr>
         <w:pStyle w:val="Heading1"/>
       </w:pPr>
-      <w:bookmarkStart w:id="12" w:name="_Toc89021619"/>
+      <w:bookmarkStart w:id="15" w:name="_Toc89363107"/>
       <w:r>
         <w:t>Connection:</w:t>
       </w:r>
-      <w:bookmarkEnd w:id="12"/>
+      <w:bookmarkEnd w:id="15"/>
     </w:p>
     <w:p>
       <w:r>
@@ -5442,11 +5412,11 @@
         <w:pStyle w:val="Heading1"/>
         <w:jc w:val="center"/>
       </w:pPr>
-      <w:bookmarkStart w:id="13" w:name="_Toc89021620"/>
+      <w:bookmarkStart w:id="16" w:name="_Toc89363108"/>
       <w:r>
         <w:t>User Profiles</w:t>
       </w:r>
-      <w:bookmarkEnd w:id="13"/>
+      <w:bookmarkEnd w:id="16"/>
     </w:p>
     <w:p/>
     <w:p/>
@@ -5487,7 +5457,7 @@
                     <pic:cNvPicPr/>
                   </pic:nvPicPr>
                   <pic:blipFill>
-                    <a:blip r:embed="rId27">
+                    <a:blip r:embed="rId29">
                       <a:extLst>
                         <a:ext uri="{28A0092B-C50C-407E-A947-70E740481C1C}">
                           <a14:useLocalDpi xmlns:a14="http://schemas.microsoft.com/office/drawing/2010/main" val="0"/>
@@ -5557,7 +5527,7 @@
                     </pic:cNvPicPr>
                   </pic:nvPicPr>
                   <pic:blipFill>
-                    <a:blip r:embed="rId28">
+                    <a:blip r:embed="rId30">
                       <a:extLst>
                         <a:ext uri="{28A0092B-C50C-407E-A947-70E740481C1C}">
                           <a14:useLocalDpi xmlns:a14="http://schemas.microsoft.com/office/drawing/2010/main" val="0"/>
@@ -5643,7 +5613,7 @@
                     <pic:cNvPicPr/>
                   </pic:nvPicPr>
                   <pic:blipFill>
-                    <a:blip r:embed="rId29" cstate="print">
+                    <a:blip r:embed="rId31" cstate="print">
                       <a:extLst>
                         <a:ext uri="{28A0092B-C50C-407E-A947-70E740481C1C}">
                           <a14:useLocalDpi xmlns:a14="http://schemas.microsoft.com/office/drawing/2010/main" val="0"/>
@@ -5713,7 +5683,7 @@
                     </pic:cNvPicPr>
                   </pic:nvPicPr>
                   <pic:blipFill>
-                    <a:blip r:embed="rId30">
+                    <a:blip r:embed="rId32">
                       <a:extLst>
                         <a:ext uri="{28A0092B-C50C-407E-A947-70E740481C1C}">
                           <a14:useLocalDpi xmlns:a14="http://schemas.microsoft.com/office/drawing/2010/main" val="0"/>
@@ -5771,7 +5741,7 @@
           <w:bCs/>
         </w:rPr>
       </w:pPr>
-      <w:bookmarkStart w:id="14" w:name="_Toc85734334"/>
+      <w:bookmarkStart w:id="17" w:name="_Toc85734334"/>
       <w:r>
         <w:rPr>
           <w:noProof/>
@@ -5811,7 +5781,7 @@
                     </pic:cNvPicPr>
                   </pic:nvPicPr>
                   <pic:blipFill>
-                    <a:blip r:embed="rId31">
+                    <a:blip r:embed="rId33">
                       <a:extLst>
                         <a:ext uri="{28A0092B-C50C-407E-A947-70E740481C1C}">
                           <a14:useLocalDpi xmlns:a14="http://schemas.microsoft.com/office/drawing/2010/main" val="0"/>
@@ -5917,12 +5887,12 @@
       <w:pPr>
         <w:pStyle w:val="Heading1"/>
       </w:pPr>
-      <w:bookmarkStart w:id="15" w:name="_Toc89021621"/>
+      <w:bookmarkStart w:id="18" w:name="_Toc89363109"/>
       <w:r>
         <w:t>Software-Testing</w:t>
       </w:r>
-      <w:bookmarkEnd w:id="14"/>
-      <w:bookmarkEnd w:id="15"/>
+      <w:bookmarkEnd w:id="17"/>
+      <w:bookmarkEnd w:id="18"/>
     </w:p>
     <w:p>
       <w:r>
@@ -5933,13 +5903,13 @@
       <w:pPr>
         <w:pStyle w:val="Heading1"/>
       </w:pPr>
-      <w:bookmarkStart w:id="16" w:name="_Toc85734335"/>
-      <w:bookmarkStart w:id="17" w:name="_Toc89021622"/>
+      <w:bookmarkStart w:id="19" w:name="_Toc85734335"/>
+      <w:bookmarkStart w:id="20" w:name="_Toc89363110"/>
       <w:r>
         <w:t>Hardware-Testing</w:t>
       </w:r>
-      <w:bookmarkEnd w:id="16"/>
-      <w:bookmarkEnd w:id="17"/>
+      <w:bookmarkEnd w:id="19"/>
+      <w:bookmarkEnd w:id="20"/>
     </w:p>
     <w:p>
       <w:r>
@@ -5960,13 +5930,13 @@
       <w:pPr>
         <w:pStyle w:val="Heading1"/>
       </w:pPr>
-      <w:bookmarkStart w:id="18" w:name="_Toc85734336"/>
-      <w:bookmarkStart w:id="19" w:name="_Toc89021623"/>
+      <w:bookmarkStart w:id="21" w:name="_Toc85734336"/>
+      <w:bookmarkStart w:id="22" w:name="_Toc89363111"/>
       <w:r>
         <w:t>User-Testing</w:t>
       </w:r>
-      <w:bookmarkEnd w:id="18"/>
-      <w:bookmarkEnd w:id="19"/>
+      <w:bookmarkEnd w:id="21"/>
+      <w:bookmarkEnd w:id="22"/>
     </w:p>
     <w:p>
       <w:r>
@@ -6006,7 +5976,6 @@
           <w:bCs/>
         </w:rPr>
       </w:pPr>
-      <w:proofErr w:type="spellStart"/>
       <w:r>
         <w:rPr>
           <w:b/>
@@ -6015,7 +5984,6 @@
         <w:lastRenderedPageBreak/>
         <w:t>MoSCoW</w:t>
       </w:r>
-      <w:proofErr w:type="spellEnd"/>
     </w:p>
     <w:p/>
     <w:p>
@@ -6114,6 +6082,145 @@
       <w:r>
         <w:t xml:space="preserve"> - Make mobile app. co2 sensor to measure air quality.</w:t>
       </w:r>
+    </w:p>
+    <w:p/>
+    <w:p/>
+    <w:p/>
+    <w:p/>
+    <w:p/>
+    <w:p/>
+    <w:p/>
+    <w:p/>
+    <w:p/>
+    <w:p/>
+    <w:p/>
+    <w:p/>
+    <w:p/>
+    <w:p/>
+    <w:p/>
+    <w:p/>
+    <w:p/>
+    <w:p/>
+    <w:p/>
+    <w:p/>
+    <w:p/>
+    <w:p/>
+    <w:p/>
+    <w:p/>
+    <w:p>
+      <w:pPr>
+        <w:pStyle w:val="Title"/>
+        <w:jc w:val="center"/>
+      </w:pPr>
+      <w:r>
+        <w:lastRenderedPageBreak/>
+        <w:t>Contribution</w:t>
+      </w:r>
+    </w:p>
+    <w:p>
+      <w:pPr>
+        <w:pStyle w:val="Heading1"/>
+      </w:pPr>
+      <w:bookmarkStart w:id="23" w:name="_Toc89363112"/>
+      <w:r>
+        <w:t>Mark Byrne:</w:t>
+      </w:r>
+      <w:bookmarkEnd w:id="23"/>
+    </w:p>
+    <w:p>
+      <w:pPr>
+        <w:pStyle w:val="ListParagraph"/>
+        <w:numPr>
+          <w:ilvl w:val="0"/>
+          <w:numId w:val="6"/>
+        </w:numPr>
+      </w:pPr>
+      <w:r>
+        <w:t>Connected website to mysql on instance.</w:t>
+      </w:r>
+    </w:p>
+    <w:p>
+      <w:pPr>
+        <w:pStyle w:val="ListParagraph"/>
+        <w:numPr>
+          <w:ilvl w:val="0"/>
+          <w:numId w:val="6"/>
+        </w:numPr>
+      </w:pPr>
+      <w:r>
+        <w:t>Created system architecture diagram and explanation of an example of a user doing a session.</w:t>
+      </w:r>
+    </w:p>
+    <w:p>
+      <w:pPr>
+        <w:pStyle w:val="ListParagraph"/>
+        <w:numPr>
+          <w:ilvl w:val="0"/>
+          <w:numId w:val="6"/>
+        </w:numPr>
+      </w:pPr>
+      <w:r>
+        <w:t>Made sql statements to encrypt passwords and decrypt them.</w:t>
+      </w:r>
+    </w:p>
+    <w:p/>
+    <w:p>
+      <w:pPr>
+        <w:pStyle w:val="Heading1"/>
+      </w:pPr>
+      <w:bookmarkStart w:id="24" w:name="_Toc89363113"/>
+      <w:r>
+        <w:t>Richard Collins:</w:t>
+      </w:r>
+      <w:bookmarkEnd w:id="24"/>
+    </w:p>
+    <w:p>
+      <w:pPr>
+        <w:pStyle w:val="ListParagraph"/>
+        <w:numPr>
+          <w:ilvl w:val="0"/>
+          <w:numId w:val="7"/>
+        </w:numPr>
+      </w:pPr>
+    </w:p>
+    <w:p/>
+    <w:p>
+      <w:pPr>
+        <w:pStyle w:val="Heading1"/>
+      </w:pPr>
+      <w:bookmarkStart w:id="25" w:name="_Toc89363114"/>
+      <w:r>
+        <w:t>Liam Denning:</w:t>
+      </w:r>
+      <w:bookmarkEnd w:id="25"/>
+    </w:p>
+    <w:p>
+      <w:pPr>
+        <w:pStyle w:val="ListParagraph"/>
+        <w:numPr>
+          <w:ilvl w:val="0"/>
+          <w:numId w:val="7"/>
+        </w:numPr>
+      </w:pPr>
+    </w:p>
+    <w:p>
+      <w:pPr>
+        <w:pStyle w:val="Heading1"/>
+      </w:pPr>
+      <w:bookmarkStart w:id="26" w:name="_Toc89363115"/>
+      <w:r>
+        <w:t>Florian Scheunert:</w:t>
+      </w:r>
+      <w:bookmarkEnd w:id="26"/>
+    </w:p>
+    <w:p>
+      <w:pPr>
+        <w:pStyle w:val="ListParagraph"/>
+        <w:numPr>
+          <w:ilvl w:val="0"/>
+          <w:numId w:val="7"/>
+        </w:numPr>
+      </w:pPr>
     </w:p>
     <w:sectPr>
       <w:pgSz w:w="11906" w:h="16838"/>
@@ -6128,16 +6235,16 @@
 <file path=word/numbering.xml><?xml version="1.0" encoding="utf-8"?>
 <w:numbering xmlns:wpc="http://schemas.microsoft.com/office/word/2010/wordprocessingCanvas" xmlns:cx="http://schemas.microsoft.com/office/drawing/2014/chartex" xmlns:cx1="http://schemas.microsoft.com/office/drawing/2015/9/8/chartex" xmlns:cx2="http://schemas.microsoft.com/office/drawing/2015/10/21/chartex" xmlns:cx3="http://schemas.microsoft.com/office/drawing/2016/5/9/chartex" xmlns:cx4="http://schemas.microsoft.com/office/drawing/2016/5/10/chartex" xmlns:cx5="http://schemas.microsoft.com/office/drawing/2016/5/11/chartex" xmlns:cx6="http://schemas.microsoft.com/office/drawing/2016/5/12/chartex" xmlns:cx7="http://schemas.microsoft.com/office/drawing/2016/5/13/chartex" xmlns:cx8="http://schemas.microsoft.com/office/drawing/2016/5/14/chartex" xmlns:mc="http://schemas.openxmlformats.org/markup-compatibility/2006" xmlns:aink="http://schemas.microsoft.com/office/drawing/2016/ink" xmlns:am3d="http://schemas.microsoft.com/office/drawing/2017/model3d" xmlns:o="urn:schemas-microsoft-com:office:office" xmlns:r="http://schemas.openxmlformats.org/officeDocument/2006/relationships" xmlns:m="http://schemas.openxmlformats.org/officeDocument/2006/math" xmlns:v="urn:schemas-microsoft-com:vml" xmlns:wp14="http://schemas.microsoft.com/office/word/2010/wordprocessingDrawing" xmlns:wp="http://schemas.openxmlformats.org/drawingml/2006/wordprocessingDrawing" xmlns:w10="urn:schemas-microsoft-com:office:word" xmlns:w="http://schemas.openxmlformats.org/wordprocessingml/2006/main" xmlns:w14="http://schemas.microsoft.com/office/word/2010/wordml" xmlns:w15="http://schemas.microsoft.com/office/word/2012/wordml" xmlns:w16cex="http://schemas.microsoft.com/office/word/2018/wordml/cex" xmlns:w16cid="http://schemas.microsoft.com/office/word/2016/wordml/cid" xmlns:w16="http://schemas.microsoft.com/office/word/2018/wordml" xmlns:w16sdtdh="http://schemas.microsoft.com/office/word/2020/wordml/sdtdatahash" xmlns:w16se="http://schemas.microsoft.com/office/word/2015/wordml/symex" xmlns:wpg="http://schemas.microsoft.com/office/word/2010/wordprocessingGroup" xmlns:wpi="http://schemas.microsoft.com/office/word/2010/wordprocessingInk" xmlns:wne="http://schemas.microsoft.com/office/word/2006/wordml" xmlns:wps="http://schemas.microsoft.com/office/word/2010/wordprocessingShape" mc:Ignorable="w14 w15 w16se w16cid w16 w16cex w16sdtdh wp14">
   <w:abstractNum w:abstractNumId="0" w15:restartNumberingAfterBreak="0">
-    <w:nsid w:val="1A892667"/>
+    <w:nsid w:val="0A45213D"/>
     <w:multiLevelType w:val="hybridMultilevel"/>
-    <w:tmpl w:val="F2AC3774"/>
+    <w:tmpl w:val="D638A5E4"/>
     <w:lvl w:ilvl="0" w:tplc="18090001">
       <w:start w:val="1"/>
       <w:numFmt w:val="bullet"/>
       <w:lvlText w:val=""/>
       <w:lvlJc w:val="left"/>
       <w:pPr>
-        <w:ind w:left="720" w:hanging="360"/>
+        <w:ind w:left="360" w:hanging="360"/>
       </w:pPr>
       <w:rPr>
         <w:rFonts w:ascii="Symbol" w:hAnsi="Symbol" w:hint="default"/>
@@ -6149,7 +6256,7 @@
       <w:lvlText w:val="o"/>
       <w:lvlJc w:val="left"/>
       <w:pPr>
-        <w:ind w:left="1440" w:hanging="360"/>
+        <w:ind w:left="1080" w:hanging="360"/>
       </w:pPr>
       <w:rPr>
         <w:rFonts w:ascii="Courier New" w:hAnsi="Courier New" w:cs="Courier New" w:hint="default"/>
@@ -6161,7 +6268,7 @@
       <w:lvlText w:val=""/>
       <w:lvlJc w:val="left"/>
       <w:pPr>
-        <w:ind w:left="2160" w:hanging="360"/>
+        <w:ind w:left="1800" w:hanging="360"/>
       </w:pPr>
       <w:rPr>
         <w:rFonts w:ascii="Wingdings" w:hAnsi="Wingdings" w:hint="default"/>
@@ -6173,7 +6280,7 @@
       <w:lvlText w:val=""/>
       <w:lvlJc w:val="left"/>
       <w:pPr>
-        <w:ind w:left="2880" w:hanging="360"/>
+        <w:ind w:left="2520" w:hanging="360"/>
       </w:pPr>
       <w:rPr>
         <w:rFonts w:ascii="Symbol" w:hAnsi="Symbol" w:hint="default"/>
@@ -6185,7 +6292,7 @@
       <w:lvlText w:val="o"/>
       <w:lvlJc w:val="left"/>
       <w:pPr>
-        <w:ind w:left="3600" w:hanging="360"/>
+        <w:ind w:left="3240" w:hanging="360"/>
       </w:pPr>
       <w:rPr>
         <w:rFonts w:ascii="Courier New" w:hAnsi="Courier New" w:cs="Courier New" w:hint="default"/>
@@ -6197,7 +6304,7 @@
       <w:lvlText w:val=""/>
       <w:lvlJc w:val="left"/>
       <w:pPr>
-        <w:ind w:left="4320" w:hanging="360"/>
+        <w:ind w:left="3960" w:hanging="360"/>
       </w:pPr>
       <w:rPr>
         <w:rFonts w:ascii="Wingdings" w:hAnsi="Wingdings" w:hint="default"/>
@@ -6209,7 +6316,7 @@
       <w:lvlText w:val=""/>
       <w:lvlJc w:val="left"/>
       <w:pPr>
-        <w:ind w:left="5040" w:hanging="360"/>
+        <w:ind w:left="4680" w:hanging="360"/>
       </w:pPr>
       <w:rPr>
         <w:rFonts w:ascii="Symbol" w:hAnsi="Symbol" w:hint="default"/>
@@ -6221,7 +6328,7 @@
       <w:lvlText w:val="o"/>
       <w:lvlJc w:val="left"/>
       <w:pPr>
-        <w:ind w:left="5760" w:hanging="360"/>
+        <w:ind w:left="5400" w:hanging="360"/>
       </w:pPr>
       <w:rPr>
         <w:rFonts w:ascii="Courier New" w:hAnsi="Courier New" w:cs="Courier New" w:hint="default"/>
@@ -6233,7 +6340,7 @@
       <w:lvlText w:val=""/>
       <w:lvlJc w:val="left"/>
       <w:pPr>
-        <w:ind w:left="6480" w:hanging="360"/>
+        <w:ind w:left="6120" w:hanging="360"/>
       </w:pPr>
       <w:rPr>
         <w:rFonts w:ascii="Wingdings" w:hAnsi="Wingdings" w:hint="default"/>
@@ -6241,9 +6348,9 @@
     </w:lvl>
   </w:abstractNum>
   <w:abstractNum w:abstractNumId="1" w15:restartNumberingAfterBreak="0">
-    <w:nsid w:val="1F4E3CC2"/>
+    <w:nsid w:val="1A892667"/>
     <w:multiLevelType w:val="hybridMultilevel"/>
-    <w:tmpl w:val="33245292"/>
+    <w:tmpl w:val="F2AC3774"/>
     <w:lvl w:ilvl="0" w:tplc="18090001">
       <w:start w:val="1"/>
       <w:numFmt w:val="bullet"/>
@@ -6354,6 +6461,345 @@
     </w:lvl>
   </w:abstractNum>
   <w:abstractNum w:abstractNumId="2" w15:restartNumberingAfterBreak="0">
+    <w:nsid w:val="1F4E3CC2"/>
+    <w:multiLevelType w:val="hybridMultilevel"/>
+    <w:tmpl w:val="33245292"/>
+    <w:lvl w:ilvl="0" w:tplc="18090001">
+      <w:start w:val="1"/>
+      <w:numFmt w:val="bullet"/>
+      <w:lvlText w:val=""/>
+      <w:lvlJc w:val="left"/>
+      <w:pPr>
+        <w:ind w:left="720" w:hanging="360"/>
+      </w:pPr>
+      <w:rPr>
+        <w:rFonts w:ascii="Symbol" w:hAnsi="Symbol" w:hint="default"/>
+      </w:rPr>
+    </w:lvl>
+    <w:lvl w:ilvl="1" w:tplc="18090003" w:tentative="1">
+      <w:start w:val="1"/>
+      <w:numFmt w:val="bullet"/>
+      <w:lvlText w:val="o"/>
+      <w:lvlJc w:val="left"/>
+      <w:pPr>
+        <w:ind w:left="1440" w:hanging="360"/>
+      </w:pPr>
+      <w:rPr>
+        <w:rFonts w:ascii="Courier New" w:hAnsi="Courier New" w:cs="Courier New" w:hint="default"/>
+      </w:rPr>
+    </w:lvl>
+    <w:lvl w:ilvl="2" w:tplc="18090005" w:tentative="1">
+      <w:start w:val="1"/>
+      <w:numFmt w:val="bullet"/>
+      <w:lvlText w:val=""/>
+      <w:lvlJc w:val="left"/>
+      <w:pPr>
+        <w:ind w:left="2160" w:hanging="360"/>
+      </w:pPr>
+      <w:rPr>
+        <w:rFonts w:ascii="Wingdings" w:hAnsi="Wingdings" w:hint="default"/>
+      </w:rPr>
+    </w:lvl>
+    <w:lvl w:ilvl="3" w:tplc="18090001" w:tentative="1">
+      <w:start w:val="1"/>
+      <w:numFmt w:val="bullet"/>
+      <w:lvlText w:val=""/>
+      <w:lvlJc w:val="left"/>
+      <w:pPr>
+        <w:ind w:left="2880" w:hanging="360"/>
+      </w:pPr>
+      <w:rPr>
+        <w:rFonts w:ascii="Symbol" w:hAnsi="Symbol" w:hint="default"/>
+      </w:rPr>
+    </w:lvl>
+    <w:lvl w:ilvl="4" w:tplc="18090003" w:tentative="1">
+      <w:start w:val="1"/>
+      <w:numFmt w:val="bullet"/>
+      <w:lvlText w:val="o"/>
+      <w:lvlJc w:val="left"/>
+      <w:pPr>
+        <w:ind w:left="3600" w:hanging="360"/>
+      </w:pPr>
+      <w:rPr>
+        <w:rFonts w:ascii="Courier New" w:hAnsi="Courier New" w:cs="Courier New" w:hint="default"/>
+      </w:rPr>
+    </w:lvl>
+    <w:lvl w:ilvl="5" w:tplc="18090005" w:tentative="1">
+      <w:start w:val="1"/>
+      <w:numFmt w:val="bullet"/>
+      <w:lvlText w:val=""/>
+      <w:lvlJc w:val="left"/>
+      <w:pPr>
+        <w:ind w:left="4320" w:hanging="360"/>
+      </w:pPr>
+      <w:rPr>
+        <w:rFonts w:ascii="Wingdings" w:hAnsi="Wingdings" w:hint="default"/>
+      </w:rPr>
+    </w:lvl>
+    <w:lvl w:ilvl="6" w:tplc="18090001" w:tentative="1">
+      <w:start w:val="1"/>
+      <w:numFmt w:val="bullet"/>
+      <w:lvlText w:val=""/>
+      <w:lvlJc w:val="left"/>
+      <w:pPr>
+        <w:ind w:left="5040" w:hanging="360"/>
+      </w:pPr>
+      <w:rPr>
+        <w:rFonts w:ascii="Symbol" w:hAnsi="Symbol" w:hint="default"/>
+      </w:rPr>
+    </w:lvl>
+    <w:lvl w:ilvl="7" w:tplc="18090003" w:tentative="1">
+      <w:start w:val="1"/>
+      <w:numFmt w:val="bullet"/>
+      <w:lvlText w:val="o"/>
+      <w:lvlJc w:val="left"/>
+      <w:pPr>
+        <w:ind w:left="5760" w:hanging="360"/>
+      </w:pPr>
+      <w:rPr>
+        <w:rFonts w:ascii="Courier New" w:hAnsi="Courier New" w:cs="Courier New" w:hint="default"/>
+      </w:rPr>
+    </w:lvl>
+    <w:lvl w:ilvl="8" w:tplc="18090005" w:tentative="1">
+      <w:start w:val="1"/>
+      <w:numFmt w:val="bullet"/>
+      <w:lvlText w:val=""/>
+      <w:lvlJc w:val="left"/>
+      <w:pPr>
+        <w:ind w:left="6480" w:hanging="360"/>
+      </w:pPr>
+      <w:rPr>
+        <w:rFonts w:ascii="Wingdings" w:hAnsi="Wingdings" w:hint="default"/>
+      </w:rPr>
+    </w:lvl>
+  </w:abstractNum>
+  <w:abstractNum w:abstractNumId="3" w15:restartNumberingAfterBreak="0">
+    <w:nsid w:val="22706350"/>
+    <w:multiLevelType w:val="hybridMultilevel"/>
+    <w:tmpl w:val="C05284FA"/>
+    <w:lvl w:ilvl="0" w:tplc="18090001">
+      <w:start w:val="1"/>
+      <w:numFmt w:val="bullet"/>
+      <w:lvlText w:val=""/>
+      <w:lvlJc w:val="left"/>
+      <w:pPr>
+        <w:ind w:left="720" w:hanging="360"/>
+      </w:pPr>
+      <w:rPr>
+        <w:rFonts w:ascii="Symbol" w:hAnsi="Symbol" w:hint="default"/>
+      </w:rPr>
+    </w:lvl>
+    <w:lvl w:ilvl="1" w:tplc="18090003" w:tentative="1">
+      <w:start w:val="1"/>
+      <w:numFmt w:val="bullet"/>
+      <w:lvlText w:val="o"/>
+      <w:lvlJc w:val="left"/>
+      <w:pPr>
+        <w:ind w:left="1440" w:hanging="360"/>
+      </w:pPr>
+      <w:rPr>
+        <w:rFonts w:ascii="Courier New" w:hAnsi="Courier New" w:cs="Courier New" w:hint="default"/>
+      </w:rPr>
+    </w:lvl>
+    <w:lvl w:ilvl="2" w:tplc="18090005" w:tentative="1">
+      <w:start w:val="1"/>
+      <w:numFmt w:val="bullet"/>
+      <w:lvlText w:val=""/>
+      <w:lvlJc w:val="left"/>
+      <w:pPr>
+        <w:ind w:left="2160" w:hanging="360"/>
+      </w:pPr>
+      <w:rPr>
+        <w:rFonts w:ascii="Wingdings" w:hAnsi="Wingdings" w:hint="default"/>
+      </w:rPr>
+    </w:lvl>
+    <w:lvl w:ilvl="3" w:tplc="18090001" w:tentative="1">
+      <w:start w:val="1"/>
+      <w:numFmt w:val="bullet"/>
+      <w:lvlText w:val=""/>
+      <w:lvlJc w:val="left"/>
+      <w:pPr>
+        <w:ind w:left="2880" w:hanging="360"/>
+      </w:pPr>
+      <w:rPr>
+        <w:rFonts w:ascii="Symbol" w:hAnsi="Symbol" w:hint="default"/>
+      </w:rPr>
+    </w:lvl>
+    <w:lvl w:ilvl="4" w:tplc="18090003" w:tentative="1">
+      <w:start w:val="1"/>
+      <w:numFmt w:val="bullet"/>
+      <w:lvlText w:val="o"/>
+      <w:lvlJc w:val="left"/>
+      <w:pPr>
+        <w:ind w:left="3600" w:hanging="360"/>
+      </w:pPr>
+      <w:rPr>
+        <w:rFonts w:ascii="Courier New" w:hAnsi="Courier New" w:cs="Courier New" w:hint="default"/>
+      </w:rPr>
+    </w:lvl>
+    <w:lvl w:ilvl="5" w:tplc="18090005" w:tentative="1">
+      <w:start w:val="1"/>
+      <w:numFmt w:val="bullet"/>
+      <w:lvlText w:val=""/>
+      <w:lvlJc w:val="left"/>
+      <w:pPr>
+        <w:ind w:left="4320" w:hanging="360"/>
+      </w:pPr>
+      <w:rPr>
+        <w:rFonts w:ascii="Wingdings" w:hAnsi="Wingdings" w:hint="default"/>
+      </w:rPr>
+    </w:lvl>
+    <w:lvl w:ilvl="6" w:tplc="18090001" w:tentative="1">
+      <w:start w:val="1"/>
+      <w:numFmt w:val="bullet"/>
+      <w:lvlText w:val=""/>
+      <w:lvlJc w:val="left"/>
+      <w:pPr>
+        <w:ind w:left="5040" w:hanging="360"/>
+      </w:pPr>
+      <w:rPr>
+        <w:rFonts w:ascii="Symbol" w:hAnsi="Symbol" w:hint="default"/>
+      </w:rPr>
+    </w:lvl>
+    <w:lvl w:ilvl="7" w:tplc="18090003" w:tentative="1">
+      <w:start w:val="1"/>
+      <w:numFmt w:val="bullet"/>
+      <w:lvlText w:val="o"/>
+      <w:lvlJc w:val="left"/>
+      <w:pPr>
+        <w:ind w:left="5760" w:hanging="360"/>
+      </w:pPr>
+      <w:rPr>
+        <w:rFonts w:ascii="Courier New" w:hAnsi="Courier New" w:cs="Courier New" w:hint="default"/>
+      </w:rPr>
+    </w:lvl>
+    <w:lvl w:ilvl="8" w:tplc="18090005" w:tentative="1">
+      <w:start w:val="1"/>
+      <w:numFmt w:val="bullet"/>
+      <w:lvlText w:val=""/>
+      <w:lvlJc w:val="left"/>
+      <w:pPr>
+        <w:ind w:left="6480" w:hanging="360"/>
+      </w:pPr>
+      <w:rPr>
+        <w:rFonts w:ascii="Wingdings" w:hAnsi="Wingdings" w:hint="default"/>
+      </w:rPr>
+    </w:lvl>
+  </w:abstractNum>
+  <w:abstractNum w:abstractNumId="4" w15:restartNumberingAfterBreak="0">
+    <w:nsid w:val="270D5018"/>
+    <w:multiLevelType w:val="hybridMultilevel"/>
+    <w:tmpl w:val="DB8888CE"/>
+    <w:lvl w:ilvl="0" w:tplc="18090001">
+      <w:start w:val="1"/>
+      <w:numFmt w:val="bullet"/>
+      <w:lvlText w:val=""/>
+      <w:lvlJc w:val="left"/>
+      <w:pPr>
+        <w:ind w:left="720" w:hanging="360"/>
+      </w:pPr>
+      <w:rPr>
+        <w:rFonts w:ascii="Symbol" w:hAnsi="Symbol" w:hint="default"/>
+      </w:rPr>
+    </w:lvl>
+    <w:lvl w:ilvl="1" w:tplc="18090003" w:tentative="1">
+      <w:start w:val="1"/>
+      <w:numFmt w:val="bullet"/>
+      <w:lvlText w:val="o"/>
+      <w:lvlJc w:val="left"/>
+      <w:pPr>
+        <w:ind w:left="1440" w:hanging="360"/>
+      </w:pPr>
+      <w:rPr>
+        <w:rFonts w:ascii="Courier New" w:hAnsi="Courier New" w:cs="Courier New" w:hint="default"/>
+      </w:rPr>
+    </w:lvl>
+    <w:lvl w:ilvl="2" w:tplc="18090005" w:tentative="1">
+      <w:start w:val="1"/>
+      <w:numFmt w:val="bullet"/>
+      <w:lvlText w:val=""/>
+      <w:lvlJc w:val="left"/>
+      <w:pPr>
+        <w:ind w:left="2160" w:hanging="360"/>
+      </w:pPr>
+      <w:rPr>
+        <w:rFonts w:ascii="Wingdings" w:hAnsi="Wingdings" w:hint="default"/>
+      </w:rPr>
+    </w:lvl>
+    <w:lvl w:ilvl="3" w:tplc="18090001" w:tentative="1">
+      <w:start w:val="1"/>
+      <w:numFmt w:val="bullet"/>
+      <w:lvlText w:val=""/>
+      <w:lvlJc w:val="left"/>
+      <w:pPr>
+        <w:ind w:left="2880" w:hanging="360"/>
+      </w:pPr>
+      <w:rPr>
+        <w:rFonts w:ascii="Symbol" w:hAnsi="Symbol" w:hint="default"/>
+      </w:rPr>
+    </w:lvl>
+    <w:lvl w:ilvl="4" w:tplc="18090003" w:tentative="1">
+      <w:start w:val="1"/>
+      <w:numFmt w:val="bullet"/>
+      <w:lvlText w:val="o"/>
+      <w:lvlJc w:val="left"/>
+      <w:pPr>
+        <w:ind w:left="3600" w:hanging="360"/>
+      </w:pPr>
+      <w:rPr>
+        <w:rFonts w:ascii="Courier New" w:hAnsi="Courier New" w:cs="Courier New" w:hint="default"/>
+      </w:rPr>
+    </w:lvl>
+    <w:lvl w:ilvl="5" w:tplc="18090005" w:tentative="1">
+      <w:start w:val="1"/>
+      <w:numFmt w:val="bullet"/>
+      <w:lvlText w:val=""/>
+      <w:lvlJc w:val="left"/>
+      <w:pPr>
+        <w:ind w:left="4320" w:hanging="360"/>
+      </w:pPr>
+      <w:rPr>
+        <w:rFonts w:ascii="Wingdings" w:hAnsi="Wingdings" w:hint="default"/>
+      </w:rPr>
+    </w:lvl>
+    <w:lvl w:ilvl="6" w:tplc="18090001" w:tentative="1">
+      <w:start w:val="1"/>
+      <w:numFmt w:val="bullet"/>
+      <w:lvlText w:val=""/>
+      <w:lvlJc w:val="left"/>
+      <w:pPr>
+        <w:ind w:left="5040" w:hanging="360"/>
+      </w:pPr>
+      <w:rPr>
+        <w:rFonts w:ascii="Symbol" w:hAnsi="Symbol" w:hint="default"/>
+      </w:rPr>
+    </w:lvl>
+    <w:lvl w:ilvl="7" w:tplc="18090003" w:tentative="1">
+      <w:start w:val="1"/>
+      <w:numFmt w:val="bullet"/>
+      <w:lvlText w:val="o"/>
+      <w:lvlJc w:val="left"/>
+      <w:pPr>
+        <w:ind w:left="5760" w:hanging="360"/>
+      </w:pPr>
+      <w:rPr>
+        <w:rFonts w:ascii="Courier New" w:hAnsi="Courier New" w:cs="Courier New" w:hint="default"/>
+      </w:rPr>
+    </w:lvl>
+    <w:lvl w:ilvl="8" w:tplc="18090005" w:tentative="1">
+      <w:start w:val="1"/>
+      <w:numFmt w:val="bullet"/>
+      <w:lvlText w:val=""/>
+      <w:lvlJc w:val="left"/>
+      <w:pPr>
+        <w:ind w:left="6480" w:hanging="360"/>
+      </w:pPr>
+      <w:rPr>
+        <w:rFonts w:ascii="Wingdings" w:hAnsi="Wingdings" w:hint="default"/>
+      </w:rPr>
+    </w:lvl>
+  </w:abstractNum>
+  <w:abstractNum w:abstractNumId="5" w15:restartNumberingAfterBreak="0">
     <w:nsid w:val="71506557"/>
     <w:multiLevelType w:val="hybridMultilevel"/>
     <w:tmpl w:val="06BA5FD4"/>
@@ -6466,7 +6912,7 @@
       </w:rPr>
     </w:lvl>
   </w:abstractNum>
-  <w:abstractNum w:abstractNumId="3" w15:restartNumberingAfterBreak="0">
+  <w:abstractNum w:abstractNumId="6" w15:restartNumberingAfterBreak="0">
     <w:nsid w:val="7E5148BC"/>
     <w:multiLevelType w:val="hybridMultilevel"/>
     <w:tmpl w:val="39AA8748"/>
@@ -6556,16 +7002,25 @@
     </w:lvl>
   </w:abstractNum>
   <w:num w:numId="1">
-    <w:abstractNumId w:val="3"/>
+    <w:abstractNumId w:val="6"/>
   </w:num>
   <w:num w:numId="2">
+    <w:abstractNumId w:val="1"/>
+  </w:num>
+  <w:num w:numId="3">
+    <w:abstractNumId w:val="2"/>
+  </w:num>
+  <w:num w:numId="4">
+    <w:abstractNumId w:val="5"/>
+  </w:num>
+  <w:num w:numId="5">
     <w:abstractNumId w:val="0"/>
   </w:num>
-  <w:num w:numId="3">
-    <w:abstractNumId w:val="1"/>
+  <w:num w:numId="6">
+    <w:abstractNumId w:val="4"/>
   </w:num>
-  <w:num w:numId="4">
-    <w:abstractNumId w:val="2"/>
+  <w:num w:numId="7">
+    <w:abstractNumId w:val="3"/>
   </w:num>
 </w:numbering>
 </file>
@@ -7038,6 +7493,7 @@
   <w:style w:type="character" w:default="1" w:styleId="DefaultParagraphFont">
     <w:name w:val="Default Paragraph Font"/>
     <w:uiPriority w:val="1"/>
+    <w:semiHidden/>
     <w:unhideWhenUsed/>
   </w:style>
   <w:style w:type="table" w:default="1" w:styleId="TableNormal">

</xml_diff>

<commit_message>
Added section about https
</commit_message>
<xml_diff>
--- a/SETSTATS.docx
+++ b/SETSTATS.docx
@@ -476,6 +476,7 @@
             <w:tabs>
               <w:tab w:val="right" w:leader="dot" w:pos="9016"/>
             </w:tabs>
+            <w:ind w:left="0"/>
             <w:rPr>
               <w:rFonts w:cstheme="minorBidi"/>
               <w:noProof/>
@@ -4897,48 +4898,390 @@
           <w:bCs/>
         </w:rPr>
         <w:lastRenderedPageBreak/>
-        <w:t>User Interface</w:t>
-      </w:r>
-    </w:p>
-    <w:p/>
-    <w:p/>
+        <w:t>Website</w:t>
+      </w:r>
+    </w:p>
     <w:p>
       <w:pPr>
         <w:pStyle w:val="Heading1"/>
-        <w:jc w:val="center"/>
-      </w:pPr>
-      <w:bookmarkStart w:id="13" w:name="_Toc89363105"/>
-      <w:r>
-        <w:t>Paper Prototype</w:t>
+      </w:pPr>
+      <w:bookmarkStart w:id="13" w:name="_Toc89363106"/>
+      <w:r>
+        <w:t>Pa</w:t>
+      </w:r>
+      <w:r>
+        <w:t>per prototype page</w:t>
+      </w:r>
+      <w:r>
+        <w:t xml:space="preserve"> descriptions:</w:t>
       </w:r>
       <w:bookmarkEnd w:id="13"/>
     </w:p>
     <w:p>
+      <w:pPr>
+        <w:rPr>
+          <w:b/>
+          <w:bCs/>
+        </w:rPr>
+      </w:pPr>
+      <w:r>
+        <w:rPr>
+          <w:b/>
+          <w:bCs/>
+        </w:rPr>
+        <w:t>1.</w:t>
+      </w:r>
+      <w:r>
+        <w:rPr>
+          <w:b/>
+          <w:bCs/>
+        </w:rPr>
+        <w:t xml:space="preserve"> Login Page</w:t>
+      </w:r>
+    </w:p>
+    <w:p>
+      <w:r>
+        <w:t>User uses this page to login by entering their username and password that they registered with.</w:t>
+      </w:r>
+    </w:p>
+    <w:p>
+      <w:pPr>
+        <w:rPr>
+          <w:b/>
+          <w:bCs/>
+        </w:rPr>
+      </w:pPr>
+      <w:r>
+        <w:rPr>
+          <w:b/>
+          <w:bCs/>
+        </w:rPr>
+        <w:t>2.</w:t>
+      </w:r>
+      <w:r>
+        <w:rPr>
+          <w:b/>
+          <w:bCs/>
+        </w:rPr>
+        <w:t xml:space="preserve"> </w:t>
+      </w:r>
+      <w:r>
+        <w:rPr>
+          <w:b/>
+          <w:bCs/>
+        </w:rPr>
+        <w:t>Register Page 1</w:t>
+      </w:r>
+    </w:p>
+    <w:p>
+      <w:r>
+        <w:t>User will use this page to begin their registration by entering their details like their username, password, and email. They will use these details to log into their account.</w:t>
+      </w:r>
+    </w:p>
+    <w:p>
+      <w:pPr>
+        <w:rPr>
+          <w:b/>
+          <w:bCs/>
+        </w:rPr>
+      </w:pPr>
+      <w:r>
+        <w:rPr>
+          <w:b/>
+          <w:bCs/>
+        </w:rPr>
+        <w:t>3.</w:t>
+      </w:r>
+      <w:r>
+        <w:rPr>
+          <w:b/>
+          <w:bCs/>
+        </w:rPr>
+        <w:t xml:space="preserve"> </w:t>
+      </w:r>
+      <w:r>
+        <w:rPr>
+          <w:b/>
+          <w:bCs/>
+        </w:rPr>
+        <w:t>Regis</w:t>
+      </w:r>
+      <w:r>
+        <w:rPr>
+          <w:b/>
+          <w:bCs/>
+        </w:rPr>
+        <w:t>t</w:t>
+      </w:r>
+      <w:r>
+        <w:rPr>
+          <w:b/>
+          <w:bCs/>
+        </w:rPr>
+        <w:t>er Page 2 (About You)</w:t>
+      </w:r>
+    </w:p>
+    <w:p>
+      <w:r>
+        <w:t>The second register page is to get the users physical details such as their height, weight and age. This data can be used for trainers and for the user to track their progress.</w:t>
+      </w:r>
+    </w:p>
+    <w:p>
+      <w:pPr>
+        <w:rPr>
+          <w:b/>
+          <w:bCs/>
+        </w:rPr>
+      </w:pPr>
+      <w:r>
+        <w:rPr>
+          <w:b/>
+          <w:bCs/>
+        </w:rPr>
+        <w:t>4.</w:t>
+      </w:r>
+      <w:r>
+        <w:rPr>
+          <w:b/>
+          <w:bCs/>
+        </w:rPr>
+        <w:t xml:space="preserve"> </w:t>
+      </w:r>
+      <w:r>
+        <w:rPr>
+          <w:b/>
+          <w:bCs/>
+        </w:rPr>
+        <w:t>Main Menu Page</w:t>
+      </w:r>
+    </w:p>
+    <w:p>
+      <w:r>
+        <w:t>The main menu page contains the links to most of the applications pages, this is where the user will be able to navigate the app.</w:t>
+      </w:r>
+    </w:p>
+    <w:p>
+      <w:pPr>
+        <w:rPr>
+          <w:b/>
+          <w:bCs/>
+        </w:rPr>
+      </w:pPr>
+      <w:r>
+        <w:rPr>
+          <w:b/>
+          <w:bCs/>
+        </w:rPr>
+        <w:t>5.</w:t>
+      </w:r>
+      <w:r>
+        <w:rPr>
+          <w:b/>
+          <w:bCs/>
+        </w:rPr>
+        <w:t xml:space="preserve"> Before Lift Page</w:t>
+      </w:r>
+    </w:p>
+    <w:p>
+      <w:r>
+        <w:t>This screen is where the user has setup the device and is getting ready to lift, the user can click the start button to begin the session.</w:t>
+      </w:r>
+    </w:p>
+    <w:p>
+      <w:pPr>
+        <w:rPr>
+          <w:b/>
+          <w:bCs/>
+        </w:rPr>
+      </w:pPr>
+      <w:r>
+        <w:rPr>
+          <w:b/>
+          <w:bCs/>
+        </w:rPr>
+        <w:t>6.</w:t>
+      </w:r>
+      <w:r>
+        <w:rPr>
+          <w:b/>
+          <w:bCs/>
+        </w:rPr>
+        <w:t xml:space="preserve"> During Lift Page</w:t>
+      </w:r>
+    </w:p>
+    <w:p>
+      <w:r>
+        <w:t>This is what the user see’s while they are lifting, the graph displays the position of the bar compared to the optimal form line, the user can also see details such as the time of the session, what rep they are on and what set they are on</w:t>
+      </w:r>
+      <w:r>
+        <w:t>.</w:t>
+      </w:r>
+    </w:p>
+    <w:p>
+      <w:pPr>
+        <w:rPr>
+          <w:b/>
+          <w:bCs/>
+        </w:rPr>
+      </w:pPr>
+      <w:r>
+        <w:rPr>
+          <w:b/>
+          <w:bCs/>
+        </w:rPr>
+        <w:t>7.</w:t>
+      </w:r>
+      <w:r>
+        <w:rPr>
+          <w:b/>
+          <w:bCs/>
+        </w:rPr>
+        <w:t xml:space="preserve"> Lift Summary Page</w:t>
+      </w:r>
+    </w:p>
+    <w:p>
+      <w:r>
+        <w:t>This is what the user can see after their session is finished or when they click on this session from their history. The summary page shows the users best lift of the session, their max weight lifted and time of session</w:t>
+      </w:r>
+      <w:r>
+        <w:t>, along with the reps they done and sets.</w:t>
+      </w:r>
+    </w:p>
+    <w:p>
+      <w:pPr>
+        <w:rPr>
+          <w:b/>
+          <w:bCs/>
+        </w:rPr>
+      </w:pPr>
+      <w:r>
+        <w:rPr>
+          <w:b/>
+          <w:bCs/>
+        </w:rPr>
+        <w:t>8.</w:t>
+      </w:r>
+      <w:r>
+        <w:rPr>
+          <w:b/>
+          <w:bCs/>
+        </w:rPr>
+        <w:t xml:space="preserve"> Session History Page</w:t>
+      </w:r>
+    </w:p>
+    <w:p>
+      <w:r>
+        <w:t>This is where the user</w:t>
+      </w:r>
+      <w:r>
+        <w:t xml:space="preserve"> and their trainer can</w:t>
+      </w:r>
+      <w:r>
+        <w:t xml:space="preserve"> see the </w:t>
+      </w:r>
+      <w:r>
+        <w:t>trainee’s</w:t>
+      </w:r>
+      <w:r>
+        <w:t xml:space="preserve"> session history, click one of the days and you will be linked to the lift summary page of that session.</w:t>
+      </w:r>
+    </w:p>
+    <w:p>
+      <w:pPr>
+        <w:rPr>
+          <w:b/>
+          <w:bCs/>
+        </w:rPr>
+      </w:pPr>
+      <w:r>
+        <w:rPr>
+          <w:b/>
+          <w:bCs/>
+        </w:rPr>
+        <w:t>9.</w:t>
+      </w:r>
+      <w:r>
+        <w:rPr>
+          <w:b/>
+          <w:bCs/>
+        </w:rPr>
+        <w:t xml:space="preserve"> Side Bar Menu</w:t>
+      </w:r>
+    </w:p>
+    <w:p>
+      <w:r>
+        <w:t>This is where the user can sign out and view other links to parts of the application which are not displayed on the main men u page and this side bar can be accessed from any page on the app.</w:t>
+      </w:r>
+    </w:p>
+    <w:p>
+      <w:pPr>
+        <w:rPr>
+          <w:b/>
+          <w:bCs/>
+        </w:rPr>
+      </w:pPr>
+      <w:r>
+        <w:rPr>
+          <w:b/>
+          <w:bCs/>
+        </w:rPr>
+        <w:t>10.</w:t>
+      </w:r>
+      <w:r>
+        <w:rPr>
+          <w:b/>
+          <w:bCs/>
+        </w:rPr>
+        <w:t xml:space="preserve"> Trainees Page</w:t>
+      </w:r>
+    </w:p>
+    <w:p>
+      <w:r>
+        <w:t xml:space="preserve">This is the page where the trainer can see their trainees and </w:t>
+      </w:r>
+      <w:proofErr w:type="gramStart"/>
+      <w:r>
+        <w:t>once</w:t>
+      </w:r>
+      <w:proofErr w:type="gramEnd"/>
+      <w:r>
+        <w:t xml:space="preserve"> they click on their name, they can see the trainee’s session history page.</w:t>
+      </w:r>
+    </w:p>
+    <w:p/>
+    <w:p>
+      <w:pPr>
+        <w:pStyle w:val="Heading1"/>
+      </w:pPr>
+      <w:r>
+        <w:lastRenderedPageBreak/>
+        <w:t>Website Security:</w:t>
+      </w:r>
+    </w:p>
+    <w:p>
+      <w:r>
+        <w:t>Originally,</w:t>
+      </w:r>
+      <w:r>
+        <w:t xml:space="preserve"> we were going to use </w:t>
+      </w:r>
+      <w:proofErr w:type="spellStart"/>
+      <w:r>
+        <w:t>certbot</w:t>
+      </w:r>
+      <w:proofErr w:type="spellEnd"/>
+      <w:r>
+        <w:t xml:space="preserve"> to get an SSL certificate but ran into some issues such as: </w:t>
+      </w:r>
       <w:r>
         <w:rPr>
           <w:noProof/>
         </w:rPr>
         <w:drawing>
-          <wp:anchor distT="0" distB="0" distL="114300" distR="114300" simplePos="0" relativeHeight="251660288" behindDoc="1" locked="0" layoutInCell="1" allowOverlap="1" wp14:anchorId="4DF7D7AE" wp14:editId="7E9BC20A">
-            <wp:simplePos x="0" y="0"/>
-            <wp:positionH relativeFrom="column">
-              <wp:posOffset>2038350</wp:posOffset>
-            </wp:positionH>
-            <wp:positionV relativeFrom="paragraph">
-              <wp:posOffset>9525</wp:posOffset>
-            </wp:positionV>
-            <wp:extent cx="1506220" cy="3228975"/>
-            <wp:effectExtent l="0" t="0" r="0" b="9525"/>
-            <wp:wrapTight wrapText="bothSides">
-              <wp:wrapPolygon edited="0">
-                <wp:start x="0" y="0"/>
-                <wp:lineTo x="0" y="21536"/>
-                <wp:lineTo x="21309" y="21536"/>
-                <wp:lineTo x="21309" y="0"/>
-                <wp:lineTo x="0" y="0"/>
-              </wp:wrapPolygon>
-            </wp:wrapTight>
-            <wp:docPr id="4" name="Picture 4" descr="Graphical user interface, text, application, chat or text message&#10;&#10;Description automatically generated"/>
+          <wp:inline distT="0" distB="0" distL="0" distR="0" wp14:anchorId="33B4C373" wp14:editId="24FE6185">
+            <wp:extent cx="5810250" cy="3725872"/>
+            <wp:effectExtent l="0" t="0" r="0" b="8255"/>
+            <wp:docPr id="15" name="Picture 15"/>
             <wp:cNvGraphicFramePr>
               <a:graphicFrameLocks xmlns:a="http://schemas.openxmlformats.org/drawingml/2006/main" noChangeAspect="1"/>
             </wp:cNvGraphicFramePr>
@@ -4946,7 +5289,7 @@
               <a:graphicData uri="http://schemas.openxmlformats.org/drawingml/2006/picture">
                 <pic:pic xmlns:pic="http://schemas.openxmlformats.org/drawingml/2006/picture">
                   <pic:nvPicPr>
-                    <pic:cNvPr id="4" name="Picture 4" descr="Graphical user interface, text, application, chat or text message&#10;&#10;Description automatically generated"/>
+                    <pic:cNvPr id="15" name="Picture 15"/>
                     <pic:cNvPicPr/>
                   </pic:nvPicPr>
                   <pic:blipFill>
@@ -4964,7 +5307,7 @@
                   <pic:spPr>
                     <a:xfrm>
                       <a:off x="0" y="0"/>
-                      <a:ext cx="1506220" cy="3228975"/>
+                      <a:ext cx="5827942" cy="3737217"/>
                     </a:xfrm>
                     <a:prstGeom prst="rect">
                       <a:avLst/>
@@ -4973,964 +5316,40 @@
                 </pic:pic>
               </a:graphicData>
             </a:graphic>
-            <wp14:sizeRelH relativeFrom="margin">
-              <wp14:pctWidth>0</wp14:pctWidth>
-            </wp14:sizeRelH>
-            <wp14:sizeRelV relativeFrom="margin">
-              <wp14:pctHeight>0</wp14:pctHeight>
-            </wp14:sizeRelV>
-          </wp:anchor>
-        </w:drawing>
-      </w:r>
-      <w:r>
-        <w:rPr>
-          <w:noProof/>
-        </w:rPr>
-        <w:drawing>
-          <wp:anchor distT="0" distB="0" distL="114300" distR="114300" simplePos="0" relativeHeight="251661312" behindDoc="1" locked="0" layoutInCell="1" allowOverlap="1" wp14:anchorId="288771FA" wp14:editId="370B97BC">
-            <wp:simplePos x="0" y="0"/>
-            <wp:positionH relativeFrom="margin">
-              <wp:posOffset>4171950</wp:posOffset>
-            </wp:positionH>
-            <wp:positionV relativeFrom="paragraph">
-              <wp:posOffset>9525</wp:posOffset>
-            </wp:positionV>
-            <wp:extent cx="1494790" cy="3238500"/>
-            <wp:effectExtent l="0" t="0" r="0" b="0"/>
-            <wp:wrapTight wrapText="bothSides">
-              <wp:wrapPolygon edited="0">
-                <wp:start x="0" y="0"/>
-                <wp:lineTo x="0" y="21473"/>
-                <wp:lineTo x="21196" y="21473"/>
-                <wp:lineTo x="21196" y="0"/>
-                <wp:lineTo x="0" y="0"/>
-              </wp:wrapPolygon>
-            </wp:wrapTight>
-            <wp:docPr id="5" name="Picture 5" descr="Graphical user interface&#10;&#10;Description automatically generated with medium confidence"/>
-            <wp:cNvGraphicFramePr>
-              <a:graphicFrameLocks xmlns:a="http://schemas.openxmlformats.org/drawingml/2006/main" noChangeAspect="1"/>
-            </wp:cNvGraphicFramePr>
-            <a:graphic xmlns:a="http://schemas.openxmlformats.org/drawingml/2006/main">
-              <a:graphicData uri="http://schemas.openxmlformats.org/drawingml/2006/picture">
-                <pic:pic xmlns:pic="http://schemas.openxmlformats.org/drawingml/2006/picture">
-                  <pic:nvPicPr>
-                    <pic:cNvPr id="5" name="Picture 5" descr="Graphical user interface&#10;&#10;Description automatically generated with medium confidence"/>
-                    <pic:cNvPicPr/>
-                  </pic:nvPicPr>
-                  <pic:blipFill>
-                    <a:blip r:embed="rId21">
-                      <a:extLst>
-                        <a:ext uri="{28A0092B-C50C-407E-A947-70E740481C1C}">
-                          <a14:useLocalDpi xmlns:a14="http://schemas.microsoft.com/office/drawing/2010/main" val="0"/>
-                        </a:ext>
-                      </a:extLst>
-                    </a:blip>
-                    <a:stretch>
-                      <a:fillRect/>
-                    </a:stretch>
-                  </pic:blipFill>
-                  <pic:spPr>
-                    <a:xfrm>
-                      <a:off x="0" y="0"/>
-                      <a:ext cx="1494790" cy="3238500"/>
-                    </a:xfrm>
-                    <a:prstGeom prst="rect">
-                      <a:avLst/>
-                    </a:prstGeom>
-                  </pic:spPr>
-                </pic:pic>
-              </a:graphicData>
-            </a:graphic>
-            <wp14:sizeRelH relativeFrom="margin">
-              <wp14:pctWidth>0</wp14:pctWidth>
-            </wp14:sizeRelH>
-            <wp14:sizeRelV relativeFrom="margin">
-              <wp14:pctHeight>0</wp14:pctHeight>
-            </wp14:sizeRelV>
-          </wp:anchor>
-        </w:drawing>
-      </w:r>
-      <w:r>
-        <w:rPr>
-          <w:noProof/>
-        </w:rPr>
-        <w:drawing>
-          <wp:anchor distT="0" distB="0" distL="114300" distR="114300" simplePos="0" relativeHeight="251659264" behindDoc="1" locked="0" layoutInCell="1" allowOverlap="1" wp14:anchorId="5BAABF58" wp14:editId="03628F46">
-            <wp:simplePos x="0" y="0"/>
-            <wp:positionH relativeFrom="margin">
-              <wp:align>left</wp:align>
-            </wp:positionH>
-            <wp:positionV relativeFrom="paragraph">
-              <wp:posOffset>9525</wp:posOffset>
-            </wp:positionV>
-            <wp:extent cx="1472565" cy="3238500"/>
-            <wp:effectExtent l="0" t="0" r="0" b="0"/>
-            <wp:wrapTight wrapText="bothSides">
-              <wp:wrapPolygon edited="0">
-                <wp:start x="0" y="0"/>
-                <wp:lineTo x="0" y="21473"/>
-                <wp:lineTo x="21237" y="21473"/>
-                <wp:lineTo x="21237" y="0"/>
-                <wp:lineTo x="0" y="0"/>
-              </wp:wrapPolygon>
-            </wp:wrapTight>
-            <wp:docPr id="3" name="Picture 3" descr="Graphical user interface, text, application, chat or text message&#10;&#10;Description automatically generated"/>
-            <wp:cNvGraphicFramePr>
-              <a:graphicFrameLocks xmlns:a="http://schemas.openxmlformats.org/drawingml/2006/main" noChangeAspect="1"/>
-            </wp:cNvGraphicFramePr>
-            <a:graphic xmlns:a="http://schemas.openxmlformats.org/drawingml/2006/main">
-              <a:graphicData uri="http://schemas.openxmlformats.org/drawingml/2006/picture">
-                <pic:pic xmlns:pic="http://schemas.openxmlformats.org/drawingml/2006/picture">
-                  <pic:nvPicPr>
-                    <pic:cNvPr id="3" name="Picture 3" descr="Graphical user interface, text, application, chat or text message&#10;&#10;Description automatically generated"/>
-                    <pic:cNvPicPr/>
-                  </pic:nvPicPr>
-                  <pic:blipFill>
-                    <a:blip r:embed="rId22">
-                      <a:extLst>
-                        <a:ext uri="{28A0092B-C50C-407E-A947-70E740481C1C}">
-                          <a14:useLocalDpi xmlns:a14="http://schemas.microsoft.com/office/drawing/2010/main" val="0"/>
-                        </a:ext>
-                      </a:extLst>
-                    </a:blip>
-                    <a:stretch>
-                      <a:fillRect/>
-                    </a:stretch>
-                  </pic:blipFill>
-                  <pic:spPr>
-                    <a:xfrm>
-                      <a:off x="0" y="0"/>
-                      <a:ext cx="1472565" cy="3238500"/>
-                    </a:xfrm>
-                    <a:prstGeom prst="rect">
-                      <a:avLst/>
-                    </a:prstGeom>
-                  </pic:spPr>
-                </pic:pic>
-              </a:graphicData>
-            </a:graphic>
-            <wp14:sizeRelH relativeFrom="margin">
-              <wp14:pctWidth>0</wp14:pctWidth>
-            </wp14:sizeRelH>
-            <wp14:sizeRelV relativeFrom="margin">
-              <wp14:pctHeight>0</wp14:pctHeight>
-            </wp14:sizeRelV>
-          </wp:anchor>
-        </w:drawing>
-      </w:r>
-    </w:p>
-    <w:p/>
-    <w:p/>
-    <w:p/>
-    <w:p/>
-    <w:p/>
-    <w:p/>
-    <w:p/>
-    <w:p/>
-    <w:p/>
-    <w:p/>
-    <w:p>
-      <w:r>
-        <w:rPr>
-          <w:noProof/>
-        </w:rPr>
-        <w:drawing>
-          <wp:anchor distT="0" distB="0" distL="114300" distR="114300" simplePos="0" relativeHeight="251663360" behindDoc="1" locked="0" layoutInCell="1" allowOverlap="1" wp14:anchorId="27D5C8A8" wp14:editId="40F8C4C6">
-            <wp:simplePos x="0" y="0"/>
-            <wp:positionH relativeFrom="margin">
-              <wp:align>left</wp:align>
-            </wp:positionH>
-            <wp:positionV relativeFrom="paragraph">
-              <wp:posOffset>277495</wp:posOffset>
-            </wp:positionV>
-            <wp:extent cx="1496060" cy="3238500"/>
-            <wp:effectExtent l="0" t="0" r="8890" b="0"/>
-            <wp:wrapTight wrapText="bothSides">
-              <wp:wrapPolygon edited="0">
-                <wp:start x="0" y="0"/>
-                <wp:lineTo x="0" y="21473"/>
-                <wp:lineTo x="21453" y="21473"/>
-                <wp:lineTo x="21453" y="0"/>
-                <wp:lineTo x="0" y="0"/>
-              </wp:wrapPolygon>
-            </wp:wrapTight>
-            <wp:docPr id="7" name="Picture 7" descr="Text&#10;&#10;Description automatically generated"/>
-            <wp:cNvGraphicFramePr>
-              <a:graphicFrameLocks xmlns:a="http://schemas.openxmlformats.org/drawingml/2006/main" noChangeAspect="1"/>
-            </wp:cNvGraphicFramePr>
-            <a:graphic xmlns:a="http://schemas.openxmlformats.org/drawingml/2006/main">
-              <a:graphicData uri="http://schemas.openxmlformats.org/drawingml/2006/picture">
-                <pic:pic xmlns:pic="http://schemas.openxmlformats.org/drawingml/2006/picture">
-                  <pic:nvPicPr>
-                    <pic:cNvPr id="7" name="Picture 7" descr="Text&#10;&#10;Description automatically generated"/>
-                    <pic:cNvPicPr/>
-                  </pic:nvPicPr>
-                  <pic:blipFill>
-                    <a:blip r:embed="rId23">
-                      <a:extLst>
-                        <a:ext uri="{28A0092B-C50C-407E-A947-70E740481C1C}">
-                          <a14:useLocalDpi xmlns:a14="http://schemas.microsoft.com/office/drawing/2010/main" val="0"/>
-                        </a:ext>
-                      </a:extLst>
-                    </a:blip>
-                    <a:stretch>
-                      <a:fillRect/>
-                    </a:stretch>
-                  </pic:blipFill>
-                  <pic:spPr>
-                    <a:xfrm>
-                      <a:off x="0" y="0"/>
-                      <a:ext cx="1496060" cy="3238500"/>
-                    </a:xfrm>
-                    <a:prstGeom prst="rect">
-                      <a:avLst/>
-                    </a:prstGeom>
-                  </pic:spPr>
-                </pic:pic>
-              </a:graphicData>
-            </a:graphic>
-            <wp14:sizeRelH relativeFrom="margin">
-              <wp14:pctWidth>0</wp14:pctWidth>
-            </wp14:sizeRelH>
-            <wp14:sizeRelV relativeFrom="margin">
-              <wp14:pctHeight>0</wp14:pctHeight>
-            </wp14:sizeRelV>
-          </wp:anchor>
-        </w:drawing>
-      </w:r>
-    </w:p>
-    <w:p>
-      <w:r>
-        <w:rPr>
-          <w:noProof/>
-        </w:rPr>
-        <w:drawing>
-          <wp:anchor distT="0" distB="0" distL="114300" distR="114300" simplePos="0" relativeHeight="251665408" behindDoc="1" locked="0" layoutInCell="1" allowOverlap="1" wp14:anchorId="42070046" wp14:editId="2C39D010">
-            <wp:simplePos x="0" y="0"/>
-            <wp:positionH relativeFrom="margin">
-              <wp:posOffset>4143375</wp:posOffset>
-            </wp:positionH>
-            <wp:positionV relativeFrom="paragraph">
-              <wp:posOffset>59055</wp:posOffset>
-            </wp:positionV>
-            <wp:extent cx="1487170" cy="3171825"/>
-            <wp:effectExtent l="0" t="0" r="0" b="9525"/>
-            <wp:wrapTight wrapText="bothSides">
-              <wp:wrapPolygon edited="0">
-                <wp:start x="0" y="0"/>
-                <wp:lineTo x="0" y="21535"/>
-                <wp:lineTo x="21305" y="21535"/>
-                <wp:lineTo x="21305" y="0"/>
-                <wp:lineTo x="0" y="0"/>
-              </wp:wrapPolygon>
-            </wp:wrapTight>
-            <wp:docPr id="9" name="Picture 9" descr="Graphical user interface, text, application&#10;&#10;Description automatically generated"/>
-            <wp:cNvGraphicFramePr>
-              <a:graphicFrameLocks xmlns:a="http://schemas.openxmlformats.org/drawingml/2006/main" noChangeAspect="1"/>
-            </wp:cNvGraphicFramePr>
-            <a:graphic xmlns:a="http://schemas.openxmlformats.org/drawingml/2006/main">
-              <a:graphicData uri="http://schemas.openxmlformats.org/drawingml/2006/picture">
-                <pic:pic xmlns:pic="http://schemas.openxmlformats.org/drawingml/2006/picture">
-                  <pic:nvPicPr>
-                    <pic:cNvPr id="9" name="Picture 9" descr="Graphical user interface, text, application&#10;&#10;Description automatically generated"/>
-                    <pic:cNvPicPr/>
-                  </pic:nvPicPr>
-                  <pic:blipFill>
-                    <a:blip r:embed="rId24" cstate="print">
-                      <a:extLst>
-                        <a:ext uri="{28A0092B-C50C-407E-A947-70E740481C1C}">
-                          <a14:useLocalDpi xmlns:a14="http://schemas.microsoft.com/office/drawing/2010/main" val="0"/>
-                        </a:ext>
-                      </a:extLst>
-                    </a:blip>
-                    <a:stretch>
-                      <a:fillRect/>
-                    </a:stretch>
-                  </pic:blipFill>
-                  <pic:spPr>
-                    <a:xfrm>
-                      <a:off x="0" y="0"/>
-                      <a:ext cx="1487170" cy="3171825"/>
-                    </a:xfrm>
-                    <a:prstGeom prst="rect">
-                      <a:avLst/>
-                    </a:prstGeom>
-                  </pic:spPr>
-                </pic:pic>
-              </a:graphicData>
-            </a:graphic>
-            <wp14:sizeRelH relativeFrom="margin">
-              <wp14:pctWidth>0</wp14:pctWidth>
-            </wp14:sizeRelH>
-            <wp14:sizeRelV relativeFrom="margin">
-              <wp14:pctHeight>0</wp14:pctHeight>
-            </wp14:sizeRelV>
-          </wp:anchor>
-        </w:drawing>
-      </w:r>
-      <w:r>
-        <w:rPr>
-          <w:noProof/>
-        </w:rPr>
-        <w:drawing>
-          <wp:anchor distT="0" distB="0" distL="114300" distR="114300" simplePos="0" relativeHeight="251664384" behindDoc="1" locked="0" layoutInCell="1" allowOverlap="1" wp14:anchorId="79F02DA0" wp14:editId="3B672134">
-            <wp:simplePos x="0" y="0"/>
-            <wp:positionH relativeFrom="column">
-              <wp:posOffset>1981200</wp:posOffset>
-            </wp:positionH>
-            <wp:positionV relativeFrom="paragraph">
-              <wp:posOffset>1905</wp:posOffset>
-            </wp:positionV>
-            <wp:extent cx="1511300" cy="3238500"/>
-            <wp:effectExtent l="0" t="0" r="0" b="0"/>
-            <wp:wrapTight wrapText="bothSides">
-              <wp:wrapPolygon edited="0">
-                <wp:start x="0" y="0"/>
-                <wp:lineTo x="0" y="21473"/>
-                <wp:lineTo x="21237" y="21473"/>
-                <wp:lineTo x="21237" y="0"/>
-                <wp:lineTo x="0" y="0"/>
-              </wp:wrapPolygon>
-            </wp:wrapTight>
-            <wp:docPr id="8" name="Picture 8" descr="Graphical user interface, text, application, chat or text message&#10;&#10;Description automatically generated"/>
-            <wp:cNvGraphicFramePr>
-              <a:graphicFrameLocks xmlns:a="http://schemas.openxmlformats.org/drawingml/2006/main" noChangeAspect="1"/>
-            </wp:cNvGraphicFramePr>
-            <a:graphic xmlns:a="http://schemas.openxmlformats.org/drawingml/2006/main">
-              <a:graphicData uri="http://schemas.openxmlformats.org/drawingml/2006/picture">
-                <pic:pic xmlns:pic="http://schemas.openxmlformats.org/drawingml/2006/picture">
-                  <pic:nvPicPr>
-                    <pic:cNvPr id="8" name="Picture 8" descr="Graphical user interface, text, application, chat or text message&#10;&#10;Description automatically generated"/>
-                    <pic:cNvPicPr/>
-                  </pic:nvPicPr>
-                  <pic:blipFill>
-                    <a:blip r:embed="rId25" cstate="print">
-                      <a:extLst>
-                        <a:ext uri="{28A0092B-C50C-407E-A947-70E740481C1C}">
-                          <a14:useLocalDpi xmlns:a14="http://schemas.microsoft.com/office/drawing/2010/main" val="0"/>
-                        </a:ext>
-                      </a:extLst>
-                    </a:blip>
-                    <a:stretch>
-                      <a:fillRect/>
-                    </a:stretch>
-                  </pic:blipFill>
-                  <pic:spPr>
-                    <a:xfrm>
-                      <a:off x="0" y="0"/>
-                      <a:ext cx="1511300" cy="3238500"/>
-                    </a:xfrm>
-                    <a:prstGeom prst="rect">
-                      <a:avLst/>
-                    </a:prstGeom>
-                  </pic:spPr>
-                </pic:pic>
-              </a:graphicData>
-            </a:graphic>
-            <wp14:sizeRelH relativeFrom="margin">
-              <wp14:pctWidth>0</wp14:pctWidth>
-            </wp14:sizeRelH>
-            <wp14:sizeRelV relativeFrom="margin">
-              <wp14:pctHeight>0</wp14:pctHeight>
-            </wp14:sizeRelV>
-          </wp:anchor>
-        </w:drawing>
-      </w:r>
-    </w:p>
-    <w:p/>
-    <w:p/>
-    <w:p/>
-    <w:p/>
-    <w:p/>
-    <w:p/>
-    <w:p/>
-    <w:p/>
-    <w:p/>
-    <w:p/>
-    <w:p/>
-    <w:p/>
-    <w:p/>
-    <w:p>
-      <w:r>
-        <w:rPr>
-          <w:noProof/>
-        </w:rPr>
-        <w:lastRenderedPageBreak/>
-        <w:drawing>
-          <wp:anchor distT="0" distB="0" distL="114300" distR="114300" simplePos="0" relativeHeight="251666432" behindDoc="1" locked="0" layoutInCell="1" allowOverlap="1" wp14:anchorId="5BD0E3B0" wp14:editId="43D2CBD5">
-            <wp:simplePos x="0" y="0"/>
-            <wp:positionH relativeFrom="margin">
-              <wp:posOffset>3761105</wp:posOffset>
-            </wp:positionH>
-            <wp:positionV relativeFrom="paragraph">
-              <wp:posOffset>19050</wp:posOffset>
-            </wp:positionV>
-            <wp:extent cx="1459865" cy="3181350"/>
-            <wp:effectExtent l="0" t="0" r="6985" b="0"/>
-            <wp:wrapTight wrapText="bothSides">
-              <wp:wrapPolygon edited="0">
-                <wp:start x="0" y="0"/>
-                <wp:lineTo x="0" y="21471"/>
-                <wp:lineTo x="21421" y="21471"/>
-                <wp:lineTo x="21421" y="0"/>
-                <wp:lineTo x="0" y="0"/>
-              </wp:wrapPolygon>
-            </wp:wrapTight>
-            <wp:docPr id="10" name="Picture 10" descr="Diagram&#10;&#10;Description automatically generated with medium confidence"/>
-            <wp:cNvGraphicFramePr>
-              <a:graphicFrameLocks xmlns:a="http://schemas.openxmlformats.org/drawingml/2006/main" noChangeAspect="1"/>
-            </wp:cNvGraphicFramePr>
-            <a:graphic xmlns:a="http://schemas.openxmlformats.org/drawingml/2006/main">
-              <a:graphicData uri="http://schemas.openxmlformats.org/drawingml/2006/picture">
-                <pic:pic xmlns:pic="http://schemas.openxmlformats.org/drawingml/2006/picture">
-                  <pic:nvPicPr>
-                    <pic:cNvPr id="10" name="Picture 10" descr="Diagram&#10;&#10;Description automatically generated with medium confidence"/>
-                    <pic:cNvPicPr/>
-                  </pic:nvPicPr>
-                  <pic:blipFill>
-                    <a:blip r:embed="rId26" cstate="print">
-                      <a:extLst>
-                        <a:ext uri="{28A0092B-C50C-407E-A947-70E740481C1C}">
-                          <a14:useLocalDpi xmlns:a14="http://schemas.microsoft.com/office/drawing/2010/main" val="0"/>
-                        </a:ext>
-                      </a:extLst>
-                    </a:blip>
-                    <a:stretch>
-                      <a:fillRect/>
-                    </a:stretch>
-                  </pic:blipFill>
-                  <pic:spPr>
-                    <a:xfrm>
-                      <a:off x="0" y="0"/>
-                      <a:ext cx="1459865" cy="3181350"/>
-                    </a:xfrm>
-                    <a:prstGeom prst="rect">
-                      <a:avLst/>
-                    </a:prstGeom>
-                  </pic:spPr>
-                </pic:pic>
-              </a:graphicData>
-            </a:graphic>
-            <wp14:sizeRelH relativeFrom="margin">
-              <wp14:pctWidth>0</wp14:pctWidth>
-            </wp14:sizeRelH>
-            <wp14:sizeRelV relativeFrom="margin">
-              <wp14:pctHeight>0</wp14:pctHeight>
-            </wp14:sizeRelV>
-          </wp:anchor>
-        </w:drawing>
-      </w:r>
-      <w:r>
-        <w:rPr>
-          <w:noProof/>
-        </w:rPr>
-        <w:drawing>
-          <wp:anchor distT="0" distB="0" distL="114300" distR="114300" simplePos="0" relativeHeight="251667456" behindDoc="1" locked="0" layoutInCell="1" allowOverlap="1" wp14:anchorId="3B5D9262" wp14:editId="7E79C44C">
-            <wp:simplePos x="0" y="0"/>
-            <wp:positionH relativeFrom="margin">
-              <wp:posOffset>687070</wp:posOffset>
-            </wp:positionH>
-            <wp:positionV relativeFrom="paragraph">
-              <wp:posOffset>9525</wp:posOffset>
-            </wp:positionV>
-            <wp:extent cx="1453515" cy="3133725"/>
-            <wp:effectExtent l="0" t="0" r="0" b="9525"/>
-            <wp:wrapTight wrapText="bothSides">
-              <wp:wrapPolygon edited="0">
-                <wp:start x="0" y="0"/>
-                <wp:lineTo x="0" y="21534"/>
-                <wp:lineTo x="21232" y="21534"/>
-                <wp:lineTo x="21232" y="0"/>
-                <wp:lineTo x="0" y="0"/>
-              </wp:wrapPolygon>
-            </wp:wrapTight>
-            <wp:docPr id="11" name="Picture 11" descr="Chart&#10;&#10;Description automatically generated"/>
-            <wp:cNvGraphicFramePr>
-              <a:graphicFrameLocks xmlns:a="http://schemas.openxmlformats.org/drawingml/2006/main" noChangeAspect="1"/>
-            </wp:cNvGraphicFramePr>
-            <a:graphic xmlns:a="http://schemas.openxmlformats.org/drawingml/2006/main">
-              <a:graphicData uri="http://schemas.openxmlformats.org/drawingml/2006/picture">
-                <pic:pic xmlns:pic="http://schemas.openxmlformats.org/drawingml/2006/picture">
-                  <pic:nvPicPr>
-                    <pic:cNvPr id="11" name="Picture 11" descr="Chart&#10;&#10;Description automatically generated"/>
-                    <pic:cNvPicPr/>
-                  </pic:nvPicPr>
-                  <pic:blipFill>
-                    <a:blip r:embed="rId27" cstate="print">
-                      <a:extLst>
-                        <a:ext uri="{28A0092B-C50C-407E-A947-70E740481C1C}">
-                          <a14:useLocalDpi xmlns:a14="http://schemas.microsoft.com/office/drawing/2010/main" val="0"/>
-                        </a:ext>
-                      </a:extLst>
-                    </a:blip>
-                    <a:stretch>
-                      <a:fillRect/>
-                    </a:stretch>
-                  </pic:blipFill>
-                  <pic:spPr>
-                    <a:xfrm>
-                      <a:off x="0" y="0"/>
-                      <a:ext cx="1453515" cy="3133725"/>
-                    </a:xfrm>
-                    <a:prstGeom prst="rect">
-                      <a:avLst/>
-                    </a:prstGeom>
-                  </pic:spPr>
-                </pic:pic>
-              </a:graphicData>
-            </a:graphic>
-            <wp14:sizeRelH relativeFrom="margin">
-              <wp14:pctWidth>0</wp14:pctWidth>
-            </wp14:sizeRelH>
-            <wp14:sizeRelV relativeFrom="margin">
-              <wp14:pctHeight>0</wp14:pctHeight>
-            </wp14:sizeRelV>
-          </wp:anchor>
-        </w:drawing>
-      </w:r>
-    </w:p>
-    <w:p/>
-    <w:p/>
-    <w:p/>
-    <w:p/>
-    <w:p/>
-    <w:p/>
-    <w:p/>
-    <w:p/>
-    <w:p/>
-    <w:p/>
-    <w:p/>
-    <w:p>
-      <w:pPr>
-        <w:jc w:val="center"/>
-      </w:pPr>
-      <w:r>
-        <w:rPr>
-          <w:noProof/>
-        </w:rPr>
-        <w:drawing>
-          <wp:inline distT="0" distB="0" distL="0" distR="0" wp14:anchorId="2E13C3A3" wp14:editId="3BCBD561">
-            <wp:extent cx="3642891" cy="3177540"/>
-            <wp:effectExtent l="0" t="0" r="0" b="3810"/>
-            <wp:docPr id="17" name="Picture 17" descr="Graphical user interface&#10;&#10;Description automatically generated with medium confidence"/>
-            <wp:cNvGraphicFramePr>
-              <a:graphicFrameLocks xmlns:a="http://schemas.openxmlformats.org/drawingml/2006/main" noChangeAspect="1"/>
-            </wp:cNvGraphicFramePr>
-            <a:graphic xmlns:a="http://schemas.openxmlformats.org/drawingml/2006/main">
-              <a:graphicData uri="http://schemas.openxmlformats.org/drawingml/2006/picture">
-                <pic:pic xmlns:pic="http://schemas.openxmlformats.org/drawingml/2006/picture">
-                  <pic:nvPicPr>
-                    <pic:cNvPr id="17" name="Picture 17" descr="Graphical user interface&#10;&#10;Description automatically generated with medium confidence"/>
-                    <pic:cNvPicPr>
-                      <a:picLocks noChangeAspect="1" noChangeArrowheads="1"/>
-                    </pic:cNvPicPr>
-                  </pic:nvPicPr>
-                  <pic:blipFill>
-                    <a:blip r:embed="rId28">
-                      <a:extLst>
-                        <a:ext uri="{28A0092B-C50C-407E-A947-70E740481C1C}">
-                          <a14:useLocalDpi xmlns:a14="http://schemas.microsoft.com/office/drawing/2010/main" val="0"/>
-                        </a:ext>
-                      </a:extLst>
-                    </a:blip>
-                    <a:srcRect/>
-                    <a:stretch>
-                      <a:fillRect/>
-                    </a:stretch>
-                  </pic:blipFill>
-                  <pic:spPr bwMode="auto">
-                    <a:xfrm>
-                      <a:off x="0" y="0"/>
-                      <a:ext cx="3642891" cy="3177540"/>
-                    </a:xfrm>
-                    <a:prstGeom prst="rect">
-                      <a:avLst/>
-                    </a:prstGeom>
-                    <a:noFill/>
-                    <a:ln>
-                      <a:noFill/>
-                    </a:ln>
-                  </pic:spPr>
-                </pic:pic>
-              </a:graphicData>
-            </a:graphic>
           </wp:inline>
         </w:drawing>
       </w:r>
     </w:p>
     <w:p>
+      <w:r>
+        <w:t>So,</w:t>
+      </w:r>
+      <w:r>
+        <w:t xml:space="preserve"> to solve this issue, we resorted to using </w:t>
+      </w:r>
+      <w:proofErr w:type="spellStart"/>
+      <w:r>
+        <w:t>cloudflare</w:t>
+      </w:r>
+      <w:proofErr w:type="spellEnd"/>
+      <w:r>
+        <w:t xml:space="preserve"> to secure the website</w:t>
+      </w:r>
+      <w:r>
+        <w:t xml:space="preserve"> as Richard had previous experience using it.</w:t>
+      </w:r>
+    </w:p>
+    <w:p/>
+    <w:p/>
+    <w:p>
       <w:pPr>
         <w:pStyle w:val="Heading1"/>
       </w:pPr>
-    </w:p>
-    <w:p/>
-    <w:p/>
-    <w:p>
-      <w:pPr>
-        <w:pStyle w:val="Heading1"/>
-      </w:pPr>
-    </w:p>
-    <w:p/>
-    <w:p/>
-    <w:p>
-      <w:pPr>
-        <w:pStyle w:val="Heading1"/>
-      </w:pPr>
-      <w:bookmarkStart w:id="14" w:name="_Toc89363106"/>
-      <w:r>
-        <w:lastRenderedPageBreak/>
-        <w:t>Pa</w:t>
-      </w:r>
-      <w:r>
-        <w:t>per prototype page</w:t>
-      </w:r>
-      <w:r>
-        <w:t xml:space="preserve"> descriptions:</w:t>
+      <w:bookmarkStart w:id="14" w:name="_Toc89363107"/>
+      <w:r>
+        <w:t>Connection:</w:t>
       </w:r>
       <w:bookmarkEnd w:id="14"/>
-    </w:p>
-    <w:p>
-      <w:pPr>
-        <w:rPr>
-          <w:b/>
-          <w:bCs/>
-        </w:rPr>
-      </w:pPr>
-      <w:r>
-        <w:rPr>
-          <w:b/>
-          <w:bCs/>
-        </w:rPr>
-        <w:t>1.</w:t>
-      </w:r>
-      <w:r>
-        <w:rPr>
-          <w:b/>
-          <w:bCs/>
-        </w:rPr>
-        <w:t xml:space="preserve"> Login Page</w:t>
-      </w:r>
-    </w:p>
-    <w:p>
-      <w:r>
-        <w:t>User uses this page to login by entering their username and password that they registered with.</w:t>
-      </w:r>
-    </w:p>
-    <w:p>
-      <w:pPr>
-        <w:rPr>
-          <w:b/>
-          <w:bCs/>
-        </w:rPr>
-      </w:pPr>
-      <w:r>
-        <w:rPr>
-          <w:b/>
-          <w:bCs/>
-        </w:rPr>
-        <w:t>2.</w:t>
-      </w:r>
-      <w:r>
-        <w:rPr>
-          <w:b/>
-          <w:bCs/>
-        </w:rPr>
-        <w:t xml:space="preserve"> </w:t>
-      </w:r>
-      <w:r>
-        <w:rPr>
-          <w:b/>
-          <w:bCs/>
-        </w:rPr>
-        <w:t>Register Page 1</w:t>
-      </w:r>
-    </w:p>
-    <w:p>
-      <w:r>
-        <w:t>User will use this page to begin their registration by entering their details like their username, password, and email. They will use these details to log into their account.</w:t>
-      </w:r>
-    </w:p>
-    <w:p>
-      <w:pPr>
-        <w:rPr>
-          <w:b/>
-          <w:bCs/>
-        </w:rPr>
-      </w:pPr>
-      <w:r>
-        <w:rPr>
-          <w:b/>
-          <w:bCs/>
-        </w:rPr>
-        <w:t>3.</w:t>
-      </w:r>
-      <w:r>
-        <w:rPr>
-          <w:b/>
-          <w:bCs/>
-        </w:rPr>
-        <w:t xml:space="preserve"> </w:t>
-      </w:r>
-      <w:r>
-        <w:rPr>
-          <w:b/>
-          <w:bCs/>
-        </w:rPr>
-        <w:t>Regis</w:t>
-      </w:r>
-      <w:r>
-        <w:rPr>
-          <w:b/>
-          <w:bCs/>
-        </w:rPr>
-        <w:t>t</w:t>
-      </w:r>
-      <w:r>
-        <w:rPr>
-          <w:b/>
-          <w:bCs/>
-        </w:rPr>
-        <w:t>er Page 2 (About You)</w:t>
-      </w:r>
-    </w:p>
-    <w:p>
-      <w:r>
-        <w:t>The second register page is to get the users physical details such as their height, weight and age. This data can be used for trainers and for the user to track their progress.</w:t>
-      </w:r>
-    </w:p>
-    <w:p>
-      <w:pPr>
-        <w:rPr>
-          <w:b/>
-          <w:bCs/>
-        </w:rPr>
-      </w:pPr>
-      <w:r>
-        <w:rPr>
-          <w:b/>
-          <w:bCs/>
-        </w:rPr>
-        <w:t>4.</w:t>
-      </w:r>
-      <w:r>
-        <w:rPr>
-          <w:b/>
-          <w:bCs/>
-        </w:rPr>
-        <w:t xml:space="preserve"> </w:t>
-      </w:r>
-      <w:r>
-        <w:rPr>
-          <w:b/>
-          <w:bCs/>
-        </w:rPr>
-        <w:t>Main Menu Page</w:t>
-      </w:r>
-    </w:p>
-    <w:p>
-      <w:r>
-        <w:t>The main menu page contains the links to most of the applications pages, this is where the user will be able to navigate the app.</w:t>
-      </w:r>
-    </w:p>
-    <w:p>
-      <w:pPr>
-        <w:rPr>
-          <w:b/>
-          <w:bCs/>
-        </w:rPr>
-      </w:pPr>
-      <w:r>
-        <w:rPr>
-          <w:b/>
-          <w:bCs/>
-        </w:rPr>
-        <w:t>5.</w:t>
-      </w:r>
-      <w:r>
-        <w:rPr>
-          <w:b/>
-          <w:bCs/>
-        </w:rPr>
-        <w:t xml:space="preserve"> Before Lift Page</w:t>
-      </w:r>
-    </w:p>
-    <w:p>
-      <w:r>
-        <w:t>This screen is where the user has setup the device and is getting ready to lift, the user can click the start button to begin the session.</w:t>
-      </w:r>
-    </w:p>
-    <w:p>
-      <w:pPr>
-        <w:rPr>
-          <w:b/>
-          <w:bCs/>
-        </w:rPr>
-      </w:pPr>
-      <w:r>
-        <w:rPr>
-          <w:b/>
-          <w:bCs/>
-        </w:rPr>
-        <w:t>6.</w:t>
-      </w:r>
-      <w:r>
-        <w:rPr>
-          <w:b/>
-          <w:bCs/>
-        </w:rPr>
-        <w:t xml:space="preserve"> During Lift Page</w:t>
-      </w:r>
-    </w:p>
-    <w:p>
-      <w:r>
-        <w:t>This is what the user see’s while they are lifting, the graph displays the position of the bar compared to the optimal form line, the user can also see details such as the time of the session, what rep they are on and what set they are on</w:t>
-      </w:r>
-      <w:r>
-        <w:t>.</w:t>
-      </w:r>
-    </w:p>
-    <w:p>
-      <w:pPr>
-        <w:rPr>
-          <w:b/>
-          <w:bCs/>
-        </w:rPr>
-      </w:pPr>
-      <w:r>
-        <w:rPr>
-          <w:b/>
-          <w:bCs/>
-        </w:rPr>
-        <w:t>7.</w:t>
-      </w:r>
-      <w:r>
-        <w:rPr>
-          <w:b/>
-          <w:bCs/>
-        </w:rPr>
-        <w:t xml:space="preserve"> Lift Summary Page</w:t>
-      </w:r>
-    </w:p>
-    <w:p>
-      <w:r>
-        <w:t>This is what the user can see after their session is finished or when they click on this session from their history. The summary page shows the users best lift of the session, their max weight lifted and time of session</w:t>
-      </w:r>
-      <w:r>
-        <w:t>, along with the reps they done and sets.</w:t>
-      </w:r>
-    </w:p>
-    <w:p>
-      <w:pPr>
-        <w:rPr>
-          <w:b/>
-          <w:bCs/>
-        </w:rPr>
-      </w:pPr>
-      <w:r>
-        <w:rPr>
-          <w:b/>
-          <w:bCs/>
-        </w:rPr>
-        <w:t>8.</w:t>
-      </w:r>
-      <w:r>
-        <w:rPr>
-          <w:b/>
-          <w:bCs/>
-        </w:rPr>
-        <w:t xml:space="preserve"> Session History Page</w:t>
-      </w:r>
-    </w:p>
-    <w:p>
-      <w:r>
-        <w:t>This is where the user</w:t>
-      </w:r>
-      <w:r>
-        <w:t xml:space="preserve"> and their trainer can</w:t>
-      </w:r>
-      <w:r>
-        <w:t xml:space="preserve"> see the </w:t>
-      </w:r>
-      <w:r>
-        <w:t>trainee’s</w:t>
-      </w:r>
-      <w:r>
-        <w:t xml:space="preserve"> session history, click one of the days and you will be linked to the lift summary page of that session.</w:t>
-      </w:r>
-    </w:p>
-    <w:p>
-      <w:pPr>
-        <w:rPr>
-          <w:b/>
-          <w:bCs/>
-        </w:rPr>
-      </w:pPr>
-      <w:r>
-        <w:rPr>
-          <w:b/>
-          <w:bCs/>
-        </w:rPr>
-        <w:t>9.</w:t>
-      </w:r>
-      <w:r>
-        <w:rPr>
-          <w:b/>
-          <w:bCs/>
-        </w:rPr>
-        <w:t xml:space="preserve"> Side Bar Menu</w:t>
-      </w:r>
-    </w:p>
-    <w:p>
-      <w:r>
-        <w:t>This is where the user can sign out and view other links to parts of the application which are not displayed on the main men u page and this side bar can be accessed from any page on the app.</w:t>
-      </w:r>
-    </w:p>
-    <w:p>
-      <w:pPr>
-        <w:rPr>
-          <w:b/>
-          <w:bCs/>
-        </w:rPr>
-      </w:pPr>
-      <w:r>
-        <w:rPr>
-          <w:b/>
-          <w:bCs/>
-        </w:rPr>
-        <w:t>10.</w:t>
-      </w:r>
-      <w:r>
-        <w:rPr>
-          <w:b/>
-          <w:bCs/>
-        </w:rPr>
-        <w:t xml:space="preserve"> Trainees Page</w:t>
-      </w:r>
-    </w:p>
-    <w:p>
-      <w:r>
-        <w:t xml:space="preserve">This is the page where the trainer can see their trainees and </w:t>
-      </w:r>
-      <w:proofErr w:type="gramStart"/>
-      <w:r>
-        <w:t>once</w:t>
-      </w:r>
-      <w:proofErr w:type="gramEnd"/>
-      <w:r>
-        <w:t xml:space="preserve"> they click on their name, they can see the trainee’s session history page.</w:t>
-      </w:r>
-    </w:p>
-    <w:p/>
-    <w:p>
-      <w:pPr>
-        <w:pStyle w:val="Heading1"/>
-      </w:pPr>
-      <w:bookmarkStart w:id="15" w:name="_Toc89363107"/>
-      <w:r>
-        <w:lastRenderedPageBreak/>
-        <w:t>Connection:</w:t>
-      </w:r>
-      <w:bookmarkEnd w:id="15"/>
     </w:p>
     <w:p>
       <w:r>
@@ -5958,11 +5377,61 @@
           <w:bCs/>
         </w:rPr>
       </w:pPr>
-      <w:r>
-        <w:rPr>
-          <w:b/>
-          <w:bCs/>
-        </w:rPr>
+    </w:p>
+    <w:p>
+      <w:pPr>
+        <w:pStyle w:val="Title"/>
+        <w:jc w:val="center"/>
+        <w:rPr>
+          <w:b/>
+          <w:bCs/>
+        </w:rPr>
+      </w:pPr>
+    </w:p>
+    <w:p>
+      <w:pPr>
+        <w:pStyle w:val="Title"/>
+        <w:jc w:val="center"/>
+        <w:rPr>
+          <w:b/>
+          <w:bCs/>
+        </w:rPr>
+      </w:pPr>
+    </w:p>
+    <w:p>
+      <w:pPr>
+        <w:pStyle w:val="Title"/>
+        <w:jc w:val="center"/>
+        <w:rPr>
+          <w:b/>
+          <w:bCs/>
+        </w:rPr>
+      </w:pPr>
+    </w:p>
+    <w:p>
+      <w:pPr>
+        <w:pStyle w:val="Title"/>
+        <w:rPr>
+          <w:b/>
+          <w:bCs/>
+        </w:rPr>
+      </w:pPr>
+    </w:p>
+    <w:p>
+      <w:pPr>
+        <w:pStyle w:val="Title"/>
+        <w:jc w:val="center"/>
+        <w:rPr>
+          <w:b/>
+          <w:bCs/>
+        </w:rPr>
+      </w:pPr>
+      <w:r>
+        <w:rPr>
+          <w:b/>
+          <w:bCs/>
+        </w:rPr>
+        <w:lastRenderedPageBreak/>
         <w:t>Users</w:t>
       </w:r>
     </w:p>
@@ -5971,11 +5440,11 @@
         <w:pStyle w:val="Heading1"/>
         <w:jc w:val="center"/>
       </w:pPr>
-      <w:bookmarkStart w:id="16" w:name="_Toc89363108"/>
+      <w:bookmarkStart w:id="15" w:name="_Toc89363108"/>
       <w:r>
         <w:t>User Profiles</w:t>
       </w:r>
-      <w:bookmarkEnd w:id="16"/>
+      <w:bookmarkEnd w:id="15"/>
     </w:p>
     <w:p/>
     <w:p/>
@@ -6016,7 +5485,7 @@
                     <pic:cNvPicPr/>
                   </pic:nvPicPr>
                   <pic:blipFill>
-                    <a:blip r:embed="rId29">
+                    <a:blip r:embed="rId21">
                       <a:extLst>
                         <a:ext uri="{28A0092B-C50C-407E-A947-70E740481C1C}">
                           <a14:useLocalDpi xmlns:a14="http://schemas.microsoft.com/office/drawing/2010/main" val="0"/>
@@ -6086,7 +5555,7 @@
                     </pic:cNvPicPr>
                   </pic:nvPicPr>
                   <pic:blipFill>
-                    <a:blip r:embed="rId30">
+                    <a:blip r:embed="rId22">
                       <a:extLst>
                         <a:ext uri="{28A0092B-C50C-407E-A947-70E740481C1C}">
                           <a14:useLocalDpi xmlns:a14="http://schemas.microsoft.com/office/drawing/2010/main" val="0"/>
@@ -6172,7 +5641,7 @@
                     <pic:cNvPicPr/>
                   </pic:nvPicPr>
                   <pic:blipFill>
-                    <a:blip r:embed="rId31" cstate="print">
+                    <a:blip r:embed="rId23" cstate="print">
                       <a:extLst>
                         <a:ext uri="{28A0092B-C50C-407E-A947-70E740481C1C}">
                           <a14:useLocalDpi xmlns:a14="http://schemas.microsoft.com/office/drawing/2010/main" val="0"/>
@@ -6242,7 +5711,7 @@
                     </pic:cNvPicPr>
                   </pic:nvPicPr>
                   <pic:blipFill>
-                    <a:blip r:embed="rId32">
+                    <a:blip r:embed="rId24">
                       <a:extLst>
                         <a:ext uri="{28A0092B-C50C-407E-A947-70E740481C1C}">
                           <a14:useLocalDpi xmlns:a14="http://schemas.microsoft.com/office/drawing/2010/main" val="0"/>
@@ -6300,11 +5769,12 @@
           <w:bCs/>
         </w:rPr>
       </w:pPr>
-      <w:bookmarkStart w:id="17" w:name="_Toc85734334"/>
+      <w:bookmarkStart w:id="16" w:name="_Toc85734334"/>
       <w:r>
         <w:rPr>
           <w:noProof/>
         </w:rPr>
+        <w:lastRenderedPageBreak/>
         <w:drawing>
           <wp:anchor distT="0" distB="0" distL="114300" distR="114300" simplePos="0" relativeHeight="251680768" behindDoc="1" locked="0" layoutInCell="1" allowOverlap="1" wp14:anchorId="5BF222A1" wp14:editId="01D9CBE1">
             <wp:simplePos x="0" y="0"/>
@@ -6339,7 +5809,7 @@
                     </pic:cNvPicPr>
                   </pic:nvPicPr>
                   <pic:blipFill>
-                    <a:blip r:embed="rId33">
+                    <a:blip r:embed="rId25">
                       <a:extLst>
                         <a:ext uri="{28A0092B-C50C-407E-A947-70E740481C1C}">
                           <a14:useLocalDpi xmlns:a14="http://schemas.microsoft.com/office/drawing/2010/main" val="0"/>
@@ -6418,6 +5888,26 @@
           <w:bCs/>
         </w:rPr>
       </w:pPr>
+    </w:p>
+    <w:p>
+      <w:pPr>
+        <w:pStyle w:val="Title"/>
+        <w:jc w:val="center"/>
+        <w:rPr>
+          <w:b/>
+          <w:bCs/>
+        </w:rPr>
+      </w:pPr>
+    </w:p>
+    <w:p>
+      <w:pPr>
+        <w:pStyle w:val="Title"/>
+        <w:jc w:val="center"/>
+        <w:rPr>
+          <w:b/>
+          <w:bCs/>
+        </w:rPr>
+      </w:pPr>
       <w:r>
         <w:rPr>
           <w:b/>
@@ -6431,56 +5921,56 @@
       <w:pPr>
         <w:pStyle w:val="Heading1"/>
       </w:pPr>
-      <w:bookmarkStart w:id="18" w:name="_Toc89363109"/>
+      <w:bookmarkStart w:id="17" w:name="_Toc89363109"/>
       <w:r>
         <w:t>Software-Testing</w:t>
       </w:r>
+      <w:bookmarkEnd w:id="16"/>
       <w:bookmarkEnd w:id="17"/>
+    </w:p>
+    <w:p>
+      <w:r>
+        <w:t>The software can be tested with suitable Unit tests. There are test frameworks for Python as well as JavaScript which covers all our used languages. The unit tests can be used to ensure all coded methods work as intended and help by finding bugs or improve the ability to add new features later more simply.</w:t>
+      </w:r>
+    </w:p>
+    <w:p>
+      <w:pPr>
+        <w:pStyle w:val="Heading1"/>
+      </w:pPr>
+      <w:bookmarkStart w:id="18" w:name="_Toc85734335"/>
+      <w:bookmarkStart w:id="19" w:name="_Toc89363110"/>
+      <w:r>
+        <w:t>Hardware-Testing</w:t>
+      </w:r>
       <w:bookmarkEnd w:id="18"/>
-    </w:p>
-    <w:p>
-      <w:r>
-        <w:t>The software can be tested with suitable Unit tests. There are test frameworks for Python as well as JavaScript which covers all our used languages. The unit tests can be used to ensure all coded methods work as intended and help by finding bugs or improve the ability to add new features later more simply.</w:t>
+      <w:bookmarkEnd w:id="19"/>
+    </w:p>
+    <w:p>
+      <w:r>
+        <w:t>Once we have a running prototype the accuracy and measurements of the sensors need to be checked. In order to do that we track the data provided by the sensors and check whether the data is plausible. For example, someone can test lift with the prototype and someone else will measure the lifted height by hand and compare the results to the measurements of the ultra-sonic sensor.</w:t>
+      </w:r>
+    </w:p>
+    <w:p>
+      <w:r>
+        <w:t>We should also test the actual battery capability. How long it will last, how durable the setup is and how the sensors react do different unpredicted movements. For example, dropping the handle, carrying the handle sideways, spinning it etc. We need to make sure that the system does not break when doing unexpected things.</w:t>
+      </w:r>
+    </w:p>
+    <w:p>
+      <w:r>
+        <w:t>In order to get a good overview, it is necessary to work on a decent test concept which tracks all information and the results of the tests for further improvements and easy access.</w:t>
       </w:r>
     </w:p>
     <w:p>
       <w:pPr>
         <w:pStyle w:val="Heading1"/>
       </w:pPr>
-      <w:bookmarkStart w:id="19" w:name="_Toc85734335"/>
-      <w:bookmarkStart w:id="20" w:name="_Toc89363110"/>
-      <w:r>
-        <w:t>Hardware-Testing</w:t>
-      </w:r>
-      <w:bookmarkEnd w:id="19"/>
+      <w:bookmarkStart w:id="20" w:name="_Toc85734336"/>
+      <w:bookmarkStart w:id="21" w:name="_Toc89363111"/>
+      <w:r>
+        <w:t>User-Testing</w:t>
+      </w:r>
       <w:bookmarkEnd w:id="20"/>
-    </w:p>
-    <w:p>
-      <w:r>
-        <w:t>Once we have a running prototype the accuracy and measurements of the sensors need to be checked. In order to do that we track the data provided by the sensors and check whether the data is plausible. For example, someone can test lift with the prototype and someone else will measure the lifted height by hand and compare the results to the measurements of the ultra-sonic sensor.</w:t>
-      </w:r>
-    </w:p>
-    <w:p>
-      <w:r>
-        <w:t>We should also test the actual battery capability. How long it will last, how durable the setup is and how the sensors react do different unpredicted movements. For example, dropping the handle, carrying the handle sideways, spinning it etc. We need to make sure that the system does not break when doing unexpected things.</w:t>
-      </w:r>
-    </w:p>
-    <w:p>
-      <w:r>
-        <w:t>In order to get a good overview, it is necessary to work on a decent test concept which tracks all information and the results of the tests for further improvements and easy access.</w:t>
-      </w:r>
-    </w:p>
-    <w:p>
-      <w:pPr>
-        <w:pStyle w:val="Heading1"/>
-      </w:pPr>
-      <w:bookmarkStart w:id="21" w:name="_Toc85734336"/>
-      <w:bookmarkStart w:id="22" w:name="_Toc89363111"/>
-      <w:r>
-        <w:t>User-Testing</w:t>
-      </w:r>
       <w:bookmarkEnd w:id="21"/>
-      <w:bookmarkEnd w:id="22"/>
     </w:p>
     <w:p>
       <w:r>
@@ -6667,11 +6157,11 @@
       <w:pPr>
         <w:pStyle w:val="Heading1"/>
       </w:pPr>
-      <w:bookmarkStart w:id="23" w:name="_Toc89363112"/>
+      <w:bookmarkStart w:id="22" w:name="_Toc89363112"/>
       <w:r>
         <w:t>Mark Byrne:</w:t>
       </w:r>
-      <w:bookmarkEnd w:id="23"/>
+      <w:bookmarkEnd w:id="22"/>
     </w:p>
     <w:p>
       <w:pPr>
@@ -6730,11 +6220,11 @@
       <w:pPr>
         <w:pStyle w:val="Heading1"/>
       </w:pPr>
-      <w:bookmarkStart w:id="24" w:name="_Toc89363113"/>
+      <w:bookmarkStart w:id="23" w:name="_Toc89363113"/>
       <w:r>
         <w:t>Richard Collins:</w:t>
       </w:r>
-      <w:bookmarkEnd w:id="24"/>
+      <w:bookmarkEnd w:id="23"/>
     </w:p>
     <w:p>
       <w:pPr>
@@ -6817,11 +6307,11 @@
       <w:pPr>
         <w:pStyle w:val="Heading1"/>
       </w:pPr>
-      <w:bookmarkStart w:id="25" w:name="_Toc89363114"/>
+      <w:bookmarkStart w:id="24" w:name="_Toc89363114"/>
       <w:r>
         <w:t>Liam Denning:</w:t>
       </w:r>
-      <w:bookmarkEnd w:id="25"/>
+      <w:bookmarkEnd w:id="24"/>
     </w:p>
     <w:p>
       <w:pPr>
@@ -6836,7 +6326,7 @@
       <w:pPr>
         <w:pStyle w:val="Heading1"/>
       </w:pPr>
-      <w:bookmarkStart w:id="26" w:name="_Toc89363115"/>
+      <w:bookmarkStart w:id="25" w:name="_Toc89363115"/>
       <w:r>
         <w:t xml:space="preserve">Florian </w:t>
       </w:r>
@@ -6848,7 +6338,7 @@
       <w:r>
         <w:t>:</w:t>
       </w:r>
-      <w:bookmarkEnd w:id="26"/>
+      <w:bookmarkEnd w:id="25"/>
     </w:p>
     <w:p>
       <w:pPr>

</xml_diff>

<commit_message>
informations about cypher key
added some informations about using a cypher key in pubnub to encrypt the data
</commit_message>
<xml_diff>
--- a/SETSTATS.docx
+++ b/SETSTATS.docx
@@ -2483,15 +2483,7 @@
       </w:pPr>
       <w:bookmarkStart w:id="2" w:name="_Toc89363094"/>
       <w:r>
-        <w:t xml:space="preserve">What is </w:t>
-      </w:r>
-      <w:proofErr w:type="spellStart"/>
-      <w:r>
-        <w:t>SetStats</w:t>
-      </w:r>
-      <w:proofErr w:type="spellEnd"/>
-      <w:r>
-        <w:t>?</w:t>
+        <w:t>What is SetStats?</w:t>
       </w:r>
       <w:bookmarkEnd w:id="2"/>
     </w:p>
@@ -2507,7 +2499,6 @@
           <w:szCs w:val="21"/>
         </w:rPr>
       </w:pPr>
-      <w:proofErr w:type="spellStart"/>
       <w:r>
         <w:rPr>
           <w:rFonts w:asciiTheme="minorHAnsi" w:hAnsiTheme="minorHAnsi" w:cstheme="minorHAnsi"/>
@@ -2515,9 +2506,8 @@
           <w:sz w:val="21"/>
           <w:szCs w:val="21"/>
         </w:rPr>
-        <w:t>SetStats</w:t>
-      </w:r>
-      <w:proofErr w:type="spellEnd"/>
+        <w:t xml:space="preserve">SetStats is an application created to help everybody improve their form in the gym. Whether you are a new user or a </w:t>
+      </w:r>
       <w:r>
         <w:rPr>
           <w:rFonts w:asciiTheme="minorHAnsi" w:hAnsiTheme="minorHAnsi" w:cstheme="minorHAnsi"/>
@@ -2525,7 +2515,7 @@
           <w:sz w:val="21"/>
           <w:szCs w:val="21"/>
         </w:rPr>
-        <w:t xml:space="preserve"> is an application created to help everybody improve their form in the gym. Whether you are a new user or a </w:t>
+        <w:t>20-year</w:t>
       </w:r>
       <w:r>
         <w:rPr>
@@ -2534,36 +2524,7 @@
           <w:sz w:val="21"/>
           <w:szCs w:val="21"/>
         </w:rPr>
-        <w:t>20-year</w:t>
-      </w:r>
-      <w:r>
-        <w:rPr>
-          <w:rFonts w:asciiTheme="minorHAnsi" w:hAnsiTheme="minorHAnsi" w:cstheme="minorHAnsi"/>
-          <w:color w:val="333333"/>
-          <w:sz w:val="21"/>
-          <w:szCs w:val="21"/>
-        </w:rPr>
-        <w:t xml:space="preserve"> veteran, </w:t>
-      </w:r>
-      <w:proofErr w:type="spellStart"/>
-      <w:r>
-        <w:rPr>
-          <w:rFonts w:asciiTheme="minorHAnsi" w:hAnsiTheme="minorHAnsi" w:cstheme="minorHAnsi"/>
-          <w:color w:val="333333"/>
-          <w:sz w:val="21"/>
-          <w:szCs w:val="21"/>
-        </w:rPr>
-        <w:t>SetStats</w:t>
-      </w:r>
-      <w:proofErr w:type="spellEnd"/>
-      <w:r>
-        <w:rPr>
-          <w:rFonts w:asciiTheme="minorHAnsi" w:hAnsiTheme="minorHAnsi" w:cstheme="minorHAnsi"/>
-          <w:color w:val="333333"/>
-          <w:sz w:val="21"/>
-          <w:szCs w:val="21"/>
-        </w:rPr>
-        <w:t xml:space="preserve"> will surely help you. Trainers can use it to see how their trainees are doing and trainees can use it to find a trainer to watch them.</w:t>
+        <w:t xml:space="preserve"> veteran, SetStats will surely help you. Trainers can use it to see how their trainees are doing and trainees can use it to find a trainer to watch them.</w:t>
       </w:r>
     </w:p>
     <w:p>
@@ -2621,13 +2582,8 @@
           <w:numId w:val="3"/>
         </w:numPr>
       </w:pPr>
-      <w:proofErr w:type="spellStart"/>
-      <w:r>
-        <w:t>SetStats</w:t>
-      </w:r>
-      <w:proofErr w:type="spellEnd"/>
-      <w:r>
-        <w:t xml:space="preserve"> hope to avoid injury by making sure lifters are not lifting too heavy or with incorrect form.</w:t>
+      <w:r>
+        <w:t>SetStats hope to avoid injury by making sure lifters are not lifting too heavy or with incorrect form.</w:t>
       </w:r>
     </w:p>
     <w:p>
@@ -2645,15 +2601,7 @@
         <w:t>trainees’</w:t>
       </w:r>
       <w:r>
-        <w:t xml:space="preserve"> stats and with the help of </w:t>
-      </w:r>
-      <w:proofErr w:type="spellStart"/>
-      <w:r>
-        <w:t>SetStats</w:t>
-      </w:r>
-      <w:proofErr w:type="spellEnd"/>
-      <w:r>
-        <w:t xml:space="preserve"> they will have a better idea of how the trainee can improve their training</w:t>
+        <w:t xml:space="preserve"> stats and with the help of SetStats they will have a better idea of how the trainee can improve their training</w:t>
       </w:r>
     </w:p>
     <w:p>
@@ -2661,13 +2609,8 @@
         <w:pStyle w:val="Heading2"/>
       </w:pPr>
       <w:bookmarkStart w:id="4" w:name="_Toc89363096"/>
-      <w:proofErr w:type="spellStart"/>
-      <w:r>
-        <w:t>Github</w:t>
-      </w:r>
-      <w:proofErr w:type="spellEnd"/>
-      <w:r>
-        <w:t xml:space="preserve"> Link:</w:t>
+      <w:r>
+        <w:t>Github Link:</w:t>
       </w:r>
       <w:bookmarkEnd w:id="4"/>
     </w:p>
@@ -2832,15 +2775,7 @@
         <w:pStyle w:val="ListParagraph"/>
       </w:pPr>
       <w:r>
-        <w:t xml:space="preserve">If the sway is measured to be &lt;= 2 cm and &gt;= -2 cm, it is considered perfect/safe. Otherwise, if it measures &gt; 2 cm but &lt; 4 cm and vice versa with negative values, it is considered okay/good and finally if it reads anything &gt; 4 cm or &lt; -4 cm, it is a </w:t>
-      </w:r>
-      <w:proofErr w:type="gramStart"/>
-      <w:r>
-        <w:t>fail</w:t>
-      </w:r>
-      <w:proofErr w:type="gramEnd"/>
-      <w:r>
-        <w:t>.</w:t>
+        <w:t>If the sway is measured to be &lt;= 2 cm and &gt;= -2 cm, it is considered perfect/safe. Otherwise, if it measures &gt; 2 cm but &lt; 4 cm and vice versa with negative values, it is considered okay/good and finally if it reads anything &gt; 4 cm or &lt; -4 cm, it is a fail.</w:t>
       </w:r>
     </w:p>
     <w:p>
@@ -3036,21 +2971,12 @@
           <w:numId w:val="1"/>
         </w:numPr>
       </w:pPr>
-      <w:proofErr w:type="spellStart"/>
-      <w:r>
-        <w:rPr>
-          <w:b/>
-          <w:bCs/>
-        </w:rPr>
-        <w:t>Peizo</w:t>
-      </w:r>
-      <w:proofErr w:type="spellEnd"/>
-      <w:r>
-        <w:rPr>
-          <w:b/>
-          <w:bCs/>
-        </w:rPr>
-        <w:t xml:space="preserve"> Buzzer – </w:t>
+      <w:r>
+        <w:rPr>
+          <w:b/>
+          <w:bCs/>
+        </w:rPr>
+        <w:t xml:space="preserve">Peizo Buzzer – </w:t>
       </w:r>
       <w:r>
         <w:t>The buzzer is being used to alert the user if the lift becomes bad i.e., the accelerometer reads in data &gt; 4 cm or &lt; -4 cm.</w:t>
@@ -3125,23 +3051,7 @@
           <w:b/>
           <w:bCs/>
         </w:rPr>
-        <w:t xml:space="preserve">Power Bank (5000 </w:t>
-      </w:r>
-      <w:proofErr w:type="spellStart"/>
-      <w:r>
-        <w:rPr>
-          <w:b/>
-          <w:bCs/>
-        </w:rPr>
-        <w:t>mAh</w:t>
-      </w:r>
-      <w:proofErr w:type="spellEnd"/>
-      <w:r>
-        <w:rPr>
-          <w:b/>
-          <w:bCs/>
-        </w:rPr>
-        <w:t xml:space="preserve">) </w:t>
+        <w:t xml:space="preserve">Power Bank (5000 mAh) </w:t>
       </w:r>
       <w:r>
         <w:t>– the power source which will be connected via micro-USB</w:t>
@@ -3473,42 +3383,10 @@
     </w:p>
     <w:p>
       <w:r>
-        <w:t xml:space="preserve">The client requests a login, the login request is then sent onto the server and the server sends back </w:t>
-      </w:r>
-      <w:proofErr w:type="spellStart"/>
-      <w:r>
-        <w:t>it’s</w:t>
-      </w:r>
-      <w:proofErr w:type="spellEnd"/>
-      <w:r>
-        <w:t xml:space="preserve"> response, which is either login success or login failure. The user was returned a login fail, so now the user decided to register, the client sends a register request and the server sends back a register success. Along with this, the client sends a message to </w:t>
-      </w:r>
-      <w:proofErr w:type="spellStart"/>
-      <w:r>
-        <w:t>pubnub</w:t>
-      </w:r>
-      <w:proofErr w:type="spellEnd"/>
-      <w:r>
-        <w:t xml:space="preserve"> saying the user has registered. Now the user is logged in and starts a session, in the session the user clicks start lift, the client sends a request au</w:t>
-      </w:r>
-      <w:r>
-        <w:t xml:space="preserve">th key to the server which then sends on the same request to </w:t>
-      </w:r>
-      <w:proofErr w:type="spellStart"/>
-      <w:r>
-        <w:t>pubnub</w:t>
-      </w:r>
-      <w:proofErr w:type="spellEnd"/>
-      <w:r>
-        <w:t xml:space="preserve">, who then ends back </w:t>
-      </w:r>
-      <w:proofErr w:type="gramStart"/>
-      <w:r>
-        <w:t>a</w:t>
-      </w:r>
-      <w:proofErr w:type="gramEnd"/>
-      <w:r>
-        <w:t xml:space="preserve"> </w:t>
+        <w:t>The client requests a login, the login request is then sent onto the server and the server sends back it’s response, which is either login success or login failure. The user was returned a login fail, so now the user decided to register, the client sends a register request and the server sends back a register success. Along with this, the client sends a message to pubnub saying the user has registered. Now the user is logged in and starts a session, in the session the user clicks start lift, the client sends a request au</w:t>
+      </w:r>
+      <w:r>
+        <w:t xml:space="preserve">th key to the server which then sends on the same request to pubnub, who then ends back a </w:t>
       </w:r>
       <w:r>
         <w:t>auth key to the server and from the server then back to the client.</w:t>
@@ -3517,39 +3395,7 @@
         <w:t xml:space="preserve"> Clicking the lift button also </w:t>
       </w:r>
       <w:r>
-        <w:t xml:space="preserve">sends a message to </w:t>
-      </w:r>
-      <w:proofErr w:type="spellStart"/>
-      <w:r>
-        <w:t>pubnub</w:t>
-      </w:r>
-      <w:proofErr w:type="spellEnd"/>
-      <w:r>
-        <w:t xml:space="preserve">, which will then send a message to the raspberry pi to start the sensors. Now the pi sensors will send </w:t>
-      </w:r>
-      <w:proofErr w:type="gramStart"/>
-      <w:r>
-        <w:t>it’s</w:t>
-      </w:r>
-      <w:proofErr w:type="gramEnd"/>
-      <w:r>
-        <w:t xml:space="preserve"> sensor data to </w:t>
-      </w:r>
-      <w:proofErr w:type="spellStart"/>
-      <w:r>
-        <w:t>pubnub</w:t>
-      </w:r>
-      <w:proofErr w:type="spellEnd"/>
-      <w:r>
-        <w:t xml:space="preserve">, which will then send on the data to the server and then to the client. The client will see the sensor data and once the stop button is clicked it will send a message through </w:t>
-      </w:r>
-      <w:proofErr w:type="spellStart"/>
-      <w:r>
-        <w:t>pubnub</w:t>
-      </w:r>
-      <w:proofErr w:type="spellEnd"/>
-      <w:r>
-        <w:t xml:space="preserve"> to the pi sensors to stop the sensors hence stopping the data being sent. The necessary data will then be sent to the server to be saved to the database and a message will be sent back from the server declaring if the data was saved or failed to save.</w:t>
+        <w:t>sends a message to pubnub, which will then send a message to the raspberry pi to start the sensors. Now the pi sensors will send it’s sensor data to pubnub, which will then send on the data to the server and then to the client. The client will see the sensor data and once the stop button is clicked it will send a message through pubnub to the pi sensors to stop the sensors hence stopping the data being sent. The necessary data will then be sent to the server to be saved to the database and a message will be sent back from the server declaring if the data was saved or failed to save.</w:t>
       </w:r>
     </w:p>
     <w:p>
@@ -3736,11 +3582,9 @@
       <w:r>
         <w:t xml:space="preserve">will be sent to </w:t>
       </w:r>
-      <w:proofErr w:type="spellStart"/>
       <w:r>
         <w:t>pubnub</w:t>
       </w:r>
-      <w:proofErr w:type="spellEnd"/>
       <w:r>
         <w:t>, through the website we grab the data and display it on the website and then save it to our database that is on the AWS instance.</w:t>
       </w:r>
@@ -3845,8 +3689,11 @@
       </w:r>
       <w:bookmarkEnd w:id="10"/>
     </w:p>
-    <w:p/>
-    <w:p/>
+    <w:p>
+      <w:r>
+        <w:t>In order to make sure the data is encrypted when sending and handling through pubnub we are using a cypher key.</w:t>
+      </w:r>
+    </w:p>
     <w:p/>
     <w:p/>
     <w:p/>
@@ -4039,43 +3886,69 @@
           <w:color w:val="000000"/>
           <w:lang w:eastAsia="en-IE"/>
         </w:rPr>
-        <w:t xml:space="preserve">The trainer table contains all of the data of a trainer who uses the app. The trainer can have multiple trainees and we can use </w:t>
-      </w:r>
-      <w:proofErr w:type="spellStart"/>
-      <w:r>
+        <w:t>The trainer table contains all of the data of a trainer who uses the app. The trainer can have multiple trainees and we can use sql to grab them uses the foreign trainer_id in the trainee table. With this you can then view the history of each trainee so the trainer will be able to view the progress of their trainee.</w:t>
+      </w:r>
+    </w:p>
+    <w:p>
+      <w:pPr>
+        <w:shd w:val="clear" w:color="auto" w:fill="FFFFFF"/>
+        <w:spacing w:after="158" w:line="240" w:lineRule="auto"/>
         <w:rPr>
           <w:rFonts w:eastAsia="Times New Roman" w:cstheme="minorHAnsi"/>
           <w:color w:val="000000"/>
           <w:lang w:eastAsia="en-IE"/>
         </w:rPr>
-        <w:t>sql</w:t>
-      </w:r>
-      <w:proofErr w:type="spellEnd"/>
-      <w:r>
+      </w:pPr>
+      <w:r>
+        <w:rPr>
+          <w:rFonts w:eastAsia="Times New Roman" w:cstheme="minorHAnsi"/>
+          <w:b/>
+          <w:bCs/>
+          <w:color w:val="000000"/>
+          <w:lang w:eastAsia="en-IE"/>
+        </w:rPr>
+        <w:t>Current Session Table:</w:t>
+      </w:r>
+    </w:p>
+    <w:p>
+      <w:pPr>
+        <w:shd w:val="clear" w:color="auto" w:fill="FFFFFF"/>
+        <w:spacing w:after="158" w:line="240" w:lineRule="auto"/>
         <w:rPr>
           <w:rFonts w:eastAsia="Times New Roman" w:cstheme="minorHAnsi"/>
           <w:color w:val="000000"/>
           <w:lang w:eastAsia="en-IE"/>
         </w:rPr>
-        <w:t xml:space="preserve"> to grab them uses the foreign </w:t>
-      </w:r>
-      <w:proofErr w:type="spellStart"/>
+      </w:pPr>
       <w:r>
         <w:rPr>
           <w:rFonts w:eastAsia="Times New Roman" w:cstheme="minorHAnsi"/>
           <w:color w:val="000000"/>
           <w:lang w:eastAsia="en-IE"/>
         </w:rPr>
-        <w:t>trainer_id</w:t>
-      </w:r>
-      <w:proofErr w:type="spellEnd"/>
-      <w:r>
+        <w:t>The lift details table will contain the data for a specific trainees current lift, the x and y will be updated a lot as the user moves the bar, while the rep, set and time will change on a slower pace but still quickly enough. The data will help us for the history page of the trainee so they can see when they trained.</w:t>
+      </w:r>
+    </w:p>
+    <w:p>
+      <w:pPr>
+        <w:shd w:val="clear" w:color="auto" w:fill="FFFFFF"/>
+        <w:spacing w:after="158" w:line="240" w:lineRule="auto"/>
         <w:rPr>
           <w:rFonts w:eastAsia="Times New Roman" w:cstheme="minorHAnsi"/>
           <w:color w:val="000000"/>
           <w:lang w:eastAsia="en-IE"/>
         </w:rPr>
-        <w:t xml:space="preserve"> in the trainee table. With this you can then view the history of each trainee so the trainer will be able to view the progress of their trainee.</w:t>
+      </w:pPr>
+      <w:r>
+        <w:rPr>
+          <w:rFonts w:eastAsia="Times New Roman" w:cstheme="minorHAnsi"/>
+          <w:b/>
+          <w:bCs/>
+          <w:color w:val="000000"/>
+          <w:lang w:eastAsia="en-IE"/>
+        </w:rPr>
+        <w:lastRenderedPageBreak/>
+        <w:t>Current Lift Table:</w:t>
       </w:r>
     </w:p>
     <w:p>
@@ -4091,216 +3964,10 @@
       <w:r>
         <w:rPr>
           <w:rFonts w:eastAsia="Times New Roman" w:cstheme="minorHAnsi"/>
-          <w:b/>
-          <w:bCs/>
           <w:color w:val="000000"/>
           <w:lang w:eastAsia="en-IE"/>
         </w:rPr>
-        <w:t>Current Session Table:</w:t>
-      </w:r>
-    </w:p>
-    <w:p>
-      <w:pPr>
-        <w:shd w:val="clear" w:color="auto" w:fill="FFFFFF"/>
-        <w:spacing w:after="158" w:line="240" w:lineRule="auto"/>
-        <w:rPr>
-          <w:rFonts w:eastAsia="Times New Roman" w:cstheme="minorHAnsi"/>
-          <w:color w:val="000000"/>
-          <w:lang w:eastAsia="en-IE"/>
-        </w:rPr>
-      </w:pPr>
-      <w:r>
-        <w:rPr>
-          <w:rFonts w:eastAsia="Times New Roman" w:cstheme="minorHAnsi"/>
-          <w:color w:val="000000"/>
-          <w:lang w:eastAsia="en-IE"/>
-        </w:rPr>
-        <w:t xml:space="preserve">The lift details table will contain the data for a specific </w:t>
-      </w:r>
-      <w:proofErr w:type="gramStart"/>
-      <w:r>
-        <w:rPr>
-          <w:rFonts w:eastAsia="Times New Roman" w:cstheme="minorHAnsi"/>
-          <w:color w:val="000000"/>
-          <w:lang w:eastAsia="en-IE"/>
-        </w:rPr>
-        <w:t>trainees</w:t>
-      </w:r>
-      <w:proofErr w:type="gramEnd"/>
-      <w:r>
-        <w:rPr>
-          <w:rFonts w:eastAsia="Times New Roman" w:cstheme="minorHAnsi"/>
-          <w:color w:val="000000"/>
-          <w:lang w:eastAsia="en-IE"/>
-        </w:rPr>
-        <w:t xml:space="preserve"> current lift, the x and y will be updated a lot as the user moves the bar, while the rep, set and time will change on a slower pace but still quickly enough. The data will help us for the history page of the trainee so they can see when they trained.</w:t>
-      </w:r>
-    </w:p>
-    <w:p>
-      <w:pPr>
-        <w:shd w:val="clear" w:color="auto" w:fill="FFFFFF"/>
-        <w:spacing w:after="158" w:line="240" w:lineRule="auto"/>
-        <w:rPr>
-          <w:rFonts w:eastAsia="Times New Roman" w:cstheme="minorHAnsi"/>
-          <w:color w:val="000000"/>
-          <w:lang w:eastAsia="en-IE"/>
-        </w:rPr>
-      </w:pPr>
-      <w:r>
-        <w:rPr>
-          <w:rFonts w:eastAsia="Times New Roman" w:cstheme="minorHAnsi"/>
-          <w:b/>
-          <w:bCs/>
-          <w:color w:val="000000"/>
-          <w:lang w:eastAsia="en-IE"/>
-        </w:rPr>
-        <w:lastRenderedPageBreak/>
-        <w:t>Current Lift Table:</w:t>
-      </w:r>
-    </w:p>
-    <w:p>
-      <w:pPr>
-        <w:shd w:val="clear" w:color="auto" w:fill="FFFFFF"/>
-        <w:spacing w:after="158" w:line="240" w:lineRule="auto"/>
-        <w:rPr>
-          <w:rFonts w:eastAsia="Times New Roman" w:cstheme="minorHAnsi"/>
-          <w:color w:val="000000"/>
-          <w:lang w:eastAsia="en-IE"/>
-        </w:rPr>
-      </w:pPr>
-      <w:r>
-        <w:rPr>
-          <w:rFonts w:eastAsia="Times New Roman" w:cstheme="minorHAnsi"/>
-          <w:color w:val="000000"/>
-          <w:lang w:eastAsia="en-IE"/>
-        </w:rPr>
-        <w:t xml:space="preserve">At the moment the </w:t>
-      </w:r>
-      <w:proofErr w:type="spellStart"/>
-      <w:r>
-        <w:rPr>
-          <w:rFonts w:eastAsia="Times New Roman" w:cstheme="minorHAnsi"/>
-          <w:color w:val="000000"/>
-          <w:lang w:eastAsia="en-IE"/>
-        </w:rPr>
-        <w:t>xy</w:t>
-      </w:r>
-      <w:proofErr w:type="spellEnd"/>
-      <w:r>
-        <w:rPr>
-          <w:rFonts w:eastAsia="Times New Roman" w:cstheme="minorHAnsi"/>
-          <w:color w:val="000000"/>
-          <w:lang w:eastAsia="en-IE"/>
-        </w:rPr>
-        <w:t xml:space="preserve"> is stored in geometry </w:t>
-      </w:r>
-      <w:proofErr w:type="spellStart"/>
-      <w:r>
-        <w:rPr>
-          <w:rFonts w:eastAsia="Times New Roman" w:cstheme="minorHAnsi"/>
-          <w:color w:val="000000"/>
-          <w:lang w:eastAsia="en-IE"/>
-        </w:rPr>
-        <w:t>LineString</w:t>
-      </w:r>
-      <w:proofErr w:type="spellEnd"/>
-      <w:r>
-        <w:rPr>
-          <w:rFonts w:eastAsia="Times New Roman" w:cstheme="minorHAnsi"/>
-          <w:color w:val="000000"/>
-          <w:lang w:eastAsia="en-IE"/>
-        </w:rPr>
-        <w:t xml:space="preserve"> which means a real-time graph is not possible right now.  The </w:t>
-      </w:r>
-      <w:proofErr w:type="spellStart"/>
-      <w:r>
-        <w:rPr>
-          <w:rFonts w:eastAsia="Times New Roman" w:cstheme="minorHAnsi"/>
-          <w:color w:val="000000"/>
-          <w:lang w:eastAsia="en-IE"/>
-        </w:rPr>
-        <w:t>lift_id</w:t>
-      </w:r>
-      <w:proofErr w:type="spellEnd"/>
-      <w:r>
-        <w:rPr>
-          <w:rFonts w:eastAsia="Times New Roman" w:cstheme="minorHAnsi"/>
-          <w:color w:val="000000"/>
-          <w:lang w:eastAsia="en-IE"/>
-        </w:rPr>
-        <w:t xml:space="preserve"> is how we link the </w:t>
-      </w:r>
-      <w:proofErr w:type="spellStart"/>
-      <w:r>
-        <w:rPr>
-          <w:rFonts w:eastAsia="Times New Roman" w:cstheme="minorHAnsi"/>
-          <w:color w:val="000000"/>
-          <w:lang w:eastAsia="en-IE"/>
-        </w:rPr>
-        <w:t>currents_session</w:t>
-      </w:r>
-      <w:proofErr w:type="spellEnd"/>
-      <w:r>
-        <w:rPr>
-          <w:rFonts w:eastAsia="Times New Roman" w:cstheme="minorHAnsi"/>
-          <w:color w:val="000000"/>
-          <w:lang w:eastAsia="en-IE"/>
-        </w:rPr>
-        <w:t xml:space="preserve"> table and we use the </w:t>
-      </w:r>
-      <w:proofErr w:type="spellStart"/>
-      <w:r>
-        <w:rPr>
-          <w:rFonts w:eastAsia="Times New Roman" w:cstheme="minorHAnsi"/>
-          <w:color w:val="000000"/>
-          <w:lang w:eastAsia="en-IE"/>
-        </w:rPr>
-        <w:t>lift_id</w:t>
-      </w:r>
-      <w:proofErr w:type="spellEnd"/>
-      <w:r>
-        <w:rPr>
-          <w:rFonts w:eastAsia="Times New Roman" w:cstheme="minorHAnsi"/>
-          <w:color w:val="000000"/>
-          <w:lang w:eastAsia="en-IE"/>
-        </w:rPr>
-        <w:t xml:space="preserve"> to determine which lift it is in each rep. After each lift is </w:t>
-      </w:r>
-      <w:proofErr w:type="gramStart"/>
-      <w:r>
-        <w:rPr>
-          <w:rFonts w:eastAsia="Times New Roman" w:cstheme="minorHAnsi"/>
-          <w:color w:val="000000"/>
-          <w:lang w:eastAsia="en-IE"/>
-        </w:rPr>
-        <w:t>completed</w:t>
-      </w:r>
-      <w:proofErr w:type="gramEnd"/>
-      <w:r>
-        <w:rPr>
-          <w:rFonts w:eastAsia="Times New Roman" w:cstheme="minorHAnsi"/>
-          <w:color w:val="000000"/>
-          <w:lang w:eastAsia="en-IE"/>
-        </w:rPr>
-        <w:t xml:space="preserve"> the data is stored in </w:t>
-      </w:r>
-      <w:proofErr w:type="spellStart"/>
-      <w:r>
-        <w:rPr>
-          <w:rFonts w:eastAsia="Times New Roman" w:cstheme="minorHAnsi"/>
-          <w:color w:val="000000"/>
-          <w:lang w:eastAsia="en-IE"/>
-        </w:rPr>
-        <w:t>xy</w:t>
-      </w:r>
-      <w:proofErr w:type="spellEnd"/>
-      <w:r>
-        <w:rPr>
-          <w:rFonts w:eastAsia="Times New Roman" w:cstheme="minorHAnsi"/>
-          <w:color w:val="000000"/>
-          <w:lang w:eastAsia="en-IE"/>
-        </w:rPr>
-        <w:t>.</w:t>
+        <w:t>At the moment the xy is stored in geometry LineString which means a real-time graph is not possible right now.  The lift_id is how we link the currents_session table and we use the lift_id to determine which lift it is in each rep. After each lift is completed the data is stored in xy.</w:t>
       </w:r>
     </w:p>
     <w:p>
@@ -4419,341 +4086,125 @@
           <w:color w:val="000000"/>
           <w:lang w:eastAsia="en-IE"/>
         </w:rPr>
-        <w:t xml:space="preserve">seful data from the </w:t>
-      </w:r>
-      <w:proofErr w:type="spellStart"/>
-      <w:r>
+        <w:t>seful data from the current_session and current_lift table are stored here after there session is done.</w:t>
+      </w:r>
+    </w:p>
+    <w:p>
+      <w:pPr>
+        <w:pStyle w:val="Title"/>
+        <w:jc w:val="center"/>
+        <w:rPr>
+          <w:b/>
+          <w:bCs/>
+        </w:rPr>
+      </w:pPr>
+    </w:p>
+    <w:p>
+      <w:pPr>
+        <w:pStyle w:val="Heading1"/>
+      </w:pPr>
+      <w:bookmarkStart w:id="11" w:name="_Toc89363103"/>
+      <w:r>
+        <w:t xml:space="preserve">Database </w:t>
+      </w:r>
+      <w:r>
+        <w:t>Implementation</w:t>
+      </w:r>
+      <w:r>
+        <w:t>:</w:t>
+      </w:r>
+      <w:bookmarkEnd w:id="11"/>
+    </w:p>
+    <w:p>
+      <w:pPr>
+        <w:shd w:val="clear" w:color="auto" w:fill="FFFFFF"/>
+        <w:spacing w:after="158" w:line="240" w:lineRule="auto"/>
         <w:rPr>
           <w:rFonts w:eastAsia="Times New Roman" w:cstheme="minorHAnsi"/>
           <w:color w:val="000000"/>
           <w:lang w:eastAsia="en-IE"/>
         </w:rPr>
-        <w:t>current_session</w:t>
-      </w:r>
-      <w:proofErr w:type="spellEnd"/>
+      </w:pPr>
       <w:r>
         <w:rPr>
           <w:rFonts w:eastAsia="Times New Roman" w:cstheme="minorHAnsi"/>
           <w:color w:val="000000"/>
           <w:lang w:eastAsia="en-IE"/>
         </w:rPr>
-        <w:t xml:space="preserve"> and </w:t>
-      </w:r>
-      <w:proofErr w:type="spellStart"/>
-      <w:r>
+        <w:t>With the AWS ec2 instance, we use ubuntu which is where we can store the database using the MySql install. With this we also use the secure installation of Mysql so we can disable a feature like anonymous user and also we can create a root password that is hashed. We can have the choice to disable remote logins so that only on the device can we login to the MySql. </w:t>
+      </w:r>
+    </w:p>
+    <w:p>
+      <w:pPr>
+        <w:shd w:val="clear" w:color="auto" w:fill="FFFFFF"/>
+        <w:spacing w:after="158" w:line="240" w:lineRule="auto"/>
         <w:rPr>
           <w:rFonts w:eastAsia="Times New Roman" w:cstheme="minorHAnsi"/>
           <w:color w:val="000000"/>
           <w:lang w:eastAsia="en-IE"/>
         </w:rPr>
-        <w:t>current_lift</w:t>
-      </w:r>
-      <w:proofErr w:type="spellEnd"/>
+      </w:pPr>
       <w:r>
         <w:rPr>
           <w:rFonts w:eastAsia="Times New Roman" w:cstheme="minorHAnsi"/>
           <w:color w:val="000000"/>
           <w:lang w:eastAsia="en-IE"/>
         </w:rPr>
-        <w:t xml:space="preserve"> table are stored here after </w:t>
-      </w:r>
-      <w:proofErr w:type="spellStart"/>
-      <w:r>
+        <w:t>We import the database into MySql and call it "SetStats" with this we can access all the tables and the data inside of them.</w:t>
+      </w:r>
+    </w:p>
+    <w:p>
+      <w:pPr>
+        <w:shd w:val="clear" w:color="auto" w:fill="FFFFFF"/>
+        <w:spacing w:after="158" w:line="240" w:lineRule="auto"/>
         <w:rPr>
           <w:rFonts w:eastAsia="Times New Roman" w:cstheme="minorHAnsi"/>
           <w:color w:val="000000"/>
           <w:lang w:eastAsia="en-IE"/>
         </w:rPr>
-        <w:t>there</w:t>
-      </w:r>
-      <w:proofErr w:type="spellEnd"/>
+      </w:pPr>
       <w:r>
         <w:rPr>
           <w:rFonts w:eastAsia="Times New Roman" w:cstheme="minorHAnsi"/>
           <w:color w:val="000000"/>
           <w:lang w:eastAsia="en-IE"/>
         </w:rPr>
-        <w:t xml:space="preserve"> session is done.</w:t>
-      </w:r>
-    </w:p>
-    <w:p>
-      <w:pPr>
-        <w:pStyle w:val="Title"/>
-        <w:jc w:val="center"/>
-        <w:rPr>
-          <w:b/>
-          <w:bCs/>
-        </w:rPr>
-      </w:pPr>
-    </w:p>
-    <w:p>
-      <w:pPr>
-        <w:pStyle w:val="Heading1"/>
-      </w:pPr>
-      <w:bookmarkStart w:id="11" w:name="_Toc89363103"/>
-      <w:r>
-        <w:t xml:space="preserve">Database </w:t>
-      </w:r>
-      <w:r>
-        <w:t>Implementation</w:t>
-      </w:r>
-      <w:r>
-        <w:t>:</w:t>
-      </w:r>
-      <w:bookmarkEnd w:id="11"/>
-    </w:p>
-    <w:p>
-      <w:pPr>
-        <w:shd w:val="clear" w:color="auto" w:fill="FFFFFF"/>
-        <w:spacing w:after="158" w:line="240" w:lineRule="auto"/>
+        <w:t>Now on the python file for the flask app, we import flask_mysqldb and install this onto the AWS ec2 instance. Usin</w:t>
+      </w:r>
+      <w:r>
         <w:rPr>
           <w:rFonts w:eastAsia="Times New Roman" w:cstheme="minorHAnsi"/>
           <w:color w:val="000000"/>
           <w:lang w:eastAsia="en-IE"/>
         </w:rPr>
-      </w:pPr>
+        <w:t>g</w:t>
+      </w:r>
       <w:r>
         <w:rPr>
           <w:rFonts w:eastAsia="Times New Roman" w:cstheme="minorHAnsi"/>
           <w:color w:val="000000"/>
           <w:lang w:eastAsia="en-IE"/>
         </w:rPr>
-        <w:t xml:space="preserve">With the AWS ec2 instance, we use ubuntu which is where we can store the database using the </w:t>
-      </w:r>
-      <w:proofErr w:type="spellStart"/>
-      <w:r>
+        <w:t xml:space="preserve"> mysqldb we can write into the database once it is connected. We will be putting the queries into the flask app and inserting the data grabbed from the sensors into the database along with user registrations.</w:t>
+      </w:r>
+    </w:p>
+    <w:p>
+      <w:pPr>
+        <w:shd w:val="clear" w:color="auto" w:fill="FFFFFF"/>
+        <w:spacing w:after="158" w:line="240" w:lineRule="auto"/>
         <w:rPr>
           <w:rFonts w:eastAsia="Times New Roman" w:cstheme="minorHAnsi"/>
           <w:color w:val="000000"/>
           <w:lang w:eastAsia="en-IE"/>
         </w:rPr>
-        <w:t>MySql</w:t>
-      </w:r>
-      <w:proofErr w:type="spellEnd"/>
+      </w:pPr>
       <w:r>
         <w:rPr>
           <w:rFonts w:eastAsia="Times New Roman" w:cstheme="minorHAnsi"/>
           <w:color w:val="000000"/>
           <w:lang w:eastAsia="en-IE"/>
         </w:rPr>
-        <w:t xml:space="preserve"> install. With this we also use the secure installation of </w:t>
-      </w:r>
-      <w:proofErr w:type="spellStart"/>
-      <w:r>
-        <w:rPr>
-          <w:rFonts w:eastAsia="Times New Roman" w:cstheme="minorHAnsi"/>
-          <w:color w:val="000000"/>
-          <w:lang w:eastAsia="en-IE"/>
-        </w:rPr>
-        <w:t>Mysql</w:t>
-      </w:r>
-      <w:proofErr w:type="spellEnd"/>
-      <w:r>
-        <w:rPr>
-          <w:rFonts w:eastAsia="Times New Roman" w:cstheme="minorHAnsi"/>
-          <w:color w:val="000000"/>
-          <w:lang w:eastAsia="en-IE"/>
-        </w:rPr>
-        <w:t xml:space="preserve"> so we can disable a feature like anonymous user and </w:t>
-      </w:r>
-      <w:proofErr w:type="gramStart"/>
-      <w:r>
-        <w:rPr>
-          <w:rFonts w:eastAsia="Times New Roman" w:cstheme="minorHAnsi"/>
-          <w:color w:val="000000"/>
-          <w:lang w:eastAsia="en-IE"/>
-        </w:rPr>
-        <w:t>also</w:t>
-      </w:r>
-      <w:proofErr w:type="gramEnd"/>
-      <w:r>
-        <w:rPr>
-          <w:rFonts w:eastAsia="Times New Roman" w:cstheme="minorHAnsi"/>
-          <w:color w:val="000000"/>
-          <w:lang w:eastAsia="en-IE"/>
-        </w:rPr>
-        <w:t xml:space="preserve"> we can create a root password that is hashed. We can have the choice to disable remote logins so that only on the device can we login to the </w:t>
-      </w:r>
-      <w:proofErr w:type="spellStart"/>
-      <w:r>
-        <w:rPr>
-          <w:rFonts w:eastAsia="Times New Roman" w:cstheme="minorHAnsi"/>
-          <w:color w:val="000000"/>
-          <w:lang w:eastAsia="en-IE"/>
-        </w:rPr>
-        <w:t>MySql</w:t>
-      </w:r>
-      <w:proofErr w:type="spellEnd"/>
-      <w:r>
-        <w:rPr>
-          <w:rFonts w:eastAsia="Times New Roman" w:cstheme="minorHAnsi"/>
-          <w:color w:val="000000"/>
-          <w:lang w:eastAsia="en-IE"/>
-        </w:rPr>
-        <w:t>. </w:t>
-      </w:r>
-    </w:p>
-    <w:p>
-      <w:pPr>
-        <w:shd w:val="clear" w:color="auto" w:fill="FFFFFF"/>
-        <w:spacing w:after="158" w:line="240" w:lineRule="auto"/>
-        <w:rPr>
-          <w:rFonts w:eastAsia="Times New Roman" w:cstheme="minorHAnsi"/>
-          <w:color w:val="000000"/>
-          <w:lang w:eastAsia="en-IE"/>
-        </w:rPr>
-      </w:pPr>
-      <w:r>
-        <w:rPr>
-          <w:rFonts w:eastAsia="Times New Roman" w:cstheme="minorHAnsi"/>
-          <w:color w:val="000000"/>
-          <w:lang w:eastAsia="en-IE"/>
-        </w:rPr>
-        <w:t xml:space="preserve">We import the database into </w:t>
-      </w:r>
-      <w:proofErr w:type="spellStart"/>
-      <w:r>
-        <w:rPr>
-          <w:rFonts w:eastAsia="Times New Roman" w:cstheme="minorHAnsi"/>
-          <w:color w:val="000000"/>
-          <w:lang w:eastAsia="en-IE"/>
-        </w:rPr>
-        <w:t>MySql</w:t>
-      </w:r>
-      <w:proofErr w:type="spellEnd"/>
-      <w:r>
-        <w:rPr>
-          <w:rFonts w:eastAsia="Times New Roman" w:cstheme="minorHAnsi"/>
-          <w:color w:val="000000"/>
-          <w:lang w:eastAsia="en-IE"/>
-        </w:rPr>
-        <w:t xml:space="preserve"> and call it "</w:t>
-      </w:r>
-      <w:proofErr w:type="spellStart"/>
-      <w:r>
-        <w:rPr>
-          <w:rFonts w:eastAsia="Times New Roman" w:cstheme="minorHAnsi"/>
-          <w:color w:val="000000"/>
-          <w:lang w:eastAsia="en-IE"/>
-        </w:rPr>
-        <w:t>SetStats</w:t>
-      </w:r>
-      <w:proofErr w:type="spellEnd"/>
-      <w:r>
-        <w:rPr>
-          <w:rFonts w:eastAsia="Times New Roman" w:cstheme="minorHAnsi"/>
-          <w:color w:val="000000"/>
-          <w:lang w:eastAsia="en-IE"/>
-        </w:rPr>
-        <w:t>" with this we can access all the tables and the data inside of them.</w:t>
-      </w:r>
-    </w:p>
-    <w:p>
-      <w:pPr>
-        <w:shd w:val="clear" w:color="auto" w:fill="FFFFFF"/>
-        <w:spacing w:after="158" w:line="240" w:lineRule="auto"/>
-        <w:rPr>
-          <w:rFonts w:eastAsia="Times New Roman" w:cstheme="minorHAnsi"/>
-          <w:color w:val="000000"/>
-          <w:lang w:eastAsia="en-IE"/>
-        </w:rPr>
-      </w:pPr>
-      <w:r>
-        <w:rPr>
-          <w:rFonts w:eastAsia="Times New Roman" w:cstheme="minorHAnsi"/>
-          <w:color w:val="000000"/>
-          <w:lang w:eastAsia="en-IE"/>
-        </w:rPr>
-        <w:t xml:space="preserve">Now on the python file for the flask app, we import </w:t>
-      </w:r>
-      <w:proofErr w:type="spellStart"/>
-      <w:r>
-        <w:rPr>
-          <w:rFonts w:eastAsia="Times New Roman" w:cstheme="minorHAnsi"/>
-          <w:color w:val="000000"/>
-          <w:lang w:eastAsia="en-IE"/>
-        </w:rPr>
-        <w:t>flask_mysqldb</w:t>
-      </w:r>
-      <w:proofErr w:type="spellEnd"/>
-      <w:r>
-        <w:rPr>
-          <w:rFonts w:eastAsia="Times New Roman" w:cstheme="minorHAnsi"/>
-          <w:color w:val="000000"/>
-          <w:lang w:eastAsia="en-IE"/>
-        </w:rPr>
-        <w:t xml:space="preserve"> and install this onto the AWS ec2 instance. Usin</w:t>
-      </w:r>
-      <w:r>
-        <w:rPr>
-          <w:rFonts w:eastAsia="Times New Roman" w:cstheme="minorHAnsi"/>
-          <w:color w:val="000000"/>
-          <w:lang w:eastAsia="en-IE"/>
-        </w:rPr>
-        <w:t>g</w:t>
-      </w:r>
-      <w:r>
-        <w:rPr>
-          <w:rFonts w:eastAsia="Times New Roman" w:cstheme="minorHAnsi"/>
-          <w:color w:val="000000"/>
-          <w:lang w:eastAsia="en-IE"/>
-        </w:rPr>
-        <w:t xml:space="preserve"> </w:t>
-      </w:r>
-      <w:proofErr w:type="spellStart"/>
-      <w:r>
-        <w:rPr>
-          <w:rFonts w:eastAsia="Times New Roman" w:cstheme="minorHAnsi"/>
-          <w:color w:val="000000"/>
-          <w:lang w:eastAsia="en-IE"/>
-        </w:rPr>
-        <w:t>mysqldb</w:t>
-      </w:r>
-      <w:proofErr w:type="spellEnd"/>
-      <w:r>
-        <w:rPr>
-          <w:rFonts w:eastAsia="Times New Roman" w:cstheme="minorHAnsi"/>
-          <w:color w:val="000000"/>
-          <w:lang w:eastAsia="en-IE"/>
-        </w:rPr>
-        <w:t xml:space="preserve"> we can write into the database once it is connected. We will be putting the queries into the flask app and inserting the data grabbed from the sensors into the database along with user registrations.</w:t>
-      </w:r>
-    </w:p>
-    <w:p>
-      <w:pPr>
-        <w:shd w:val="clear" w:color="auto" w:fill="FFFFFF"/>
-        <w:spacing w:after="158" w:line="240" w:lineRule="auto"/>
-        <w:rPr>
-          <w:rFonts w:eastAsia="Times New Roman" w:cstheme="minorHAnsi"/>
-          <w:color w:val="000000"/>
-          <w:lang w:eastAsia="en-IE"/>
-        </w:rPr>
-      </w:pPr>
-      <w:r>
-        <w:rPr>
-          <w:rFonts w:eastAsia="Times New Roman" w:cstheme="minorHAnsi"/>
-          <w:color w:val="000000"/>
-          <w:lang w:eastAsia="en-IE"/>
-        </w:rPr>
-        <w:t>We can now also read data from the "</w:t>
-      </w:r>
-      <w:proofErr w:type="spellStart"/>
-      <w:r>
-        <w:rPr>
-          <w:rFonts w:eastAsia="Times New Roman" w:cstheme="minorHAnsi"/>
-          <w:color w:val="000000"/>
-          <w:lang w:eastAsia="en-IE"/>
-        </w:rPr>
-        <w:t>SetStats</w:t>
-      </w:r>
-      <w:proofErr w:type="spellEnd"/>
-      <w:r>
-        <w:rPr>
-          <w:rFonts w:eastAsia="Times New Roman" w:cstheme="minorHAnsi"/>
-          <w:color w:val="000000"/>
-          <w:lang w:eastAsia="en-IE"/>
-        </w:rPr>
-        <w:t>" database so with this we can tell if a user is registered to the database so we are able to log them in, also we can now display the history of each trainee using SELECT statements and dates sorted by descending so we get the newest sessions first in the list.</w:t>
+        <w:t>We can now also read data from the "SetStats" database so with this we can tell if a user is registered to the database so we are able to log them in, also we can now display the history of each trainee using SELECT statements and dates sorted by descending so we get the newest sessions first in the list.</w:t>
       </w:r>
     </w:p>
     <w:p>
@@ -4784,71 +4235,13 @@
         <w:rPr>
           <w:lang w:eastAsia="en-IE"/>
         </w:rPr>
-        <w:t xml:space="preserve">On the instance we use </w:t>
-      </w:r>
-      <w:proofErr w:type="spellStart"/>
+        <w:t>On the instance we use mySql for our database. In order to stop un-authorised users from entering the database we set up a root for mySql. To do this we create a hashed password for the root user using mysql_secure_install and this will then disable anybody from entering the database without the password, the non-root user is then disabled also.</w:t>
+      </w:r>
       <w:r>
         <w:rPr>
           <w:lang w:eastAsia="en-IE"/>
         </w:rPr>
-        <w:t>mySql</w:t>
-      </w:r>
-      <w:proofErr w:type="spellEnd"/>
-      <w:r>
-        <w:rPr>
-          <w:lang w:eastAsia="en-IE"/>
-        </w:rPr>
-        <w:t xml:space="preserve"> for our database. In order to stop un-authorised users from entering the database we set up a root for </w:t>
-      </w:r>
-      <w:proofErr w:type="spellStart"/>
-      <w:r>
-        <w:rPr>
-          <w:lang w:eastAsia="en-IE"/>
-        </w:rPr>
-        <w:t>mySql</w:t>
-      </w:r>
-      <w:proofErr w:type="spellEnd"/>
-      <w:r>
-        <w:rPr>
-          <w:lang w:eastAsia="en-IE"/>
-        </w:rPr>
-        <w:t xml:space="preserve">. To do this we create a hashed password for the root user using </w:t>
-      </w:r>
-      <w:proofErr w:type="spellStart"/>
-      <w:r>
-        <w:rPr>
-          <w:lang w:eastAsia="en-IE"/>
-        </w:rPr>
-        <w:t>mysql_secure_install</w:t>
-      </w:r>
-      <w:proofErr w:type="spellEnd"/>
-      <w:r>
-        <w:rPr>
-          <w:lang w:eastAsia="en-IE"/>
-        </w:rPr>
-        <w:t xml:space="preserve"> and this will then disable anybody from entering the database without the password, the non-root user is then disabled also.</w:t>
-      </w:r>
-      <w:r>
-        <w:rPr>
-          <w:lang w:eastAsia="en-IE"/>
-        </w:rPr>
-        <w:t xml:space="preserve"> In the code connecting to the database we then need to login as root and grab the password, you can do this by hardcoding the password into the code, but the better option would be to grab the password using </w:t>
-      </w:r>
-      <w:proofErr w:type="spellStart"/>
-      <w:proofErr w:type="gramStart"/>
-      <w:r>
-        <w:rPr>
-          <w:lang w:eastAsia="en-IE"/>
-        </w:rPr>
-        <w:t>os.getenv</w:t>
-      </w:r>
-      <w:proofErr w:type="spellEnd"/>
-      <w:proofErr w:type="gramEnd"/>
-      <w:r>
-        <w:rPr>
-          <w:lang w:eastAsia="en-IE"/>
-        </w:rPr>
-        <w:t>().</w:t>
+        <w:t xml:space="preserve"> In the code connecting to the database we then need to login as root and grab the password, you can do this by hardcoding the password into the code, but the better option would be to grab the password using os.getenv().</w:t>
       </w:r>
       <w:r>
         <w:rPr>
@@ -5218,15 +4611,7 @@
     </w:p>
     <w:p>
       <w:r>
-        <w:t xml:space="preserve">This is the page where the trainer can see their trainees and </w:t>
-      </w:r>
-      <w:proofErr w:type="gramStart"/>
-      <w:r>
-        <w:t>once</w:t>
-      </w:r>
-      <w:proofErr w:type="gramEnd"/>
-      <w:r>
-        <w:t xml:space="preserve"> they click on their name, they can see the trainee’s session history page.</w:t>
+        <w:t>This is the page where the trainer can see their trainees and once they click on their name, they can see the trainee’s session history page.</w:t>
       </w:r>
     </w:p>
     <w:p/>
@@ -5244,15 +4629,7 @@
         <w:t>Originally,</w:t>
       </w:r>
       <w:r>
-        <w:t xml:space="preserve"> we were going to use </w:t>
-      </w:r>
-      <w:proofErr w:type="spellStart"/>
-      <w:r>
-        <w:t>certbot</w:t>
-      </w:r>
-      <w:proofErr w:type="spellEnd"/>
-      <w:r>
-        <w:t xml:space="preserve"> to get an SSL certificate but ran into some issues such as: </w:t>
+        <w:t xml:space="preserve"> we were going to use certbot to get an SSL certificate but ran into some issues such as: </w:t>
       </w:r>
       <w:r>
         <w:rPr>
@@ -5306,15 +4683,7 @@
         <w:t>So,</w:t>
       </w:r>
       <w:r>
-        <w:t xml:space="preserve"> to solve this issue, we resorted to using </w:t>
-      </w:r>
-      <w:proofErr w:type="spellStart"/>
-      <w:r>
-        <w:t>cloudflare</w:t>
-      </w:r>
-      <w:proofErr w:type="spellEnd"/>
-      <w:r>
-        <w:t xml:space="preserve"> to secure the website</w:t>
+        <w:t xml:space="preserve"> to solve this issue, we resorted to using cloudflare to secure the website</w:t>
       </w:r>
       <w:r>
         <w:t xml:space="preserve"> as Richard had previous experience using it.</w:t>
@@ -5336,15 +4705,7 @@
     </w:p>
     <w:p>
       <w:r>
-        <w:t>^</w:t>
-      </w:r>
-      <w:proofErr w:type="gramStart"/>
-      <w:r>
-        <w:t>(?=</w:t>
-      </w:r>
-      <w:proofErr w:type="gramEnd"/>
-      <w:r>
-        <w:t>.*[A-Za-z])(?=.*\d)[A-Za-z\d]{6,}$</w:t>
+        <w:t>^(?=.*[A-Za-z])(?=.*\d)[A-Za-z\d]{6,}$</w:t>
       </w:r>
     </w:p>
     <w:p>
@@ -5387,10 +4748,10 @@
             <v:path o:extrusionok="f" gradientshapeok="t" o:connecttype="rect"/>
             <o:lock v:ext="edit" aspectratio="t"/>
           </v:shapetype>
-          <v:shape id="_x0000_i1027" type="#_x0000_t75" style="width:453.6pt;height:79.2pt" o:ole="">
+          <v:shape id="_x0000_i1025" type="#_x0000_t75" style="width:453.6pt;height:79.2pt" o:ole="">
             <v:imagedata r:id="rId23" o:title=""/>
           </v:shape>
-          <o:OLEObject Type="Embed" ProgID="Word.OpenDocumentText.12" ShapeID="_x0000_i1027" DrawAspect="Content" ObjectID="_1700041023" r:id="rId24"/>
+          <o:OLEObject Type="Embed" ProgID="Word.OpenDocumentText.12" ShapeID="_x0000_i1025" DrawAspect="Content" ObjectID="_1700042526" r:id="rId24"/>
         </w:object>
       </w:r>
     </w:p>
@@ -6066,7 +5427,6 @@
           <w:bCs/>
         </w:rPr>
       </w:pPr>
-      <w:proofErr w:type="spellStart"/>
       <w:r>
         <w:rPr>
           <w:b/>
@@ -6075,7 +5435,6 @@
         <w:lastRenderedPageBreak/>
         <w:t>MoSCoW</w:t>
       </w:r>
-      <w:proofErr w:type="spellEnd"/>
     </w:p>
     <w:p/>
     <w:p>
@@ -6228,15 +5587,7 @@
         </w:numPr>
       </w:pPr>
       <w:r>
-        <w:t xml:space="preserve">Connected website to </w:t>
-      </w:r>
-      <w:proofErr w:type="spellStart"/>
-      <w:r>
-        <w:t>mysql</w:t>
-      </w:r>
-      <w:proofErr w:type="spellEnd"/>
-      <w:r>
-        <w:t xml:space="preserve"> on instance.</w:t>
+        <w:t>Connected website to mysql on instance.</w:t>
       </w:r>
     </w:p>
     <w:p>
@@ -6260,15 +5611,7 @@
         </w:numPr>
       </w:pPr>
       <w:r>
-        <w:t xml:space="preserve">Made </w:t>
-      </w:r>
-      <w:proofErr w:type="spellStart"/>
-      <w:r>
-        <w:t>sql</w:t>
-      </w:r>
-      <w:proofErr w:type="spellEnd"/>
-      <w:r>
-        <w:t xml:space="preserve"> statements to encrypt passwords and decrypt them.</w:t>
+        <w:t>Made sql statements to encrypt passwords and decrypt them.</w:t>
       </w:r>
     </w:p>
     <w:p/>
@@ -6315,15 +5658,7 @@
         </w:numPr>
       </w:pPr>
       <w:r>
-        <w:t xml:space="preserve">Wrote code to send data from pi to </w:t>
-      </w:r>
-      <w:proofErr w:type="spellStart"/>
-      <w:r>
-        <w:t>pubnub</w:t>
-      </w:r>
-      <w:proofErr w:type="spellEnd"/>
-      <w:r>
-        <w:t>.</w:t>
+        <w:t>Wrote code to send data from pi to pubnub.</w:t>
       </w:r>
     </w:p>
     <w:p>
@@ -6335,15 +5670,7 @@
         </w:numPr>
       </w:pPr>
       <w:r>
-        <w:t xml:space="preserve">Secured website with SSL encryption using </w:t>
-      </w:r>
-      <w:proofErr w:type="spellStart"/>
-      <w:r>
-        <w:t>cloudflare</w:t>
-      </w:r>
-      <w:proofErr w:type="spellEnd"/>
-      <w:r>
-        <w:t>.</w:t>
+        <w:t>Secured website with SSL encryption using cloudflare.</w:t>
       </w:r>
     </w:p>
     <w:p>

</xml_diff>

<commit_message>
Added Alpha Website Documentation and Contribution
</commit_message>
<xml_diff>
--- a/SETSTATS.docx
+++ b/SETSTATS.docx
@@ -2483,15 +2483,7 @@
       </w:pPr>
       <w:bookmarkStart w:id="2" w:name="_Toc89363094"/>
       <w:r>
-        <w:t xml:space="preserve">What is </w:t>
-      </w:r>
-      <w:proofErr w:type="spellStart"/>
-      <w:r>
-        <w:t>SetStats</w:t>
-      </w:r>
-      <w:proofErr w:type="spellEnd"/>
-      <w:r>
-        <w:t>?</w:t>
+        <w:t>What is SetStats?</w:t>
       </w:r>
       <w:bookmarkEnd w:id="2"/>
     </w:p>
@@ -2507,7 +2499,6 @@
           <w:szCs w:val="21"/>
         </w:rPr>
       </w:pPr>
-      <w:proofErr w:type="spellStart"/>
       <w:r>
         <w:rPr>
           <w:rFonts w:asciiTheme="minorHAnsi" w:hAnsiTheme="minorHAnsi" w:cstheme="minorHAnsi"/>
@@ -2515,9 +2506,8 @@
           <w:sz w:val="21"/>
           <w:szCs w:val="21"/>
         </w:rPr>
-        <w:t>SetStats</w:t>
-      </w:r>
-      <w:proofErr w:type="spellEnd"/>
+        <w:t xml:space="preserve">SetStats is an application created to help everybody improve their form in the gym. Whether you are a new user or a </w:t>
+      </w:r>
       <w:r>
         <w:rPr>
           <w:rFonts w:asciiTheme="minorHAnsi" w:hAnsiTheme="minorHAnsi" w:cstheme="minorHAnsi"/>
@@ -2525,7 +2515,7 @@
           <w:sz w:val="21"/>
           <w:szCs w:val="21"/>
         </w:rPr>
-        <w:t xml:space="preserve"> is an application created to help everybody improve their form in the gym. Whether you are a new user or a </w:t>
+        <w:t>20-year</w:t>
       </w:r>
       <w:r>
         <w:rPr>
@@ -2534,36 +2524,7 @@
           <w:sz w:val="21"/>
           <w:szCs w:val="21"/>
         </w:rPr>
-        <w:t>20-year</w:t>
-      </w:r>
-      <w:r>
-        <w:rPr>
-          <w:rFonts w:asciiTheme="minorHAnsi" w:hAnsiTheme="minorHAnsi" w:cstheme="minorHAnsi"/>
-          <w:color w:val="333333"/>
-          <w:sz w:val="21"/>
-          <w:szCs w:val="21"/>
-        </w:rPr>
-        <w:t xml:space="preserve"> veteran, </w:t>
-      </w:r>
-      <w:proofErr w:type="spellStart"/>
-      <w:r>
-        <w:rPr>
-          <w:rFonts w:asciiTheme="minorHAnsi" w:hAnsiTheme="minorHAnsi" w:cstheme="minorHAnsi"/>
-          <w:color w:val="333333"/>
-          <w:sz w:val="21"/>
-          <w:szCs w:val="21"/>
-        </w:rPr>
-        <w:t>SetStats</w:t>
-      </w:r>
-      <w:proofErr w:type="spellEnd"/>
-      <w:r>
-        <w:rPr>
-          <w:rFonts w:asciiTheme="minorHAnsi" w:hAnsiTheme="minorHAnsi" w:cstheme="minorHAnsi"/>
-          <w:color w:val="333333"/>
-          <w:sz w:val="21"/>
-          <w:szCs w:val="21"/>
-        </w:rPr>
-        <w:t xml:space="preserve"> will surely help you. Trainers can use it to see how their trainees are doing and trainees can use it to find a trainer to watch them.</w:t>
+        <w:t xml:space="preserve"> veteran, SetStats will surely help you. Trainers can use it to see how their trainees are doing and trainees can use it to find a trainer to watch them.</w:t>
       </w:r>
     </w:p>
     <w:p>
@@ -2621,13 +2582,8 @@
           <w:numId w:val="3"/>
         </w:numPr>
       </w:pPr>
-      <w:proofErr w:type="spellStart"/>
-      <w:r>
-        <w:t>SetStats</w:t>
-      </w:r>
-      <w:proofErr w:type="spellEnd"/>
-      <w:r>
-        <w:t xml:space="preserve"> hope to avoid injury by making sure lifters are not lifting too heavy or with incorrect form.</w:t>
+      <w:r>
+        <w:t>SetStats hope to avoid injury by making sure lifters are not lifting too heavy or with incorrect form.</w:t>
       </w:r>
     </w:p>
     <w:p>
@@ -2639,29 +2595,13 @@
         </w:numPr>
       </w:pPr>
       <w:r>
-        <w:t xml:space="preserve">Trainers should be able to see </w:t>
-      </w:r>
-      <w:proofErr w:type="gramStart"/>
-      <w:r>
-        <w:t>all of</w:t>
-      </w:r>
-      <w:proofErr w:type="gramEnd"/>
-      <w:r>
-        <w:t xml:space="preserve"> their </w:t>
+        <w:t xml:space="preserve">Trainers should be able to see all of their </w:t>
       </w:r>
       <w:r>
         <w:t>trainees’</w:t>
       </w:r>
       <w:r>
-        <w:t xml:space="preserve"> stats and with the help of </w:t>
-      </w:r>
-      <w:proofErr w:type="spellStart"/>
-      <w:r>
-        <w:t>SetStats</w:t>
-      </w:r>
-      <w:proofErr w:type="spellEnd"/>
-      <w:r>
-        <w:t xml:space="preserve"> they will have a better idea of how the trainee can improve their training</w:t>
+        <w:t xml:space="preserve"> stats and with the help of SetStats they will have a better idea of how the trainee can improve their training</w:t>
       </w:r>
     </w:p>
     <w:p>
@@ -2669,13 +2609,8 @@
         <w:pStyle w:val="Heading2"/>
       </w:pPr>
       <w:bookmarkStart w:id="4" w:name="_Toc89363096"/>
-      <w:proofErr w:type="spellStart"/>
-      <w:r>
-        <w:t>Github</w:t>
-      </w:r>
-      <w:proofErr w:type="spellEnd"/>
-      <w:r>
-        <w:t xml:space="preserve"> Link:</w:t>
+      <w:r>
+        <w:t>Github Link:</w:t>
       </w:r>
       <w:bookmarkEnd w:id="4"/>
     </w:p>
@@ -2785,15 +2720,7 @@
         <w:t xml:space="preserve"> whilst also having low power consumption.</w:t>
       </w:r>
       <w:r>
-        <w:t xml:space="preserve"> It will collect, </w:t>
-      </w:r>
-      <w:proofErr w:type="gramStart"/>
-      <w:r>
-        <w:t>process</w:t>
-      </w:r>
-      <w:proofErr w:type="gramEnd"/>
-      <w:r>
-        <w:t xml:space="preserve"> and further send the sensor data to a database on the Amazon Web Services, where it will be stored for later use.</w:t>
+        <w:t xml:space="preserve"> It will collect, process and further send the sensor data to a database on the Amazon Web Services, where it will be stored for later use.</w:t>
       </w:r>
     </w:p>
     <w:p>
@@ -2848,15 +2775,7 @@
         <w:pStyle w:val="ListParagraph"/>
       </w:pPr>
       <w:r>
-        <w:t xml:space="preserve">If the sway is measured to be &lt;= 2 cm and &gt;= -2 cm, it is considered perfect/safe. Otherwise, if it measures &gt; 2 cm but &lt; 4 cm and vice versa with negative values, it is considered okay/good and finally if it reads anything &gt; 4 cm or &lt; -4 cm, it is a </w:t>
-      </w:r>
-      <w:proofErr w:type="gramStart"/>
-      <w:r>
-        <w:t>fail</w:t>
-      </w:r>
-      <w:proofErr w:type="gramEnd"/>
-      <w:r>
-        <w:t>.</w:t>
+        <w:t>If the sway is measured to be &lt;= 2 cm and &gt;= -2 cm, it is considered perfect/safe. Otherwise, if it measures &gt; 2 cm but &lt; 4 cm and vice versa with negative values, it is considered okay/good and finally if it reads anything &gt; 4 cm or &lt; -4 cm, it is a fail.</w:t>
       </w:r>
     </w:p>
     <w:p>
@@ -3052,21 +2971,12 @@
           <w:numId w:val="1"/>
         </w:numPr>
       </w:pPr>
-      <w:proofErr w:type="spellStart"/>
-      <w:r>
-        <w:rPr>
-          <w:b/>
-          <w:bCs/>
-        </w:rPr>
-        <w:t>Peizo</w:t>
-      </w:r>
-      <w:proofErr w:type="spellEnd"/>
-      <w:r>
-        <w:rPr>
-          <w:b/>
-          <w:bCs/>
-        </w:rPr>
-        <w:t xml:space="preserve"> Buzzer – </w:t>
+      <w:r>
+        <w:rPr>
+          <w:b/>
+          <w:bCs/>
+        </w:rPr>
+        <w:t xml:space="preserve">Peizo Buzzer – </w:t>
       </w:r>
       <w:r>
         <w:t>The buzzer is being used to alert the user if the lift becomes bad i.e., the accelerometer reads in data &gt; 4 cm or &lt; -4 cm.</w:t>
@@ -3086,55 +2996,7 @@
           <w:i/>
           <w:iCs/>
         </w:rPr>
-        <w:t>"Piezo buzzers are simple devices that can generate basic beeps and tones</w:t>
-      </w:r>
-      <w:proofErr w:type="gramStart"/>
-      <w:r>
-        <w:rPr>
-          <w:i/>
-          <w:iCs/>
-        </w:rPr>
-        <w:t>.  </w:t>
-      </w:r>
-      <w:proofErr w:type="gramEnd"/>
-      <w:r>
-        <w:rPr>
-          <w:i/>
-          <w:iCs/>
-        </w:rPr>
-        <w:t>They work by using a piezo crystal, a special material that changes shape when voltage is applied to it</w:t>
-      </w:r>
-      <w:proofErr w:type="gramStart"/>
-      <w:r>
-        <w:rPr>
-          <w:i/>
-          <w:iCs/>
-        </w:rPr>
-        <w:t>.  </w:t>
-      </w:r>
-      <w:proofErr w:type="gramEnd"/>
-      <w:r>
-        <w:rPr>
-          <w:i/>
-          <w:iCs/>
-        </w:rPr>
-        <w:t>If the crystal pushes against a diaphragm, like a tiny speaker cone, it can generate a pressure wave which the human ear picks up as sound</w:t>
-      </w:r>
-      <w:proofErr w:type="gramStart"/>
-      <w:r>
-        <w:rPr>
-          <w:i/>
-          <w:iCs/>
-        </w:rPr>
-        <w:t>.  </w:t>
-      </w:r>
-      <w:proofErr w:type="gramEnd"/>
-      <w:r>
-        <w:rPr>
-          <w:i/>
-          <w:iCs/>
-        </w:rPr>
-        <w:t>Simple change the frequency of the voltage sent to the piezo and it will start generating sounds by changing shape very quickly!"</w:t>
+        <w:t>"Piezo buzzers are simple devices that can generate basic beeps and tones.  They work by using a piezo crystal, a special material that changes shape when voltage is applied to it.  If the crystal pushes against a diaphragm, like a tiny speaker cone, it can generate a pressure wave which the human ear picks up as sound.  Simple change the frequency of the voltage sent to the piezo and it will start generating sounds by changing shape very quickly!"</w:t>
       </w:r>
     </w:p>
     <w:p>
@@ -3189,23 +3051,7 @@
           <w:b/>
           <w:bCs/>
         </w:rPr>
-        <w:t xml:space="preserve">Power Bank (5000 </w:t>
-      </w:r>
-      <w:proofErr w:type="spellStart"/>
-      <w:r>
-        <w:rPr>
-          <w:b/>
-          <w:bCs/>
-        </w:rPr>
-        <w:t>mAh</w:t>
-      </w:r>
-      <w:proofErr w:type="spellEnd"/>
-      <w:r>
-        <w:rPr>
-          <w:b/>
-          <w:bCs/>
-        </w:rPr>
-        <w:t xml:space="preserve">) </w:t>
+        <w:t xml:space="preserve">Power Bank (5000 mAh) </w:t>
       </w:r>
       <w:r>
         <w:t>– the power source which will be connected via micro-USB</w:t>
@@ -3293,23 +3139,7 @@
           <w:b/>
           <w:bCs/>
         </w:rPr>
-        <w:t xml:space="preserve">ow </w:t>
-      </w:r>
-      <w:proofErr w:type="gramStart"/>
-      <w:r>
-        <w:rPr>
-          <w:b/>
-          <w:bCs/>
-        </w:rPr>
-        <w:t>we will</w:t>
-      </w:r>
-      <w:proofErr w:type="gramEnd"/>
-      <w:r>
-        <w:rPr>
-          <w:b/>
-          <w:bCs/>
-        </w:rPr>
-        <w:t xml:space="preserve"> power it and how we will connect it to the internet</w:t>
+        <w:t>ow we will power it and how we will connect it to the internet</w:t>
       </w:r>
       <w:r>
         <w:rPr>
@@ -3364,15 +3194,7 @@
         <w:t xml:space="preserve"> It </w:t>
       </w:r>
       <w:r>
-        <w:t xml:space="preserve">would be mobile </w:t>
-      </w:r>
-      <w:proofErr w:type="gramStart"/>
-      <w:r>
-        <w:t>as long as</w:t>
-      </w:r>
-      <w:proofErr w:type="gramEnd"/>
-      <w:r>
-        <w:t xml:space="preserve"> you’re connected to a phone’s hotspot.</w:t>
+        <w:t>would be mobile as long as you’re connected to a phone’s hotspot.</w:t>
       </w:r>
     </w:p>
     <w:p/>
@@ -3561,50 +3383,10 @@
     </w:p>
     <w:p>
       <w:r>
-        <w:t xml:space="preserve">The client requests a login, the login request is then sent onto the server and the server sends back </w:t>
-      </w:r>
-      <w:proofErr w:type="spellStart"/>
-      <w:r>
-        <w:t>it’s</w:t>
-      </w:r>
-      <w:proofErr w:type="spellEnd"/>
-      <w:r>
-        <w:t xml:space="preserve"> response, which is either login success or login failure. The user was returned a login fail, so now the user decided to register, the client sends a register </w:t>
-      </w:r>
-      <w:proofErr w:type="gramStart"/>
-      <w:r>
-        <w:t>request</w:t>
-      </w:r>
-      <w:proofErr w:type="gramEnd"/>
-      <w:r>
-        <w:t xml:space="preserve"> and the server sends back a register success. Along with this, the client sends a message to </w:t>
-      </w:r>
-      <w:proofErr w:type="spellStart"/>
-      <w:r>
-        <w:t>pubnub</w:t>
-      </w:r>
-      <w:proofErr w:type="spellEnd"/>
-      <w:r>
-        <w:t xml:space="preserve"> saying the user has registered. Now the user is logged in and starts a session, in the session the user clicks start lift, the client sends a request au</w:t>
-      </w:r>
-      <w:r>
-        <w:t xml:space="preserve">th key to the server which then sends on the same request to </w:t>
-      </w:r>
-      <w:proofErr w:type="spellStart"/>
-      <w:r>
-        <w:t>pubnub</w:t>
-      </w:r>
-      <w:proofErr w:type="spellEnd"/>
-      <w:r>
-        <w:t xml:space="preserve">, who then ends back </w:t>
-      </w:r>
-      <w:proofErr w:type="gramStart"/>
-      <w:r>
-        <w:t>a</w:t>
-      </w:r>
-      <w:proofErr w:type="gramEnd"/>
-      <w:r>
-        <w:t xml:space="preserve"> </w:t>
+        <w:t>The client requests a login, the login request is then sent onto the server and the server sends back it’s response, which is either login success or login failure. The user was returned a login fail, so now the user decided to register, the client sends a register request and the server sends back a register success. Along with this, the client sends a message to pubnub saying the user has registered. Now the user is logged in and starts a session, in the session the user clicks start lift, the client sends a request au</w:t>
+      </w:r>
+      <w:r>
+        <w:t xml:space="preserve">th key to the server which then sends on the same request to pubnub, who then ends back a </w:t>
       </w:r>
       <w:r>
         <w:t>auth key to the server and from the server then back to the client.</w:t>
@@ -3613,39 +3395,7 @@
         <w:t xml:space="preserve"> Clicking the lift button also </w:t>
       </w:r>
       <w:r>
-        <w:t xml:space="preserve">sends a message to </w:t>
-      </w:r>
-      <w:proofErr w:type="spellStart"/>
-      <w:r>
-        <w:t>pubnub</w:t>
-      </w:r>
-      <w:proofErr w:type="spellEnd"/>
-      <w:r>
-        <w:t xml:space="preserve">, which will then send a message to the raspberry pi to start the sensors. Now the pi sensors will send </w:t>
-      </w:r>
-      <w:proofErr w:type="gramStart"/>
-      <w:r>
-        <w:t>it’s</w:t>
-      </w:r>
-      <w:proofErr w:type="gramEnd"/>
-      <w:r>
-        <w:t xml:space="preserve"> sensor data to </w:t>
-      </w:r>
-      <w:proofErr w:type="spellStart"/>
-      <w:r>
-        <w:t>pubnub</w:t>
-      </w:r>
-      <w:proofErr w:type="spellEnd"/>
-      <w:r>
-        <w:t xml:space="preserve">, which will then send on the data to the server and then to the client. The client will see the sensor data and once the stop button is clicked it will send a message through </w:t>
-      </w:r>
-      <w:proofErr w:type="spellStart"/>
-      <w:r>
-        <w:t>pubnub</w:t>
-      </w:r>
-      <w:proofErr w:type="spellEnd"/>
-      <w:r>
-        <w:t xml:space="preserve"> to the pi sensors to stop the sensors hence stopping the data being sent. The necessary data will then be sent to the server to be saved to the database and a message will be sent back from the server declaring if the data was saved or failed to save.</w:t>
+        <w:t>sends a message to pubnub, which will then send a message to the raspberry pi to start the sensors. Now the pi sensors will send it’s sensor data to pubnub, which will then send on the data to the server and then to the client. The client will see the sensor data and once the stop button is clicked it will send a message through pubnub to the pi sensors to stop the sensors hence stopping the data being sent. The necessary data will then be sent to the server to be saved to the database and a message will be sent back from the server declaring if the data was saved or failed to save.</w:t>
       </w:r>
     </w:p>
     <w:p>
@@ -3832,11 +3582,9 @@
       <w:r>
         <w:t xml:space="preserve">will be sent to </w:t>
       </w:r>
-      <w:proofErr w:type="spellStart"/>
       <w:r>
         <w:t>pubnub</w:t>
       </w:r>
-      <w:proofErr w:type="spellEnd"/>
       <w:r>
         <w:t>, through the website we grab the data and display it on the website and then save it to our database that is on the AWS instance.</w:t>
       </w:r>
@@ -3943,15 +3691,7 @@
     </w:p>
     <w:p>
       <w:r>
-        <w:t xml:space="preserve">In order to make sure the data is encrypted when sending and handling through </w:t>
-      </w:r>
-      <w:proofErr w:type="spellStart"/>
-      <w:r>
-        <w:t>pubnub</w:t>
-      </w:r>
-      <w:proofErr w:type="spellEnd"/>
-      <w:r>
-        <w:t xml:space="preserve"> we are using a cypher key.</w:t>
+        <w:t>In order to make sure the data is encrypted when sending and handling through pubnub we are using a cypher key.</w:t>
       </w:r>
     </w:p>
     <w:p/>
@@ -4106,46 +3846,47 @@
           <w:color w:val="000000"/>
           <w:lang w:eastAsia="en-IE"/>
         </w:rPr>
-        <w:t xml:space="preserve">The trainee table contains all the information of the regular user who uses the application. They have their own id and </w:t>
-      </w:r>
-      <w:proofErr w:type="gramStart"/>
-      <w:r>
+        <w:t>The trainee table contains all the information of the regular user who uses the application. They have their own id and linked to them is a trainer id, but they don’t necessarily have to have a trainer. Their password will be hashed for security. You will be able to access all the data for each user through their unique trainee id.</w:t>
+      </w:r>
+    </w:p>
+    <w:p>
+      <w:pPr>
+        <w:shd w:val="clear" w:color="auto" w:fill="FFFFFF"/>
+        <w:spacing w:after="158" w:line="240" w:lineRule="auto"/>
         <w:rPr>
           <w:rFonts w:eastAsia="Times New Roman" w:cstheme="minorHAnsi"/>
           <w:color w:val="000000"/>
           <w:lang w:eastAsia="en-IE"/>
         </w:rPr>
-        <w:t>linked</w:t>
-      </w:r>
-      <w:proofErr w:type="gramEnd"/>
-      <w:r>
+      </w:pPr>
+      <w:r>
+        <w:rPr>
+          <w:rFonts w:eastAsia="Times New Roman" w:cstheme="minorHAnsi"/>
+          <w:b/>
+          <w:bCs/>
+          <w:color w:val="000000"/>
+          <w:lang w:eastAsia="en-IE"/>
+        </w:rPr>
+        <w:t>Trainer Table:</w:t>
+      </w:r>
+    </w:p>
+    <w:p>
+      <w:pPr>
+        <w:shd w:val="clear" w:color="auto" w:fill="FFFFFF"/>
+        <w:spacing w:after="158" w:line="240" w:lineRule="auto"/>
         <w:rPr>
           <w:rFonts w:eastAsia="Times New Roman" w:cstheme="minorHAnsi"/>
           <w:color w:val="000000"/>
           <w:lang w:eastAsia="en-IE"/>
         </w:rPr>
-        <w:t xml:space="preserve"> to them is a trainer id, but they don’t necessarily have to have a trainer. Their password will be hashed for security. You will be able to access all the data for each user through their unique trainee id.</w:t>
-      </w:r>
-    </w:p>
-    <w:p>
-      <w:pPr>
-        <w:shd w:val="clear" w:color="auto" w:fill="FFFFFF"/>
-        <w:spacing w:after="158" w:line="240" w:lineRule="auto"/>
+      </w:pPr>
+      <w:r>
         <w:rPr>
           <w:rFonts w:eastAsia="Times New Roman" w:cstheme="minorHAnsi"/>
           <w:color w:val="000000"/>
           <w:lang w:eastAsia="en-IE"/>
         </w:rPr>
-      </w:pPr>
-      <w:r>
-        <w:rPr>
-          <w:rFonts w:eastAsia="Times New Roman" w:cstheme="minorHAnsi"/>
-          <w:b/>
-          <w:bCs/>
-          <w:color w:val="000000"/>
-          <w:lang w:eastAsia="en-IE"/>
-        </w:rPr>
-        <w:t>Trainer Table:</w:t>
+        <w:t>The trainer table contains all of the data of a trainer who uses the app. The trainer can have multiple trainees and we can use sql to grab them uses the foreign trainer_id in the trainee table. With this you can then view the history of each trainee so the trainer will be able to view the progress of their trainee.</w:t>
       </w:r>
     </w:p>
     <w:p>
@@ -4161,299 +3902,72 @@
       <w:r>
         <w:rPr>
           <w:rFonts w:eastAsia="Times New Roman" w:cstheme="minorHAnsi"/>
+          <w:b/>
+          <w:bCs/>
           <w:color w:val="000000"/>
           <w:lang w:eastAsia="en-IE"/>
         </w:rPr>
-        <w:t xml:space="preserve">The trainer table contains </w:t>
-      </w:r>
-      <w:proofErr w:type="gramStart"/>
-      <w:r>
+        <w:t>Current Session Table:</w:t>
+      </w:r>
+    </w:p>
+    <w:p>
+      <w:pPr>
+        <w:shd w:val="clear" w:color="auto" w:fill="FFFFFF"/>
+        <w:spacing w:after="158" w:line="240" w:lineRule="auto"/>
         <w:rPr>
           <w:rFonts w:eastAsia="Times New Roman" w:cstheme="minorHAnsi"/>
           <w:color w:val="000000"/>
           <w:lang w:eastAsia="en-IE"/>
         </w:rPr>
-        <w:t>all of</w:t>
-      </w:r>
-      <w:proofErr w:type="gramEnd"/>
+      </w:pPr>
       <w:r>
         <w:rPr>
           <w:rFonts w:eastAsia="Times New Roman" w:cstheme="minorHAnsi"/>
           <w:color w:val="000000"/>
           <w:lang w:eastAsia="en-IE"/>
         </w:rPr>
-        <w:t xml:space="preserve"> the data of a trainer who uses the app. The trainer can have multiple trainees and we can use </w:t>
-      </w:r>
-      <w:proofErr w:type="spellStart"/>
-      <w:r>
+        <w:t>The lift details table will contain the data for a specific trainees current lift, the x and y will be updated a lot as the user moves the bar, while the rep, set and time will change on a slower pace but still quickly enough. The data will help us for the history page of the trainee so they can see when they trained.</w:t>
+      </w:r>
+    </w:p>
+    <w:p>
+      <w:pPr>
+        <w:shd w:val="clear" w:color="auto" w:fill="FFFFFF"/>
+        <w:spacing w:after="158" w:line="240" w:lineRule="auto"/>
         <w:rPr>
           <w:rFonts w:eastAsia="Times New Roman" w:cstheme="minorHAnsi"/>
           <w:color w:val="000000"/>
           <w:lang w:eastAsia="en-IE"/>
         </w:rPr>
-        <w:t>sql</w:t>
-      </w:r>
-      <w:proofErr w:type="spellEnd"/>
-      <w:r>
+      </w:pPr>
+      <w:r>
+        <w:rPr>
+          <w:rFonts w:eastAsia="Times New Roman" w:cstheme="minorHAnsi"/>
+          <w:b/>
+          <w:bCs/>
+          <w:color w:val="000000"/>
+          <w:lang w:eastAsia="en-IE"/>
+        </w:rPr>
+        <w:lastRenderedPageBreak/>
+        <w:t>Current Lift Table:</w:t>
+      </w:r>
+    </w:p>
+    <w:p>
+      <w:pPr>
+        <w:shd w:val="clear" w:color="auto" w:fill="FFFFFF"/>
+        <w:spacing w:after="158" w:line="240" w:lineRule="auto"/>
         <w:rPr>
           <w:rFonts w:eastAsia="Times New Roman" w:cstheme="minorHAnsi"/>
           <w:color w:val="000000"/>
           <w:lang w:eastAsia="en-IE"/>
         </w:rPr>
-        <w:t xml:space="preserve"> to grab them uses the foreign </w:t>
-      </w:r>
-      <w:proofErr w:type="spellStart"/>
+      </w:pPr>
       <w:r>
         <w:rPr>
           <w:rFonts w:eastAsia="Times New Roman" w:cstheme="minorHAnsi"/>
           <w:color w:val="000000"/>
           <w:lang w:eastAsia="en-IE"/>
         </w:rPr>
-        <w:t>trainer_id</w:t>
-      </w:r>
-      <w:proofErr w:type="spellEnd"/>
-      <w:r>
-        <w:rPr>
-          <w:rFonts w:eastAsia="Times New Roman" w:cstheme="minorHAnsi"/>
-          <w:color w:val="000000"/>
-          <w:lang w:eastAsia="en-IE"/>
-        </w:rPr>
-        <w:t xml:space="preserve"> in the trainee table. With this you can then view the history of each trainee so the trainer will be able to view the progress of their trainee.</w:t>
-      </w:r>
-    </w:p>
-    <w:p>
-      <w:pPr>
-        <w:shd w:val="clear" w:color="auto" w:fill="FFFFFF"/>
-        <w:spacing w:after="158" w:line="240" w:lineRule="auto"/>
-        <w:rPr>
-          <w:rFonts w:eastAsia="Times New Roman" w:cstheme="minorHAnsi"/>
-          <w:color w:val="000000"/>
-          <w:lang w:eastAsia="en-IE"/>
-        </w:rPr>
-      </w:pPr>
-      <w:r>
-        <w:rPr>
-          <w:rFonts w:eastAsia="Times New Roman" w:cstheme="minorHAnsi"/>
-          <w:b/>
-          <w:bCs/>
-          <w:color w:val="000000"/>
-          <w:lang w:eastAsia="en-IE"/>
-        </w:rPr>
-        <w:t>Current Session Table:</w:t>
-      </w:r>
-    </w:p>
-    <w:p>
-      <w:pPr>
-        <w:shd w:val="clear" w:color="auto" w:fill="FFFFFF"/>
-        <w:spacing w:after="158" w:line="240" w:lineRule="auto"/>
-        <w:rPr>
-          <w:rFonts w:eastAsia="Times New Roman" w:cstheme="minorHAnsi"/>
-          <w:color w:val="000000"/>
-          <w:lang w:eastAsia="en-IE"/>
-        </w:rPr>
-      </w:pPr>
-      <w:r>
-        <w:rPr>
-          <w:rFonts w:eastAsia="Times New Roman" w:cstheme="minorHAnsi"/>
-          <w:color w:val="000000"/>
-          <w:lang w:eastAsia="en-IE"/>
-        </w:rPr>
-        <w:t xml:space="preserve">The lift details table will contain the data for a specific </w:t>
-      </w:r>
-      <w:proofErr w:type="gramStart"/>
-      <w:r>
-        <w:rPr>
-          <w:rFonts w:eastAsia="Times New Roman" w:cstheme="minorHAnsi"/>
-          <w:color w:val="000000"/>
-          <w:lang w:eastAsia="en-IE"/>
-        </w:rPr>
-        <w:t>trainees</w:t>
-      </w:r>
-      <w:proofErr w:type="gramEnd"/>
-      <w:r>
-        <w:rPr>
-          <w:rFonts w:eastAsia="Times New Roman" w:cstheme="minorHAnsi"/>
-          <w:color w:val="000000"/>
-          <w:lang w:eastAsia="en-IE"/>
-        </w:rPr>
-        <w:t xml:space="preserve"> current lift, the x and y will be updated a lot as the user moves the bar, while the rep, set and time will change on a slower pace but still quickly enough. The data will help us for the history page of the trainee so they can see when they trained.</w:t>
-      </w:r>
-    </w:p>
-    <w:p>
-      <w:pPr>
-        <w:shd w:val="clear" w:color="auto" w:fill="FFFFFF"/>
-        <w:spacing w:after="158" w:line="240" w:lineRule="auto"/>
-        <w:rPr>
-          <w:rFonts w:eastAsia="Times New Roman" w:cstheme="minorHAnsi"/>
-          <w:color w:val="000000"/>
-          <w:lang w:eastAsia="en-IE"/>
-        </w:rPr>
-      </w:pPr>
-      <w:r>
-        <w:rPr>
-          <w:rFonts w:eastAsia="Times New Roman" w:cstheme="minorHAnsi"/>
-          <w:b/>
-          <w:bCs/>
-          <w:color w:val="000000"/>
-          <w:lang w:eastAsia="en-IE"/>
-        </w:rPr>
-        <w:lastRenderedPageBreak/>
-        <w:t>Current Lift Table:</w:t>
-      </w:r>
-    </w:p>
-    <w:p>
-      <w:pPr>
-        <w:shd w:val="clear" w:color="auto" w:fill="FFFFFF"/>
-        <w:spacing w:after="158" w:line="240" w:lineRule="auto"/>
-        <w:rPr>
-          <w:rFonts w:eastAsia="Times New Roman" w:cstheme="minorHAnsi"/>
-          <w:color w:val="000000"/>
-          <w:lang w:eastAsia="en-IE"/>
-        </w:rPr>
-      </w:pPr>
-      <w:proofErr w:type="gramStart"/>
-      <w:r>
-        <w:rPr>
-          <w:rFonts w:eastAsia="Times New Roman" w:cstheme="minorHAnsi"/>
-          <w:color w:val="000000"/>
-          <w:lang w:eastAsia="en-IE"/>
-        </w:rPr>
-        <w:t>At the moment</w:t>
-      </w:r>
-      <w:proofErr w:type="gramEnd"/>
-      <w:r>
-        <w:rPr>
-          <w:rFonts w:eastAsia="Times New Roman" w:cstheme="minorHAnsi"/>
-          <w:color w:val="000000"/>
-          <w:lang w:eastAsia="en-IE"/>
-        </w:rPr>
-        <w:t xml:space="preserve"> the </w:t>
-      </w:r>
-      <w:proofErr w:type="spellStart"/>
-      <w:r>
-        <w:rPr>
-          <w:rFonts w:eastAsia="Times New Roman" w:cstheme="minorHAnsi"/>
-          <w:color w:val="000000"/>
-          <w:lang w:eastAsia="en-IE"/>
-        </w:rPr>
-        <w:t>xy</w:t>
-      </w:r>
-      <w:proofErr w:type="spellEnd"/>
-      <w:r>
-        <w:rPr>
-          <w:rFonts w:eastAsia="Times New Roman" w:cstheme="minorHAnsi"/>
-          <w:color w:val="000000"/>
-          <w:lang w:eastAsia="en-IE"/>
-        </w:rPr>
-        <w:t xml:space="preserve"> is stored in geometry </w:t>
-      </w:r>
-      <w:proofErr w:type="spellStart"/>
-      <w:r>
-        <w:rPr>
-          <w:rFonts w:eastAsia="Times New Roman" w:cstheme="minorHAnsi"/>
-          <w:color w:val="000000"/>
-          <w:lang w:eastAsia="en-IE"/>
-        </w:rPr>
-        <w:t>LineString</w:t>
-      </w:r>
-      <w:proofErr w:type="spellEnd"/>
-      <w:r>
-        <w:rPr>
-          <w:rFonts w:eastAsia="Times New Roman" w:cstheme="minorHAnsi"/>
-          <w:color w:val="000000"/>
-          <w:lang w:eastAsia="en-IE"/>
-        </w:rPr>
-        <w:t xml:space="preserve"> which means a real-time graph is not possible right now.  The </w:t>
-      </w:r>
-      <w:proofErr w:type="spellStart"/>
-      <w:r>
-        <w:rPr>
-          <w:rFonts w:eastAsia="Times New Roman" w:cstheme="minorHAnsi"/>
-          <w:color w:val="000000"/>
-          <w:lang w:eastAsia="en-IE"/>
-        </w:rPr>
-        <w:t>lift_id</w:t>
-      </w:r>
-      <w:proofErr w:type="spellEnd"/>
-      <w:r>
-        <w:rPr>
-          <w:rFonts w:eastAsia="Times New Roman" w:cstheme="minorHAnsi"/>
-          <w:color w:val="000000"/>
-          <w:lang w:eastAsia="en-IE"/>
-        </w:rPr>
-        <w:t xml:space="preserve"> is how we link the </w:t>
-      </w:r>
-      <w:proofErr w:type="spellStart"/>
-      <w:r>
-        <w:rPr>
-          <w:rFonts w:eastAsia="Times New Roman" w:cstheme="minorHAnsi"/>
-          <w:color w:val="000000"/>
-          <w:lang w:eastAsia="en-IE"/>
-        </w:rPr>
-        <w:t>currents_session</w:t>
-      </w:r>
-      <w:proofErr w:type="spellEnd"/>
-      <w:r>
-        <w:rPr>
-          <w:rFonts w:eastAsia="Times New Roman" w:cstheme="minorHAnsi"/>
-          <w:color w:val="000000"/>
-          <w:lang w:eastAsia="en-IE"/>
-        </w:rPr>
-        <w:t xml:space="preserve"> table and we use the </w:t>
-      </w:r>
-      <w:proofErr w:type="spellStart"/>
-      <w:r>
-        <w:rPr>
-          <w:rFonts w:eastAsia="Times New Roman" w:cstheme="minorHAnsi"/>
-          <w:color w:val="000000"/>
-          <w:lang w:eastAsia="en-IE"/>
-        </w:rPr>
-        <w:t>lift_id</w:t>
-      </w:r>
-      <w:proofErr w:type="spellEnd"/>
-      <w:r>
-        <w:rPr>
-          <w:rFonts w:eastAsia="Times New Roman" w:cstheme="minorHAnsi"/>
-          <w:color w:val="000000"/>
-          <w:lang w:eastAsia="en-IE"/>
-        </w:rPr>
-        <w:t xml:space="preserve"> to determine which lift it is in each rep. After each lift is </w:t>
-      </w:r>
-      <w:proofErr w:type="gramStart"/>
-      <w:r>
-        <w:rPr>
-          <w:rFonts w:eastAsia="Times New Roman" w:cstheme="minorHAnsi"/>
-          <w:color w:val="000000"/>
-          <w:lang w:eastAsia="en-IE"/>
-        </w:rPr>
-        <w:t>completed</w:t>
-      </w:r>
-      <w:proofErr w:type="gramEnd"/>
-      <w:r>
-        <w:rPr>
-          <w:rFonts w:eastAsia="Times New Roman" w:cstheme="minorHAnsi"/>
-          <w:color w:val="000000"/>
-          <w:lang w:eastAsia="en-IE"/>
-        </w:rPr>
-        <w:t xml:space="preserve"> the data is stored in </w:t>
-      </w:r>
-      <w:proofErr w:type="spellStart"/>
-      <w:r>
-        <w:rPr>
-          <w:rFonts w:eastAsia="Times New Roman" w:cstheme="minorHAnsi"/>
-          <w:color w:val="000000"/>
-          <w:lang w:eastAsia="en-IE"/>
-        </w:rPr>
-        <w:t>xy</w:t>
-      </w:r>
-      <w:proofErr w:type="spellEnd"/>
-      <w:r>
-        <w:rPr>
-          <w:rFonts w:eastAsia="Times New Roman" w:cstheme="minorHAnsi"/>
-          <w:color w:val="000000"/>
-          <w:lang w:eastAsia="en-IE"/>
-        </w:rPr>
-        <w:t>.</w:t>
+        <w:t>At the moment the xy is stored in geometry LineString which means a real-time graph is not possible right now.  The lift_id is how we link the currents_session table and we use the lift_id to determine which lift it is in each rep. After each lift is completed the data is stored in xy.</w:t>
       </w:r>
     </w:p>
     <w:p>
@@ -4572,341 +4086,125 @@
           <w:color w:val="000000"/>
           <w:lang w:eastAsia="en-IE"/>
         </w:rPr>
-        <w:t xml:space="preserve">seful data from the </w:t>
-      </w:r>
-      <w:proofErr w:type="spellStart"/>
-      <w:r>
+        <w:t>seful data from the current_session and current_lift table are stored here after there session is done.</w:t>
+      </w:r>
+    </w:p>
+    <w:p>
+      <w:pPr>
+        <w:pStyle w:val="Title"/>
+        <w:jc w:val="center"/>
+        <w:rPr>
+          <w:b/>
+          <w:bCs/>
+        </w:rPr>
+      </w:pPr>
+    </w:p>
+    <w:p>
+      <w:pPr>
+        <w:pStyle w:val="Heading1"/>
+      </w:pPr>
+      <w:bookmarkStart w:id="11" w:name="_Toc89363103"/>
+      <w:r>
+        <w:t xml:space="preserve">Database </w:t>
+      </w:r>
+      <w:r>
+        <w:t>Implementation</w:t>
+      </w:r>
+      <w:r>
+        <w:t>:</w:t>
+      </w:r>
+      <w:bookmarkEnd w:id="11"/>
+    </w:p>
+    <w:p>
+      <w:pPr>
+        <w:shd w:val="clear" w:color="auto" w:fill="FFFFFF"/>
+        <w:spacing w:after="158" w:line="240" w:lineRule="auto"/>
         <w:rPr>
           <w:rFonts w:eastAsia="Times New Roman" w:cstheme="minorHAnsi"/>
           <w:color w:val="000000"/>
           <w:lang w:eastAsia="en-IE"/>
         </w:rPr>
-        <w:t>current_session</w:t>
-      </w:r>
-      <w:proofErr w:type="spellEnd"/>
+      </w:pPr>
       <w:r>
         <w:rPr>
           <w:rFonts w:eastAsia="Times New Roman" w:cstheme="minorHAnsi"/>
           <w:color w:val="000000"/>
           <w:lang w:eastAsia="en-IE"/>
         </w:rPr>
-        <w:t xml:space="preserve"> and </w:t>
-      </w:r>
-      <w:proofErr w:type="spellStart"/>
-      <w:r>
+        <w:t>With the AWS ec2 instance, we use ubuntu which is where we can store the database using the MySql install. With this we also use the secure installation of Mysql so we can disable a feature like anonymous user and also we can create a root password that is hashed. We can have the choice to disable remote logins so that only on the device can we login to the MySql. </w:t>
+      </w:r>
+    </w:p>
+    <w:p>
+      <w:pPr>
+        <w:shd w:val="clear" w:color="auto" w:fill="FFFFFF"/>
+        <w:spacing w:after="158" w:line="240" w:lineRule="auto"/>
         <w:rPr>
           <w:rFonts w:eastAsia="Times New Roman" w:cstheme="minorHAnsi"/>
           <w:color w:val="000000"/>
           <w:lang w:eastAsia="en-IE"/>
         </w:rPr>
-        <w:t>current_lift</w:t>
-      </w:r>
-      <w:proofErr w:type="spellEnd"/>
+      </w:pPr>
       <w:r>
         <w:rPr>
           <w:rFonts w:eastAsia="Times New Roman" w:cstheme="minorHAnsi"/>
           <w:color w:val="000000"/>
           <w:lang w:eastAsia="en-IE"/>
         </w:rPr>
-        <w:t xml:space="preserve"> table are stored here after </w:t>
-      </w:r>
-      <w:proofErr w:type="spellStart"/>
-      <w:r>
+        <w:t>We import the database into MySql and call it "SetStats" with this we can access all the tables and the data inside of them.</w:t>
+      </w:r>
+    </w:p>
+    <w:p>
+      <w:pPr>
+        <w:shd w:val="clear" w:color="auto" w:fill="FFFFFF"/>
+        <w:spacing w:after="158" w:line="240" w:lineRule="auto"/>
         <w:rPr>
           <w:rFonts w:eastAsia="Times New Roman" w:cstheme="minorHAnsi"/>
           <w:color w:val="000000"/>
           <w:lang w:eastAsia="en-IE"/>
         </w:rPr>
-        <w:t>there</w:t>
-      </w:r>
-      <w:proofErr w:type="spellEnd"/>
+      </w:pPr>
       <w:r>
         <w:rPr>
           <w:rFonts w:eastAsia="Times New Roman" w:cstheme="minorHAnsi"/>
           <w:color w:val="000000"/>
           <w:lang w:eastAsia="en-IE"/>
         </w:rPr>
-        <w:t xml:space="preserve"> session is done.</w:t>
-      </w:r>
-    </w:p>
-    <w:p>
-      <w:pPr>
-        <w:pStyle w:val="Title"/>
-        <w:jc w:val="center"/>
-        <w:rPr>
-          <w:b/>
-          <w:bCs/>
-        </w:rPr>
-      </w:pPr>
-    </w:p>
-    <w:p>
-      <w:pPr>
-        <w:pStyle w:val="Heading1"/>
-      </w:pPr>
-      <w:bookmarkStart w:id="11" w:name="_Toc89363103"/>
-      <w:r>
-        <w:t xml:space="preserve">Database </w:t>
-      </w:r>
-      <w:r>
-        <w:t>Implementation</w:t>
-      </w:r>
-      <w:r>
-        <w:t>:</w:t>
-      </w:r>
-      <w:bookmarkEnd w:id="11"/>
-    </w:p>
-    <w:p>
-      <w:pPr>
-        <w:shd w:val="clear" w:color="auto" w:fill="FFFFFF"/>
-        <w:spacing w:after="158" w:line="240" w:lineRule="auto"/>
+        <w:t>Now on the python file for the flask app, we import flask_mysqldb and install this onto the AWS ec2 instance. Usin</w:t>
+      </w:r>
+      <w:r>
         <w:rPr>
           <w:rFonts w:eastAsia="Times New Roman" w:cstheme="minorHAnsi"/>
           <w:color w:val="000000"/>
           <w:lang w:eastAsia="en-IE"/>
         </w:rPr>
-      </w:pPr>
+        <w:t>g</w:t>
+      </w:r>
       <w:r>
         <w:rPr>
           <w:rFonts w:eastAsia="Times New Roman" w:cstheme="minorHAnsi"/>
           <w:color w:val="000000"/>
           <w:lang w:eastAsia="en-IE"/>
         </w:rPr>
-        <w:t xml:space="preserve">With the AWS ec2 instance, we use ubuntu which is where we can store the database using the </w:t>
-      </w:r>
-      <w:proofErr w:type="spellStart"/>
-      <w:r>
+        <w:t xml:space="preserve"> mysqldb we can write into the database once it is connected. We will be putting the queries into the flask app and inserting the data grabbed from the sensors into the database along with user registrations.</w:t>
+      </w:r>
+    </w:p>
+    <w:p>
+      <w:pPr>
+        <w:shd w:val="clear" w:color="auto" w:fill="FFFFFF"/>
+        <w:spacing w:after="158" w:line="240" w:lineRule="auto"/>
         <w:rPr>
           <w:rFonts w:eastAsia="Times New Roman" w:cstheme="minorHAnsi"/>
           <w:color w:val="000000"/>
           <w:lang w:eastAsia="en-IE"/>
         </w:rPr>
-        <w:t>MySql</w:t>
-      </w:r>
-      <w:proofErr w:type="spellEnd"/>
+      </w:pPr>
       <w:r>
         <w:rPr>
           <w:rFonts w:eastAsia="Times New Roman" w:cstheme="minorHAnsi"/>
           <w:color w:val="000000"/>
           <w:lang w:eastAsia="en-IE"/>
         </w:rPr>
-        <w:t xml:space="preserve"> install. With this we also use the secure installation of </w:t>
-      </w:r>
-      <w:proofErr w:type="spellStart"/>
-      <w:r>
-        <w:rPr>
-          <w:rFonts w:eastAsia="Times New Roman" w:cstheme="minorHAnsi"/>
-          <w:color w:val="000000"/>
-          <w:lang w:eastAsia="en-IE"/>
-        </w:rPr>
-        <w:t>Mysql</w:t>
-      </w:r>
-      <w:proofErr w:type="spellEnd"/>
-      <w:r>
-        <w:rPr>
-          <w:rFonts w:eastAsia="Times New Roman" w:cstheme="minorHAnsi"/>
-          <w:color w:val="000000"/>
-          <w:lang w:eastAsia="en-IE"/>
-        </w:rPr>
-        <w:t xml:space="preserve"> so we can disable a feature like anonymous user and </w:t>
-      </w:r>
-      <w:proofErr w:type="gramStart"/>
-      <w:r>
-        <w:rPr>
-          <w:rFonts w:eastAsia="Times New Roman" w:cstheme="minorHAnsi"/>
-          <w:color w:val="000000"/>
-          <w:lang w:eastAsia="en-IE"/>
-        </w:rPr>
-        <w:t>also</w:t>
-      </w:r>
-      <w:proofErr w:type="gramEnd"/>
-      <w:r>
-        <w:rPr>
-          <w:rFonts w:eastAsia="Times New Roman" w:cstheme="minorHAnsi"/>
-          <w:color w:val="000000"/>
-          <w:lang w:eastAsia="en-IE"/>
-        </w:rPr>
-        <w:t xml:space="preserve"> we can create a root password that is hashed. We can have the choice to disable remote logins so that only on the device can we login to the </w:t>
-      </w:r>
-      <w:proofErr w:type="spellStart"/>
-      <w:r>
-        <w:rPr>
-          <w:rFonts w:eastAsia="Times New Roman" w:cstheme="minorHAnsi"/>
-          <w:color w:val="000000"/>
-          <w:lang w:eastAsia="en-IE"/>
-        </w:rPr>
-        <w:t>MySql</w:t>
-      </w:r>
-      <w:proofErr w:type="spellEnd"/>
-      <w:r>
-        <w:rPr>
-          <w:rFonts w:eastAsia="Times New Roman" w:cstheme="minorHAnsi"/>
-          <w:color w:val="000000"/>
-          <w:lang w:eastAsia="en-IE"/>
-        </w:rPr>
-        <w:t>. </w:t>
-      </w:r>
-    </w:p>
-    <w:p>
-      <w:pPr>
-        <w:shd w:val="clear" w:color="auto" w:fill="FFFFFF"/>
-        <w:spacing w:after="158" w:line="240" w:lineRule="auto"/>
-        <w:rPr>
-          <w:rFonts w:eastAsia="Times New Roman" w:cstheme="minorHAnsi"/>
-          <w:color w:val="000000"/>
-          <w:lang w:eastAsia="en-IE"/>
-        </w:rPr>
-      </w:pPr>
-      <w:r>
-        <w:rPr>
-          <w:rFonts w:eastAsia="Times New Roman" w:cstheme="minorHAnsi"/>
-          <w:color w:val="000000"/>
-          <w:lang w:eastAsia="en-IE"/>
-        </w:rPr>
-        <w:t xml:space="preserve">We import the database into </w:t>
-      </w:r>
-      <w:proofErr w:type="spellStart"/>
-      <w:r>
-        <w:rPr>
-          <w:rFonts w:eastAsia="Times New Roman" w:cstheme="minorHAnsi"/>
-          <w:color w:val="000000"/>
-          <w:lang w:eastAsia="en-IE"/>
-        </w:rPr>
-        <w:t>MySql</w:t>
-      </w:r>
-      <w:proofErr w:type="spellEnd"/>
-      <w:r>
-        <w:rPr>
-          <w:rFonts w:eastAsia="Times New Roman" w:cstheme="minorHAnsi"/>
-          <w:color w:val="000000"/>
-          <w:lang w:eastAsia="en-IE"/>
-        </w:rPr>
-        <w:t xml:space="preserve"> and call it "</w:t>
-      </w:r>
-      <w:proofErr w:type="spellStart"/>
-      <w:r>
-        <w:rPr>
-          <w:rFonts w:eastAsia="Times New Roman" w:cstheme="minorHAnsi"/>
-          <w:color w:val="000000"/>
-          <w:lang w:eastAsia="en-IE"/>
-        </w:rPr>
-        <w:t>SetStats</w:t>
-      </w:r>
-      <w:proofErr w:type="spellEnd"/>
-      <w:r>
-        <w:rPr>
-          <w:rFonts w:eastAsia="Times New Roman" w:cstheme="minorHAnsi"/>
-          <w:color w:val="000000"/>
-          <w:lang w:eastAsia="en-IE"/>
-        </w:rPr>
-        <w:t>" with this we can access all the tables and the data inside of them.</w:t>
-      </w:r>
-    </w:p>
-    <w:p>
-      <w:pPr>
-        <w:shd w:val="clear" w:color="auto" w:fill="FFFFFF"/>
-        <w:spacing w:after="158" w:line="240" w:lineRule="auto"/>
-        <w:rPr>
-          <w:rFonts w:eastAsia="Times New Roman" w:cstheme="minorHAnsi"/>
-          <w:color w:val="000000"/>
-          <w:lang w:eastAsia="en-IE"/>
-        </w:rPr>
-      </w:pPr>
-      <w:r>
-        <w:rPr>
-          <w:rFonts w:eastAsia="Times New Roman" w:cstheme="minorHAnsi"/>
-          <w:color w:val="000000"/>
-          <w:lang w:eastAsia="en-IE"/>
-        </w:rPr>
-        <w:t xml:space="preserve">Now on the python file for the flask app, we import </w:t>
-      </w:r>
-      <w:proofErr w:type="spellStart"/>
-      <w:r>
-        <w:rPr>
-          <w:rFonts w:eastAsia="Times New Roman" w:cstheme="minorHAnsi"/>
-          <w:color w:val="000000"/>
-          <w:lang w:eastAsia="en-IE"/>
-        </w:rPr>
-        <w:t>flask_mysqldb</w:t>
-      </w:r>
-      <w:proofErr w:type="spellEnd"/>
-      <w:r>
-        <w:rPr>
-          <w:rFonts w:eastAsia="Times New Roman" w:cstheme="minorHAnsi"/>
-          <w:color w:val="000000"/>
-          <w:lang w:eastAsia="en-IE"/>
-        </w:rPr>
-        <w:t xml:space="preserve"> and install this onto the AWS ec2 instance. Usin</w:t>
-      </w:r>
-      <w:r>
-        <w:rPr>
-          <w:rFonts w:eastAsia="Times New Roman" w:cstheme="minorHAnsi"/>
-          <w:color w:val="000000"/>
-          <w:lang w:eastAsia="en-IE"/>
-        </w:rPr>
-        <w:t>g</w:t>
-      </w:r>
-      <w:r>
-        <w:rPr>
-          <w:rFonts w:eastAsia="Times New Roman" w:cstheme="minorHAnsi"/>
-          <w:color w:val="000000"/>
-          <w:lang w:eastAsia="en-IE"/>
-        </w:rPr>
-        <w:t xml:space="preserve"> </w:t>
-      </w:r>
-      <w:proofErr w:type="spellStart"/>
-      <w:r>
-        <w:rPr>
-          <w:rFonts w:eastAsia="Times New Roman" w:cstheme="minorHAnsi"/>
-          <w:color w:val="000000"/>
-          <w:lang w:eastAsia="en-IE"/>
-        </w:rPr>
-        <w:t>mysqldb</w:t>
-      </w:r>
-      <w:proofErr w:type="spellEnd"/>
-      <w:r>
-        <w:rPr>
-          <w:rFonts w:eastAsia="Times New Roman" w:cstheme="minorHAnsi"/>
-          <w:color w:val="000000"/>
-          <w:lang w:eastAsia="en-IE"/>
-        </w:rPr>
-        <w:t xml:space="preserve"> we can write into the database once it is connected. We will be putting the queries into the flask app and inserting the data grabbed from the sensors into the database along with user registrations.</w:t>
-      </w:r>
-    </w:p>
-    <w:p>
-      <w:pPr>
-        <w:shd w:val="clear" w:color="auto" w:fill="FFFFFF"/>
-        <w:spacing w:after="158" w:line="240" w:lineRule="auto"/>
-        <w:rPr>
-          <w:rFonts w:eastAsia="Times New Roman" w:cstheme="minorHAnsi"/>
-          <w:color w:val="000000"/>
-          <w:lang w:eastAsia="en-IE"/>
-        </w:rPr>
-      </w:pPr>
-      <w:r>
-        <w:rPr>
-          <w:rFonts w:eastAsia="Times New Roman" w:cstheme="minorHAnsi"/>
-          <w:color w:val="000000"/>
-          <w:lang w:eastAsia="en-IE"/>
-        </w:rPr>
-        <w:t>We can now also read data from the "</w:t>
-      </w:r>
-      <w:proofErr w:type="spellStart"/>
-      <w:r>
-        <w:rPr>
-          <w:rFonts w:eastAsia="Times New Roman" w:cstheme="minorHAnsi"/>
-          <w:color w:val="000000"/>
-          <w:lang w:eastAsia="en-IE"/>
-        </w:rPr>
-        <w:t>SetStats</w:t>
-      </w:r>
-      <w:proofErr w:type="spellEnd"/>
-      <w:r>
-        <w:rPr>
-          <w:rFonts w:eastAsia="Times New Roman" w:cstheme="minorHAnsi"/>
-          <w:color w:val="000000"/>
-          <w:lang w:eastAsia="en-IE"/>
-        </w:rPr>
-        <w:t>" database so with this we can tell if a user is registered to the database so we are able to log them in, also we can now display the history of each trainee using SELECT statements and dates sorted by descending so we get the newest sessions first in the list.</w:t>
+        <w:t>We can now also read data from the "SetStats" database so with this we can tell if a user is registered to the database so we are able to log them in, also we can now display the history of each trainee using SELECT statements and dates sorted by descending so we get the newest sessions first in the list.</w:t>
       </w:r>
     </w:p>
     <w:p>
@@ -4937,71 +4235,13 @@
         <w:rPr>
           <w:lang w:eastAsia="en-IE"/>
         </w:rPr>
-        <w:t xml:space="preserve">On the instance we use </w:t>
-      </w:r>
-      <w:proofErr w:type="spellStart"/>
+        <w:t>On the instance we use mySql for our database. In order to stop un-authorised users from entering the database we set up a root for mySql. To do this we create a hashed password for the root user using mysql_secure_install and this will then disable anybody from entering the database without the password, the non-root user is then disabled also.</w:t>
+      </w:r>
       <w:r>
         <w:rPr>
           <w:lang w:eastAsia="en-IE"/>
         </w:rPr>
-        <w:t>mySql</w:t>
-      </w:r>
-      <w:proofErr w:type="spellEnd"/>
-      <w:r>
-        <w:rPr>
-          <w:lang w:eastAsia="en-IE"/>
-        </w:rPr>
-        <w:t xml:space="preserve"> for our database. In order to stop un-authorised users from entering the database we set up a root for </w:t>
-      </w:r>
-      <w:proofErr w:type="spellStart"/>
-      <w:r>
-        <w:rPr>
-          <w:lang w:eastAsia="en-IE"/>
-        </w:rPr>
-        <w:t>mySql</w:t>
-      </w:r>
-      <w:proofErr w:type="spellEnd"/>
-      <w:r>
-        <w:rPr>
-          <w:lang w:eastAsia="en-IE"/>
-        </w:rPr>
-        <w:t xml:space="preserve">. To do this we create a hashed password for the root user using </w:t>
-      </w:r>
-      <w:proofErr w:type="spellStart"/>
-      <w:r>
-        <w:rPr>
-          <w:lang w:eastAsia="en-IE"/>
-        </w:rPr>
-        <w:t>mysql_secure_install</w:t>
-      </w:r>
-      <w:proofErr w:type="spellEnd"/>
-      <w:r>
-        <w:rPr>
-          <w:lang w:eastAsia="en-IE"/>
-        </w:rPr>
-        <w:t xml:space="preserve"> and this will then disable anybody from entering the database without the password, the non-root user is then disabled also.</w:t>
-      </w:r>
-      <w:r>
-        <w:rPr>
-          <w:lang w:eastAsia="en-IE"/>
-        </w:rPr>
-        <w:t xml:space="preserve"> In the code connecting to the database we then need to login as root and grab the password, you can do this by hardcoding the password into the code, but the better option would be to grab the password using </w:t>
-      </w:r>
-      <w:proofErr w:type="spellStart"/>
-      <w:proofErr w:type="gramStart"/>
-      <w:r>
-        <w:rPr>
-          <w:lang w:eastAsia="en-IE"/>
-        </w:rPr>
-        <w:t>os.getenv</w:t>
-      </w:r>
-      <w:proofErr w:type="spellEnd"/>
-      <w:proofErr w:type="gramEnd"/>
-      <w:r>
-        <w:rPr>
-          <w:lang w:eastAsia="en-IE"/>
-        </w:rPr>
-        <w:t>().</w:t>
+        <w:t xml:space="preserve"> In the code connecting to the database we then need to login as root and grab the password, you can do this by hardcoding the password into the code, but the better option would be to grab the password using os.getenv().</w:t>
       </w:r>
       <w:r>
         <w:rPr>
@@ -5157,15 +4397,7 @@
     </w:p>
     <w:p>
       <w:r>
-        <w:t xml:space="preserve">The second register page is to get the users physical details such as their height, </w:t>
-      </w:r>
-      <w:proofErr w:type="gramStart"/>
-      <w:r>
-        <w:t>weight</w:t>
-      </w:r>
-      <w:proofErr w:type="gramEnd"/>
-      <w:r>
-        <w:t xml:space="preserve"> and age. This data can be used for trainers and for the user to track their progress.</w:t>
+        <w:t>The second register page is to get the users physical details such as their height, weight and age. This data can be used for trainers and for the user to track their progress.</w:t>
       </w:r>
     </w:p>
     <w:p>
@@ -5379,18 +4611,302 @@
     </w:p>
     <w:p>
       <w:r>
-        <w:t xml:space="preserve">This is the page where the trainer can see their trainees and </w:t>
-      </w:r>
-      <w:proofErr w:type="gramStart"/>
-      <w:r>
-        <w:t>once</w:t>
-      </w:r>
-      <w:proofErr w:type="gramEnd"/>
-      <w:r>
-        <w:t xml:space="preserve"> they click on their name, they can see the trainee’s session history page.</w:t>
-      </w:r>
-    </w:p>
-    <w:p/>
+        <w:t>This is the page where the trainer can see their trainees and once they click on their name, they can see the trainee’s session history page.</w:t>
+      </w:r>
+    </w:p>
+    <w:p/>
+    <w:p>
+      <w:pPr>
+        <w:pStyle w:val="Heading2"/>
+      </w:pPr>
+      <w:r>
+        <w:lastRenderedPageBreak/>
+        <w:t>Alpha Release Website</w:t>
+      </w:r>
+    </w:p>
+    <w:p>
+      <w:pPr>
+        <w:rPr>
+          <w:b/>
+          <w:bCs/>
+        </w:rPr>
+      </w:pPr>
+      <w:r>
+        <w:rPr>
+          <w:b/>
+          <w:bCs/>
+        </w:rPr>
+        <w:t>Home page:</w:t>
+      </w:r>
+    </w:p>
+    <w:p>
+      <w:r>
+        <w:t xml:space="preserve">The home page is a CSS template taken from </w:t>
+      </w:r>
+      <w:hyperlink r:id="rId22" w:history="1">
+        <w:r>
+          <w:rPr>
+            <w:rStyle w:val="Hyperlink"/>
+          </w:rPr>
+          <w:t>https://templatemo.com</w:t>
+        </w:r>
+      </w:hyperlink>
+      <w:r>
+        <w:t xml:space="preserve"> edited to suit the SetStats project. We have a video of a deadlift with good form in the background of the website so the user is engaged with the idea of SetStats when they open the page.</w:t>
+      </w:r>
+    </w:p>
+    <w:p>
+      <w:r>
+        <w:rPr>
+          <w:b/>
+          <w:bCs/>
+        </w:rPr>
+        <w:t>Login/ Register:</w:t>
+      </w:r>
+    </w:p>
+    <w:p>
+      <w:r>
+        <w:t>The trainer and trainee will have separate login and register pages. When a user fills in the login or register form a query is sent to the data base and an account is created or the session data is created.</w:t>
+      </w:r>
+    </w:p>
+    <w:p>
+      <w:pPr>
+        <w:rPr>
+          <w:b/>
+          <w:bCs/>
+        </w:rPr>
+      </w:pPr>
+      <w:r>
+        <w:rPr>
+          <w:b/>
+          <w:bCs/>
+        </w:rPr>
+        <w:t>Drop Down Menu:</w:t>
+      </w:r>
+    </w:p>
+    <w:p>
+      <w:r>
+        <w:t>The dropdown menu contains links to all the other necessary pages.</w:t>
+      </w:r>
+    </w:p>
+    <w:p>
+      <w:pPr>
+        <w:rPr>
+          <w:b/>
+          <w:bCs/>
+        </w:rPr>
+      </w:pPr>
+      <w:r>
+        <w:rPr>
+          <w:b/>
+          <w:bCs/>
+        </w:rPr>
+        <w:t>Live Graph Page:</w:t>
+      </w:r>
+    </w:p>
+    <w:p>
+      <w:r>
+        <w:t>On the live graph page, the user can tap a “Start Lift” button and the sensors will start getting data. In the CA3 release the graph will be drawn as the barbell is lifted.</w:t>
+      </w:r>
+    </w:p>
+    <w:p>
+      <w:pPr>
+        <w:rPr>
+          <w:b/>
+          <w:bCs/>
+        </w:rPr>
+      </w:pPr>
+      <w:r>
+        <w:rPr>
+          <w:b/>
+          <w:bCs/>
+        </w:rPr>
+        <w:t>History Page:</w:t>
+      </w:r>
+    </w:p>
+    <w:p>
+      <w:r>
+        <w:t xml:space="preserve">On the history page a table of all lifts by a user will be shown. </w:t>
+      </w:r>
+    </w:p>
+    <w:p>
+      <w:pPr>
+        <w:rPr>
+          <w:b/>
+          <w:bCs/>
+        </w:rPr>
+      </w:pPr>
+      <w:r>
+        <w:rPr>
+          <w:b/>
+          <w:bCs/>
+        </w:rPr>
+        <w:t>Trainer Page:</w:t>
+      </w:r>
+    </w:p>
+    <w:p>
+      <w:r>
+        <w:t>On the trainer page the trainer will see a list of his trainees. When a trainee is selected, they will see their history page.</w:t>
+      </w:r>
+    </w:p>
+    <w:p>
+      <w:r>
+        <w:rPr>
+          <w:noProof/>
+        </w:rPr>
+        <w:drawing>
+          <wp:inline distT="0" distB="0" distL="0" distR="0" wp14:anchorId="084D78FF" wp14:editId="1F278E7B">
+            <wp:extent cx="1897380" cy="4049048"/>
+            <wp:effectExtent l="0" t="0" r="7620" b="8890"/>
+            <wp:docPr id="7" name="Picture 7" descr="Graphical user interface, text&#10;&#10;Description automatically generated"/>
+            <wp:cNvGraphicFramePr>
+              <a:graphicFrameLocks xmlns:a="http://schemas.openxmlformats.org/drawingml/2006/main" noChangeAspect="1"/>
+            </wp:cNvGraphicFramePr>
+            <a:graphic xmlns:a="http://schemas.openxmlformats.org/drawingml/2006/main">
+              <a:graphicData uri="http://schemas.openxmlformats.org/drawingml/2006/picture">
+                <pic:pic xmlns:pic="http://schemas.openxmlformats.org/drawingml/2006/picture">
+                  <pic:nvPicPr>
+                    <pic:cNvPr id="7" name="Picture 7" descr="Graphical user interface, text&#10;&#10;Description automatically generated"/>
+                    <pic:cNvPicPr>
+                      <a:picLocks noChangeAspect="1" noChangeArrowheads="1"/>
+                    </pic:cNvPicPr>
+                  </pic:nvPicPr>
+                  <pic:blipFill>
+                    <a:blip r:embed="rId23">
+                      <a:extLst>
+                        <a:ext uri="{28A0092B-C50C-407E-A947-70E740481C1C}">
+                          <a14:useLocalDpi xmlns:a14="http://schemas.microsoft.com/office/drawing/2010/main" val="0"/>
+                        </a:ext>
+                      </a:extLst>
+                    </a:blip>
+                    <a:srcRect/>
+                    <a:stretch>
+                      <a:fillRect/>
+                    </a:stretch>
+                  </pic:blipFill>
+                  <pic:spPr bwMode="auto">
+                    <a:xfrm>
+                      <a:off x="0" y="0"/>
+                      <a:ext cx="1914382" cy="4085330"/>
+                    </a:xfrm>
+                    <a:prstGeom prst="rect">
+                      <a:avLst/>
+                    </a:prstGeom>
+                    <a:noFill/>
+                    <a:ln>
+                      <a:noFill/>
+                    </a:ln>
+                  </pic:spPr>
+                </pic:pic>
+              </a:graphicData>
+            </a:graphic>
+          </wp:inline>
+        </w:drawing>
+      </w:r>
+      <w:r>
+        <w:rPr>
+          <w:noProof/>
+        </w:rPr>
+        <w:drawing>
+          <wp:inline distT="0" distB="0" distL="0" distR="0" wp14:anchorId="4B91BA5F" wp14:editId="30A79AC1">
+            <wp:extent cx="1872630" cy="4030980"/>
+            <wp:effectExtent l="0" t="0" r="0" b="7620"/>
+            <wp:docPr id="8" name="Picture 8" descr="Chart, line chart&#10;&#10;Description automatically generated"/>
+            <wp:cNvGraphicFramePr>
+              <a:graphicFrameLocks xmlns:a="http://schemas.openxmlformats.org/drawingml/2006/main" noChangeAspect="1"/>
+            </wp:cNvGraphicFramePr>
+            <a:graphic xmlns:a="http://schemas.openxmlformats.org/drawingml/2006/main">
+              <a:graphicData uri="http://schemas.openxmlformats.org/drawingml/2006/picture">
+                <pic:pic xmlns:pic="http://schemas.openxmlformats.org/drawingml/2006/picture">
+                  <pic:nvPicPr>
+                    <pic:cNvPr id="8" name="Picture 8" descr="Chart, line chart&#10;&#10;Description automatically generated"/>
+                    <pic:cNvPicPr>
+                      <a:picLocks noChangeAspect="1" noChangeArrowheads="1"/>
+                    </pic:cNvPicPr>
+                  </pic:nvPicPr>
+                  <pic:blipFill>
+                    <a:blip r:embed="rId24">
+                      <a:extLst>
+                        <a:ext uri="{28A0092B-C50C-407E-A947-70E740481C1C}">
+                          <a14:useLocalDpi xmlns:a14="http://schemas.microsoft.com/office/drawing/2010/main" val="0"/>
+                        </a:ext>
+                      </a:extLst>
+                    </a:blip>
+                    <a:srcRect/>
+                    <a:stretch>
+                      <a:fillRect/>
+                    </a:stretch>
+                  </pic:blipFill>
+                  <pic:spPr bwMode="auto">
+                    <a:xfrm>
+                      <a:off x="0" y="0"/>
+                      <a:ext cx="1880669" cy="4048285"/>
+                    </a:xfrm>
+                    <a:prstGeom prst="rect">
+                      <a:avLst/>
+                    </a:prstGeom>
+                    <a:noFill/>
+                    <a:ln>
+                      <a:noFill/>
+                    </a:ln>
+                  </pic:spPr>
+                </pic:pic>
+              </a:graphicData>
+            </a:graphic>
+          </wp:inline>
+        </w:drawing>
+      </w:r>
+      <w:r>
+        <w:rPr>
+          <w:noProof/>
+        </w:rPr>
+        <w:drawing>
+          <wp:inline distT="0" distB="0" distL="0" distR="0" wp14:anchorId="28E89DCE" wp14:editId="7EFAAA72">
+            <wp:extent cx="1901791" cy="4029636"/>
+            <wp:effectExtent l="0" t="0" r="3810" b="0"/>
+            <wp:docPr id="9" name="Picture 9" descr="Graphical user interface, application&#10;&#10;Description automatically generated"/>
+            <wp:cNvGraphicFramePr>
+              <a:graphicFrameLocks xmlns:a="http://schemas.openxmlformats.org/drawingml/2006/main" noChangeAspect="1"/>
+            </wp:cNvGraphicFramePr>
+            <a:graphic xmlns:a="http://schemas.openxmlformats.org/drawingml/2006/main">
+              <a:graphicData uri="http://schemas.openxmlformats.org/drawingml/2006/picture">
+                <pic:pic xmlns:pic="http://schemas.openxmlformats.org/drawingml/2006/picture">
+                  <pic:nvPicPr>
+                    <pic:cNvPr id="9" name="Picture 9" descr="Graphical user interface, application&#10;&#10;Description automatically generated"/>
+                    <pic:cNvPicPr>
+                      <a:picLocks noChangeAspect="1" noChangeArrowheads="1"/>
+                    </pic:cNvPicPr>
+                  </pic:nvPicPr>
+                  <pic:blipFill>
+                    <a:blip r:embed="rId25">
+                      <a:extLst>
+                        <a:ext uri="{28A0092B-C50C-407E-A947-70E740481C1C}">
+                          <a14:useLocalDpi xmlns:a14="http://schemas.microsoft.com/office/drawing/2010/main" val="0"/>
+                        </a:ext>
+                      </a:extLst>
+                    </a:blip>
+                    <a:srcRect/>
+                    <a:stretch>
+                      <a:fillRect/>
+                    </a:stretch>
+                  </pic:blipFill>
+                  <pic:spPr bwMode="auto">
+                    <a:xfrm>
+                      <a:off x="0" y="0"/>
+                      <a:ext cx="1911685" cy="4050600"/>
+                    </a:xfrm>
+                    <a:prstGeom prst="rect">
+                      <a:avLst/>
+                    </a:prstGeom>
+                    <a:noFill/>
+                  </pic:spPr>
+                </pic:pic>
+              </a:graphicData>
+            </a:graphic>
+          </wp:inline>
+        </w:drawing>
+      </w:r>
+    </w:p>
     <w:p>
       <w:pPr>
         <w:pStyle w:val="Heading1"/>
@@ -5405,15 +4921,7 @@
         <w:t>Originally,</w:t>
       </w:r>
       <w:r>
-        <w:t xml:space="preserve"> we were going to use </w:t>
-      </w:r>
-      <w:proofErr w:type="spellStart"/>
-      <w:r>
-        <w:t>certbot</w:t>
-      </w:r>
-      <w:proofErr w:type="spellEnd"/>
-      <w:r>
-        <w:t xml:space="preserve"> to get an SSL certificate but ran into some issues such as: </w:t>
+        <w:t xml:space="preserve"> we were going to use certbot to get an SSL certificate but ran into some issues such as: </w:t>
       </w:r>
       <w:r>
         <w:rPr>
@@ -5435,7 +4943,7 @@
                     <pic:cNvPicPr/>
                   </pic:nvPicPr>
                   <pic:blipFill>
-                    <a:blip r:embed="rId22">
+                    <a:blip r:embed="rId26">
                       <a:extLst>
                         <a:ext uri="{28A0092B-C50C-407E-A947-70E740481C1C}">
                           <a14:useLocalDpi xmlns:a14="http://schemas.microsoft.com/office/drawing/2010/main" val="0"/>
@@ -5467,15 +4975,7 @@
         <w:t>So,</w:t>
       </w:r>
       <w:r>
-        <w:t xml:space="preserve"> to solve this issue, we resorted to using </w:t>
-      </w:r>
-      <w:proofErr w:type="spellStart"/>
-      <w:r>
-        <w:t>cloudflare</w:t>
-      </w:r>
-      <w:proofErr w:type="spellEnd"/>
-      <w:r>
-        <w:t xml:space="preserve"> to secure the website</w:t>
+        <w:t xml:space="preserve"> to solve this issue, we resorted to using cloudflare to secure the website</w:t>
       </w:r>
       <w:r>
         <w:t xml:space="preserve"> as Richard had previous experience using it.</w:t>
@@ -5497,15 +4997,7 @@
     </w:p>
     <w:p>
       <w:r>
-        <w:t>^</w:t>
-      </w:r>
-      <w:proofErr w:type="gramStart"/>
-      <w:r>
-        <w:t>(?=</w:t>
-      </w:r>
-      <w:proofErr w:type="gramEnd"/>
-      <w:r>
-        <w:t>.*[A-Za-z])(?=.*\d)[A-Za-z\d]{6,}$</w:t>
+        <w:t>^(?=.*[A-Za-z])(?=.*\d)[A-Za-z\d]{6,}$</w:t>
       </w:r>
     </w:p>
     <w:p>
@@ -5549,9 +5041,9 @@
             <o:lock v:ext="edit" aspectratio="t"/>
           </v:shapetype>
           <v:shape id="_x0000_i1025" type="#_x0000_t75" style="width:453.6pt;height:79.2pt" o:ole="">
-            <v:imagedata r:id="rId23" o:title=""/>
+            <v:imagedata r:id="rId27" o:title=""/>
           </v:shape>
-          <o:OLEObject Type="Embed" ProgID="Word.OpenDocumentText.12" ShapeID="_x0000_i1025" DrawAspect="Content" ObjectID="_1700043613" r:id="rId24"/>
+          <o:OLEObject Type="Embed" ProgID="Word.OpenDocumentText.12" ShapeID="_x0000_i1025" DrawAspect="Content" ObjectID="_1700048301" r:id="rId28"/>
         </w:object>
       </w:r>
     </w:p>
@@ -5701,7 +5193,7 @@
                     <pic:cNvPicPr/>
                   </pic:nvPicPr>
                   <pic:blipFill>
-                    <a:blip r:embed="rId25">
+                    <a:blip r:embed="rId29">
                       <a:extLst>
                         <a:ext uri="{28A0092B-C50C-407E-A947-70E740481C1C}">
                           <a14:useLocalDpi xmlns:a14="http://schemas.microsoft.com/office/drawing/2010/main" val="0"/>
@@ -5771,7 +5263,7 @@
                     </pic:cNvPicPr>
                   </pic:nvPicPr>
                   <pic:blipFill>
-                    <a:blip r:embed="rId26">
+                    <a:blip r:embed="rId30">
                       <a:extLst>
                         <a:ext uri="{28A0092B-C50C-407E-A947-70E740481C1C}">
                           <a14:useLocalDpi xmlns:a14="http://schemas.microsoft.com/office/drawing/2010/main" val="0"/>
@@ -5858,7 +5350,7 @@
                     <pic:cNvPicPr/>
                   </pic:nvPicPr>
                   <pic:blipFill>
-                    <a:blip r:embed="rId27" cstate="print">
+                    <a:blip r:embed="rId31" cstate="print">
                       <a:extLst>
                         <a:ext uri="{28A0092B-C50C-407E-A947-70E740481C1C}">
                           <a14:useLocalDpi xmlns:a14="http://schemas.microsoft.com/office/drawing/2010/main" val="0"/>
@@ -5928,7 +5420,7 @@
                     </pic:cNvPicPr>
                   </pic:nvPicPr>
                   <pic:blipFill>
-                    <a:blip r:embed="rId28">
+                    <a:blip r:embed="rId32">
                       <a:extLst>
                         <a:ext uri="{28A0092B-C50C-407E-A947-70E740481C1C}">
                           <a14:useLocalDpi xmlns:a14="http://schemas.microsoft.com/office/drawing/2010/main" val="0"/>
@@ -6026,7 +5518,7 @@
                     </pic:cNvPicPr>
                   </pic:nvPicPr>
                   <pic:blipFill>
-                    <a:blip r:embed="rId29">
+                    <a:blip r:embed="rId33">
                       <a:extLst>
                         <a:ext uri="{28A0092B-C50C-407E-A947-70E740481C1C}">
                           <a14:useLocalDpi xmlns:a14="http://schemas.microsoft.com/office/drawing/2010/main" val="0"/>
@@ -6227,7 +5719,6 @@
           <w:bCs/>
         </w:rPr>
       </w:pPr>
-      <w:proofErr w:type="spellStart"/>
       <w:r>
         <w:rPr>
           <w:b/>
@@ -6236,7 +5727,6 @@
         <w:lastRenderedPageBreak/>
         <w:t>MoSCoW</w:t>
       </w:r>
-      <w:proofErr w:type="spellEnd"/>
     </w:p>
     <w:p/>
     <w:p>
@@ -6261,15 +5751,7 @@
         <w:t>i.e.,</w:t>
       </w:r>
       <w:r>
-        <w:t xml:space="preserve"> time, </w:t>
-      </w:r>
-      <w:proofErr w:type="gramStart"/>
-      <w:r>
-        <w:t>x</w:t>
-      </w:r>
-      <w:proofErr w:type="gramEnd"/>
-      <w:r>
-        <w:t xml:space="preserve"> and y co</w:t>
+        <w:t xml:space="preserve"> time, x and y co</w:t>
       </w:r>
       <w:r>
         <w:t>-ordinates</w:t>
@@ -6397,15 +5879,7 @@
         </w:numPr>
       </w:pPr>
       <w:r>
-        <w:t xml:space="preserve">Connected website to </w:t>
-      </w:r>
-      <w:proofErr w:type="spellStart"/>
-      <w:r>
-        <w:t>mysql</w:t>
-      </w:r>
-      <w:proofErr w:type="spellEnd"/>
-      <w:r>
-        <w:t xml:space="preserve"> on instance.</w:t>
+        <w:t>Connected website to mysql on instance.</w:t>
       </w:r>
     </w:p>
     <w:p>
@@ -6429,15 +5903,7 @@
         </w:numPr>
       </w:pPr>
       <w:r>
-        <w:t xml:space="preserve">Made </w:t>
-      </w:r>
-      <w:proofErr w:type="spellStart"/>
-      <w:r>
-        <w:t>sql</w:t>
-      </w:r>
-      <w:proofErr w:type="spellEnd"/>
-      <w:r>
-        <w:t xml:space="preserve"> statements to encrypt passwords and decrypt them.</w:t>
+        <w:t>Made sql statements to encrypt passwords and decrypt them.</w:t>
       </w:r>
     </w:p>
     <w:p/>
@@ -6484,15 +5950,7 @@
         </w:numPr>
       </w:pPr>
       <w:r>
-        <w:t xml:space="preserve">Wrote code to send data from pi to </w:t>
-      </w:r>
-      <w:proofErr w:type="spellStart"/>
-      <w:r>
-        <w:t>pubnub</w:t>
-      </w:r>
-      <w:proofErr w:type="spellEnd"/>
-      <w:r>
-        <w:t>.</w:t>
+        <w:t>Wrote code to send data from pi to pubnub.</w:t>
       </w:r>
     </w:p>
     <w:p>
@@ -6504,15 +5962,7 @@
         </w:numPr>
       </w:pPr>
       <w:r>
-        <w:t xml:space="preserve">Secured website with SSL encryption using </w:t>
-      </w:r>
-      <w:proofErr w:type="spellStart"/>
-      <w:r>
-        <w:t>cloudflare</w:t>
-      </w:r>
-      <w:proofErr w:type="spellEnd"/>
-      <w:r>
-        <w:t>.</w:t>
+        <w:t>Secured website with SSL encryption using cloudflare.</w:t>
       </w:r>
     </w:p>
     <w:p>
@@ -6546,16 +5996,10 @@
           <w:numId w:val="7"/>
         </w:numPr>
       </w:pPr>
-    </w:p>
-    <w:p>
-      <w:pPr>
-        <w:pStyle w:val="Heading1"/>
-      </w:pPr>
       <w:bookmarkStart w:id="26" w:name="_Toc89363115"/>
       <w:r>
-        <w:t>Florian Scheunert:</w:t>
-      </w:r>
-      <w:bookmarkEnd w:id="26"/>
+        <w:t>Designed Website pages.</w:t>
+      </w:r>
     </w:p>
     <w:p>
       <w:pPr>
@@ -6566,7 +6010,7 @@
         </w:numPr>
       </w:pPr>
       <w:r>
-        <w:t>Worked on website</w:t>
+        <w:t>Connected website to Database on localhost.</w:t>
       </w:r>
     </w:p>
     <w:p>
@@ -6578,13 +6022,53 @@
         </w:numPr>
       </w:pPr>
       <w:r>
-        <w:t xml:space="preserve">Added cypher key to </w:t>
-      </w:r>
-      <w:proofErr w:type="spellStart"/>
-      <w:r>
-        <w:t>pubnub</w:t>
-      </w:r>
-      <w:proofErr w:type="spellEnd"/>
+        <w:t>Wrote python routes for Login, Register and Logout to query the database.</w:t>
+      </w:r>
+    </w:p>
+    <w:p>
+      <w:pPr>
+        <w:pStyle w:val="ListParagraph"/>
+        <w:numPr>
+          <w:ilvl w:val="0"/>
+          <w:numId w:val="7"/>
+        </w:numPr>
+      </w:pPr>
+      <w:r>
+        <w:t>Made button in website for Starting Sensors through Pubnub.</w:t>
+      </w:r>
+    </w:p>
+    <w:p>
+      <w:pPr>
+        <w:pStyle w:val="Heading1"/>
+      </w:pPr>
+      <w:r>
+        <w:t>Florian Scheunert:</w:t>
+      </w:r>
+      <w:bookmarkEnd w:id="26"/>
+    </w:p>
+    <w:p>
+      <w:pPr>
+        <w:pStyle w:val="ListParagraph"/>
+        <w:numPr>
+          <w:ilvl w:val="0"/>
+          <w:numId w:val="7"/>
+        </w:numPr>
+      </w:pPr>
+      <w:r>
+        <w:t>Worked on website</w:t>
+      </w:r>
+    </w:p>
+    <w:p>
+      <w:pPr>
+        <w:pStyle w:val="ListParagraph"/>
+        <w:numPr>
+          <w:ilvl w:val="0"/>
+          <w:numId w:val="7"/>
+        </w:numPr>
+      </w:pPr>
+      <w:r>
+        <w:t>Added cypher key to pubnub</w:t>
+      </w:r>
     </w:p>
     <w:p>
       <w:pPr>

</xml_diff>

<commit_message>
mounting setup & instance security
wrote about how we will be mounting the bar and also described how the instance is secured from un-authorized logins
</commit_message>
<xml_diff>
--- a/SETSTATS.docx
+++ b/SETSTATS.docx
@@ -262,7 +262,7 @@
           <w:r>
             <w:fldChar w:fldCharType="separate"/>
           </w:r>
-          <w:hyperlink w:anchor="_Toc89363093" w:history="1">
+          <w:hyperlink w:anchor="_Toc89436522" w:history="1">
             <w:r>
               <w:rPr>
                 <w:rStyle w:val="Hyperlink"/>
@@ -289,7 +289,7 @@
                 <w:noProof/>
                 <w:webHidden/>
               </w:rPr>
-              <w:instrText xml:space="preserve"> PAGEREF _Toc89363093 \h </w:instrText>
+              <w:instrText xml:space="preserve"> PAGEREF _Toc89436522 \h </w:instrText>
             </w:r>
             <w:r>
               <w:rPr>
@@ -332,7 +332,7 @@
               <w:lang w:eastAsia="en-IE"/>
             </w:rPr>
           </w:pPr>
-          <w:hyperlink w:anchor="_Toc89363094" w:history="1">
+          <w:hyperlink w:anchor="_Toc89436523" w:history="1">
             <w:r>
               <w:rPr>
                 <w:rStyle w:val="Hyperlink"/>
@@ -359,7 +359,7 @@
                 <w:noProof/>
                 <w:webHidden/>
               </w:rPr>
-              <w:instrText xml:space="preserve"> PAGEREF _Toc89363094 \h </w:instrText>
+              <w:instrText xml:space="preserve"> PAGEREF _Toc89436523 \h </w:instrText>
             </w:r>
             <w:r>
               <w:rPr>
@@ -379,7 +379,7 @@
                 <w:noProof/>
                 <w:webHidden/>
               </w:rPr>
-              <w:t>4</w:t>
+              <w:t>3</w:t>
             </w:r>
             <w:r>
               <w:rPr>
@@ -402,7 +402,7 @@
               <w:lang w:eastAsia="en-IE"/>
             </w:rPr>
           </w:pPr>
-          <w:hyperlink w:anchor="_Toc89363095" w:history="1">
+          <w:hyperlink w:anchor="_Toc89436524" w:history="1">
             <w:r>
               <w:rPr>
                 <w:rStyle w:val="Hyperlink"/>
@@ -429,7 +429,7 @@
                 <w:noProof/>
                 <w:webHidden/>
               </w:rPr>
-              <w:instrText xml:space="preserve"> PAGEREF _Toc89363095 \h </w:instrText>
+              <w:instrText xml:space="preserve"> PAGEREF _Toc89436524 \h </w:instrText>
             </w:r>
             <w:r>
               <w:rPr>
@@ -449,7 +449,7 @@
                 <w:noProof/>
                 <w:webHidden/>
               </w:rPr>
-              <w:t>4</w:t>
+              <w:t>3</w:t>
             </w:r>
             <w:r>
               <w:rPr>
@@ -466,14 +466,13 @@
             <w:tabs>
               <w:tab w:val="right" w:leader="dot" w:pos="9016"/>
             </w:tabs>
-            <w:ind w:left="0"/>
             <w:rPr>
               <w:rFonts w:cstheme="minorBidi"/>
               <w:noProof/>
               <w:lang w:val="en-IE" w:eastAsia="en-IE"/>
             </w:rPr>
           </w:pPr>
-          <w:hyperlink w:anchor="_Toc89363096" w:history="1">
+          <w:hyperlink w:anchor="_Toc89436525" w:history="1">
             <w:r>
               <w:rPr>
                 <w:rStyle w:val="Hyperlink"/>
@@ -500,7 +499,7 @@
                 <w:noProof/>
                 <w:webHidden/>
               </w:rPr>
-              <w:instrText xml:space="preserve"> PAGEREF _Toc89363096 \h </w:instrText>
+              <w:instrText xml:space="preserve"> PAGEREF _Toc89436525 \h </w:instrText>
             </w:r>
             <w:r>
               <w:rPr>
@@ -543,7 +542,7 @@
               <w:lang w:eastAsia="en-IE"/>
             </w:rPr>
           </w:pPr>
-          <w:hyperlink w:anchor="_Toc89363097" w:history="1">
+          <w:hyperlink w:anchor="_Toc89436526" w:history="1">
             <w:r>
               <w:rPr>
                 <w:rStyle w:val="Hyperlink"/>
@@ -570,7 +569,7 @@
                 <w:noProof/>
                 <w:webHidden/>
               </w:rPr>
-              <w:instrText xml:space="preserve"> PAGEREF _Toc89363097 \h </w:instrText>
+              <w:instrText xml:space="preserve"> PAGEREF _Toc89436526 \h </w:instrText>
             </w:r>
             <w:r>
               <w:rPr>
@@ -613,13 +612,13 @@
               <w:lang w:eastAsia="en-IE"/>
             </w:rPr>
           </w:pPr>
-          <w:hyperlink w:anchor="_Toc89363098" w:history="1">
+          <w:hyperlink w:anchor="_Toc89436527" w:history="1">
             <w:r>
               <w:rPr>
                 <w:rStyle w:val="Hyperlink"/>
                 <w:noProof/>
               </w:rPr>
-              <w:t>Data the device will be collecting:</w:t>
+              <w:t>Setup version 1:</w:t>
             </w:r>
             <w:r>
               <w:rPr>
@@ -640,7 +639,7 @@
                 <w:noProof/>
                 <w:webHidden/>
               </w:rPr>
-              <w:instrText xml:space="preserve"> PAGEREF _Toc89363098 \h </w:instrText>
+              <w:instrText xml:space="preserve"> PAGEREF _Toc89436527 \h </w:instrText>
             </w:r>
             <w:r>
               <w:rPr>
@@ -660,7 +659,7 @@
                 <w:noProof/>
                 <w:webHidden/>
               </w:rPr>
-              <w:t>8</w:t>
+              <w:t>6</w:t>
             </w:r>
             <w:r>
               <w:rPr>
@@ -683,13 +682,13 @@
               <w:lang w:eastAsia="en-IE"/>
             </w:rPr>
           </w:pPr>
-          <w:hyperlink w:anchor="_Toc89363099" w:history="1">
+          <w:hyperlink w:anchor="_Toc89436528" w:history="1">
             <w:r>
               <w:rPr>
                 <w:rStyle w:val="Hyperlink"/>
                 <w:noProof/>
               </w:rPr>
-              <w:t>How the data will be gathered:</w:t>
+              <w:t>Setup version 2:</w:t>
             </w:r>
             <w:r>
               <w:rPr>
@@ -710,7 +709,7 @@
                 <w:noProof/>
                 <w:webHidden/>
               </w:rPr>
-              <w:instrText xml:space="preserve"> PAGEREF _Toc89363099 \h </w:instrText>
+              <w:instrText xml:space="preserve"> PAGEREF _Toc89436528 \h </w:instrText>
             </w:r>
             <w:r>
               <w:rPr>
@@ -730,7 +729,7 @@
                 <w:noProof/>
                 <w:webHidden/>
               </w:rPr>
-              <w:t>8</w:t>
+              <w:t>6</w:t>
             </w:r>
             <w:r>
               <w:rPr>
@@ -753,13 +752,13 @@
               <w:lang w:eastAsia="en-IE"/>
             </w:rPr>
           </w:pPr>
-          <w:hyperlink w:anchor="_Toc89363100" w:history="1">
+          <w:hyperlink w:anchor="_Toc89436529" w:history="1">
             <w:r>
               <w:rPr>
                 <w:rStyle w:val="Hyperlink"/>
                 <w:noProof/>
               </w:rPr>
-              <w:t>How we are going to be processing the data collected:</w:t>
+              <w:t>Explanation:</w:t>
             </w:r>
             <w:r>
               <w:rPr>
@@ -780,7 +779,7 @@
                 <w:noProof/>
                 <w:webHidden/>
               </w:rPr>
-              <w:instrText xml:space="preserve"> PAGEREF _Toc89363100 \h </w:instrText>
+              <w:instrText xml:space="preserve"> PAGEREF _Toc89436529 \h </w:instrText>
             </w:r>
             <w:r>
               <w:rPr>
@@ -800,7 +799,7 @@
                 <w:noProof/>
                 <w:webHidden/>
               </w:rPr>
-              <w:t>9</w:t>
+              <w:t>7</w:t>
             </w:r>
             <w:r>
               <w:rPr>
@@ -823,13 +822,13 @@
               <w:lang w:eastAsia="en-IE"/>
             </w:rPr>
           </w:pPr>
-          <w:hyperlink w:anchor="_Toc89363101" w:history="1">
+          <w:hyperlink w:anchor="_Toc89436530" w:history="1">
             <w:r>
               <w:rPr>
                 <w:rStyle w:val="Hyperlink"/>
                 <w:noProof/>
               </w:rPr>
-              <w:t>Frequency with which each sensor can record a value and how the sensors work:</w:t>
+              <w:t>Example:</w:t>
             </w:r>
             <w:r>
               <w:rPr>
@@ -850,7 +849,7 @@
                 <w:noProof/>
                 <w:webHidden/>
               </w:rPr>
-              <w:instrText xml:space="preserve"> PAGEREF _Toc89363101 \h </w:instrText>
+              <w:instrText xml:space="preserve"> PAGEREF _Toc89436530 \h </w:instrText>
             </w:r>
             <w:r>
               <w:rPr>
@@ -870,7 +869,7 @@
                 <w:noProof/>
                 <w:webHidden/>
               </w:rPr>
-              <w:t>9</w:t>
+              <w:t>7</w:t>
             </w:r>
             <w:r>
               <w:rPr>
@@ -893,13 +892,13 @@
               <w:lang w:eastAsia="en-IE"/>
             </w:rPr>
           </w:pPr>
-          <w:hyperlink w:anchor="_Toc89363102" w:history="1">
+          <w:hyperlink w:anchor="_Toc89436531" w:history="1">
             <w:r>
               <w:rPr>
                 <w:rStyle w:val="Hyperlink"/>
                 <w:noProof/>
               </w:rPr>
-              <w:t>Data Security:</w:t>
+              <w:t>Data the device will be collecting:</w:t>
             </w:r>
             <w:r>
               <w:rPr>
@@ -920,7 +919,7 @@
                 <w:noProof/>
                 <w:webHidden/>
               </w:rPr>
-              <w:instrText xml:space="preserve"> PAGEREF _Toc89363102 \h </w:instrText>
+              <w:instrText xml:space="preserve"> PAGEREF _Toc89436531 \h </w:instrText>
             </w:r>
             <w:r>
               <w:rPr>
@@ -940,7 +939,7 @@
                 <w:noProof/>
                 <w:webHidden/>
               </w:rPr>
-              <w:t>9</w:t>
+              <w:t>8</w:t>
             </w:r>
             <w:r>
               <w:rPr>
@@ -963,13 +962,13 @@
               <w:lang w:eastAsia="en-IE"/>
             </w:rPr>
           </w:pPr>
-          <w:hyperlink w:anchor="_Toc89363103" w:history="1">
+          <w:hyperlink w:anchor="_Toc89436532" w:history="1">
             <w:r>
               <w:rPr>
                 <w:rStyle w:val="Hyperlink"/>
                 <w:noProof/>
               </w:rPr>
-              <w:t>Database Implementation:</w:t>
+              <w:t>How the data will be gathered:</w:t>
             </w:r>
             <w:r>
               <w:rPr>
@@ -990,7 +989,7 @@
                 <w:noProof/>
                 <w:webHidden/>
               </w:rPr>
-              <w:instrText xml:space="preserve"> PAGEREF _Toc89363103 \h </w:instrText>
+              <w:instrText xml:space="preserve"> PAGEREF _Toc89436532 \h </w:instrText>
             </w:r>
             <w:r>
               <w:rPr>
@@ -1010,7 +1009,7 @@
                 <w:noProof/>
                 <w:webHidden/>
               </w:rPr>
-              <w:t>11</w:t>
+              <w:t>8</w:t>
             </w:r>
             <w:r>
               <w:rPr>
@@ -1033,15 +1032,13 @@
               <w:lang w:eastAsia="en-IE"/>
             </w:rPr>
           </w:pPr>
-          <w:hyperlink w:anchor="_Toc89363104" w:history="1">
+          <w:hyperlink w:anchor="_Toc89436533" w:history="1">
             <w:r>
               <w:rPr>
                 <w:rStyle w:val="Hyperlink"/>
-                <w:rFonts w:eastAsia="Times New Roman"/>
-                <w:noProof/>
-                <w:lang w:eastAsia="en-IE"/>
-              </w:rPr>
-              <w:t>Database Security:</w:t>
+                <w:noProof/>
+              </w:rPr>
+              <w:t>How we are going to be processing the data collected:</w:t>
             </w:r>
             <w:r>
               <w:rPr>
@@ -1062,7 +1059,7 @@
                 <w:noProof/>
                 <w:webHidden/>
               </w:rPr>
-              <w:instrText xml:space="preserve"> PAGEREF _Toc89363104 \h </w:instrText>
+              <w:instrText xml:space="preserve"> PAGEREF _Toc89436533 \h </w:instrText>
             </w:r>
             <w:r>
               <w:rPr>
@@ -1082,7 +1079,7 @@
                 <w:noProof/>
                 <w:webHidden/>
               </w:rPr>
-              <w:t>11</w:t>
+              <w:t>8</w:t>
             </w:r>
             <w:r>
               <w:rPr>
@@ -1105,13 +1102,13 @@
               <w:lang w:eastAsia="en-IE"/>
             </w:rPr>
           </w:pPr>
-          <w:hyperlink w:anchor="_Toc89363105" w:history="1">
+          <w:hyperlink w:anchor="_Toc89436534" w:history="1">
             <w:r>
               <w:rPr>
                 <w:rStyle w:val="Hyperlink"/>
                 <w:noProof/>
               </w:rPr>
-              <w:t>Paper Prototype</w:t>
+              <w:t>Frequency with which each sensor can record a value and how the sensors work:</w:t>
             </w:r>
             <w:r>
               <w:rPr>
@@ -1132,7 +1129,7 @@
                 <w:noProof/>
                 <w:webHidden/>
               </w:rPr>
-              <w:instrText xml:space="preserve"> PAGEREF _Toc89363105 \h </w:instrText>
+              <w:instrText xml:space="preserve"> PAGEREF _Toc89436534 \h </w:instrText>
             </w:r>
             <w:r>
               <w:rPr>
@@ -1152,7 +1149,7 @@
                 <w:noProof/>
                 <w:webHidden/>
               </w:rPr>
-              <w:t>12</w:t>
+              <w:t>8</w:t>
             </w:r>
             <w:r>
               <w:rPr>
@@ -1175,13 +1172,13 @@
               <w:lang w:eastAsia="en-IE"/>
             </w:rPr>
           </w:pPr>
-          <w:hyperlink w:anchor="_Toc89363106" w:history="1">
+          <w:hyperlink w:anchor="_Toc89436535" w:history="1">
             <w:r>
               <w:rPr>
                 <w:rStyle w:val="Hyperlink"/>
                 <w:noProof/>
               </w:rPr>
-              <w:t>Paper prototype page descriptions:</w:t>
+              <w:t>Instance Security:</w:t>
             </w:r>
             <w:r>
               <w:rPr>
@@ -1202,7 +1199,7 @@
                 <w:noProof/>
                 <w:webHidden/>
               </w:rPr>
-              <w:instrText xml:space="preserve"> PAGEREF _Toc89363106 \h </w:instrText>
+              <w:instrText xml:space="preserve"> PAGEREF _Toc89436535 \h </w:instrText>
             </w:r>
             <w:r>
               <w:rPr>
@@ -1222,7 +1219,7 @@
                 <w:noProof/>
                 <w:webHidden/>
               </w:rPr>
-              <w:t>13</w:t>
+              <w:t>8</w:t>
             </w:r>
             <w:r>
               <w:rPr>
@@ -1245,13 +1242,13 @@
               <w:lang w:eastAsia="en-IE"/>
             </w:rPr>
           </w:pPr>
-          <w:hyperlink w:anchor="_Toc89363107" w:history="1">
+          <w:hyperlink w:anchor="_Toc89436536" w:history="1">
             <w:r>
               <w:rPr>
                 <w:rStyle w:val="Hyperlink"/>
                 <w:noProof/>
               </w:rPr>
-              <w:t>Connection:</w:t>
+              <w:t>Database Implementation:</w:t>
             </w:r>
             <w:r>
               <w:rPr>
@@ -1272,7 +1269,7 @@
                 <w:noProof/>
                 <w:webHidden/>
               </w:rPr>
-              <w:instrText xml:space="preserve"> PAGEREF _Toc89363107 \h </w:instrText>
+              <w:instrText xml:space="preserve"> PAGEREF _Toc89436536 \h </w:instrText>
             </w:r>
             <w:r>
               <w:rPr>
@@ -1292,7 +1289,7 @@
                 <w:noProof/>
                 <w:webHidden/>
               </w:rPr>
-              <w:t>14</w:t>
+              <w:t>10</w:t>
             </w:r>
             <w:r>
               <w:rPr>
@@ -1315,13 +1312,15 @@
               <w:lang w:eastAsia="en-IE"/>
             </w:rPr>
           </w:pPr>
-          <w:hyperlink w:anchor="_Toc89363108" w:history="1">
+          <w:hyperlink w:anchor="_Toc89436537" w:history="1">
             <w:r>
               <w:rPr>
                 <w:rStyle w:val="Hyperlink"/>
-                <w:noProof/>
-              </w:rPr>
-              <w:t>User Profiles</w:t>
+                <w:rFonts w:eastAsia="Times New Roman"/>
+                <w:noProof/>
+                <w:lang w:eastAsia="en-IE"/>
+              </w:rPr>
+              <w:t>Database Security:</w:t>
             </w:r>
             <w:r>
               <w:rPr>
@@ -1342,7 +1341,7 @@
                 <w:noProof/>
                 <w:webHidden/>
               </w:rPr>
-              <w:instrText xml:space="preserve"> PAGEREF _Toc89363108 \h </w:instrText>
+              <w:instrText xml:space="preserve"> PAGEREF _Toc89436537 \h </w:instrText>
             </w:r>
             <w:r>
               <w:rPr>
@@ -1362,7 +1361,7 @@
                 <w:noProof/>
                 <w:webHidden/>
               </w:rPr>
-              <w:t>15</w:t>
+              <w:t>10</w:t>
             </w:r>
             <w:r>
               <w:rPr>
@@ -1385,13 +1384,13 @@
               <w:lang w:eastAsia="en-IE"/>
             </w:rPr>
           </w:pPr>
-          <w:hyperlink w:anchor="_Toc89363109" w:history="1">
+          <w:hyperlink w:anchor="_Toc89436538" w:history="1">
             <w:r>
               <w:rPr>
                 <w:rStyle w:val="Hyperlink"/>
                 <w:noProof/>
               </w:rPr>
-              <w:t>Software-Testing</w:t>
+              <w:t>Paper prototype page descriptions:</w:t>
             </w:r>
             <w:r>
               <w:rPr>
@@ -1412,7 +1411,7 @@
                 <w:noProof/>
                 <w:webHidden/>
               </w:rPr>
-              <w:instrText xml:space="preserve"> PAGEREF _Toc89363109 \h </w:instrText>
+              <w:instrText xml:space="preserve"> PAGEREF _Toc89436538 \h </w:instrText>
             </w:r>
             <w:r>
               <w:rPr>
@@ -1432,7 +1431,77 @@
                 <w:noProof/>
                 <w:webHidden/>
               </w:rPr>
-              <w:t>18</w:t>
+              <w:t>11</w:t>
+            </w:r>
+            <w:r>
+              <w:rPr>
+                <w:noProof/>
+                <w:webHidden/>
+              </w:rPr>
+              <w:fldChar w:fldCharType="end"/>
+            </w:r>
+          </w:hyperlink>
+        </w:p>
+        <w:p>
+          <w:pPr>
+            <w:pStyle w:val="TOC2"/>
+            <w:tabs>
+              <w:tab w:val="right" w:leader="dot" w:pos="9016"/>
+            </w:tabs>
+            <w:rPr>
+              <w:rFonts w:cstheme="minorBidi"/>
+              <w:noProof/>
+              <w:lang w:val="en-IE" w:eastAsia="en-IE"/>
+            </w:rPr>
+          </w:pPr>
+          <w:hyperlink w:anchor="_Toc89436539" w:history="1">
+            <w:r>
+              <w:rPr>
+                <w:rStyle w:val="Hyperlink"/>
+                <w:noProof/>
+              </w:rPr>
+              <w:t>Alpha Release Website</w:t>
+            </w:r>
+            <w:r>
+              <w:rPr>
+                <w:noProof/>
+                <w:webHidden/>
+              </w:rPr>
+              <w:tab/>
+            </w:r>
+            <w:r>
+              <w:rPr>
+                <w:noProof/>
+                <w:webHidden/>
+              </w:rPr>
+              <w:fldChar w:fldCharType="begin"/>
+            </w:r>
+            <w:r>
+              <w:rPr>
+                <w:noProof/>
+                <w:webHidden/>
+              </w:rPr>
+              <w:instrText xml:space="preserve"> PAGEREF _Toc89436539 \h </w:instrText>
+            </w:r>
+            <w:r>
+              <w:rPr>
+                <w:noProof/>
+                <w:webHidden/>
+              </w:rPr>
+            </w:r>
+            <w:r>
+              <w:rPr>
+                <w:noProof/>
+                <w:webHidden/>
+              </w:rPr>
+              <w:fldChar w:fldCharType="separate"/>
+            </w:r>
+            <w:r>
+              <w:rPr>
+                <w:noProof/>
+                <w:webHidden/>
+              </w:rPr>
+              <w:t>12</w:t>
             </w:r>
             <w:r>
               <w:rPr>
@@ -1455,13 +1524,13 @@
               <w:lang w:eastAsia="en-IE"/>
             </w:rPr>
           </w:pPr>
-          <w:hyperlink w:anchor="_Toc89363110" w:history="1">
+          <w:hyperlink w:anchor="_Toc89436540" w:history="1">
             <w:r>
               <w:rPr>
                 <w:rStyle w:val="Hyperlink"/>
                 <w:noProof/>
               </w:rPr>
-              <w:t>Hardware-Testing</w:t>
+              <w:t>Website Security:</w:t>
             </w:r>
             <w:r>
               <w:rPr>
@@ -1482,7 +1551,7 @@
                 <w:noProof/>
                 <w:webHidden/>
               </w:rPr>
-              <w:instrText xml:space="preserve"> PAGEREF _Toc89363110 \h </w:instrText>
+              <w:instrText xml:space="preserve"> PAGEREF _Toc89436540 \h </w:instrText>
             </w:r>
             <w:r>
               <w:rPr>
@@ -1502,7 +1571,7 @@
                 <w:noProof/>
                 <w:webHidden/>
               </w:rPr>
-              <w:t>18</w:t>
+              <w:t>13</w:t>
             </w:r>
             <w:r>
               <w:rPr>
@@ -1525,13 +1594,13 @@
               <w:lang w:eastAsia="en-IE"/>
             </w:rPr>
           </w:pPr>
-          <w:hyperlink w:anchor="_Toc89363111" w:history="1">
+          <w:hyperlink w:anchor="_Toc89436541" w:history="1">
             <w:r>
               <w:rPr>
                 <w:rStyle w:val="Hyperlink"/>
                 <w:noProof/>
               </w:rPr>
-              <w:t>User-Testing</w:t>
+              <w:t>Connection:</w:t>
             </w:r>
             <w:r>
               <w:rPr>
@@ -1552,7 +1621,7 @@
                 <w:noProof/>
                 <w:webHidden/>
               </w:rPr>
-              <w:instrText xml:space="preserve"> PAGEREF _Toc89363111 \h </w:instrText>
+              <w:instrText xml:space="preserve"> PAGEREF _Toc89436541 \h </w:instrText>
             </w:r>
             <w:r>
               <w:rPr>
@@ -1572,7 +1641,7 @@
                 <w:noProof/>
                 <w:webHidden/>
               </w:rPr>
-              <w:t>18</w:t>
+              <w:t>14</w:t>
             </w:r>
             <w:r>
               <w:rPr>
@@ -1595,13 +1664,13 @@
               <w:lang w:eastAsia="en-IE"/>
             </w:rPr>
           </w:pPr>
-          <w:hyperlink w:anchor="_Toc89363112" w:history="1">
+          <w:hyperlink w:anchor="_Toc89436542" w:history="1">
             <w:r>
               <w:rPr>
                 <w:rStyle w:val="Hyperlink"/>
                 <w:noProof/>
               </w:rPr>
-              <w:t>Mark Byrne:</w:t>
+              <w:t>User Profiles</w:t>
             </w:r>
             <w:r>
               <w:rPr>
@@ -1622,7 +1691,7 @@
                 <w:noProof/>
                 <w:webHidden/>
               </w:rPr>
-              <w:instrText xml:space="preserve"> PAGEREF _Toc89363112 \h </w:instrText>
+              <w:instrText xml:space="preserve"> PAGEREF _Toc89436542 \h </w:instrText>
             </w:r>
             <w:r>
               <w:rPr>
@@ -1642,7 +1711,7 @@
                 <w:noProof/>
                 <w:webHidden/>
               </w:rPr>
-              <w:t>20</w:t>
+              <w:t>15</w:t>
             </w:r>
             <w:r>
               <w:rPr>
@@ -1665,13 +1734,13 @@
               <w:lang w:eastAsia="en-IE"/>
             </w:rPr>
           </w:pPr>
-          <w:hyperlink w:anchor="_Toc89363113" w:history="1">
+          <w:hyperlink w:anchor="_Toc89436543" w:history="1">
             <w:r>
               <w:rPr>
                 <w:rStyle w:val="Hyperlink"/>
                 <w:noProof/>
               </w:rPr>
-              <w:t>Richard Collins:</w:t>
+              <w:t>Software-Testing</w:t>
             </w:r>
             <w:r>
               <w:rPr>
@@ -1692,7 +1761,7 @@
                 <w:noProof/>
                 <w:webHidden/>
               </w:rPr>
-              <w:instrText xml:space="preserve"> PAGEREF _Toc89363113 \h </w:instrText>
+              <w:instrText xml:space="preserve"> PAGEREF _Toc89436543 \h </w:instrText>
             </w:r>
             <w:r>
               <w:rPr>
@@ -1712,7 +1781,7 @@
                 <w:noProof/>
                 <w:webHidden/>
               </w:rPr>
-              <w:t>20</w:t>
+              <w:t>18</w:t>
             </w:r>
             <w:r>
               <w:rPr>
@@ -1735,13 +1804,13 @@
               <w:lang w:eastAsia="en-IE"/>
             </w:rPr>
           </w:pPr>
-          <w:hyperlink w:anchor="_Toc89363114" w:history="1">
+          <w:hyperlink w:anchor="_Toc89436544" w:history="1">
             <w:r>
               <w:rPr>
                 <w:rStyle w:val="Hyperlink"/>
                 <w:noProof/>
               </w:rPr>
-              <w:t>Liam Denning:</w:t>
+              <w:t>Hardware-Testing</w:t>
             </w:r>
             <w:r>
               <w:rPr>
@@ -1762,7 +1831,7 @@
                 <w:noProof/>
                 <w:webHidden/>
               </w:rPr>
-              <w:instrText xml:space="preserve"> PAGEREF _Toc89363114 \h </w:instrText>
+              <w:instrText xml:space="preserve"> PAGEREF _Toc89436544 \h </w:instrText>
             </w:r>
             <w:r>
               <w:rPr>
@@ -1782,7 +1851,7 @@
                 <w:noProof/>
                 <w:webHidden/>
               </w:rPr>
-              <w:t>20</w:t>
+              <w:t>18</w:t>
             </w:r>
             <w:r>
               <w:rPr>
@@ -1805,12 +1874,292 @@
               <w:lang w:eastAsia="en-IE"/>
             </w:rPr>
           </w:pPr>
-          <w:hyperlink w:anchor="_Toc89363115" w:history="1">
+          <w:hyperlink w:anchor="_Toc89436545" w:history="1">
             <w:r>
               <w:rPr>
                 <w:rStyle w:val="Hyperlink"/>
                 <w:noProof/>
               </w:rPr>
+              <w:t>User-Testing</w:t>
+            </w:r>
+            <w:r>
+              <w:rPr>
+                <w:noProof/>
+                <w:webHidden/>
+              </w:rPr>
+              <w:tab/>
+            </w:r>
+            <w:r>
+              <w:rPr>
+                <w:noProof/>
+                <w:webHidden/>
+              </w:rPr>
+              <w:fldChar w:fldCharType="begin"/>
+            </w:r>
+            <w:r>
+              <w:rPr>
+                <w:noProof/>
+                <w:webHidden/>
+              </w:rPr>
+              <w:instrText xml:space="preserve"> PAGEREF _Toc89436545 \h </w:instrText>
+            </w:r>
+            <w:r>
+              <w:rPr>
+                <w:noProof/>
+                <w:webHidden/>
+              </w:rPr>
+            </w:r>
+            <w:r>
+              <w:rPr>
+                <w:noProof/>
+                <w:webHidden/>
+              </w:rPr>
+              <w:fldChar w:fldCharType="separate"/>
+            </w:r>
+            <w:r>
+              <w:rPr>
+                <w:noProof/>
+                <w:webHidden/>
+              </w:rPr>
+              <w:t>18</w:t>
+            </w:r>
+            <w:r>
+              <w:rPr>
+                <w:noProof/>
+                <w:webHidden/>
+              </w:rPr>
+              <w:fldChar w:fldCharType="end"/>
+            </w:r>
+          </w:hyperlink>
+        </w:p>
+        <w:p>
+          <w:pPr>
+            <w:pStyle w:val="TOC1"/>
+            <w:tabs>
+              <w:tab w:val="right" w:leader="dot" w:pos="9016"/>
+            </w:tabs>
+            <w:rPr>
+              <w:rFonts w:eastAsiaTheme="minorEastAsia"/>
+              <w:noProof/>
+              <w:lang w:eastAsia="en-IE"/>
+            </w:rPr>
+          </w:pPr>
+          <w:hyperlink w:anchor="_Toc89436546" w:history="1">
+            <w:r>
+              <w:rPr>
+                <w:rStyle w:val="Hyperlink"/>
+                <w:noProof/>
+              </w:rPr>
+              <w:t>Mark Byrne:</w:t>
+            </w:r>
+            <w:r>
+              <w:rPr>
+                <w:noProof/>
+                <w:webHidden/>
+              </w:rPr>
+              <w:tab/>
+            </w:r>
+            <w:r>
+              <w:rPr>
+                <w:noProof/>
+                <w:webHidden/>
+              </w:rPr>
+              <w:fldChar w:fldCharType="begin"/>
+            </w:r>
+            <w:r>
+              <w:rPr>
+                <w:noProof/>
+                <w:webHidden/>
+              </w:rPr>
+              <w:instrText xml:space="preserve"> PAGEREF _Toc89436546 \h </w:instrText>
+            </w:r>
+            <w:r>
+              <w:rPr>
+                <w:noProof/>
+                <w:webHidden/>
+              </w:rPr>
+            </w:r>
+            <w:r>
+              <w:rPr>
+                <w:noProof/>
+                <w:webHidden/>
+              </w:rPr>
+              <w:fldChar w:fldCharType="separate"/>
+            </w:r>
+            <w:r>
+              <w:rPr>
+                <w:noProof/>
+                <w:webHidden/>
+              </w:rPr>
+              <w:t>20</w:t>
+            </w:r>
+            <w:r>
+              <w:rPr>
+                <w:noProof/>
+                <w:webHidden/>
+              </w:rPr>
+              <w:fldChar w:fldCharType="end"/>
+            </w:r>
+          </w:hyperlink>
+        </w:p>
+        <w:p>
+          <w:pPr>
+            <w:pStyle w:val="TOC1"/>
+            <w:tabs>
+              <w:tab w:val="right" w:leader="dot" w:pos="9016"/>
+            </w:tabs>
+            <w:rPr>
+              <w:rFonts w:eastAsiaTheme="minorEastAsia"/>
+              <w:noProof/>
+              <w:lang w:eastAsia="en-IE"/>
+            </w:rPr>
+          </w:pPr>
+          <w:hyperlink w:anchor="_Toc89436547" w:history="1">
+            <w:r>
+              <w:rPr>
+                <w:rStyle w:val="Hyperlink"/>
+                <w:noProof/>
+              </w:rPr>
+              <w:t>Richard Collins:</w:t>
+            </w:r>
+            <w:r>
+              <w:rPr>
+                <w:noProof/>
+                <w:webHidden/>
+              </w:rPr>
+              <w:tab/>
+            </w:r>
+            <w:r>
+              <w:rPr>
+                <w:noProof/>
+                <w:webHidden/>
+              </w:rPr>
+              <w:fldChar w:fldCharType="begin"/>
+            </w:r>
+            <w:r>
+              <w:rPr>
+                <w:noProof/>
+                <w:webHidden/>
+              </w:rPr>
+              <w:instrText xml:space="preserve"> PAGEREF _Toc89436547 \h </w:instrText>
+            </w:r>
+            <w:r>
+              <w:rPr>
+                <w:noProof/>
+                <w:webHidden/>
+              </w:rPr>
+            </w:r>
+            <w:r>
+              <w:rPr>
+                <w:noProof/>
+                <w:webHidden/>
+              </w:rPr>
+              <w:fldChar w:fldCharType="separate"/>
+            </w:r>
+            <w:r>
+              <w:rPr>
+                <w:noProof/>
+                <w:webHidden/>
+              </w:rPr>
+              <w:t>20</w:t>
+            </w:r>
+            <w:r>
+              <w:rPr>
+                <w:noProof/>
+                <w:webHidden/>
+              </w:rPr>
+              <w:fldChar w:fldCharType="end"/>
+            </w:r>
+          </w:hyperlink>
+        </w:p>
+        <w:p>
+          <w:pPr>
+            <w:pStyle w:val="TOC1"/>
+            <w:tabs>
+              <w:tab w:val="right" w:leader="dot" w:pos="9016"/>
+            </w:tabs>
+            <w:rPr>
+              <w:rFonts w:eastAsiaTheme="minorEastAsia"/>
+              <w:noProof/>
+              <w:lang w:eastAsia="en-IE"/>
+            </w:rPr>
+          </w:pPr>
+          <w:hyperlink w:anchor="_Toc89436548" w:history="1">
+            <w:r>
+              <w:rPr>
+                <w:rStyle w:val="Hyperlink"/>
+                <w:noProof/>
+              </w:rPr>
+              <w:t>Liam Denning:</w:t>
+            </w:r>
+            <w:r>
+              <w:rPr>
+                <w:noProof/>
+                <w:webHidden/>
+              </w:rPr>
+              <w:tab/>
+            </w:r>
+            <w:r>
+              <w:rPr>
+                <w:noProof/>
+                <w:webHidden/>
+              </w:rPr>
+              <w:fldChar w:fldCharType="begin"/>
+            </w:r>
+            <w:r>
+              <w:rPr>
+                <w:noProof/>
+                <w:webHidden/>
+              </w:rPr>
+              <w:instrText xml:space="preserve"> PAGEREF _Toc89436548 \h </w:instrText>
+            </w:r>
+            <w:r>
+              <w:rPr>
+                <w:noProof/>
+                <w:webHidden/>
+              </w:rPr>
+            </w:r>
+            <w:r>
+              <w:rPr>
+                <w:noProof/>
+                <w:webHidden/>
+              </w:rPr>
+              <w:fldChar w:fldCharType="separate"/>
+            </w:r>
+            <w:r>
+              <w:rPr>
+                <w:noProof/>
+                <w:webHidden/>
+              </w:rPr>
+              <w:t>20</w:t>
+            </w:r>
+            <w:r>
+              <w:rPr>
+                <w:noProof/>
+                <w:webHidden/>
+              </w:rPr>
+              <w:fldChar w:fldCharType="end"/>
+            </w:r>
+          </w:hyperlink>
+        </w:p>
+        <w:p>
+          <w:pPr>
+            <w:pStyle w:val="TOC1"/>
+            <w:tabs>
+              <w:tab w:val="right" w:leader="dot" w:pos="9016"/>
+            </w:tabs>
+            <w:rPr>
+              <w:rFonts w:eastAsiaTheme="minorEastAsia"/>
+              <w:noProof/>
+              <w:lang w:eastAsia="en-IE"/>
+            </w:rPr>
+          </w:pPr>
+          <w:hyperlink w:anchor="_Toc89436549" w:history="1">
+            <w:r>
+              <w:rPr>
+                <w:rStyle w:val="Hyperlink"/>
+                <w:noProof/>
+              </w:rPr>
               <w:t>Florian Scheunert:</w:t>
             </w:r>
             <w:r>
@@ -1832,7 +2181,7 @@
                 <w:noProof/>
                 <w:webHidden/>
               </w:rPr>
-              <w:instrText xml:space="preserve"> PAGEREF _Toc89363115 \h </w:instrText>
+              <w:instrText xml:space="preserve"> PAGEREF _Toc89436549 \h </w:instrText>
             </w:r>
             <w:r>
               <w:rPr>
@@ -1894,7 +2243,6 @@
           <w:b/>
           <w:bCs/>
         </w:rPr>
-        <w:lastRenderedPageBreak/>
         <w:t>About Us</w:t>
       </w:r>
     </w:p>
@@ -1902,7 +2250,7 @@
       <w:pPr>
         <w:pStyle w:val="Heading1"/>
       </w:pPr>
-      <w:bookmarkStart w:id="1" w:name="_Toc89363093"/>
+      <w:bookmarkStart w:id="1" w:name="_Toc89436522"/>
       <w:r>
         <w:t>Team Members</w:t>
       </w:r>
@@ -2481,7 +2829,7 @@
       <w:pPr>
         <w:pStyle w:val="Heading1"/>
       </w:pPr>
-      <w:bookmarkStart w:id="2" w:name="_Toc89363094"/>
+      <w:bookmarkStart w:id="2" w:name="_Toc89436523"/>
       <w:r>
         <w:t>What is SetStats?</w:t>
       </w:r>
@@ -2544,7 +2892,7 @@
       <w:pPr>
         <w:pStyle w:val="Heading1"/>
       </w:pPr>
-      <w:bookmarkStart w:id="3" w:name="_Toc89363095"/>
+      <w:bookmarkStart w:id="3" w:name="_Toc89436524"/>
       <w:r>
         <w:t>What are our goals?</w:t>
       </w:r>
@@ -2608,8 +2956,9 @@
       <w:pPr>
         <w:pStyle w:val="Heading2"/>
       </w:pPr>
-      <w:bookmarkStart w:id="4" w:name="_Toc89363096"/>
-      <w:r>
+      <w:bookmarkStart w:id="4" w:name="_Toc89436525"/>
+      <w:r>
+        <w:lastRenderedPageBreak/>
         <w:t>Github Link:</w:t>
       </w:r>
       <w:bookmarkEnd w:id="4"/>
@@ -2654,7 +3003,6 @@
           <w:b/>
           <w:bCs/>
         </w:rPr>
-        <w:lastRenderedPageBreak/>
         <w:t>Hardware</w:t>
       </w:r>
     </w:p>
@@ -2664,7 +3012,7 @@
       <w:pPr>
         <w:pStyle w:val="Heading1"/>
       </w:pPr>
-      <w:bookmarkStart w:id="5" w:name="_Toc89363097"/>
+      <w:bookmarkStart w:id="5" w:name="_Toc89436526"/>
       <w:r>
         <w:t>H</w:t>
       </w:r>
@@ -2937,6 +3285,7 @@
         <w:pStyle w:val="ListParagraph"/>
       </w:pPr>
       <w:r>
+        <w:lastRenderedPageBreak/>
         <w:t>There is a problem with invalid data when the ultrasonic sensor is &lt;= 2cm from a surface. When the sensor is this close to a surface, readings can vary from 140cm to 2500cm which clearly cannot be used. To fix this issue I wrote code that will set any value from the ultrasonic sensor to 0 if the accelerometer is at rest.</w:t>
       </w:r>
     </w:p>
@@ -3158,6 +3507,7 @@
     </w:p>
     <w:p>
       <w:r>
+        <w:lastRenderedPageBreak/>
         <w:t>The system will be connected to a</w:t>
       </w:r>
       <w:r>
@@ -3212,9 +3562,387 @@
         <w:rPr>
           <w:b/>
           <w:bCs/>
+        </w:rPr>
+        <w:t>Mounting Setup</w:t>
+      </w:r>
+    </w:p>
+    <w:p>
+      <w:pPr>
+        <w:pStyle w:val="Heading1"/>
+      </w:pPr>
+      <w:bookmarkStart w:id="6" w:name="_Toc89436527"/>
+      <w:r>
+        <w:t>Setup version 1:</w:t>
+      </w:r>
+      <w:bookmarkEnd w:id="6"/>
+    </w:p>
+    <w:p>
+      <w:r>
+        <w:t>Setup one is the testing setup, a simple setup. We got a broom stick and used zip ties to connect the pi and sensors to it so that we would be able to somewhat accurately get lift data to use for testing.</w:t>
+      </w:r>
+    </w:p>
+    <w:p>
+      <w:pPr>
+        <w:pStyle w:val="Heading1"/>
+      </w:pPr>
+      <w:bookmarkStart w:id="7" w:name="_Toc89436528"/>
+      <w:r>
+        <w:t>Setup version 2:</w:t>
+      </w:r>
+      <w:bookmarkEnd w:id="7"/>
+      <w:r>
+        <w:t xml:space="preserve"> </w:t>
+      </w:r>
+    </w:p>
+    <w:p>
+      <w:r>
+        <w:t>Setup version two will include a more solid mount to the bar. We will use an actual barbell clip and make a small box for the raspberry pi to sit in and have holes for the ultrasonic sensor to be able to poke out and see the floor. The box will be super glued to the clip and the clip will be put on the end of the bar where the weights are put on. This version has the usefulness of being easy to setup and also has the second function of acting as a clip to hold on the weights.</w:t>
+      </w:r>
+    </w:p>
+    <w:p>
+      <w:r>
+        <w:rPr>
           <w:noProof/>
         </w:rPr>
-        <w:lastRenderedPageBreak/>
+        <w:drawing>
+          <wp:anchor distT="0" distB="0" distL="114300" distR="114300" simplePos="0" relativeHeight="251686912" behindDoc="1" locked="0" layoutInCell="1" allowOverlap="1" wp14:anchorId="055469FD" wp14:editId="1272D13A">
+            <wp:simplePos x="0" y="0"/>
+            <wp:positionH relativeFrom="margin">
+              <wp:posOffset>-365760</wp:posOffset>
+            </wp:positionH>
+            <wp:positionV relativeFrom="paragraph">
+              <wp:posOffset>201295</wp:posOffset>
+            </wp:positionV>
+            <wp:extent cx="1691640" cy="1428750"/>
+            <wp:effectExtent l="0" t="0" r="3810" b="0"/>
+            <wp:wrapTight wrapText="bothSides">
+              <wp:wrapPolygon edited="0">
+                <wp:start x="0" y="0"/>
+                <wp:lineTo x="0" y="21312"/>
+                <wp:lineTo x="21405" y="21312"/>
+                <wp:lineTo x="21405" y="0"/>
+                <wp:lineTo x="0" y="0"/>
+              </wp:wrapPolygon>
+            </wp:wrapTight>
+            <wp:docPr id="5" name="Picture 5" descr="MAGT Barbell Spring Collar Clips, 1 Pair Plastic Barbell Dumbbell Lock Clamp  Spring Collar Clip for Training Weightlifting (28mm) : Amazon.co.uk: Sports  &amp;amp; Outdoors"/>
+            <wp:cNvGraphicFramePr>
+              <a:graphicFrameLocks xmlns:a="http://schemas.openxmlformats.org/drawingml/2006/main" noChangeAspect="1"/>
+            </wp:cNvGraphicFramePr>
+            <a:graphic xmlns:a="http://schemas.openxmlformats.org/drawingml/2006/main">
+              <a:graphicData uri="http://schemas.openxmlformats.org/drawingml/2006/picture">
+                <pic:pic xmlns:pic="http://schemas.openxmlformats.org/drawingml/2006/picture">
+                  <pic:nvPicPr>
+                    <pic:cNvPr id="0" name="Picture 1" descr="MAGT Barbell Spring Collar Clips, 1 Pair Plastic Barbell Dumbbell Lock Clamp  Spring Collar Clip for Training Weightlifting (28mm) : Amazon.co.uk: Sports  &amp;amp; Outdoors"/>
+                    <pic:cNvPicPr>
+                      <a:picLocks noChangeAspect="1" noChangeArrowheads="1"/>
+                    </pic:cNvPicPr>
+                  </pic:nvPicPr>
+                  <pic:blipFill rotWithShape="1">
+                    <a:blip r:embed="rId20" cstate="print">
+                      <a:extLst>
+                        <a:ext uri="{28A0092B-C50C-407E-A947-70E740481C1C}">
+                          <a14:useLocalDpi xmlns:a14="http://schemas.microsoft.com/office/drawing/2010/main" val="0"/>
+                        </a:ext>
+                      </a:extLst>
+                    </a:blip>
+                    <a:srcRect r="48730"/>
+                    <a:stretch/>
+                  </pic:blipFill>
+                  <pic:spPr bwMode="auto">
+                    <a:xfrm>
+                      <a:off x="0" y="0"/>
+                      <a:ext cx="1691640" cy="1428750"/>
+                    </a:xfrm>
+                    <a:prstGeom prst="rect">
+                      <a:avLst/>
+                    </a:prstGeom>
+                    <a:noFill/>
+                    <a:ln>
+                      <a:noFill/>
+                    </a:ln>
+                    <a:extLst>
+                      <a:ext uri="{53640926-AAD7-44D8-BBD7-CCE9431645EC}">
+                        <a14:shadowObscured xmlns:a14="http://schemas.microsoft.com/office/drawing/2010/main"/>
+                      </a:ext>
+                    </a:extLst>
+                  </pic:spPr>
+                </pic:pic>
+              </a:graphicData>
+            </a:graphic>
+            <wp14:sizeRelH relativeFrom="margin">
+              <wp14:pctWidth>0</wp14:pctWidth>
+            </wp14:sizeRelH>
+            <wp14:sizeRelV relativeFrom="margin">
+              <wp14:pctHeight>0</wp14:pctHeight>
+            </wp14:sizeRelV>
+          </wp:anchor>
+        </w:drawing>
+      </w:r>
+    </w:p>
+    <w:p>
+      <w:r>
+        <w:drawing>
+          <wp:anchor distT="0" distB="0" distL="114300" distR="114300" simplePos="0" relativeHeight="251688960" behindDoc="1" locked="0" layoutInCell="1" allowOverlap="1" wp14:anchorId="59D14807" wp14:editId="4CC529F5">
+            <wp:simplePos x="0" y="0"/>
+            <wp:positionH relativeFrom="column">
+              <wp:posOffset>4015740</wp:posOffset>
+            </wp:positionH>
+            <wp:positionV relativeFrom="paragraph">
+              <wp:posOffset>14605</wp:posOffset>
+            </wp:positionV>
+            <wp:extent cx="482600" cy="1249680"/>
+            <wp:effectExtent l="0" t="0" r="0" b="7620"/>
+            <wp:wrapTight wrapText="bothSides">
+              <wp:wrapPolygon edited="0">
+                <wp:start x="0" y="0"/>
+                <wp:lineTo x="0" y="21402"/>
+                <wp:lineTo x="20463" y="21402"/>
+                <wp:lineTo x="20463" y="0"/>
+                <wp:lineTo x="0" y="0"/>
+              </wp:wrapPolygon>
+            </wp:wrapTight>
+            <wp:docPr id="24" name="Picture 24" descr="Chart, histogram&#10;&#10;Description automatically generated"/>
+            <wp:cNvGraphicFramePr>
+              <a:graphicFrameLocks xmlns:a="http://schemas.openxmlformats.org/drawingml/2006/main" noChangeAspect="1"/>
+            </wp:cNvGraphicFramePr>
+            <a:graphic xmlns:a="http://schemas.openxmlformats.org/drawingml/2006/main">
+              <a:graphicData uri="http://schemas.openxmlformats.org/drawingml/2006/picture">
+                <pic:pic xmlns:pic="http://schemas.openxmlformats.org/drawingml/2006/picture">
+                  <pic:nvPicPr>
+                    <pic:cNvPr id="24" name="Picture 24" descr="Chart, histogram&#10;&#10;Description automatically generated"/>
+                    <pic:cNvPicPr/>
+                  </pic:nvPicPr>
+                  <pic:blipFill>
+                    <a:blip r:embed="rId21">
+                      <a:extLst>
+                        <a:ext uri="{28A0092B-C50C-407E-A947-70E740481C1C}">
+                          <a14:useLocalDpi xmlns:a14="http://schemas.microsoft.com/office/drawing/2010/main" val="0"/>
+                        </a:ext>
+                      </a:extLst>
+                    </a:blip>
+                    <a:stretch>
+                      <a:fillRect/>
+                    </a:stretch>
+                  </pic:blipFill>
+                  <pic:spPr>
+                    <a:xfrm>
+                      <a:off x="0" y="0"/>
+                      <a:ext cx="482600" cy="1249680"/>
+                    </a:xfrm>
+                    <a:prstGeom prst="rect">
+                      <a:avLst/>
+                    </a:prstGeom>
+                  </pic:spPr>
+                </pic:pic>
+              </a:graphicData>
+            </a:graphic>
+            <wp14:sizeRelH relativeFrom="margin">
+              <wp14:pctWidth>0</wp14:pctWidth>
+            </wp14:sizeRelH>
+            <wp14:sizeRelV relativeFrom="margin">
+              <wp14:pctHeight>0</wp14:pctHeight>
+            </wp14:sizeRelV>
+          </wp:anchor>
+        </w:drawing>
+      </w:r>
+      <w:r>
+        <w:drawing>
+          <wp:anchor distT="0" distB="0" distL="114300" distR="114300" simplePos="0" relativeHeight="251687936" behindDoc="1" locked="0" layoutInCell="1" allowOverlap="1" wp14:anchorId="42E767AE" wp14:editId="42816995">
+            <wp:simplePos x="0" y="0"/>
+            <wp:positionH relativeFrom="column">
+              <wp:posOffset>1661160</wp:posOffset>
+            </wp:positionH>
+            <wp:positionV relativeFrom="paragraph">
+              <wp:posOffset>6985</wp:posOffset>
+            </wp:positionV>
+            <wp:extent cx="2034540" cy="1203960"/>
+            <wp:effectExtent l="0" t="0" r="3810" b="0"/>
+            <wp:wrapTight wrapText="bothSides">
+              <wp:wrapPolygon edited="0">
+                <wp:start x="0" y="0"/>
+                <wp:lineTo x="0" y="21190"/>
+                <wp:lineTo x="21438" y="21190"/>
+                <wp:lineTo x="21438" y="0"/>
+                <wp:lineTo x="0" y="0"/>
+              </wp:wrapPolygon>
+            </wp:wrapTight>
+            <wp:docPr id="16" name="Picture 16" descr="Shape&#10;&#10;Description automatically generated"/>
+            <wp:cNvGraphicFramePr>
+              <a:graphicFrameLocks xmlns:a="http://schemas.openxmlformats.org/drawingml/2006/main" noChangeAspect="1"/>
+            </wp:cNvGraphicFramePr>
+            <a:graphic xmlns:a="http://schemas.openxmlformats.org/drawingml/2006/main">
+              <a:graphicData uri="http://schemas.openxmlformats.org/drawingml/2006/picture">
+                <pic:pic xmlns:pic="http://schemas.openxmlformats.org/drawingml/2006/picture">
+                  <pic:nvPicPr>
+                    <pic:cNvPr id="16" name="Picture 16" descr="Shape&#10;&#10;Description automatically generated"/>
+                    <pic:cNvPicPr/>
+                  </pic:nvPicPr>
+                  <pic:blipFill rotWithShape="1">
+                    <a:blip r:embed="rId22" cstate="print">
+                      <a:extLst>
+                        <a:ext uri="{28A0092B-C50C-407E-A947-70E740481C1C}">
+                          <a14:useLocalDpi xmlns:a14="http://schemas.microsoft.com/office/drawing/2010/main" val="0"/>
+                        </a:ext>
+                      </a:extLst>
+                    </a:blip>
+                    <a:srcRect l="13137" t="14943" r="10613" b="13509"/>
+                    <a:stretch/>
+                  </pic:blipFill>
+                  <pic:spPr bwMode="auto">
+                    <a:xfrm>
+                      <a:off x="0" y="0"/>
+                      <a:ext cx="2034540" cy="1203960"/>
+                    </a:xfrm>
+                    <a:prstGeom prst="rect">
+                      <a:avLst/>
+                    </a:prstGeom>
+                    <a:ln>
+                      <a:noFill/>
+                    </a:ln>
+                    <a:extLst>
+                      <a:ext uri="{53640926-AAD7-44D8-BBD7-CCE9431645EC}">
+                        <a14:shadowObscured xmlns:a14="http://schemas.microsoft.com/office/drawing/2010/main"/>
+                      </a:ext>
+                    </a:extLst>
+                  </pic:spPr>
+                </pic:pic>
+              </a:graphicData>
+            </a:graphic>
+            <wp14:sizeRelH relativeFrom="margin">
+              <wp14:pctWidth>0</wp14:pctWidth>
+            </wp14:sizeRelH>
+            <wp14:sizeRelV relativeFrom="margin">
+              <wp14:pctHeight>0</wp14:pctHeight>
+            </wp14:sizeRelV>
+          </wp:anchor>
+        </w:drawing>
+      </w:r>
+    </w:p>
+    <w:p>
+      <w:pPr>
+        <w:pStyle w:val="Title"/>
+        <w:jc w:val="center"/>
+        <w:rPr>
+          <w:b/>
+          <w:bCs/>
+        </w:rPr>
+      </w:pPr>
+    </w:p>
+    <w:p>
+      <w:pPr>
+        <w:pStyle w:val="Title"/>
+        <w:jc w:val="center"/>
+        <w:rPr>
+          <w:b/>
+          <w:bCs/>
+        </w:rPr>
+      </w:pPr>
+    </w:p>
+    <w:p>
+      <w:pPr>
+        <w:pStyle w:val="Title"/>
+        <w:jc w:val="center"/>
+        <w:rPr>
+          <w:b/>
+          <w:bCs/>
+        </w:rPr>
+      </w:pPr>
+    </w:p>
+    <w:p>
+      <w:pPr>
+        <w:pStyle w:val="Title"/>
+        <w:jc w:val="center"/>
+        <w:rPr>
+          <w:b/>
+          <w:bCs/>
+        </w:rPr>
+      </w:pPr>
+    </w:p>
+    <w:p>
+      <w:pPr>
+        <w:pStyle w:val="Title"/>
+        <w:jc w:val="center"/>
+        <w:rPr>
+          <w:b/>
+          <w:bCs/>
+        </w:rPr>
+      </w:pPr>
+    </w:p>
+    <w:p>
+      <w:pPr>
+        <w:pStyle w:val="Title"/>
+        <w:jc w:val="center"/>
+        <w:rPr>
+          <w:b/>
+          <w:bCs/>
+        </w:rPr>
+      </w:pPr>
+    </w:p>
+    <w:p>
+      <w:pPr>
+        <w:pStyle w:val="Title"/>
+        <w:jc w:val="center"/>
+        <w:rPr>
+          <w:b/>
+          <w:bCs/>
+        </w:rPr>
+      </w:pPr>
+    </w:p>
+    <w:p>
+      <w:pPr>
+        <w:pStyle w:val="Title"/>
+        <w:jc w:val="center"/>
+        <w:rPr>
+          <w:b/>
+          <w:bCs/>
+        </w:rPr>
+      </w:pPr>
+    </w:p>
+    <w:p>
+      <w:pPr>
+        <w:pStyle w:val="Title"/>
+        <w:jc w:val="center"/>
+        <w:rPr>
+          <w:b/>
+          <w:bCs/>
+        </w:rPr>
+      </w:pPr>
+    </w:p>
+    <w:p>
+      <w:pPr>
+        <w:pStyle w:val="Title"/>
+        <w:jc w:val="center"/>
+        <w:rPr>
+          <w:b/>
+          <w:bCs/>
+        </w:rPr>
+      </w:pPr>
+    </w:p>
+    <w:p>
+      <w:pPr>
+        <w:pStyle w:val="Title"/>
+        <w:jc w:val="center"/>
+        <w:rPr>
+          <w:b/>
+          <w:bCs/>
+        </w:rPr>
+      </w:pPr>
+    </w:p>
+    <w:p>
+      <w:pPr>
+        <w:pStyle w:val="Title"/>
+        <w:jc w:val="center"/>
+        <w:rPr>
+          <w:b/>
+          <w:bCs/>
+        </w:rPr>
+      </w:pPr>
+      <w:r>
+        <w:rPr>
+          <w:b/>
+          <w:bCs/>
+          <w:noProof/>
+        </w:rPr>
         <w:drawing>
           <wp:anchor distT="0" distB="0" distL="114300" distR="114300" simplePos="0" relativeHeight="251684864" behindDoc="1" locked="0" layoutInCell="1" allowOverlap="1" wp14:anchorId="1D39339B" wp14:editId="688D562B">
             <wp:simplePos x="0" y="0"/>
@@ -3247,7 +3975,7 @@
                     <pic:cNvPicPr/>
                   </pic:nvPicPr>
                   <pic:blipFill>
-                    <a:blip r:embed="rId20">
+                    <a:blip r:embed="rId23">
                       <a:extLst>
                         <a:ext uri="{28A0092B-C50C-407E-A947-70E740481C1C}">
                           <a14:useLocalDpi xmlns:a14="http://schemas.microsoft.com/office/drawing/2010/main" val="0"/>
@@ -3285,20 +4013,22 @@
       <w:pPr>
         <w:pStyle w:val="Heading1"/>
       </w:pPr>
+      <w:bookmarkStart w:id="8" w:name="_Toc89436529"/>
       <w:r>
         <w:t>Explanation:</w:t>
       </w:r>
+      <w:bookmarkEnd w:id="8"/>
     </w:p>
     <w:p>
       <w:pPr>
         <w:pStyle w:val="ListParagraph"/>
         <w:numPr>
           <w:ilvl w:val="0"/>
-          <w:numId w:val="5"/>
+          <w:numId w:val="9"/>
         </w:numPr>
       </w:pPr>
       <w:r>
-        <w:t>CLIENT -&gt; SERVER:</w:t>
+        <w:t>Client -&gt; website</w:t>
       </w:r>
     </w:p>
     <w:p>
@@ -3306,11 +4036,14 @@
         <w:pStyle w:val="ListParagraph"/>
         <w:numPr>
           <w:ilvl w:val="0"/>
-          <w:numId w:val="5"/>
+          <w:numId w:val="9"/>
         </w:numPr>
       </w:pPr>
       <w:r>
-        <w:t>SERVER -&gt; CLIENT:</w:t>
+        <w:t xml:space="preserve">Pubnub -&gt; </w:t>
+      </w:r>
+      <w:r>
+        <w:t>real time communication platform</w:t>
       </w:r>
     </w:p>
     <w:p>
@@ -3318,11 +4051,14 @@
         <w:pStyle w:val="ListParagraph"/>
         <w:numPr>
           <w:ilvl w:val="0"/>
-          <w:numId w:val="5"/>
+          <w:numId w:val="9"/>
         </w:numPr>
       </w:pPr>
       <w:r>
-        <w:t>CLIENT -&gt; PUBNUB:</w:t>
+        <w:t xml:space="preserve">Server -&gt; </w:t>
+      </w:r>
+      <w:r>
+        <w:t>AWS flask app &amp; database</w:t>
       </w:r>
     </w:p>
     <w:p>
@@ -3330,56 +4066,25 @@
         <w:pStyle w:val="ListParagraph"/>
         <w:numPr>
           <w:ilvl w:val="0"/>
-          <w:numId w:val="5"/>
+          <w:numId w:val="9"/>
         </w:numPr>
       </w:pPr>
       <w:r>
-        <w:t>PUBNUB -&gt; CLIENT:</w:t>
-      </w:r>
-    </w:p>
-    <w:p>
-      <w:pPr>
-        <w:pStyle w:val="ListParagraph"/>
-        <w:numPr>
-          <w:ilvl w:val="0"/>
-          <w:numId w:val="5"/>
-        </w:numPr>
-      </w:pPr>
-      <w:r>
-        <w:t>SERVER -&gt; PUBNUB:</w:t>
-      </w:r>
-    </w:p>
-    <w:p>
-      <w:pPr>
-        <w:pStyle w:val="ListParagraph"/>
-        <w:numPr>
-          <w:ilvl w:val="0"/>
-          <w:numId w:val="5"/>
-        </w:numPr>
-      </w:pPr>
-      <w:r>
-        <w:t>PUBNUB -&gt; PI SENSORS:</w:t>
-      </w:r>
-    </w:p>
-    <w:p>
-      <w:pPr>
-        <w:pStyle w:val="ListParagraph"/>
-        <w:numPr>
-          <w:ilvl w:val="0"/>
-          <w:numId w:val="5"/>
-        </w:numPr>
-      </w:pPr>
-      <w:r>
-        <w:t xml:space="preserve">PI SENSORS -&gt; PUBNUB: </w:t>
+        <w:t xml:space="preserve">Pi sensors -&gt; </w:t>
+      </w:r>
+      <w:r>
+        <w:t>raspberry pi with sensors connected to barbel</w:t>
       </w:r>
     </w:p>
     <w:p>
       <w:pPr>
         <w:pStyle w:val="Heading1"/>
       </w:pPr>
+      <w:bookmarkStart w:id="9" w:name="_Toc89436530"/>
       <w:r>
         <w:t>Example:</w:t>
       </w:r>
+      <w:bookmarkEnd w:id="9"/>
     </w:p>
     <w:p>
       <w:r>
@@ -3412,11 +4117,11 @@
       <w:pPr>
         <w:pStyle w:val="Heading1"/>
       </w:pPr>
-      <w:bookmarkStart w:id="6" w:name="_Toc89363098"/>
+      <w:bookmarkStart w:id="10" w:name="_Toc89436531"/>
       <w:r>
         <w:t>Data the device will be collecting:</w:t>
       </w:r>
-      <w:bookmarkEnd w:id="6"/>
+      <w:bookmarkEnd w:id="10"/>
     </w:p>
     <w:p>
       <w:pPr>
@@ -3506,14 +4211,14 @@
       <w:pPr>
         <w:pStyle w:val="Heading1"/>
       </w:pPr>
-      <w:bookmarkStart w:id="7" w:name="_Toc89363099"/>
+      <w:bookmarkStart w:id="11" w:name="_Toc89436532"/>
       <w:r>
         <w:t>How the data will be gathered</w:t>
       </w:r>
       <w:r>
         <w:t>:</w:t>
       </w:r>
-      <w:bookmarkEnd w:id="7"/>
+      <w:bookmarkEnd w:id="11"/>
       <w:r>
         <w:tab/>
       </w:r>
@@ -3566,14 +4271,14 @@
       <w:pPr>
         <w:pStyle w:val="Heading1"/>
       </w:pPr>
-      <w:bookmarkStart w:id="8" w:name="_Toc89363100"/>
+      <w:bookmarkStart w:id="12" w:name="_Toc89436533"/>
       <w:r>
         <w:t>How we are going to be processing the data collected</w:t>
       </w:r>
       <w:r>
         <w:t>:</w:t>
       </w:r>
-      <w:bookmarkEnd w:id="8"/>
+      <w:bookmarkEnd w:id="12"/>
     </w:p>
     <w:p>
       <w:r>
@@ -3593,7 +4298,7 @@
       <w:pPr>
         <w:pStyle w:val="Heading1"/>
       </w:pPr>
-      <w:bookmarkStart w:id="9" w:name="_Toc89363101"/>
+      <w:bookmarkStart w:id="13" w:name="_Toc89436534"/>
       <w:r>
         <w:t>Frequency with which each se</w:t>
       </w:r>
@@ -3606,7 +4311,7 @@
       <w:r>
         <w:t>:</w:t>
       </w:r>
-      <w:bookmarkEnd w:id="9"/>
+      <w:bookmarkEnd w:id="13"/>
     </w:p>
     <w:p>
       <w:r>
@@ -3683,20 +4388,20 @@
       <w:pPr>
         <w:pStyle w:val="Heading1"/>
       </w:pPr>
-      <w:bookmarkStart w:id="10" w:name="_Toc89363102"/>
-      <w:r>
-        <w:t>Data Security:</w:t>
-      </w:r>
-      <w:bookmarkEnd w:id="10"/>
-    </w:p>
-    <w:p>
-      <w:r>
-        <w:t>In order to make sure the data is encrypted when sending and handling through pubnub we are using a cypher key.</w:t>
-      </w:r>
-    </w:p>
-    <w:p/>
-    <w:p/>
-    <w:p/>
+      <w:bookmarkStart w:id="14" w:name="_Toc89436535"/>
+      <w:r>
+        <w:t>Instance</w:t>
+      </w:r>
+      <w:r>
+        <w:t xml:space="preserve"> Security:</w:t>
+      </w:r>
+      <w:bookmarkEnd w:id="14"/>
+    </w:p>
+    <w:p>
+      <w:r>
+        <w:t>The EC2 instance on AWS has a private key that only we have, this private key allows us to be able to SSH into the instance. Only we are able to log in as nobody else will have this private key hence securing the instance. Along with this we have a root password set, so if somebody does manage to grab our private key, they still need to know the password of the root to be able to do any major damage.</w:t>
+      </w:r>
+    </w:p>
     <w:p/>
     <w:p/>
     <w:p/>
@@ -3726,6 +4431,7 @@
           <w:b/>
           <w:bCs/>
         </w:rPr>
+        <w:lastRenderedPageBreak/>
         <w:t>Database</w:t>
       </w:r>
     </w:p>
@@ -3768,7 +4474,7 @@
                     </pic:cNvPicPr>
                   </pic:nvPicPr>
                   <pic:blipFill>
-                    <a:blip r:embed="rId21">
+                    <a:blip r:embed="rId24">
                       <a:extLst>
                         <a:ext uri="{28A0092B-C50C-407E-A947-70E740481C1C}">
                           <a14:useLocalDpi xmlns:a14="http://schemas.microsoft.com/office/drawing/2010/main" val="0"/>
@@ -3947,7 +4653,6 @@
           <w:color w:val="000000"/>
           <w:lang w:eastAsia="en-IE"/>
         </w:rPr>
-        <w:lastRenderedPageBreak/>
         <w:t>Current Lift Table:</w:t>
       </w:r>
     </w:p>
@@ -3967,6 +4672,7 @@
           <w:color w:val="000000"/>
           <w:lang w:eastAsia="en-IE"/>
         </w:rPr>
+        <w:lastRenderedPageBreak/>
         <w:t>At the moment the xy is stored in geometry LineString which means a real-time graph is not possible right now.  The lift_id is how we link the currents_session table and we use the lift_id to determine which lift it is in each rep. After each lift is completed the data is stored in xy.</w:t>
       </w:r>
     </w:p>
@@ -4103,7 +4809,7 @@
       <w:pPr>
         <w:pStyle w:val="Heading1"/>
       </w:pPr>
-      <w:bookmarkStart w:id="11" w:name="_Toc89363103"/>
+      <w:bookmarkStart w:id="15" w:name="_Toc89436536"/>
       <w:r>
         <w:t xml:space="preserve">Database </w:t>
       </w:r>
@@ -4113,7 +4819,7 @@
       <w:r>
         <w:t>:</w:t>
       </w:r>
-      <w:bookmarkEnd w:id="11"/>
+      <w:bookmarkEnd w:id="15"/>
     </w:p>
     <w:p>
       <w:pPr>
@@ -4215,7 +4921,7 @@
           <w:lang w:eastAsia="en-IE"/>
         </w:rPr>
       </w:pPr>
-      <w:bookmarkStart w:id="12" w:name="_Toc89363104"/>
+      <w:bookmarkStart w:id="16" w:name="_Toc89436537"/>
       <w:r>
         <w:rPr>
           <w:rFonts w:eastAsia="Times New Roman"/>
@@ -4223,7 +4929,7 @@
         </w:rPr>
         <w:t>Database Security:</w:t>
       </w:r>
-      <w:bookmarkEnd w:id="12"/>
+      <w:bookmarkEnd w:id="16"/>
     </w:p>
     <w:p>
       <w:pPr>
@@ -4279,7 +4985,7 @@
       <w:pPr>
         <w:pStyle w:val="Heading1"/>
       </w:pPr>
-      <w:bookmarkStart w:id="13" w:name="_Toc89363106"/>
+      <w:bookmarkStart w:id="17" w:name="_Toc89436538"/>
       <w:r>
         <w:t>Pa</w:t>
       </w:r>
@@ -4289,7 +4995,7 @@
       <w:r>
         <w:t xml:space="preserve"> descriptions:</w:t>
       </w:r>
-      <w:bookmarkEnd w:id="13"/>
+      <w:bookmarkEnd w:id="17"/>
     </w:p>
     <w:p>
       <w:pPr>
@@ -4619,10 +5325,12 @@
       <w:pPr>
         <w:pStyle w:val="Heading2"/>
       </w:pPr>
+      <w:bookmarkStart w:id="18" w:name="_Toc89436539"/>
       <w:r>
         <w:lastRenderedPageBreak/>
         <w:t>Alpha Release Website</w:t>
       </w:r>
+      <w:bookmarkEnd w:id="18"/>
     </w:p>
     <w:p>
       <w:pPr>
@@ -4643,7 +5351,7 @@
       <w:r>
         <w:t xml:space="preserve">The home page is a CSS template taken from </w:t>
       </w:r>
-      <w:hyperlink r:id="rId22" w:history="1">
+      <w:hyperlink r:id="rId25" w:history="1">
         <w:r>
           <w:rPr>
             <w:rStyle w:val="Hyperlink"/>
@@ -4772,7 +5480,7 @@
                     </pic:cNvPicPr>
                   </pic:nvPicPr>
                   <pic:blipFill>
-                    <a:blip r:embed="rId23">
+                    <a:blip r:embed="rId26">
                       <a:extLst>
                         <a:ext uri="{28A0092B-C50C-407E-A947-70E740481C1C}">
                           <a14:useLocalDpi xmlns:a14="http://schemas.microsoft.com/office/drawing/2010/main" val="0"/>
@@ -4825,7 +5533,7 @@
                     </pic:cNvPicPr>
                   </pic:nvPicPr>
                   <pic:blipFill>
-                    <a:blip r:embed="rId24">
+                    <a:blip r:embed="rId27">
                       <a:extLst>
                         <a:ext uri="{28A0092B-C50C-407E-A947-70E740481C1C}">
                           <a14:useLocalDpi xmlns:a14="http://schemas.microsoft.com/office/drawing/2010/main" val="0"/>
@@ -4878,7 +5586,7 @@
                     </pic:cNvPicPr>
                   </pic:nvPicPr>
                   <pic:blipFill>
-                    <a:blip r:embed="rId25">
+                    <a:blip r:embed="rId28">
                       <a:extLst>
                         <a:ext uri="{28A0092B-C50C-407E-A947-70E740481C1C}">
                           <a14:useLocalDpi xmlns:a14="http://schemas.microsoft.com/office/drawing/2010/main" val="0"/>
@@ -4911,10 +5619,12 @@
       <w:pPr>
         <w:pStyle w:val="Heading1"/>
       </w:pPr>
+      <w:bookmarkStart w:id="19" w:name="_Toc89436540"/>
       <w:r>
         <w:lastRenderedPageBreak/>
         <w:t>Website Security:</w:t>
       </w:r>
+      <w:bookmarkEnd w:id="19"/>
     </w:p>
     <w:p>
       <w:r>
@@ -4943,7 +5653,7 @@
                     <pic:cNvPicPr/>
                   </pic:nvPicPr>
                   <pic:blipFill>
-                    <a:blip r:embed="rId26">
+                    <a:blip r:embed="rId29">
                       <a:extLst>
                         <a:ext uri="{28A0092B-C50C-407E-A947-70E740481C1C}">
                           <a14:useLocalDpi xmlns:a14="http://schemas.microsoft.com/office/drawing/2010/main" val="0"/>
@@ -5016,8 +5726,8 @@
         <w:t>The website contains different pages and to make sure no one can access other without being logged-in we always check on a redirect if the user is currently logged-in and if not redirect him back to the login.</w:t>
       </w:r>
     </w:p>
-    <w:bookmarkStart w:id="14" w:name="_MON_1700040981"/>
-    <w:bookmarkEnd w:id="14"/>
+    <w:bookmarkStart w:id="20" w:name="_MON_1700040981"/>
+    <w:bookmarkEnd w:id="20"/>
     <w:p>
       <w:r>
         <w:object w:dxaOrig="9072" w:dyaOrig="1583" w14:anchorId="5A5964CF">
@@ -5041,9 +5751,9 @@
             <o:lock v:ext="edit" aspectratio="t"/>
           </v:shapetype>
           <v:shape id="_x0000_i1025" type="#_x0000_t75" style="width:453.6pt;height:79.2pt" o:ole="">
-            <v:imagedata r:id="rId27" o:title=""/>
+            <v:imagedata r:id="rId30" o:title=""/>
           </v:shape>
-          <o:OLEObject Type="Embed" ProgID="Word.OpenDocumentText.12" ShapeID="_x0000_i1025" DrawAspect="Content" ObjectID="_1700048301" r:id="rId28"/>
+          <o:OLEObject Type="Embed" ProgID="Word.OpenDocumentText.12" ShapeID="_x0000_i1025" DrawAspect="Content" ObjectID="_1700049651" r:id="rId31"/>
         </w:object>
       </w:r>
     </w:p>
@@ -5053,11 +5763,11 @@
       <w:pPr>
         <w:pStyle w:val="Heading1"/>
       </w:pPr>
-      <w:bookmarkStart w:id="15" w:name="_Toc89363107"/>
+      <w:bookmarkStart w:id="21" w:name="_Toc89436541"/>
       <w:r>
         <w:t>Connection:</w:t>
       </w:r>
-      <w:bookmarkEnd w:id="15"/>
+      <w:bookmarkEnd w:id="21"/>
     </w:p>
     <w:p>
       <w:r>
@@ -5134,11 +5844,122 @@
           <w:bCs/>
         </w:rPr>
       </w:pPr>
-      <w:r>
-        <w:rPr>
-          <w:b/>
-          <w:bCs/>
-        </w:rPr>
+    </w:p>
+    <w:p>
+      <w:pPr>
+        <w:pStyle w:val="Title"/>
+        <w:jc w:val="center"/>
+        <w:rPr>
+          <w:b/>
+          <w:bCs/>
+        </w:rPr>
+      </w:pPr>
+    </w:p>
+    <w:p>
+      <w:pPr>
+        <w:pStyle w:val="Title"/>
+        <w:jc w:val="center"/>
+        <w:rPr>
+          <w:b/>
+          <w:bCs/>
+        </w:rPr>
+      </w:pPr>
+    </w:p>
+    <w:p>
+      <w:pPr>
+        <w:pStyle w:val="Title"/>
+        <w:jc w:val="center"/>
+        <w:rPr>
+          <w:b/>
+          <w:bCs/>
+        </w:rPr>
+      </w:pPr>
+    </w:p>
+    <w:p>
+      <w:pPr>
+        <w:pStyle w:val="Title"/>
+        <w:jc w:val="center"/>
+        <w:rPr>
+          <w:b/>
+          <w:bCs/>
+        </w:rPr>
+      </w:pPr>
+    </w:p>
+    <w:p>
+      <w:pPr>
+        <w:pStyle w:val="Title"/>
+        <w:jc w:val="center"/>
+        <w:rPr>
+          <w:b/>
+          <w:bCs/>
+        </w:rPr>
+      </w:pPr>
+    </w:p>
+    <w:p>
+      <w:pPr>
+        <w:pStyle w:val="Title"/>
+        <w:jc w:val="center"/>
+        <w:rPr>
+          <w:b/>
+          <w:bCs/>
+        </w:rPr>
+      </w:pPr>
+    </w:p>
+    <w:p>
+      <w:pPr>
+        <w:pStyle w:val="Title"/>
+        <w:jc w:val="center"/>
+        <w:rPr>
+          <w:b/>
+          <w:bCs/>
+        </w:rPr>
+      </w:pPr>
+    </w:p>
+    <w:p>
+      <w:pPr>
+        <w:pStyle w:val="Title"/>
+        <w:jc w:val="center"/>
+        <w:rPr>
+          <w:b/>
+          <w:bCs/>
+        </w:rPr>
+      </w:pPr>
+    </w:p>
+    <w:p>
+      <w:pPr>
+        <w:pStyle w:val="Title"/>
+        <w:jc w:val="center"/>
+        <w:rPr>
+          <w:b/>
+          <w:bCs/>
+        </w:rPr>
+      </w:pPr>
+    </w:p>
+    <w:p>
+      <w:pPr>
+        <w:pStyle w:val="Title"/>
+        <w:jc w:val="center"/>
+        <w:rPr>
+          <w:b/>
+          <w:bCs/>
+        </w:rPr>
+      </w:pPr>
+    </w:p>
+    <w:p>
+      <w:pPr>
+        <w:pStyle w:val="Title"/>
+        <w:jc w:val="center"/>
+        <w:rPr>
+          <w:b/>
+          <w:bCs/>
+        </w:rPr>
+      </w:pPr>
+      <w:r>
+        <w:rPr>
+          <w:b/>
+          <w:bCs/>
+        </w:rPr>
+        <w:lastRenderedPageBreak/>
         <w:t>Users</w:t>
       </w:r>
     </w:p>
@@ -5147,11 +5968,11 @@
         <w:pStyle w:val="Heading1"/>
         <w:jc w:val="center"/>
       </w:pPr>
-      <w:bookmarkStart w:id="16" w:name="_Toc89363108"/>
+      <w:bookmarkStart w:id="22" w:name="_Toc89436542"/>
       <w:r>
         <w:t>User Profiles</w:t>
       </w:r>
-      <w:bookmarkEnd w:id="16"/>
+      <w:bookmarkEnd w:id="22"/>
     </w:p>
     <w:p/>
     <w:p/>
@@ -5160,7 +5981,6 @@
         <w:rPr>
           <w:noProof/>
         </w:rPr>
-        <w:lastRenderedPageBreak/>
         <w:drawing>
           <wp:anchor distT="0" distB="0" distL="114300" distR="114300" simplePos="0" relativeHeight="251668480" behindDoc="1" locked="0" layoutInCell="1" allowOverlap="1" wp14:anchorId="37F70D80" wp14:editId="5A885207">
             <wp:simplePos x="0" y="0"/>
@@ -5193,7 +6013,7 @@
                     <pic:cNvPicPr/>
                   </pic:nvPicPr>
                   <pic:blipFill>
-                    <a:blip r:embed="rId29">
+                    <a:blip r:embed="rId32">
                       <a:extLst>
                         <a:ext uri="{28A0092B-C50C-407E-A947-70E740481C1C}">
                           <a14:useLocalDpi xmlns:a14="http://schemas.microsoft.com/office/drawing/2010/main" val="0"/>
@@ -5263,7 +6083,7 @@
                     </pic:cNvPicPr>
                   </pic:nvPicPr>
                   <pic:blipFill>
-                    <a:blip r:embed="rId30">
+                    <a:blip r:embed="rId33">
                       <a:extLst>
                         <a:ext uri="{28A0092B-C50C-407E-A947-70E740481C1C}">
                           <a14:useLocalDpi xmlns:a14="http://schemas.microsoft.com/office/drawing/2010/main" val="0"/>
@@ -5317,7 +6137,6 @@
         <w:rPr>
           <w:noProof/>
         </w:rPr>
-        <w:lastRenderedPageBreak/>
         <w:drawing>
           <wp:anchor distT="0" distB="0" distL="114300" distR="114300" simplePos="0" relativeHeight="251678720" behindDoc="1" locked="0" layoutInCell="1" allowOverlap="1" wp14:anchorId="7D78931A" wp14:editId="5968595A">
             <wp:simplePos x="0" y="0"/>
@@ -5350,7 +6169,7 @@
                     <pic:cNvPicPr/>
                   </pic:nvPicPr>
                   <pic:blipFill>
-                    <a:blip r:embed="rId31" cstate="print">
+                    <a:blip r:embed="rId34" cstate="print">
                       <a:extLst>
                         <a:ext uri="{28A0092B-C50C-407E-A947-70E740481C1C}">
                           <a14:useLocalDpi xmlns:a14="http://schemas.microsoft.com/office/drawing/2010/main" val="0"/>
@@ -5420,7 +6239,7 @@
                     </pic:cNvPicPr>
                   </pic:nvPicPr>
                   <pic:blipFill>
-                    <a:blip r:embed="rId32">
+                    <a:blip r:embed="rId35">
                       <a:extLst>
                         <a:ext uri="{28A0092B-C50C-407E-A947-70E740481C1C}">
                           <a14:useLocalDpi xmlns:a14="http://schemas.microsoft.com/office/drawing/2010/main" val="0"/>
@@ -5478,7 +6297,7 @@
           <w:bCs/>
         </w:rPr>
       </w:pPr>
-      <w:bookmarkStart w:id="17" w:name="_Toc85734334"/>
+      <w:bookmarkStart w:id="23" w:name="_Toc85734334"/>
       <w:r>
         <w:rPr>
           <w:noProof/>
@@ -5518,7 +6337,7 @@
                     </pic:cNvPicPr>
                   </pic:nvPicPr>
                   <pic:blipFill>
-                    <a:blip r:embed="rId33">
+                    <a:blip r:embed="rId36">
                       <a:extLst>
                         <a:ext uri="{28A0092B-C50C-407E-A947-70E740481C1C}">
                           <a14:useLocalDpi xmlns:a14="http://schemas.microsoft.com/office/drawing/2010/main" val="0"/>
@@ -5630,12 +6449,12 @@
       <w:pPr>
         <w:pStyle w:val="Heading1"/>
       </w:pPr>
-      <w:bookmarkStart w:id="18" w:name="_Toc89363109"/>
+      <w:bookmarkStart w:id="24" w:name="_Toc89436543"/>
       <w:r>
         <w:t>Software-Testing</w:t>
       </w:r>
-      <w:bookmarkEnd w:id="17"/>
-      <w:bookmarkEnd w:id="18"/>
+      <w:bookmarkEnd w:id="23"/>
+      <w:bookmarkEnd w:id="24"/>
     </w:p>
     <w:p>
       <w:r>
@@ -5646,13 +6465,13 @@
       <w:pPr>
         <w:pStyle w:val="Heading1"/>
       </w:pPr>
-      <w:bookmarkStart w:id="19" w:name="_Toc85734335"/>
-      <w:bookmarkStart w:id="20" w:name="_Toc89363110"/>
+      <w:bookmarkStart w:id="25" w:name="_Toc85734335"/>
+      <w:bookmarkStart w:id="26" w:name="_Toc89436544"/>
       <w:r>
         <w:t>Hardware-Testing</w:t>
       </w:r>
-      <w:bookmarkEnd w:id="19"/>
-      <w:bookmarkEnd w:id="20"/>
+      <w:bookmarkEnd w:id="25"/>
+      <w:bookmarkEnd w:id="26"/>
     </w:p>
     <w:p>
       <w:r>
@@ -5673,13 +6492,13 @@
       <w:pPr>
         <w:pStyle w:val="Heading1"/>
       </w:pPr>
-      <w:bookmarkStart w:id="21" w:name="_Toc85734336"/>
-      <w:bookmarkStart w:id="22" w:name="_Toc89363111"/>
+      <w:bookmarkStart w:id="27" w:name="_Toc85734336"/>
+      <w:bookmarkStart w:id="28" w:name="_Toc89436545"/>
       <w:r>
         <w:t>User-Testing</w:t>
       </w:r>
-      <w:bookmarkEnd w:id="21"/>
-      <w:bookmarkEnd w:id="22"/>
+      <w:bookmarkEnd w:id="27"/>
+      <w:bookmarkEnd w:id="28"/>
     </w:p>
     <w:p>
       <w:r>
@@ -5864,11 +6683,11 @@
       <w:pPr>
         <w:pStyle w:val="Heading1"/>
       </w:pPr>
-      <w:bookmarkStart w:id="23" w:name="_Toc89363112"/>
+      <w:bookmarkStart w:id="29" w:name="_Toc89436546"/>
       <w:r>
         <w:t>Mark Byrne:</w:t>
       </w:r>
-      <w:bookmarkEnd w:id="23"/>
+      <w:bookmarkEnd w:id="29"/>
     </w:p>
     <w:p>
       <w:pPr>
@@ -5906,16 +6725,28 @@
         <w:t>Made sql statements to encrypt passwords and decrypt them.</w:t>
       </w:r>
     </w:p>
+    <w:p>
+      <w:pPr>
+        <w:pStyle w:val="ListParagraph"/>
+        <w:numPr>
+          <w:ilvl w:val="0"/>
+          <w:numId w:val="6"/>
+        </w:numPr>
+      </w:pPr>
+      <w:r>
+        <w:t>Decided how we are going to mount to barbel.</w:t>
+      </w:r>
+    </w:p>
     <w:p/>
     <w:p>
       <w:pPr>
         <w:pStyle w:val="Heading1"/>
       </w:pPr>
-      <w:bookmarkStart w:id="24" w:name="_Toc89363113"/>
+      <w:bookmarkStart w:id="30" w:name="_Toc89436547"/>
       <w:r>
         <w:t>Richard Collins:</w:t>
       </w:r>
-      <w:bookmarkEnd w:id="24"/>
+      <w:bookmarkEnd w:id="30"/>
     </w:p>
     <w:p>
       <w:pPr>
@@ -5982,11 +6813,11 @@
       <w:pPr>
         <w:pStyle w:val="Heading1"/>
       </w:pPr>
-      <w:bookmarkStart w:id="25" w:name="_Toc89363114"/>
+      <w:bookmarkStart w:id="31" w:name="_Toc89436548"/>
       <w:r>
         <w:t>Liam Denning:</w:t>
       </w:r>
-      <w:bookmarkEnd w:id="25"/>
+      <w:bookmarkEnd w:id="31"/>
     </w:p>
     <w:p>
       <w:pPr>
@@ -5996,7 +6827,6 @@
           <w:numId w:val="7"/>
         </w:numPr>
       </w:pPr>
-      <w:bookmarkStart w:id="26" w:name="_Toc89363115"/>
       <w:r>
         <w:t>Designed Website pages.</w:t>
       </w:r>
@@ -6041,10 +6871,11 @@
       <w:pPr>
         <w:pStyle w:val="Heading1"/>
       </w:pPr>
+      <w:bookmarkStart w:id="32" w:name="_Toc89436549"/>
       <w:r>
         <w:t>Florian Scheunert:</w:t>
       </w:r>
-      <w:bookmarkEnd w:id="26"/>
+      <w:bookmarkEnd w:id="32"/>
     </w:p>
     <w:p>
       <w:pPr>
@@ -6835,6 +7666,119 @@
     </w:lvl>
   </w:abstractNum>
   <w:abstractNum w:abstractNumId="6" w15:restartNumberingAfterBreak="0">
+    <w:nsid w:val="51097C93"/>
+    <w:multiLevelType w:val="hybridMultilevel"/>
+    <w:tmpl w:val="ACEA0996"/>
+    <w:lvl w:ilvl="0" w:tplc="18090001">
+      <w:start w:val="1"/>
+      <w:numFmt w:val="bullet"/>
+      <w:lvlText w:val=""/>
+      <w:lvlJc w:val="left"/>
+      <w:pPr>
+        <w:ind w:left="720" w:hanging="360"/>
+      </w:pPr>
+      <w:rPr>
+        <w:rFonts w:ascii="Symbol" w:hAnsi="Symbol" w:hint="default"/>
+      </w:rPr>
+    </w:lvl>
+    <w:lvl w:ilvl="1" w:tplc="18090003" w:tentative="1">
+      <w:start w:val="1"/>
+      <w:numFmt w:val="bullet"/>
+      <w:lvlText w:val="o"/>
+      <w:lvlJc w:val="left"/>
+      <w:pPr>
+        <w:ind w:left="1440" w:hanging="360"/>
+      </w:pPr>
+      <w:rPr>
+        <w:rFonts w:ascii="Courier New" w:hAnsi="Courier New" w:cs="Courier New" w:hint="default"/>
+      </w:rPr>
+    </w:lvl>
+    <w:lvl w:ilvl="2" w:tplc="18090005" w:tentative="1">
+      <w:start w:val="1"/>
+      <w:numFmt w:val="bullet"/>
+      <w:lvlText w:val=""/>
+      <w:lvlJc w:val="left"/>
+      <w:pPr>
+        <w:ind w:left="2160" w:hanging="360"/>
+      </w:pPr>
+      <w:rPr>
+        <w:rFonts w:ascii="Wingdings" w:hAnsi="Wingdings" w:hint="default"/>
+      </w:rPr>
+    </w:lvl>
+    <w:lvl w:ilvl="3" w:tplc="18090001" w:tentative="1">
+      <w:start w:val="1"/>
+      <w:numFmt w:val="bullet"/>
+      <w:lvlText w:val=""/>
+      <w:lvlJc w:val="left"/>
+      <w:pPr>
+        <w:ind w:left="2880" w:hanging="360"/>
+      </w:pPr>
+      <w:rPr>
+        <w:rFonts w:ascii="Symbol" w:hAnsi="Symbol" w:hint="default"/>
+      </w:rPr>
+    </w:lvl>
+    <w:lvl w:ilvl="4" w:tplc="18090003" w:tentative="1">
+      <w:start w:val="1"/>
+      <w:numFmt w:val="bullet"/>
+      <w:lvlText w:val="o"/>
+      <w:lvlJc w:val="left"/>
+      <w:pPr>
+        <w:ind w:left="3600" w:hanging="360"/>
+      </w:pPr>
+      <w:rPr>
+        <w:rFonts w:ascii="Courier New" w:hAnsi="Courier New" w:cs="Courier New" w:hint="default"/>
+      </w:rPr>
+    </w:lvl>
+    <w:lvl w:ilvl="5" w:tplc="18090005" w:tentative="1">
+      <w:start w:val="1"/>
+      <w:numFmt w:val="bullet"/>
+      <w:lvlText w:val=""/>
+      <w:lvlJc w:val="left"/>
+      <w:pPr>
+        <w:ind w:left="4320" w:hanging="360"/>
+      </w:pPr>
+      <w:rPr>
+        <w:rFonts w:ascii="Wingdings" w:hAnsi="Wingdings" w:hint="default"/>
+      </w:rPr>
+    </w:lvl>
+    <w:lvl w:ilvl="6" w:tplc="18090001" w:tentative="1">
+      <w:start w:val="1"/>
+      <w:numFmt w:val="bullet"/>
+      <w:lvlText w:val=""/>
+      <w:lvlJc w:val="left"/>
+      <w:pPr>
+        <w:ind w:left="5040" w:hanging="360"/>
+      </w:pPr>
+      <w:rPr>
+        <w:rFonts w:ascii="Symbol" w:hAnsi="Symbol" w:hint="default"/>
+      </w:rPr>
+    </w:lvl>
+    <w:lvl w:ilvl="7" w:tplc="18090003" w:tentative="1">
+      <w:start w:val="1"/>
+      <w:numFmt w:val="bullet"/>
+      <w:lvlText w:val="o"/>
+      <w:lvlJc w:val="left"/>
+      <w:pPr>
+        <w:ind w:left="5760" w:hanging="360"/>
+      </w:pPr>
+      <w:rPr>
+        <w:rFonts w:ascii="Courier New" w:hAnsi="Courier New" w:cs="Courier New" w:hint="default"/>
+      </w:rPr>
+    </w:lvl>
+    <w:lvl w:ilvl="8" w:tplc="18090005" w:tentative="1">
+      <w:start w:val="1"/>
+      <w:numFmt w:val="bullet"/>
+      <w:lvlText w:val=""/>
+      <w:lvlJc w:val="left"/>
+      <w:pPr>
+        <w:ind w:left="6480" w:hanging="360"/>
+      </w:pPr>
+      <w:rPr>
+        <w:rFonts w:ascii="Wingdings" w:hAnsi="Wingdings" w:hint="default"/>
+      </w:rPr>
+    </w:lvl>
+  </w:abstractNum>
+  <w:abstractNum w:abstractNumId="7" w15:restartNumberingAfterBreak="0">
     <w:nsid w:val="71506557"/>
     <w:multiLevelType w:val="hybridMultilevel"/>
     <w:tmpl w:val="06BA5FD4"/>
@@ -6947,7 +7891,7 @@
       </w:rPr>
     </w:lvl>
   </w:abstractNum>
-  <w:abstractNum w:abstractNumId="7" w15:restartNumberingAfterBreak="0">
+  <w:abstractNum w:abstractNumId="8" w15:restartNumberingAfterBreak="0">
     <w:nsid w:val="7E5148BC"/>
     <w:multiLevelType w:val="hybridMultilevel"/>
     <w:tmpl w:val="39AA8748"/>
@@ -7037,7 +7981,7 @@
     </w:lvl>
   </w:abstractNum>
   <w:num w:numId="1">
-    <w:abstractNumId w:val="7"/>
+    <w:abstractNumId w:val="8"/>
   </w:num>
   <w:num w:numId="2">
     <w:abstractNumId w:val="1"/>
@@ -7046,7 +7990,7 @@
     <w:abstractNumId w:val="2"/>
   </w:num>
   <w:num w:numId="4">
-    <w:abstractNumId w:val="6"/>
+    <w:abstractNumId w:val="7"/>
   </w:num>
   <w:num w:numId="5">
     <w:abstractNumId w:val="0"/>
@@ -7059,6 +8003,9 @@
   </w:num>
   <w:num w:numId="8">
     <w:abstractNumId w:val="5"/>
+  </w:num>
+  <w:num w:numId="9">
+    <w:abstractNumId w:val="6"/>
   </w:num>
 </w:numbering>
 </file>

</xml_diff>